<commit_message>
ADDED: introduction + technologies (not yet complete)
</commit_message>
<xml_diff>
--- a/documentation/Diploma_paper.docx
+++ b/documentation/Diploma_paper.docx
@@ -5,7 +5,7 @@
     <w:p>
       <w:pPr>
         <w:pStyle w:val="Default"/>
-        <w:jc w:val="right"/>
+        <w:outlineLvl w:val="0"/>
         <w:rPr>
           <w:rFonts w:ascii="Times New Roman" w:hAnsi="Times New Roman" w:cs="Times New Roman"/>
           <w:b/>
@@ -22,6 +22,7 @@
       <w:pPr>
         <w:pStyle w:val="Default"/>
         <w:contextualSpacing/>
+        <w:outlineLvl w:val="0"/>
         <w:rPr>
           <w:rFonts w:ascii="Times New Roman" w:hAnsi="Times New Roman" w:cs="Times New Roman"/>
           <w:bCs/>
@@ -183,8 +184,9 @@
           <w:szCs w:val="28"/>
           <w:lang w:val="en-US"/>
         </w:rPr>
-        <w:t>Politehnic</w:t>
-      </w:r>
+        <w:t>Politehnica</w:t>
+      </w:r>
+      <w:proofErr w:type="spellEnd"/>
       <w:r>
         <w:rPr>
           <w:rFonts w:ascii="Times New Roman" w:hAnsi="Times New Roman" w:cs="Times New Roman"/>
@@ -192,26 +194,7 @@
           <w:szCs w:val="28"/>
           <w:lang w:val="en-US"/>
         </w:rPr>
-        <w:t>a</w:t>
-      </w:r>
-      <w:proofErr w:type="spellEnd"/>
-      <w:r>
-        <w:rPr>
-          <w:rFonts w:ascii="Times New Roman" w:hAnsi="Times New Roman" w:cs="Times New Roman"/>
-          <w:sz w:val="28"/>
-          <w:szCs w:val="28"/>
-          <w:lang w:val="en-US"/>
-        </w:rPr>
-        <w:t xml:space="preserve"> University </w:t>
-      </w:r>
-      <w:r>
-        <w:rPr>
-          <w:rFonts w:ascii="Times New Roman" w:hAnsi="Times New Roman" w:cs="Times New Roman"/>
-          <w:sz w:val="28"/>
-          <w:szCs w:val="28"/>
-          <w:lang w:val="en-US"/>
-        </w:rPr>
-        <w:t xml:space="preserve">of </w:t>
+        <w:t xml:space="preserve"> University of </w:t>
       </w:r>
       <w:r>
         <w:rPr>
@@ -228,6 +211,7 @@
           <w:tab w:val="left" w:pos="2977"/>
         </w:tabs>
         <w:spacing w:after="0" w:line="240" w:lineRule="auto"/>
+        <w:outlineLvl w:val="0"/>
         <w:rPr>
           <w:rFonts w:ascii="Times New Roman" w:hAnsi="Times New Roman" w:cs="Times New Roman"/>
           <w:sz w:val="28"/>
@@ -251,6 +235,7 @@
           <w:tab w:val="left" w:pos="2977"/>
         </w:tabs>
         <w:spacing w:after="0" w:line="240" w:lineRule="auto"/>
+        <w:outlineLvl w:val="0"/>
         <w:rPr>
           <w:rFonts w:ascii="Times New Roman" w:hAnsi="Times New Roman" w:cs="Times New Roman"/>
           <w:b/>
@@ -273,6 +258,7 @@
     <w:p>
       <w:pPr>
         <w:spacing w:after="0" w:line="240" w:lineRule="auto"/>
+        <w:outlineLvl w:val="0"/>
         <w:rPr>
           <w:rFonts w:ascii="Times New Roman" w:hAnsi="Times New Roman" w:cs="Times New Roman"/>
           <w:b/>
@@ -284,6 +270,7 @@
     <w:p>
       <w:pPr>
         <w:spacing w:after="0" w:line="240" w:lineRule="auto"/>
+        <w:outlineLvl w:val="0"/>
         <w:rPr>
           <w:rFonts w:ascii="Times New Roman" w:hAnsi="Times New Roman" w:cs="Times New Roman"/>
         </w:rPr>
@@ -358,7 +345,7 @@
           </mc:Choice>
           <mc:Fallback>
             <w:pict>
-              <v:line w14:anchorId="4C5F5A03" id="Line 22" o:spid="_x0000_s1026" style="position:absolute;z-index:251659264;visibility:visible;mso-wrap-style:square;mso-width-percent:0;mso-height-percent:0;mso-wrap-distance-left:9pt;mso-wrap-distance-top:0;mso-wrap-distance-right:9pt;mso-wrap-distance-bottom:0;mso-position-horizontal:left;mso-position-horizontal-relative:margin;mso-position-vertical:absolute;mso-position-vertical-relative:text;mso-width-percent:0;mso-height-percent:0;mso-width-relative:page;mso-height-relative:page" from="0,.4pt" to="470.1pt,.4pt" o:gfxdata="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" strokecolor="#669" strokeweight="3pt">
+              <v:line w14:anchorId="4BAE60CC" id="Line 22" o:spid="_x0000_s1026" style="position:absolute;z-index:251659264;visibility:visible;mso-wrap-style:square;mso-width-percent:0;mso-height-percent:0;mso-wrap-distance-left:9pt;mso-wrap-distance-top:0;mso-wrap-distance-right:9pt;mso-wrap-distance-bottom:0;mso-position-horizontal:left;mso-position-horizontal-relative:margin;mso-position-vertical:absolute;mso-position-vertical-relative:text;mso-width-percent:0;mso-height-percent:0;mso-width-relative:page;mso-height-relative:page" from="0,.4pt" to="470.1pt,.4pt" o:gfxdata="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" strokecolor="#669" strokeweight="3pt">
                 <v:stroke linestyle="thinThick"/>
                 <w10:wrap anchorx="margin"/>
               </v:line>
@@ -370,7 +357,7 @@
     <w:p>
       <w:pPr>
         <w:spacing w:after="0" w:line="240" w:lineRule="auto"/>
-        <w:jc w:val="center"/>
+        <w:outlineLvl w:val="0"/>
         <w:rPr>
           <w:rFonts w:ascii="Times New Roman" w:hAnsi="Times New Roman" w:cs="Times New Roman"/>
           <w:b/>
@@ -384,7 +371,7 @@
     <w:p>
       <w:pPr>
         <w:spacing w:after="0" w:line="240" w:lineRule="auto"/>
-        <w:jc w:val="center"/>
+        <w:outlineLvl w:val="0"/>
         <w:rPr>
           <w:rFonts w:ascii="Times New Roman" w:hAnsi="Times New Roman" w:cs="Times New Roman"/>
           <w:b/>
@@ -398,7 +385,7 @@
     <w:p>
       <w:pPr>
         <w:spacing w:after="0" w:line="240" w:lineRule="auto"/>
-        <w:jc w:val="center"/>
+        <w:outlineLvl w:val="0"/>
         <w:rPr>
           <w:rFonts w:ascii="Times New Roman" w:hAnsi="Times New Roman" w:cs="Times New Roman"/>
           <w:b/>
@@ -415,6 +402,7 @@
           <w:tab w:val="left" w:pos="2562"/>
         </w:tabs>
         <w:spacing w:after="0" w:line="240" w:lineRule="auto"/>
+        <w:outlineLvl w:val="0"/>
         <w:rPr>
           <w:rFonts w:ascii="Times New Roman" w:hAnsi="Times New Roman" w:cs="Times New Roman"/>
           <w:b/>
@@ -442,7 +430,7 @@
           <w:tab w:val="left" w:pos="709"/>
         </w:tabs>
         <w:spacing w:after="0" w:line="240" w:lineRule="auto"/>
-        <w:jc w:val="center"/>
+        <w:outlineLvl w:val="0"/>
         <w:rPr>
           <w:rFonts w:ascii="Times New Roman" w:hAnsi="Times New Roman" w:cs="Times New Roman"/>
           <w:b/>
@@ -468,7 +456,7 @@
           <w:tab w:val="left" w:pos="709"/>
         </w:tabs>
         <w:spacing w:after="0" w:line="240" w:lineRule="auto"/>
-        <w:jc w:val="center"/>
+        <w:outlineLvl w:val="0"/>
         <w:rPr>
           <w:rFonts w:ascii="Times New Roman" w:hAnsi="Times New Roman" w:cs="Times New Roman"/>
           <w:smallCaps/>
@@ -496,7 +484,7 @@
           <w:tab w:val="left" w:pos="709"/>
         </w:tabs>
         <w:spacing w:after="0" w:line="240" w:lineRule="auto"/>
-        <w:jc w:val="center"/>
+        <w:outlineLvl w:val="0"/>
         <w:rPr>
           <w:rFonts w:ascii="Times New Roman" w:hAnsi="Times New Roman" w:cs="Times New Roman"/>
           <w:spacing w:val="20"/>
@@ -511,7 +499,7 @@
           <w:tab w:val="left" w:pos="709"/>
         </w:tabs>
         <w:spacing w:after="0" w:line="240" w:lineRule="auto"/>
-        <w:jc w:val="center"/>
+        <w:outlineLvl w:val="0"/>
         <w:rPr>
           <w:rFonts w:ascii="Times New Roman" w:hAnsi="Times New Roman" w:cs="Times New Roman"/>
           <w:spacing w:val="20"/>
@@ -526,7 +514,7 @@
           <w:tab w:val="left" w:pos="709"/>
         </w:tabs>
         <w:spacing w:after="0" w:line="240" w:lineRule="auto"/>
-        <w:jc w:val="center"/>
+        <w:outlineLvl w:val="0"/>
         <w:rPr>
           <w:rFonts w:ascii="Times New Roman" w:hAnsi="Times New Roman" w:cs="Times New Roman"/>
           <w:spacing w:val="20"/>
@@ -541,7 +529,7 @@
           <w:tab w:val="left" w:pos="709"/>
         </w:tabs>
         <w:spacing w:after="0" w:line="240" w:lineRule="auto"/>
-        <w:jc w:val="center"/>
+        <w:outlineLvl w:val="0"/>
         <w:rPr>
           <w:rFonts w:ascii="Times New Roman" w:hAnsi="Times New Roman" w:cs="Times New Roman"/>
           <w:spacing w:val="20"/>
@@ -556,7 +544,7 @@
           <w:tab w:val="left" w:pos="709"/>
         </w:tabs>
         <w:spacing w:after="0" w:line="240" w:lineRule="auto"/>
-        <w:jc w:val="right"/>
+        <w:outlineLvl w:val="0"/>
         <w:rPr>
           <w:rFonts w:ascii="Times New Roman" w:hAnsi="Times New Roman" w:cs="Times New Roman"/>
           <w:i/>
@@ -581,7 +569,7 @@
           <w:tab w:val="left" w:pos="709"/>
         </w:tabs>
         <w:spacing w:after="0" w:line="240" w:lineRule="auto"/>
-        <w:jc w:val="right"/>
+        <w:outlineLvl w:val="0"/>
         <w:rPr>
           <w:rFonts w:ascii="Times New Roman" w:hAnsi="Times New Roman" w:cs="Times New Roman"/>
           <w:b/>
@@ -597,25 +585,7 @@
           <w:sz w:val="32"/>
           <w:szCs w:val="32"/>
         </w:rPr>
-        <w:t>Emese</w:t>
-      </w:r>
-      <w:r>
-        <w:rPr>
-          <w:rFonts w:ascii="Times New Roman" w:hAnsi="Times New Roman" w:cs="Times New Roman"/>
-          <w:b/>
-          <w:sz w:val="32"/>
-          <w:szCs w:val="32"/>
-        </w:rPr>
-        <w:t xml:space="preserve"> </w:t>
-      </w:r>
-      <w:r>
-        <w:rPr>
-          <w:rFonts w:ascii="Times New Roman" w:hAnsi="Times New Roman" w:cs="Times New Roman"/>
-          <w:b/>
-          <w:sz w:val="32"/>
-          <w:szCs w:val="32"/>
-        </w:rPr>
-        <w:t>M</w:t>
+        <w:t>Emese M</w:t>
       </w:r>
       <w:r>
         <w:rPr>
@@ -634,7 +604,7 @@
           <w:tab w:val="left" w:pos="709"/>
         </w:tabs>
         <w:spacing w:after="0" w:line="240" w:lineRule="auto"/>
-        <w:jc w:val="right"/>
+        <w:outlineLvl w:val="0"/>
         <w:rPr>
           <w:rFonts w:ascii="Times New Roman" w:hAnsi="Times New Roman" w:cs="Times New Roman"/>
           <w:sz w:val="32"/>
@@ -648,7 +618,7 @@
           <w:tab w:val="left" w:pos="709"/>
         </w:tabs>
         <w:spacing w:after="0" w:line="240" w:lineRule="auto"/>
-        <w:jc w:val="right"/>
+        <w:outlineLvl w:val="0"/>
         <w:rPr>
           <w:rFonts w:ascii="Times New Roman" w:hAnsi="Times New Roman" w:cs="Times New Roman"/>
           <w:sz w:val="32"/>
@@ -662,7 +632,7 @@
           <w:tab w:val="left" w:pos="709"/>
         </w:tabs>
         <w:spacing w:after="0" w:line="240" w:lineRule="auto"/>
-        <w:jc w:val="right"/>
+        <w:outlineLvl w:val="0"/>
         <w:rPr>
           <w:rFonts w:ascii="Times New Roman" w:hAnsi="Times New Roman" w:cs="Times New Roman"/>
           <w:sz w:val="32"/>
@@ -676,6 +646,7 @@
           <w:tab w:val="left" w:pos="709"/>
         </w:tabs>
         <w:spacing w:after="0" w:line="240" w:lineRule="auto"/>
+        <w:outlineLvl w:val="0"/>
         <w:rPr>
           <w:rFonts w:ascii="Times New Roman" w:hAnsi="Times New Roman" w:cs="Times New Roman"/>
           <w:i/>
@@ -709,6 +680,7 @@
           <w:tab w:val="left" w:pos="709"/>
         </w:tabs>
         <w:spacing w:after="0" w:line="240" w:lineRule="auto"/>
+        <w:outlineLvl w:val="0"/>
         <w:rPr>
           <w:rFonts w:ascii="Times New Roman" w:hAnsi="Times New Roman" w:cs="Times New Roman"/>
           <w:b/>
@@ -740,6 +712,7 @@
           <w:tab w:val="left" w:pos="709"/>
         </w:tabs>
         <w:spacing w:after="0" w:line="240" w:lineRule="auto"/>
+        <w:outlineLvl w:val="0"/>
         <w:rPr>
           <w:rFonts w:ascii="Times New Roman" w:hAnsi="Times New Roman" w:cs="Times New Roman"/>
           <w:sz w:val="32"/>
@@ -753,6 +726,7 @@
           <w:tab w:val="left" w:pos="709"/>
         </w:tabs>
         <w:spacing w:after="0" w:line="240" w:lineRule="auto"/>
+        <w:outlineLvl w:val="0"/>
         <w:rPr>
           <w:rFonts w:ascii="Times New Roman" w:hAnsi="Times New Roman" w:cs="Times New Roman"/>
           <w:sz w:val="32"/>
@@ -766,6 +740,7 @@
           <w:tab w:val="left" w:pos="709"/>
         </w:tabs>
         <w:spacing w:after="0" w:line="240" w:lineRule="auto"/>
+        <w:outlineLvl w:val="0"/>
         <w:rPr>
           <w:rFonts w:ascii="Times New Roman" w:hAnsi="Times New Roman" w:cs="Times New Roman"/>
           <w:sz w:val="32"/>
@@ -779,6 +754,7 @@
           <w:tab w:val="left" w:pos="709"/>
         </w:tabs>
         <w:spacing w:after="0" w:line="240" w:lineRule="auto"/>
+        <w:outlineLvl w:val="0"/>
         <w:rPr>
           <w:rFonts w:ascii="Times New Roman" w:hAnsi="Times New Roman" w:cs="Times New Roman"/>
           <w:sz w:val="32"/>
@@ -792,6 +768,7 @@
           <w:tab w:val="left" w:pos="709"/>
         </w:tabs>
         <w:spacing w:after="0" w:line="240" w:lineRule="auto"/>
+        <w:outlineLvl w:val="0"/>
         <w:rPr>
           <w:rFonts w:ascii="Times New Roman" w:hAnsi="Times New Roman" w:cs="Times New Roman"/>
           <w:sz w:val="32"/>
@@ -805,7 +782,7 @@
           <w:tab w:val="left" w:pos="709"/>
         </w:tabs>
         <w:spacing w:after="0" w:line="240" w:lineRule="auto"/>
-        <w:jc w:val="center"/>
+        <w:outlineLvl w:val="0"/>
         <w:rPr>
           <w:rFonts w:ascii="Times New Roman" w:hAnsi="Times New Roman" w:cs="Times New Roman"/>
           <w:sz w:val="32"/>
@@ -827,7 +804,7 @@
           <w:tab w:val="left" w:pos="709"/>
         </w:tabs>
         <w:spacing w:after="0" w:line="240" w:lineRule="auto"/>
-        <w:jc w:val="center"/>
+        <w:outlineLvl w:val="0"/>
         <w:rPr>
           <w:rFonts w:ascii="Times New Roman" w:hAnsi="Times New Roman" w:cs="Times New Roman"/>
           <w:sz w:val="32"/>
@@ -845,6 +822,7 @@
     </w:p>
     <w:p>
       <w:pPr>
+        <w:outlineLvl w:val="0"/>
         <w:rPr>
           <w:rFonts w:ascii="Times New Roman" w:hAnsi="Times New Roman" w:cs="Times New Roman"/>
           <w:sz w:val="32"/>
@@ -862,188 +840,224 @@
     </w:p>
     <w:p>
       <w:pPr>
-        <w:rPr>
-          <w:rFonts w:ascii="Times New Roman" w:hAnsi="Times New Roman" w:cs="Times New Roman"/>
-        </w:rPr>
-      </w:pPr>
-    </w:p>
-    <w:p>
-      <w:pPr>
-        <w:rPr>
-          <w:rFonts w:ascii="Times New Roman" w:hAnsi="Times New Roman" w:cs="Times New Roman"/>
-        </w:rPr>
-      </w:pPr>
-    </w:p>
-    <w:p>
-      <w:pPr>
-        <w:rPr>
-          <w:rFonts w:ascii="Times New Roman" w:hAnsi="Times New Roman" w:cs="Times New Roman"/>
-        </w:rPr>
-      </w:pPr>
-    </w:p>
-    <w:p>
-      <w:pPr>
-        <w:rPr>
-          <w:rFonts w:ascii="Times New Roman" w:hAnsi="Times New Roman" w:cs="Times New Roman"/>
-        </w:rPr>
-      </w:pPr>
-    </w:p>
-    <w:p>
-      <w:pPr>
-        <w:rPr>
-          <w:rFonts w:ascii="Times New Roman" w:hAnsi="Times New Roman" w:cs="Times New Roman"/>
-        </w:rPr>
-      </w:pPr>
-    </w:p>
-    <w:p>
-      <w:pPr>
-        <w:rPr>
-          <w:rFonts w:ascii="Times New Roman" w:hAnsi="Times New Roman" w:cs="Times New Roman"/>
-        </w:rPr>
-      </w:pPr>
-    </w:p>
-    <w:p>
-      <w:pPr>
-        <w:rPr>
-          <w:rFonts w:ascii="Times New Roman" w:hAnsi="Times New Roman" w:cs="Times New Roman"/>
-        </w:rPr>
-      </w:pPr>
-    </w:p>
-    <w:p>
-      <w:pPr>
-        <w:rPr>
-          <w:rFonts w:ascii="Times New Roman" w:hAnsi="Times New Roman" w:cs="Times New Roman"/>
-        </w:rPr>
-      </w:pPr>
-    </w:p>
-    <w:p>
-      <w:pPr>
-        <w:rPr>
-          <w:rFonts w:ascii="Times New Roman" w:hAnsi="Times New Roman" w:cs="Times New Roman"/>
-        </w:rPr>
-      </w:pPr>
-    </w:p>
-    <w:p>
-      <w:pPr>
-        <w:rPr>
-          <w:rFonts w:ascii="Times New Roman" w:hAnsi="Times New Roman" w:cs="Times New Roman"/>
-        </w:rPr>
-      </w:pPr>
-    </w:p>
-    <w:p>
-      <w:pPr>
-        <w:rPr>
-          <w:rFonts w:ascii="Times New Roman" w:hAnsi="Times New Roman" w:cs="Times New Roman"/>
-        </w:rPr>
-      </w:pPr>
-    </w:p>
-    <w:p>
-      <w:pPr>
-        <w:rPr>
-          <w:rFonts w:ascii="Times New Roman" w:hAnsi="Times New Roman" w:cs="Times New Roman"/>
-        </w:rPr>
-      </w:pPr>
-    </w:p>
-    <w:p>
-      <w:pPr>
-        <w:rPr>
-          <w:rFonts w:ascii="Times New Roman" w:hAnsi="Times New Roman" w:cs="Times New Roman"/>
-        </w:rPr>
-      </w:pPr>
-    </w:p>
-    <w:p>
-      <w:pPr>
-        <w:rPr>
-          <w:rFonts w:ascii="Times New Roman" w:hAnsi="Times New Roman" w:cs="Times New Roman"/>
-        </w:rPr>
-      </w:pPr>
-    </w:p>
-    <w:p>
-      <w:pPr>
-        <w:rPr>
-          <w:rFonts w:ascii="Times New Roman" w:hAnsi="Times New Roman" w:cs="Times New Roman"/>
-        </w:rPr>
-      </w:pPr>
-    </w:p>
-    <w:p>
-      <w:pPr>
-        <w:rPr>
-          <w:rFonts w:ascii="Times New Roman" w:hAnsi="Times New Roman" w:cs="Times New Roman"/>
-        </w:rPr>
-      </w:pPr>
-    </w:p>
-    <w:p>
-      <w:pPr>
-        <w:rPr>
-          <w:rFonts w:ascii="Times New Roman" w:hAnsi="Times New Roman" w:cs="Times New Roman"/>
-        </w:rPr>
-      </w:pPr>
-    </w:p>
-    <w:p>
-      <w:pPr>
-        <w:rPr>
-          <w:rFonts w:ascii="Times New Roman" w:hAnsi="Times New Roman" w:cs="Times New Roman"/>
-        </w:rPr>
-      </w:pPr>
-    </w:p>
-    <w:p>
-      <w:pPr>
-        <w:rPr>
-          <w:rFonts w:ascii="Times New Roman" w:hAnsi="Times New Roman" w:cs="Times New Roman"/>
-        </w:rPr>
-      </w:pPr>
-    </w:p>
-    <w:p>
-      <w:pPr>
-        <w:rPr>
-          <w:rFonts w:ascii="Times New Roman" w:hAnsi="Times New Roman" w:cs="Times New Roman"/>
-        </w:rPr>
-      </w:pPr>
-    </w:p>
-    <w:p>
-      <w:pPr>
-        <w:rPr>
-          <w:rFonts w:ascii="Times New Roman" w:hAnsi="Times New Roman" w:cs="Times New Roman"/>
-        </w:rPr>
-      </w:pPr>
-    </w:p>
-    <w:p>
-      <w:pPr>
-        <w:rPr>
-          <w:rFonts w:ascii="Times New Roman" w:hAnsi="Times New Roman" w:cs="Times New Roman"/>
-        </w:rPr>
-      </w:pPr>
-    </w:p>
-    <w:p>
-      <w:pPr>
-        <w:rPr>
-          <w:rFonts w:ascii="Times New Roman" w:hAnsi="Times New Roman" w:cs="Times New Roman"/>
-        </w:rPr>
-      </w:pPr>
-    </w:p>
-    <w:p>
-      <w:pPr>
-        <w:rPr>
-          <w:rFonts w:ascii="Times New Roman" w:hAnsi="Times New Roman" w:cs="Times New Roman"/>
-        </w:rPr>
-      </w:pPr>
-    </w:p>
-    <w:p>
-      <w:pPr>
-        <w:rPr>
-          <w:rFonts w:ascii="Times New Roman" w:hAnsi="Times New Roman" w:cs="Times New Roman"/>
-        </w:rPr>
-      </w:pPr>
-    </w:p>
-    <w:p>
-      <w:pPr>
-        <w:rPr>
-          <w:rFonts w:ascii="Times New Roman" w:hAnsi="Times New Roman" w:cs="Times New Roman"/>
-        </w:rPr>
-      </w:pPr>
-    </w:p>
-    <w:p>
-      <w:pPr>
+        <w:outlineLvl w:val="0"/>
+        <w:rPr>
+          <w:rFonts w:ascii="Times New Roman" w:hAnsi="Times New Roman" w:cs="Times New Roman"/>
+        </w:rPr>
+      </w:pPr>
+    </w:p>
+    <w:p>
+      <w:pPr>
+        <w:outlineLvl w:val="0"/>
+        <w:rPr>
+          <w:rFonts w:ascii="Times New Roman" w:hAnsi="Times New Roman" w:cs="Times New Roman"/>
+        </w:rPr>
+      </w:pPr>
+    </w:p>
+    <w:p>
+      <w:pPr>
+        <w:outlineLvl w:val="0"/>
+        <w:rPr>
+          <w:rFonts w:ascii="Times New Roman" w:hAnsi="Times New Roman" w:cs="Times New Roman"/>
+        </w:rPr>
+      </w:pPr>
+    </w:p>
+    <w:p>
+      <w:pPr>
+        <w:outlineLvl w:val="0"/>
+        <w:rPr>
+          <w:rFonts w:ascii="Times New Roman" w:hAnsi="Times New Roman" w:cs="Times New Roman"/>
+        </w:rPr>
+      </w:pPr>
+    </w:p>
+    <w:p>
+      <w:pPr>
+        <w:outlineLvl w:val="0"/>
+        <w:rPr>
+          <w:rFonts w:ascii="Times New Roman" w:hAnsi="Times New Roman" w:cs="Times New Roman"/>
+        </w:rPr>
+      </w:pPr>
+    </w:p>
+    <w:p>
+      <w:pPr>
+        <w:outlineLvl w:val="0"/>
+        <w:rPr>
+          <w:rFonts w:ascii="Times New Roman" w:hAnsi="Times New Roman" w:cs="Times New Roman"/>
+        </w:rPr>
+      </w:pPr>
+    </w:p>
+    <w:p>
+      <w:pPr>
+        <w:outlineLvl w:val="0"/>
+        <w:rPr>
+          <w:rFonts w:ascii="Times New Roman" w:hAnsi="Times New Roman" w:cs="Times New Roman"/>
+        </w:rPr>
+      </w:pPr>
+    </w:p>
+    <w:p>
+      <w:pPr>
+        <w:outlineLvl w:val="0"/>
+        <w:rPr>
+          <w:rFonts w:ascii="Times New Roman" w:hAnsi="Times New Roman" w:cs="Times New Roman"/>
+        </w:rPr>
+      </w:pPr>
+    </w:p>
+    <w:p>
+      <w:pPr>
+        <w:outlineLvl w:val="0"/>
+        <w:rPr>
+          <w:rFonts w:ascii="Times New Roman" w:hAnsi="Times New Roman" w:cs="Times New Roman"/>
+        </w:rPr>
+      </w:pPr>
+    </w:p>
+    <w:p>
+      <w:pPr>
+        <w:outlineLvl w:val="0"/>
+        <w:rPr>
+          <w:rFonts w:ascii="Times New Roman" w:hAnsi="Times New Roman" w:cs="Times New Roman"/>
+        </w:rPr>
+      </w:pPr>
+    </w:p>
+    <w:p>
+      <w:pPr>
+        <w:outlineLvl w:val="0"/>
+        <w:rPr>
+          <w:rFonts w:ascii="Times New Roman" w:hAnsi="Times New Roman" w:cs="Times New Roman"/>
+        </w:rPr>
+      </w:pPr>
+    </w:p>
+    <w:p>
+      <w:pPr>
+        <w:outlineLvl w:val="0"/>
+        <w:rPr>
+          <w:rFonts w:ascii="Times New Roman" w:hAnsi="Times New Roman" w:cs="Times New Roman"/>
+        </w:rPr>
+      </w:pPr>
+    </w:p>
+    <w:p>
+      <w:pPr>
+        <w:outlineLvl w:val="0"/>
+        <w:rPr>
+          <w:rFonts w:ascii="Times New Roman" w:hAnsi="Times New Roman" w:cs="Times New Roman"/>
+        </w:rPr>
+      </w:pPr>
+    </w:p>
+    <w:p>
+      <w:pPr>
+        <w:outlineLvl w:val="0"/>
+        <w:rPr>
+          <w:rFonts w:ascii="Times New Roman" w:hAnsi="Times New Roman" w:cs="Times New Roman"/>
+        </w:rPr>
+      </w:pPr>
+    </w:p>
+    <w:p>
+      <w:pPr>
+        <w:outlineLvl w:val="0"/>
+        <w:rPr>
+          <w:rFonts w:ascii="Times New Roman" w:hAnsi="Times New Roman" w:cs="Times New Roman"/>
+        </w:rPr>
+      </w:pPr>
+    </w:p>
+    <w:p>
+      <w:pPr>
+        <w:outlineLvl w:val="0"/>
+        <w:rPr>
+          <w:rFonts w:ascii="Times New Roman" w:hAnsi="Times New Roman" w:cs="Times New Roman"/>
+        </w:rPr>
+      </w:pPr>
+    </w:p>
+    <w:p>
+      <w:pPr>
+        <w:outlineLvl w:val="0"/>
+        <w:rPr>
+          <w:rFonts w:ascii="Times New Roman" w:hAnsi="Times New Roman" w:cs="Times New Roman"/>
+        </w:rPr>
+      </w:pPr>
+    </w:p>
+    <w:p>
+      <w:pPr>
+        <w:outlineLvl w:val="0"/>
+        <w:rPr>
+          <w:rFonts w:ascii="Times New Roman" w:hAnsi="Times New Roman" w:cs="Times New Roman"/>
+        </w:rPr>
+      </w:pPr>
+    </w:p>
+    <w:p>
+      <w:pPr>
+        <w:outlineLvl w:val="0"/>
+        <w:rPr>
+          <w:rFonts w:ascii="Times New Roman" w:hAnsi="Times New Roman" w:cs="Times New Roman"/>
+        </w:rPr>
+      </w:pPr>
+    </w:p>
+    <w:p>
+      <w:pPr>
+        <w:outlineLvl w:val="0"/>
+        <w:rPr>
+          <w:rFonts w:ascii="Times New Roman" w:hAnsi="Times New Roman" w:cs="Times New Roman"/>
+        </w:rPr>
+      </w:pPr>
+    </w:p>
+    <w:p>
+      <w:pPr>
+        <w:outlineLvl w:val="0"/>
+        <w:rPr>
+          <w:rFonts w:ascii="Times New Roman" w:hAnsi="Times New Roman" w:cs="Times New Roman"/>
+        </w:rPr>
+      </w:pPr>
+    </w:p>
+    <w:p>
+      <w:pPr>
+        <w:outlineLvl w:val="0"/>
+        <w:rPr>
+          <w:rFonts w:ascii="Times New Roman" w:hAnsi="Times New Roman" w:cs="Times New Roman"/>
+        </w:rPr>
+      </w:pPr>
+    </w:p>
+    <w:p>
+      <w:pPr>
+        <w:outlineLvl w:val="0"/>
+        <w:rPr>
+          <w:rFonts w:ascii="Times New Roman" w:hAnsi="Times New Roman" w:cs="Times New Roman"/>
+        </w:rPr>
+      </w:pPr>
+    </w:p>
+    <w:p>
+      <w:pPr>
+        <w:outlineLvl w:val="0"/>
+        <w:rPr>
+          <w:rFonts w:ascii="Times New Roman" w:hAnsi="Times New Roman" w:cs="Times New Roman"/>
+        </w:rPr>
+      </w:pPr>
+    </w:p>
+    <w:p>
+      <w:pPr>
+        <w:outlineLvl w:val="0"/>
+        <w:rPr>
+          <w:rFonts w:ascii="Times New Roman" w:hAnsi="Times New Roman" w:cs="Times New Roman"/>
+        </w:rPr>
+      </w:pPr>
+    </w:p>
+    <w:p>
+      <w:pPr>
+        <w:outlineLvl w:val="0"/>
+        <w:rPr>
+          <w:rFonts w:ascii="Times New Roman" w:hAnsi="Times New Roman" w:cs="Times New Roman"/>
+        </w:rPr>
+      </w:pPr>
+      <w:r>
+        <w:rPr>
+          <w:rFonts w:ascii="Times New Roman" w:hAnsi="Times New Roman" w:cs="Times New Roman"/>
+          <w:b/>
+          <w:sz w:val="28"/>
+          <w:szCs w:val="28"/>
+        </w:rPr>
+        <w:t>`</w:t>
+      </w:r>
+    </w:p>
+    <w:p>
+      <w:pPr>
+        <w:outlineLvl w:val="0"/>
         <w:rPr>
           <w:rFonts w:ascii="Times New Roman" w:hAnsi="Times New Roman" w:cs="Times New Roman"/>
         </w:rPr>
@@ -1052,9 +1066,11 @@
     <w:sdt>
       <w:sdtPr>
         <w:rPr>
-          <w:rFonts w:ascii="Times New Roman" w:hAnsi="Times New Roman" w:cs="Times New Roman"/>
+          <w:rFonts w:ascii="Times New Roman" w:eastAsia="Times New Roman" w:hAnsi="Times New Roman" w:cs="Times New Roman"/>
+          <w:color w:val="auto"/>
           <w:sz w:val="24"/>
           <w:szCs w:val="24"/>
+          <w:lang w:val="ro-RO" w:eastAsia="ro-RO"/>
         </w:rPr>
         <w:id w:val="-1920464069"/>
         <w:docPartObj>
@@ -1064,21 +1080,19 @@
       </w:sdtPr>
       <w:sdtEndPr>
         <w:rPr>
-          <w:rFonts w:ascii="Calibri" w:eastAsia="Times New Roman" w:hAnsi="Calibri" w:cs="Calibri"/>
+          <w:rFonts w:ascii="Calibri" w:hAnsi="Calibri" w:cs="Calibri"/>
           <w:b/>
           <w:bCs/>
           <w:noProof/>
-          <w:color w:val="auto"/>
           <w:sz w:val="22"/>
           <w:szCs w:val="22"/>
-          <w:lang w:val="ro-RO" w:eastAsia="ro-RO"/>
         </w:rPr>
       </w:sdtEndPr>
       <w:sdtContent>
         <w:p>
           <w:pPr>
             <w:pStyle w:val="TOCHeading"/>
-            <w:jc w:val="center"/>
+            <w:outlineLvl w:val="0"/>
             <w:rPr>
               <w:rFonts w:ascii="Times New Roman" w:hAnsi="Times New Roman" w:cs="Times New Roman"/>
               <w:b/>
@@ -1096,6 +1110,7 @@
         </w:p>
         <w:p>
           <w:pPr>
+            <w:outlineLvl w:val="0"/>
             <w:rPr>
               <w:lang w:val="en-US" w:eastAsia="en-US"/>
             </w:rPr>
@@ -1108,6 +1123,7 @@
               <w:ilvl w:val="0"/>
               <w:numId w:val="1"/>
             </w:numPr>
+            <w:outlineLvl w:val="0"/>
             <w:rPr>
               <w:rFonts w:ascii="Times New Roman" w:hAnsi="Times New Roman" w:cs="Times New Roman"/>
               <w:sz w:val="24"/>
@@ -1122,8 +1138,6 @@
             </w:rPr>
             <w:t>INTRODUCTION</w:t>
           </w:r>
-          <w:bookmarkStart w:id="0" w:name="_GoBack"/>
-          <w:bookmarkEnd w:id="0"/>
         </w:p>
         <w:p>
           <w:pPr>
@@ -1132,6 +1146,7 @@
               <w:ilvl w:val="1"/>
               <w:numId w:val="1"/>
             </w:numPr>
+            <w:outlineLvl w:val="0"/>
             <w:rPr>
               <w:rFonts w:ascii="Times New Roman" w:hAnsi="Times New Roman" w:cs="Times New Roman"/>
               <w:sz w:val="24"/>
@@ -1154,6 +1169,7 @@
               <w:ilvl w:val="1"/>
               <w:numId w:val="1"/>
             </w:numPr>
+            <w:outlineLvl w:val="0"/>
             <w:rPr>
               <w:rFonts w:ascii="Times New Roman" w:hAnsi="Times New Roman" w:cs="Times New Roman"/>
               <w:sz w:val="24"/>
@@ -1176,6 +1192,7 @@
               <w:ilvl w:val="0"/>
               <w:numId w:val="1"/>
             </w:numPr>
+            <w:outlineLvl w:val="0"/>
             <w:rPr>
               <w:rFonts w:ascii="Times New Roman" w:hAnsi="Times New Roman" w:cs="Times New Roman"/>
               <w:sz w:val="24"/>
@@ -1214,6 +1231,7 @@
               <w:ilvl w:val="1"/>
               <w:numId w:val="1"/>
             </w:numPr>
+            <w:outlineLvl w:val="0"/>
             <w:rPr>
               <w:rFonts w:ascii="Times New Roman" w:hAnsi="Times New Roman" w:cs="Times New Roman"/>
               <w:sz w:val="24"/>
@@ -1236,6 +1254,7 @@
               <w:ilvl w:val="2"/>
               <w:numId w:val="1"/>
             </w:numPr>
+            <w:outlineLvl w:val="0"/>
             <w:rPr>
               <w:rFonts w:ascii="Times New Roman" w:hAnsi="Times New Roman" w:cs="Times New Roman"/>
               <w:sz w:val="24"/>
@@ -1248,7 +1267,7 @@
               <w:sz w:val="24"/>
               <w:szCs w:val="24"/>
             </w:rPr>
-            <w:t>WIDGET TREE</w:t>
+            <w:t>DART</w:t>
           </w:r>
         </w:p>
         <w:p>
@@ -1258,6 +1277,7 @@
               <w:ilvl w:val="2"/>
               <w:numId w:val="1"/>
             </w:numPr>
+            <w:outlineLvl w:val="0"/>
             <w:rPr>
               <w:rFonts w:ascii="Times New Roman" w:hAnsi="Times New Roman" w:cs="Times New Roman"/>
               <w:sz w:val="24"/>
@@ -1280,6 +1300,7 @@
               <w:ilvl w:val="2"/>
               <w:numId w:val="1"/>
             </w:numPr>
+            <w:outlineLvl w:val="0"/>
             <w:rPr>
               <w:rFonts w:ascii="Times New Roman" w:hAnsi="Times New Roman" w:cs="Times New Roman"/>
               <w:sz w:val="24"/>
@@ -1302,6 +1323,7 @@
               <w:ilvl w:val="1"/>
               <w:numId w:val="1"/>
             </w:numPr>
+            <w:outlineLvl w:val="0"/>
             <w:rPr>
               <w:rFonts w:ascii="Times New Roman" w:hAnsi="Times New Roman" w:cs="Times New Roman"/>
               <w:sz w:val="24"/>
@@ -1324,6 +1346,7 @@
               <w:ilvl w:val="2"/>
               <w:numId w:val="1"/>
             </w:numPr>
+            <w:outlineLvl w:val="0"/>
             <w:rPr>
               <w:rFonts w:ascii="Times New Roman" w:hAnsi="Times New Roman" w:cs="Times New Roman"/>
               <w:sz w:val="24"/>
@@ -1346,6 +1369,7 @@
               <w:ilvl w:val="2"/>
               <w:numId w:val="1"/>
             </w:numPr>
+            <w:outlineLvl w:val="0"/>
             <w:rPr>
               <w:rFonts w:ascii="Times New Roman" w:hAnsi="Times New Roman" w:cs="Times New Roman"/>
               <w:sz w:val="24"/>
@@ -1368,6 +1392,7 @@
               <w:ilvl w:val="0"/>
               <w:numId w:val="1"/>
             </w:numPr>
+            <w:outlineLvl w:val="0"/>
             <w:rPr>
               <w:rFonts w:ascii="Times New Roman" w:hAnsi="Times New Roman" w:cs="Times New Roman"/>
               <w:sz w:val="24"/>
@@ -1406,6 +1431,7 @@
               <w:ilvl w:val="1"/>
               <w:numId w:val="1"/>
             </w:numPr>
+            <w:outlineLvl w:val="0"/>
             <w:rPr>
               <w:rFonts w:ascii="Times New Roman" w:hAnsi="Times New Roman" w:cs="Times New Roman"/>
               <w:sz w:val="24"/>
@@ -1428,6 +1454,7 @@
               <w:ilvl w:val="1"/>
               <w:numId w:val="1"/>
             </w:numPr>
+            <w:outlineLvl w:val="0"/>
             <w:rPr>
               <w:rFonts w:ascii="Times New Roman" w:hAnsi="Times New Roman" w:cs="Times New Roman"/>
               <w:sz w:val="24"/>
@@ -1450,6 +1477,7 @@
               <w:ilvl w:val="1"/>
               <w:numId w:val="1"/>
             </w:numPr>
+            <w:outlineLvl w:val="0"/>
             <w:rPr>
               <w:rFonts w:ascii="Times New Roman" w:hAnsi="Times New Roman" w:cs="Times New Roman"/>
               <w:sz w:val="24"/>
@@ -1472,6 +1500,7 @@
               <w:ilvl w:val="1"/>
               <w:numId w:val="1"/>
             </w:numPr>
+            <w:outlineLvl w:val="0"/>
             <w:rPr>
               <w:rFonts w:ascii="Times New Roman" w:hAnsi="Times New Roman" w:cs="Times New Roman"/>
               <w:sz w:val="24"/>
@@ -1494,6 +1523,7 @@
               <w:ilvl w:val="0"/>
               <w:numId w:val="1"/>
             </w:numPr>
+            <w:outlineLvl w:val="0"/>
             <w:rPr>
               <w:rFonts w:ascii="Times New Roman" w:hAnsi="Times New Roman" w:cs="Times New Roman"/>
               <w:sz w:val="24"/>
@@ -1516,6 +1546,7 @@
               <w:ilvl w:val="1"/>
               <w:numId w:val="1"/>
             </w:numPr>
+            <w:outlineLvl w:val="0"/>
             <w:rPr>
               <w:rFonts w:ascii="Times New Roman" w:hAnsi="Times New Roman" w:cs="Times New Roman"/>
               <w:sz w:val="24"/>
@@ -1538,6 +1569,7 @@
               <w:ilvl w:val="2"/>
               <w:numId w:val="1"/>
             </w:numPr>
+            <w:outlineLvl w:val="0"/>
             <w:rPr>
               <w:rFonts w:ascii="Times New Roman" w:hAnsi="Times New Roman" w:cs="Times New Roman"/>
               <w:sz w:val="24"/>
@@ -1560,6 +1592,7 @@
               <w:ilvl w:val="2"/>
               <w:numId w:val="1"/>
             </w:numPr>
+            <w:outlineLvl w:val="0"/>
             <w:rPr>
               <w:rFonts w:ascii="Times New Roman" w:hAnsi="Times New Roman" w:cs="Times New Roman"/>
               <w:sz w:val="24"/>
@@ -1582,6 +1615,7 @@
               <w:ilvl w:val="2"/>
               <w:numId w:val="1"/>
             </w:numPr>
+            <w:outlineLvl w:val="0"/>
             <w:rPr>
               <w:rFonts w:ascii="Times New Roman" w:hAnsi="Times New Roman" w:cs="Times New Roman"/>
               <w:sz w:val="24"/>
@@ -1604,6 +1638,7 @@
               <w:ilvl w:val="2"/>
               <w:numId w:val="1"/>
             </w:numPr>
+            <w:outlineLvl w:val="0"/>
             <w:rPr>
               <w:rFonts w:ascii="Times New Roman" w:hAnsi="Times New Roman" w:cs="Times New Roman"/>
               <w:sz w:val="24"/>
@@ -1626,6 +1661,7 @@
               <w:ilvl w:val="1"/>
               <w:numId w:val="1"/>
             </w:numPr>
+            <w:outlineLvl w:val="0"/>
             <w:rPr>
               <w:rFonts w:ascii="Times New Roman" w:hAnsi="Times New Roman" w:cs="Times New Roman"/>
               <w:sz w:val="24"/>
@@ -1648,6 +1684,7 @@
               <w:ilvl w:val="1"/>
               <w:numId w:val="1"/>
             </w:numPr>
+            <w:outlineLvl w:val="0"/>
             <w:rPr>
               <w:rFonts w:ascii="Times New Roman" w:hAnsi="Times New Roman" w:cs="Times New Roman"/>
               <w:sz w:val="24"/>
@@ -1670,6 +1707,7 @@
               <w:ilvl w:val="1"/>
               <w:numId w:val="1"/>
             </w:numPr>
+            <w:outlineLvl w:val="0"/>
             <w:rPr>
               <w:rFonts w:ascii="Times New Roman" w:hAnsi="Times New Roman" w:cs="Times New Roman"/>
               <w:sz w:val="24"/>
@@ -1692,6 +1730,7 @@
               <w:ilvl w:val="1"/>
               <w:numId w:val="1"/>
             </w:numPr>
+            <w:outlineLvl w:val="0"/>
             <w:rPr>
               <w:rFonts w:ascii="Times New Roman" w:hAnsi="Times New Roman" w:cs="Times New Roman"/>
               <w:sz w:val="24"/>
@@ -1714,6 +1753,7 @@
               <w:ilvl w:val="2"/>
               <w:numId w:val="1"/>
             </w:numPr>
+            <w:outlineLvl w:val="0"/>
             <w:rPr>
               <w:rFonts w:ascii="Times New Roman" w:hAnsi="Times New Roman" w:cs="Times New Roman"/>
               <w:sz w:val="24"/>
@@ -1736,6 +1776,7 @@
               <w:ilvl w:val="2"/>
               <w:numId w:val="1"/>
             </w:numPr>
+            <w:outlineLvl w:val="0"/>
             <w:rPr>
               <w:rFonts w:ascii="Times New Roman" w:hAnsi="Times New Roman" w:cs="Times New Roman"/>
               <w:sz w:val="24"/>
@@ -1758,6 +1799,7 @@
               <w:ilvl w:val="2"/>
               <w:numId w:val="1"/>
             </w:numPr>
+            <w:outlineLvl w:val="0"/>
             <w:rPr>
               <w:rFonts w:ascii="Times New Roman" w:hAnsi="Times New Roman" w:cs="Times New Roman"/>
               <w:sz w:val="24"/>
@@ -1780,6 +1822,7 @@
               <w:ilvl w:val="0"/>
               <w:numId w:val="1"/>
             </w:numPr>
+            <w:outlineLvl w:val="0"/>
             <w:rPr>
               <w:rFonts w:ascii="Times New Roman" w:hAnsi="Times New Roman" w:cs="Times New Roman"/>
               <w:sz w:val="24"/>
@@ -1802,6 +1845,7 @@
               <w:ilvl w:val="1"/>
               <w:numId w:val="1"/>
             </w:numPr>
+            <w:outlineLvl w:val="0"/>
             <w:rPr>
               <w:rFonts w:ascii="Times New Roman" w:hAnsi="Times New Roman" w:cs="Times New Roman"/>
               <w:sz w:val="24"/>
@@ -1824,6 +1868,7 @@
               <w:ilvl w:val="1"/>
               <w:numId w:val="1"/>
             </w:numPr>
+            <w:outlineLvl w:val="0"/>
             <w:rPr>
               <w:rFonts w:ascii="Times New Roman" w:hAnsi="Times New Roman" w:cs="Times New Roman"/>
               <w:sz w:val="24"/>
@@ -1846,6 +1891,7 @@
               <w:ilvl w:val="0"/>
               <w:numId w:val="1"/>
             </w:numPr>
+            <w:outlineLvl w:val="0"/>
             <w:rPr>
               <w:rFonts w:ascii="Times New Roman" w:hAnsi="Times New Roman" w:cs="Times New Roman"/>
               <w:sz w:val="24"/>
@@ -1876,6 +1922,7 @@
               <w:ilvl w:val="1"/>
               <w:numId w:val="1"/>
             </w:numPr>
+            <w:outlineLvl w:val="0"/>
             <w:rPr>
               <w:rFonts w:ascii="Times New Roman" w:hAnsi="Times New Roman" w:cs="Times New Roman"/>
               <w:sz w:val="24"/>
@@ -1898,6 +1945,7 @@
               <w:ilvl w:val="1"/>
               <w:numId w:val="1"/>
             </w:numPr>
+            <w:outlineLvl w:val="0"/>
             <w:rPr>
               <w:rFonts w:ascii="Times New Roman" w:hAnsi="Times New Roman" w:cs="Times New Roman"/>
               <w:sz w:val="24"/>
@@ -1920,6 +1968,7 @@
               <w:ilvl w:val="1"/>
               <w:numId w:val="1"/>
             </w:numPr>
+            <w:outlineLvl w:val="0"/>
             <w:rPr>
               <w:rFonts w:ascii="Times New Roman" w:hAnsi="Times New Roman" w:cs="Times New Roman"/>
               <w:sz w:val="24"/>
@@ -1942,6 +1991,7 @@
               <w:ilvl w:val="0"/>
               <w:numId w:val="1"/>
             </w:numPr>
+            <w:outlineLvl w:val="0"/>
             <w:rPr>
               <w:rFonts w:ascii="Times New Roman" w:hAnsi="Times New Roman" w:cs="Times New Roman"/>
               <w:sz w:val="24"/>
@@ -1961,6 +2011,7 @@
     </w:sdt>
     <w:p>
       <w:pPr>
+        <w:outlineLvl w:val="0"/>
         <w:rPr>
           <w:rFonts w:ascii="Times New Roman" w:hAnsi="Times New Roman" w:cs="Times New Roman"/>
           <w:sz w:val="24"/>
@@ -1970,34 +2021,743 @@
     </w:p>
     <w:p>
       <w:pPr>
-        <w:rPr>
-          <w:rFonts w:ascii="Times New Roman" w:hAnsi="Times New Roman" w:cs="Times New Roman"/>
-        </w:rPr>
-      </w:pPr>
-    </w:p>
-    <w:p>
-      <w:pPr>
-        <w:rPr>
-          <w:rFonts w:ascii="Times New Roman" w:hAnsi="Times New Roman" w:cs="Times New Roman"/>
-        </w:rPr>
-      </w:pPr>
-    </w:p>
-    <w:p>
-      <w:pPr>
-        <w:rPr>
-          <w:rFonts w:ascii="Times New Roman" w:hAnsi="Times New Roman" w:cs="Times New Roman"/>
-        </w:rPr>
-      </w:pPr>
-    </w:p>
-    <w:p>
-      <w:pPr>
-        <w:rPr>
-          <w:rFonts w:ascii="Times New Roman" w:hAnsi="Times New Roman" w:cs="Times New Roman"/>
-        </w:rPr>
-      </w:pPr>
-    </w:p>
-    <w:p>
-      <w:pPr>
+        <w:spacing w:before="800" w:after="600"/>
+        <w:outlineLvl w:val="0"/>
+        <w:rPr>
+          <w:rFonts w:ascii="Times New Roman" w:hAnsi="Times New Roman" w:cs="Times New Roman"/>
+          <w:b/>
+          <w:sz w:val="32"/>
+          <w:szCs w:val="32"/>
+        </w:rPr>
+      </w:pPr>
+    </w:p>
+    <w:p>
+      <w:pPr>
+        <w:pStyle w:val="HEADERBIG"/>
+        <w:outlineLvl w:val="0"/>
+      </w:pPr>
+      <w:r>
+        <w:t>1 Introduction</w:t>
+      </w:r>
+    </w:p>
+    <w:p>
+      <w:pPr>
+        <w:outlineLvl w:val="0"/>
+        <w:rPr>
+          <w:rFonts w:ascii="Times New Roman" w:hAnsi="Times New Roman" w:cs="Times New Roman"/>
+          <w:b/>
+          <w:sz w:val="32"/>
+          <w:szCs w:val="32"/>
+        </w:rPr>
+      </w:pPr>
+    </w:p>
+    <w:p>
+      <w:pPr>
+        <w:pStyle w:val="HEADERMEDIUM"/>
+      </w:pPr>
+      <w:r>
+        <w:t>Problem Statement</w:t>
+      </w:r>
+    </w:p>
+    <w:p>
+      <w:pPr>
+        <w:ind w:firstLine="720"/>
+        <w:outlineLvl w:val="0"/>
+        <w:rPr>
+          <w:rFonts w:ascii="Times New Roman" w:hAnsi="Times New Roman" w:cs="Times New Roman"/>
+          <w:sz w:val="24"/>
+          <w:szCs w:val="24"/>
+        </w:rPr>
+      </w:pPr>
+      <w:r>
+        <w:rPr>
+          <w:rFonts w:ascii="Times New Roman" w:hAnsi="Times New Roman" w:cs="Times New Roman"/>
+          <w:sz w:val="24"/>
+          <w:szCs w:val="24"/>
+        </w:rPr>
+        <w:t xml:space="preserve">Nowadays a lot of people move into the city, at first people think of getting their own place but it is rather expensive to do so, </w:t>
+      </w:r>
+      <w:r>
+        <w:rPr>
+          <w:rFonts w:ascii="Times New Roman" w:hAnsi="Times New Roman" w:cs="Times New Roman"/>
+          <w:sz w:val="24"/>
+          <w:szCs w:val="24"/>
+        </w:rPr>
+        <w:t>and for the sake of saving up money people search for rooms in shared flats</w:t>
+      </w:r>
+      <w:r>
+        <w:rPr>
+          <w:rFonts w:ascii="Times New Roman" w:hAnsi="Times New Roman" w:cs="Times New Roman"/>
+          <w:sz w:val="24"/>
+          <w:szCs w:val="24"/>
+        </w:rPr>
+        <w:t xml:space="preserve">. Living with more than three people in an apartment can become difficult, especially when it comes to sharing the expensies and splitting the </w:t>
+      </w:r>
+      <w:r>
+        <w:rPr>
+          <w:rFonts w:ascii="Times New Roman" w:hAnsi="Times New Roman" w:cs="Times New Roman"/>
+          <w:sz w:val="24"/>
+          <w:szCs w:val="24"/>
+        </w:rPr>
+        <w:t xml:space="preserve">money for the </w:t>
+      </w:r>
+      <w:r>
+        <w:rPr>
+          <w:rFonts w:ascii="Times New Roman" w:hAnsi="Times New Roman" w:cs="Times New Roman"/>
+          <w:sz w:val="24"/>
+          <w:szCs w:val="24"/>
+        </w:rPr>
+        <w:t xml:space="preserve">cleaning supplies that everybody uses. It is also difficult to keep track of who contributed to the cleaning of the common </w:t>
+      </w:r>
+      <w:r>
+        <w:rPr>
+          <w:rFonts w:ascii="Times New Roman" w:hAnsi="Times New Roman" w:cs="Times New Roman"/>
+          <w:sz w:val="24"/>
+          <w:szCs w:val="24"/>
+        </w:rPr>
+        <w:t>areas in the flat</w:t>
+      </w:r>
+      <w:r>
+        <w:rPr>
+          <w:rFonts w:ascii="Times New Roman" w:hAnsi="Times New Roman" w:cs="Times New Roman"/>
+          <w:sz w:val="24"/>
+          <w:szCs w:val="24"/>
+        </w:rPr>
+        <w:t>.</w:t>
+      </w:r>
+    </w:p>
+    <w:p>
+      <w:pPr>
+        <w:ind w:firstLine="720"/>
+        <w:outlineLvl w:val="0"/>
+        <w:rPr>
+          <w:rFonts w:ascii="Times New Roman" w:hAnsi="Times New Roman" w:cs="Times New Roman"/>
+          <w:sz w:val="24"/>
+          <w:szCs w:val="24"/>
+        </w:rPr>
+      </w:pPr>
+      <w:r>
+        <w:rPr>
+          <w:rFonts w:ascii="Times New Roman" w:hAnsi="Times New Roman" w:cs="Times New Roman"/>
+          <w:sz w:val="24"/>
+          <w:szCs w:val="24"/>
+        </w:rPr>
+        <w:t>Conflict can arrise from tha lack of communication between the roommates, because of their busy schedule, and they have no time to check in with each other, thus making it hard to live with one another</w:t>
+      </w:r>
+      <w:r>
+        <w:rPr>
+          <w:rFonts w:ascii="Times New Roman" w:hAnsi="Times New Roman" w:cs="Times New Roman"/>
+          <w:sz w:val="24"/>
+          <w:szCs w:val="24"/>
+        </w:rPr>
+        <w:t>. Such</w:t>
+      </w:r>
+      <w:r>
+        <w:rPr>
+          <w:rFonts w:ascii="Times New Roman" w:hAnsi="Times New Roman" w:cs="Times New Roman"/>
+          <w:sz w:val="24"/>
+          <w:szCs w:val="24"/>
+        </w:rPr>
+        <w:t xml:space="preserve"> as having some friends over without asking, or having forgotten that the landlord was coming and people did</w:t>
+      </w:r>
+      <w:r>
+        <w:rPr>
+          <w:rFonts w:ascii="Times New Roman" w:hAnsi="Times New Roman" w:cs="Times New Roman"/>
+          <w:sz w:val="24"/>
+          <w:szCs w:val="24"/>
+        </w:rPr>
+        <w:t xml:space="preserve"> not</w:t>
+      </w:r>
+      <w:r>
+        <w:rPr>
+          <w:rFonts w:ascii="Times New Roman" w:hAnsi="Times New Roman" w:cs="Times New Roman"/>
+          <w:sz w:val="24"/>
+          <w:szCs w:val="24"/>
+        </w:rPr>
+        <w:t xml:space="preserve"> know about it.</w:t>
+      </w:r>
+      <w:r>
+        <w:rPr>
+          <w:rFonts w:ascii="Times New Roman" w:hAnsi="Times New Roman" w:cs="Times New Roman"/>
+          <w:sz w:val="24"/>
+          <w:szCs w:val="24"/>
+        </w:rPr>
+        <w:t xml:space="preserve"> </w:t>
+      </w:r>
+      <w:r>
+        <w:rPr>
+          <w:rFonts w:ascii="Times New Roman" w:hAnsi="Times New Roman" w:cs="Times New Roman"/>
+          <w:sz w:val="24"/>
+          <w:szCs w:val="24"/>
+        </w:rPr>
+        <w:t>These can lead to conflicts and missunderstandings, thus forcing some people to find a new place to live in.</w:t>
+      </w:r>
+    </w:p>
+    <w:p>
+      <w:pPr>
+        <w:ind w:firstLine="720"/>
+        <w:outlineLvl w:val="0"/>
+        <w:rPr>
+          <w:rFonts w:ascii="Times New Roman" w:hAnsi="Times New Roman" w:cs="Times New Roman"/>
+          <w:sz w:val="24"/>
+          <w:szCs w:val="24"/>
+        </w:rPr>
+      </w:pPr>
+      <w:r>
+        <w:rPr>
+          <w:rFonts w:ascii="Times New Roman" w:hAnsi="Times New Roman" w:cs="Times New Roman"/>
+          <w:sz w:val="24"/>
+          <w:szCs w:val="24"/>
+        </w:rPr>
+        <w:t xml:space="preserve"> In order to prevent such things the people who live in shared flats must well organized, and have to have a good money management skills, but a lot of people who live in shared flats are young adult who do not yet posses there skill sets, thus making it difficult to get along with other and split everything correctly.</w:t>
+      </w:r>
+    </w:p>
+    <w:p>
+      <w:pPr>
+        <w:pStyle w:val="HEADERMEDIUM"/>
+      </w:pPr>
+      <w:r>
+        <w:t>1.2 Scope of the Project</w:t>
+      </w:r>
+    </w:p>
+    <w:p>
+      <w:pPr>
+        <w:ind w:firstLine="720"/>
+        <w:rPr>
+          <w:rFonts w:ascii="Times New Roman" w:hAnsi="Times New Roman" w:cs="Times New Roman"/>
+          <w:sz w:val="24"/>
+          <w:szCs w:val="24"/>
+        </w:rPr>
+      </w:pPr>
+      <w:r>
+        <w:rPr>
+          <w:rFonts w:ascii="Times New Roman" w:hAnsi="Times New Roman" w:cs="Times New Roman"/>
+          <w:sz w:val="24"/>
+          <w:szCs w:val="24"/>
+        </w:rPr>
+        <w:t>The scope of the project is to help people who have roommates organize themselfes more easily when it comes to trivial matters such as chores, or splitting the money for the c</w:t>
+      </w:r>
+      <w:r>
+        <w:rPr>
+          <w:rFonts w:ascii="Times New Roman" w:hAnsi="Times New Roman" w:cs="Times New Roman"/>
+          <w:sz w:val="24"/>
+          <w:szCs w:val="24"/>
+        </w:rPr>
+        <w:t>leaning supplies</w:t>
+      </w:r>
+      <w:r>
+        <w:rPr>
+          <w:rFonts w:ascii="Times New Roman" w:hAnsi="Times New Roman" w:cs="Times New Roman"/>
+          <w:sz w:val="24"/>
+          <w:szCs w:val="24"/>
+        </w:rPr>
+        <w:t>. For this reason I was thinking of develeping a mobile application</w:t>
+      </w:r>
+      <w:r>
+        <w:rPr>
+          <w:rFonts w:ascii="Times New Roman" w:hAnsi="Times New Roman" w:cs="Times New Roman"/>
+          <w:sz w:val="24"/>
+          <w:szCs w:val="24"/>
+        </w:rPr>
+        <w:t>, t</w:t>
+      </w:r>
+      <w:r>
+        <w:rPr>
+          <w:rFonts w:ascii="Times New Roman" w:hAnsi="Times New Roman" w:cs="Times New Roman"/>
+          <w:sz w:val="24"/>
+          <w:szCs w:val="24"/>
+        </w:rPr>
+        <w:t>he reason for devel</w:t>
+      </w:r>
+      <w:r>
+        <w:rPr>
+          <w:rFonts w:ascii="Times New Roman" w:hAnsi="Times New Roman" w:cs="Times New Roman"/>
+          <w:sz w:val="24"/>
+          <w:szCs w:val="24"/>
+        </w:rPr>
+        <w:t>oping a mobile application is because nowadays people are on their phones all the time</w:t>
+      </w:r>
+      <w:r>
+        <w:rPr>
+          <w:rFonts w:ascii="Times New Roman" w:hAnsi="Times New Roman" w:cs="Times New Roman"/>
+          <w:sz w:val="24"/>
+          <w:szCs w:val="24"/>
+        </w:rPr>
+        <w:t>, and almost everybody has a smart device</w:t>
+      </w:r>
+      <w:r>
+        <w:rPr>
+          <w:rFonts w:ascii="Times New Roman" w:hAnsi="Times New Roman" w:cs="Times New Roman"/>
+          <w:sz w:val="24"/>
+          <w:szCs w:val="24"/>
+        </w:rPr>
+        <w:t>.</w:t>
+      </w:r>
+      <w:r>
+        <w:rPr>
+          <w:rFonts w:ascii="Times New Roman" w:hAnsi="Times New Roman" w:cs="Times New Roman"/>
+          <w:sz w:val="24"/>
+          <w:szCs w:val="24"/>
+        </w:rPr>
+        <w:t xml:space="preserve"> Because of this reason it is easier to check the application if something has came up or something has changed or not.</w:t>
+      </w:r>
+    </w:p>
+    <w:p>
+      <w:pPr>
+        <w:ind w:firstLine="720"/>
+        <w:rPr>
+          <w:rFonts w:ascii="Times New Roman" w:hAnsi="Times New Roman" w:cs="Times New Roman"/>
+          <w:sz w:val="24"/>
+          <w:szCs w:val="24"/>
+        </w:rPr>
+      </w:pPr>
+      <w:r>
+        <w:rPr>
+          <w:rFonts w:ascii="Times New Roman" w:hAnsi="Times New Roman" w:cs="Times New Roman"/>
+          <w:sz w:val="24"/>
+          <w:szCs w:val="24"/>
+        </w:rPr>
+        <w:lastRenderedPageBreak/>
+        <w:t xml:space="preserve"> The reason why I did not develop a web page is because users prefer native application</w:t>
+      </w:r>
+      <w:r>
+        <w:rPr>
+          <w:rFonts w:ascii="Times New Roman" w:hAnsi="Times New Roman" w:cs="Times New Roman"/>
+          <w:sz w:val="24"/>
+          <w:szCs w:val="24"/>
+        </w:rPr>
+        <w:t xml:space="preserve"> instead of web applications. There are a lot of reasons why this is the case, one of the reason is that it is faster and native application are more easily personalized, and users tend to like personalizing their application. Another reason for prefering application is that is more secure, and they can work up until a point without internet connection.</w:t>
+      </w:r>
+    </w:p>
+    <w:p>
+      <w:pPr>
+        <w:ind w:firstLine="720"/>
+        <w:rPr>
+          <w:rFonts w:ascii="Times New Roman" w:hAnsi="Times New Roman" w:cs="Times New Roman"/>
+          <w:sz w:val="24"/>
+          <w:szCs w:val="24"/>
+        </w:rPr>
+      </w:pPr>
+      <w:r>
+        <w:rPr>
+          <w:rFonts w:ascii="Times New Roman" w:hAnsi="Times New Roman" w:cs="Times New Roman"/>
+          <w:sz w:val="24"/>
+          <w:szCs w:val="24"/>
+        </w:rPr>
+        <w:t>The mobile application is called split the bill, this application helps with spliting the chores and cleaning supplies between the people living in the same flat, and it also has a</w:t>
+      </w:r>
+      <w:r>
+        <w:rPr>
+          <w:rFonts w:ascii="Times New Roman" w:hAnsi="Times New Roman" w:cs="Times New Roman"/>
+          <w:sz w:val="24"/>
+          <w:szCs w:val="24"/>
+        </w:rPr>
+        <w:t xml:space="preserve"> </w:t>
+      </w:r>
+      <w:r>
+        <w:rPr>
+          <w:rFonts w:ascii="Times New Roman" w:hAnsi="Times New Roman" w:cs="Times New Roman"/>
+          <w:sz w:val="24"/>
+          <w:szCs w:val="24"/>
+        </w:rPr>
+        <w:t>billboard page for putting announcements for people to see. In short the application will be useful for people who want to keep track of the things above and help them organize themselfes more easily.</w:t>
+      </w:r>
+    </w:p>
+    <w:p>
+      <w:pPr>
+        <w:ind w:firstLine="720"/>
+        <w:rPr>
+          <w:rFonts w:ascii="Times New Roman" w:hAnsi="Times New Roman" w:cs="Times New Roman"/>
+          <w:sz w:val="24"/>
+          <w:szCs w:val="24"/>
+        </w:rPr>
+      </w:pPr>
+    </w:p>
+    <w:p>
+      <w:pPr>
+        <w:pStyle w:val="HEADERBIG"/>
+      </w:pPr>
+      <w:r>
+        <w:t>Technologies</w:t>
+      </w:r>
+    </w:p>
+    <w:p>
+      <w:pPr>
+        <w:pStyle w:val="HEADERMEDIUM"/>
+        <w:numPr>
+          <w:ilvl w:val="1"/>
+          <w:numId w:val="6"/>
+        </w:numPr>
+      </w:pPr>
+      <w:r>
+        <w:t>Flutter SDK</w:t>
+      </w:r>
+    </w:p>
+    <w:p>
+      <w:pPr>
+        <w:pStyle w:val="NormalWeb"/>
+        <w:spacing w:before="0" w:beforeAutospacing="0" w:after="0" w:afterAutospacing="0"/>
+        <w:ind w:firstLine="420"/>
+      </w:pPr>
+      <w:r>
+        <w:rPr>
+          <w:color w:val="000000"/>
+        </w:rPr>
+        <w:t xml:space="preserve">Flutter is an open </w:t>
+      </w:r>
+      <w:proofErr w:type="gramStart"/>
+      <w:r>
+        <w:rPr>
+          <w:color w:val="000000"/>
+        </w:rPr>
+        <w:t>source  cross</w:t>
+      </w:r>
+      <w:proofErr w:type="gramEnd"/>
+      <w:r>
+        <w:rPr>
+          <w:color w:val="000000"/>
+        </w:rPr>
+        <w:t>-platform mobile app development framework,</w:t>
+      </w:r>
+      <w:r>
+        <w:rPr>
+          <w:color w:val="000000"/>
+        </w:rPr>
+        <w:t xml:space="preserve"> </w:t>
+      </w:r>
+      <w:r>
+        <w:rPr>
+          <w:color w:val="000000"/>
+        </w:rPr>
+        <w:t>with which the developers can create native applications  for both the Android and IOS platform. This framework is created by Google. The programming language used by Flutter is called Dart</w:t>
+      </w:r>
+      <w:r>
+        <w:rPr>
+          <w:color w:val="000000"/>
+        </w:rPr>
+        <w:t>.</w:t>
+      </w:r>
+    </w:p>
+    <w:p>
+      <w:pPr>
+        <w:pStyle w:val="NormalWeb"/>
+        <w:spacing w:before="0" w:beforeAutospacing="0" w:after="0" w:afterAutospacing="0"/>
+        <w:ind w:firstLine="720"/>
+      </w:pPr>
+      <w:r>
+        <w:rPr>
+          <w:color w:val="000000"/>
+        </w:rPr>
+        <w:t xml:space="preserve">The framework doesn’t depend on the widgets that are used by the platforms, because it only needs the canvas to draw </w:t>
+      </w:r>
+      <w:proofErr w:type="spellStart"/>
+      <w:proofErr w:type="gramStart"/>
+      <w:r>
+        <w:rPr>
+          <w:color w:val="000000"/>
+        </w:rPr>
+        <w:t>it’s</w:t>
+      </w:r>
+      <w:proofErr w:type="spellEnd"/>
+      <w:proofErr w:type="gramEnd"/>
+      <w:r>
+        <w:rPr>
+          <w:color w:val="000000"/>
+        </w:rPr>
+        <w:t xml:space="preserve"> own rendering.</w:t>
+      </w:r>
+    </w:p>
+    <w:p>
+      <w:pPr>
+        <w:pStyle w:val="NormalWeb"/>
+        <w:spacing w:before="0" w:beforeAutospacing="0" w:after="0" w:afterAutospacing="0"/>
+        <w:ind w:firstLine="720"/>
+        <w:rPr>
+          <w:color w:val="000000"/>
+        </w:rPr>
+      </w:pPr>
+      <w:r>
+        <w:rPr>
+          <w:color w:val="000000"/>
+        </w:rPr>
+        <w:t xml:space="preserve">Flutter implements the OOP principle of the composition over inheritance. </w:t>
+      </w:r>
+    </w:p>
+    <w:p>
+      <w:pPr>
+        <w:pStyle w:val="NormalWeb"/>
+        <w:spacing w:before="0" w:beforeAutospacing="0" w:after="0" w:afterAutospacing="0"/>
+        <w:ind w:firstLine="720"/>
+        <w:rPr>
+          <w:color w:val="000000"/>
+        </w:rPr>
+      </w:pPr>
+      <w:r>
+        <w:rPr>
+          <w:color w:val="000000"/>
+        </w:rPr>
+        <w:t>??should I write here about composition over inheritance or in the architecture part??</w:t>
+      </w:r>
+    </w:p>
+    <w:p>
+      <w:pPr>
+        <w:pStyle w:val="NormalWeb"/>
+        <w:spacing w:before="0" w:beforeAutospacing="0" w:after="0" w:afterAutospacing="0"/>
+        <w:ind w:firstLine="720"/>
+        <w:rPr>
+          <w:color w:val="000000"/>
+        </w:rPr>
+      </w:pPr>
+      <w:r>
+        <w:rPr>
+          <w:color w:val="000000"/>
+        </w:rPr>
+        <w:t>A flutter application consists of a widget tree, so the application consists of small widgets which creates a complex user interface. A widget can be of two types. Stateless</w:t>
+      </w:r>
+      <w:r>
+        <w:rPr>
+          <w:color w:val="000000"/>
+        </w:rPr>
+        <w:t xml:space="preserve"> </w:t>
+      </w:r>
+      <w:r>
+        <w:rPr>
+          <w:color w:val="000000"/>
+        </w:rPr>
+        <w:t>Widget which doesn’t change thus it is a final widget, and the Stateful</w:t>
+      </w:r>
+      <w:r>
+        <w:rPr>
+          <w:color w:val="000000"/>
+        </w:rPr>
+        <w:t xml:space="preserve"> </w:t>
+      </w:r>
+      <w:r>
+        <w:rPr>
+          <w:color w:val="000000"/>
+        </w:rPr>
+        <w:t xml:space="preserve">Widget, this type of widget changes states by calling the function </w:t>
+      </w:r>
+      <w:proofErr w:type="spellStart"/>
+      <w:proofErr w:type="gramStart"/>
+      <w:r>
+        <w:rPr>
+          <w:color w:val="000000"/>
+        </w:rPr>
+        <w:t>setState</w:t>
+      </w:r>
+      <w:proofErr w:type="spellEnd"/>
+      <w:r>
+        <w:rPr>
+          <w:color w:val="000000"/>
+        </w:rPr>
+        <w:t>(</w:t>
+      </w:r>
+      <w:proofErr w:type="gramEnd"/>
+      <w:r>
+        <w:rPr>
+          <w:color w:val="000000"/>
+        </w:rPr>
+        <w:t>)</w:t>
+      </w:r>
+      <w:r>
+        <w:rPr>
+          <w:color w:val="000000"/>
+        </w:rPr>
+        <w:t xml:space="preserve"> which notifies the listeners that the state of the widget has changed thus</w:t>
+      </w:r>
+      <w:r>
+        <w:rPr>
+          <w:color w:val="000000"/>
+        </w:rPr>
+        <w:t xml:space="preserve"> the widget is redrawn.</w:t>
+      </w:r>
+    </w:p>
+    <w:p>
+      <w:pPr>
+        <w:pStyle w:val="NormalWeb"/>
+        <w:spacing w:before="0" w:beforeAutospacing="0" w:after="0" w:afterAutospacing="0"/>
+        <w:ind w:firstLine="720"/>
+        <w:rPr>
+          <w:color w:val="000000"/>
+        </w:rPr>
+      </w:pPr>
+      <w:r>
+        <w:rPr>
+          <w:color w:val="000000"/>
+        </w:rPr>
+        <w:t>Packets in dart???</w:t>
+      </w:r>
+      <w:bookmarkStart w:id="0" w:name="_GoBack"/>
+      <w:bookmarkEnd w:id="0"/>
+    </w:p>
+    <w:p>
+      <w:pPr>
+        <w:pStyle w:val="headerSMALLL"/>
+        <w:numPr>
+          <w:ilvl w:val="2"/>
+          <w:numId w:val="6"/>
+        </w:numPr>
+      </w:pPr>
+      <w:r>
+        <w:t>Dart</w:t>
+      </w:r>
+    </w:p>
+    <w:p>
+      <w:pPr>
+        <w:pStyle w:val="headerSMALLL"/>
+        <w:ind w:left="720" w:firstLine="720"/>
+        <w:rPr>
+          <w:b w:val="0"/>
+        </w:rPr>
+      </w:pPr>
+      <w:r>
+        <w:rPr>
+          <w:b w:val="0"/>
+        </w:rPr>
+        <w:t xml:space="preserve">Dart is an object oriented programming language that uses both </w:t>
+      </w:r>
+      <w:proofErr w:type="gramStart"/>
+      <w:r>
+        <w:rPr>
+          <w:b w:val="0"/>
+        </w:rPr>
+        <w:t>JIT(</w:t>
+      </w:r>
+      <w:proofErr w:type="gramEnd"/>
+      <w:r>
+        <w:rPr>
+          <w:b w:val="0"/>
+        </w:rPr>
+        <w:t xml:space="preserve">Just In Time) compilation and as well as </w:t>
+      </w:r>
+      <w:r>
+        <w:rPr>
+          <w:b w:val="0"/>
+        </w:rPr>
+        <w:t>AOT(Ahead-Of-Time) compilation.</w:t>
+      </w:r>
+    </w:p>
+    <w:p>
+      <w:pPr>
+        <w:pStyle w:val="headerSMALLL"/>
+        <w:ind w:left="720" w:firstLine="720"/>
+        <w:rPr>
+          <w:b w:val="0"/>
+        </w:rPr>
+      </w:pPr>
+      <w:proofErr w:type="gramStart"/>
+      <w:r>
+        <w:rPr>
+          <w:b w:val="0"/>
+        </w:rPr>
+        <w:t>JIT :</w:t>
+      </w:r>
+      <w:proofErr w:type="gramEnd"/>
+    </w:p>
+    <w:p>
+      <w:pPr>
+        <w:pStyle w:val="headerSMALLL"/>
+        <w:ind w:left="720" w:firstLine="720"/>
+        <w:rPr>
+          <w:b w:val="0"/>
+        </w:rPr>
+      </w:pPr>
+      <w:r>
+        <w:rPr>
+          <w:b w:val="0"/>
+        </w:rPr>
+        <w:t>AOT:</w:t>
+      </w:r>
+    </w:p>
+    <w:p>
+      <w:pPr>
+        <w:pStyle w:val="headerSMALLL"/>
+        <w:numPr>
+          <w:ilvl w:val="2"/>
+          <w:numId w:val="6"/>
+        </w:numPr>
+      </w:pPr>
+      <w:r>
+        <w:lastRenderedPageBreak/>
+        <w:t>Scope Models</w:t>
+      </w:r>
+    </w:p>
+    <w:p>
+      <w:pPr>
+        <w:pStyle w:val="headerSMALLL"/>
+        <w:ind w:left="720"/>
+        <w:rPr>
+          <w:b w:val="0"/>
+        </w:rPr>
+      </w:pPr>
+      <w:r>
+        <w:rPr>
+          <w:b w:val="0"/>
+        </w:rPr>
+        <w:t>What are scope models???</w:t>
+      </w:r>
+    </w:p>
+    <w:p>
+      <w:pPr>
+        <w:pStyle w:val="headerSMALLL"/>
+        <w:numPr>
+          <w:ilvl w:val="2"/>
+          <w:numId w:val="6"/>
+        </w:numPr>
+        <w:rPr>
+          <w:b w:val="0"/>
+        </w:rPr>
+      </w:pPr>
+      <w:r>
+        <w:rPr>
+          <w:b w:val="0"/>
+        </w:rPr>
+        <w:t>Other packets</w:t>
+      </w:r>
+    </w:p>
+    <w:p>
+      <w:pPr>
+        <w:pStyle w:val="headerSMALLL"/>
+        <w:ind w:left="720"/>
+        <w:rPr>
+          <w:b w:val="0"/>
+        </w:rPr>
+      </w:pPr>
+      <w:r>
+        <w:rPr>
+          <w:b w:val="0"/>
+        </w:rPr>
+        <w:t>Other packets used</w:t>
+      </w:r>
+    </w:p>
+    <w:p>
+      <w:pPr>
+        <w:outlineLvl w:val="0"/>
+        <w:rPr>
+          <w:rFonts w:ascii="Times New Roman" w:hAnsi="Times New Roman" w:cs="Times New Roman"/>
+        </w:rPr>
+      </w:pPr>
+    </w:p>
+    <w:p>
+      <w:pPr>
+        <w:outlineLvl w:val="0"/>
+        <w:rPr>
+          <w:rFonts w:ascii="Times New Roman" w:hAnsi="Times New Roman" w:cs="Times New Roman"/>
+        </w:rPr>
+      </w:pPr>
+    </w:p>
+    <w:p>
+      <w:pPr>
+        <w:outlineLvl w:val="0"/>
+        <w:rPr>
+          <w:rFonts w:ascii="Times New Roman" w:hAnsi="Times New Roman" w:cs="Times New Roman"/>
+        </w:rPr>
+      </w:pPr>
+    </w:p>
+    <w:p>
+      <w:pPr>
+        <w:outlineLvl w:val="0"/>
         <w:rPr>
           <w:rFonts w:ascii="Times New Roman" w:hAnsi="Times New Roman" w:cs="Times New Roman"/>
         </w:rPr>
@@ -2279,6 +3039,209 @@
     </w:lvl>
   </w:abstractNum>
   <w:abstractNum w:abstractNumId="1" w15:restartNumberingAfterBreak="0">
+    <w:nsid w:val="1A8057C6"/>
+    <w:multiLevelType w:val="multilevel"/>
+    <w:tmpl w:val="B32AFCE4"/>
+    <w:lvl w:ilvl="0">
+      <w:start w:val="1"/>
+      <w:numFmt w:val="decimal"/>
+      <w:lvlText w:val="%1"/>
+      <w:lvlJc w:val="left"/>
+      <w:pPr>
+        <w:ind w:left="420" w:hanging="420"/>
+      </w:pPr>
+      <w:rPr>
+        <w:rFonts w:hint="default"/>
+      </w:rPr>
+    </w:lvl>
+    <w:lvl w:ilvl="1">
+      <w:start w:val="1"/>
+      <w:numFmt w:val="decimal"/>
+      <w:pStyle w:val="HEADERMEDIUM"/>
+      <w:lvlText w:val="%1.%2"/>
+      <w:lvlJc w:val="left"/>
+      <w:pPr>
+        <w:ind w:left="420" w:hanging="420"/>
+      </w:pPr>
+      <w:rPr>
+        <w:rFonts w:hint="default"/>
+      </w:rPr>
+    </w:lvl>
+    <w:lvl w:ilvl="2">
+      <w:start w:val="1"/>
+      <w:numFmt w:val="decimal"/>
+      <w:lvlText w:val="%1.%2.%3"/>
+      <w:lvlJc w:val="left"/>
+      <w:pPr>
+        <w:ind w:left="720" w:hanging="720"/>
+      </w:pPr>
+      <w:rPr>
+        <w:rFonts w:hint="default"/>
+      </w:rPr>
+    </w:lvl>
+    <w:lvl w:ilvl="3">
+      <w:start w:val="1"/>
+      <w:numFmt w:val="decimal"/>
+      <w:lvlText w:val="%1.%2.%3.%4"/>
+      <w:lvlJc w:val="left"/>
+      <w:pPr>
+        <w:ind w:left="1080" w:hanging="1080"/>
+      </w:pPr>
+      <w:rPr>
+        <w:rFonts w:hint="default"/>
+      </w:rPr>
+    </w:lvl>
+    <w:lvl w:ilvl="4">
+      <w:start w:val="1"/>
+      <w:numFmt w:val="decimal"/>
+      <w:lvlText w:val="%1.%2.%3.%4.%5"/>
+      <w:lvlJc w:val="left"/>
+      <w:pPr>
+        <w:ind w:left="1080" w:hanging="1080"/>
+      </w:pPr>
+      <w:rPr>
+        <w:rFonts w:hint="default"/>
+      </w:rPr>
+    </w:lvl>
+    <w:lvl w:ilvl="5">
+      <w:start w:val="1"/>
+      <w:numFmt w:val="decimal"/>
+      <w:lvlText w:val="%1.%2.%3.%4.%5.%6"/>
+      <w:lvlJc w:val="left"/>
+      <w:pPr>
+        <w:ind w:left="1440" w:hanging="1440"/>
+      </w:pPr>
+      <w:rPr>
+        <w:rFonts w:hint="default"/>
+      </w:rPr>
+    </w:lvl>
+    <w:lvl w:ilvl="6">
+      <w:start w:val="1"/>
+      <w:numFmt w:val="decimal"/>
+      <w:lvlText w:val="%1.%2.%3.%4.%5.%6.%7"/>
+      <w:lvlJc w:val="left"/>
+      <w:pPr>
+        <w:ind w:left="1440" w:hanging="1440"/>
+      </w:pPr>
+      <w:rPr>
+        <w:rFonts w:hint="default"/>
+      </w:rPr>
+    </w:lvl>
+    <w:lvl w:ilvl="7">
+      <w:start w:val="1"/>
+      <w:numFmt w:val="decimal"/>
+      <w:lvlText w:val="%1.%2.%3.%4.%5.%6.%7.%8"/>
+      <w:lvlJc w:val="left"/>
+      <w:pPr>
+        <w:ind w:left="1800" w:hanging="1800"/>
+      </w:pPr>
+      <w:rPr>
+        <w:rFonts w:hint="default"/>
+      </w:rPr>
+    </w:lvl>
+    <w:lvl w:ilvl="8">
+      <w:start w:val="1"/>
+      <w:numFmt w:val="decimal"/>
+      <w:lvlText w:val="%1.%2.%3.%4.%5.%6.%7.%8.%9"/>
+      <w:lvlJc w:val="left"/>
+      <w:pPr>
+        <w:ind w:left="2160" w:hanging="2160"/>
+      </w:pPr>
+      <w:rPr>
+        <w:rFonts w:hint="default"/>
+      </w:rPr>
+    </w:lvl>
+  </w:abstractNum>
+  <w:abstractNum w:abstractNumId="2" w15:restartNumberingAfterBreak="0">
+    <w:nsid w:val="25D059BC"/>
+    <w:multiLevelType w:val="hybridMultilevel"/>
+    <w:tmpl w:val="9626A2D2"/>
+    <w:lvl w:ilvl="0" w:tplc="F53A3F24">
+      <w:start w:val="1"/>
+      <w:numFmt w:val="decimal"/>
+      <w:lvlText w:val="%1"/>
+      <w:lvlJc w:val="left"/>
+      <w:pPr>
+        <w:ind w:left="720" w:hanging="360"/>
+      </w:pPr>
+      <w:rPr>
+        <w:rFonts w:hint="default"/>
+      </w:rPr>
+    </w:lvl>
+    <w:lvl w:ilvl="1" w:tplc="04090019" w:tentative="1">
+      <w:start w:val="1"/>
+      <w:numFmt w:val="lowerLetter"/>
+      <w:lvlText w:val="%2."/>
+      <w:lvlJc w:val="left"/>
+      <w:pPr>
+        <w:ind w:left="1440" w:hanging="360"/>
+      </w:pPr>
+    </w:lvl>
+    <w:lvl w:ilvl="2" w:tplc="0409001B" w:tentative="1">
+      <w:start w:val="1"/>
+      <w:numFmt w:val="lowerRoman"/>
+      <w:lvlText w:val="%3."/>
+      <w:lvlJc w:val="right"/>
+      <w:pPr>
+        <w:ind w:left="2160" w:hanging="180"/>
+      </w:pPr>
+    </w:lvl>
+    <w:lvl w:ilvl="3" w:tplc="0409000F" w:tentative="1">
+      <w:start w:val="1"/>
+      <w:numFmt w:val="decimal"/>
+      <w:lvlText w:val="%4."/>
+      <w:lvlJc w:val="left"/>
+      <w:pPr>
+        <w:ind w:left="2880" w:hanging="360"/>
+      </w:pPr>
+    </w:lvl>
+    <w:lvl w:ilvl="4" w:tplc="04090019" w:tentative="1">
+      <w:start w:val="1"/>
+      <w:numFmt w:val="lowerLetter"/>
+      <w:lvlText w:val="%5."/>
+      <w:lvlJc w:val="left"/>
+      <w:pPr>
+        <w:ind w:left="3600" w:hanging="360"/>
+      </w:pPr>
+    </w:lvl>
+    <w:lvl w:ilvl="5" w:tplc="0409001B" w:tentative="1">
+      <w:start w:val="1"/>
+      <w:numFmt w:val="lowerRoman"/>
+      <w:lvlText w:val="%6."/>
+      <w:lvlJc w:val="right"/>
+      <w:pPr>
+        <w:ind w:left="4320" w:hanging="180"/>
+      </w:pPr>
+    </w:lvl>
+    <w:lvl w:ilvl="6" w:tplc="0409000F" w:tentative="1">
+      <w:start w:val="1"/>
+      <w:numFmt w:val="decimal"/>
+      <w:lvlText w:val="%7."/>
+      <w:lvlJc w:val="left"/>
+      <w:pPr>
+        <w:ind w:left="5040" w:hanging="360"/>
+      </w:pPr>
+    </w:lvl>
+    <w:lvl w:ilvl="7" w:tplc="04090019" w:tentative="1">
+      <w:start w:val="1"/>
+      <w:numFmt w:val="lowerLetter"/>
+      <w:lvlText w:val="%8."/>
+      <w:lvlJc w:val="left"/>
+      <w:pPr>
+        <w:ind w:left="5760" w:hanging="360"/>
+      </w:pPr>
+    </w:lvl>
+    <w:lvl w:ilvl="8" w:tplc="0409001B" w:tentative="1">
+      <w:start w:val="1"/>
+      <w:numFmt w:val="lowerRoman"/>
+      <w:lvlText w:val="%9."/>
+      <w:lvlJc w:val="right"/>
+      <w:pPr>
+        <w:ind w:left="6480" w:hanging="180"/>
+      </w:pPr>
+    </w:lvl>
+  </w:abstractNum>
+  <w:abstractNum w:abstractNumId="3" w15:restartNumberingAfterBreak="0">
     <w:nsid w:val="66272107"/>
     <w:multiLevelType w:val="multilevel"/>
     <w:tmpl w:val="6DE2F364"/>
@@ -2396,7 +3359,120 @@
       </w:rPr>
     </w:lvl>
   </w:abstractNum>
-  <w:abstractNum w:abstractNumId="2" w15:restartNumberingAfterBreak="0">
+  <w:abstractNum w:abstractNumId="4" w15:restartNumberingAfterBreak="0">
+    <w:nsid w:val="6D603E24"/>
+    <w:multiLevelType w:val="multilevel"/>
+    <w:tmpl w:val="3D902BF4"/>
+    <w:lvl w:ilvl="0">
+      <w:start w:val="1"/>
+      <w:numFmt w:val="decimal"/>
+      <w:lvlText w:val="%1."/>
+      <w:lvlJc w:val="left"/>
+      <w:pPr>
+        <w:ind w:left="360" w:hanging="360"/>
+      </w:pPr>
+      <w:rPr>
+        <w:rFonts w:hint="default"/>
+      </w:rPr>
+    </w:lvl>
+    <w:lvl w:ilvl="1">
+      <w:start w:val="1"/>
+      <w:numFmt w:val="decimal"/>
+      <w:lvlText w:val="%1.%2."/>
+      <w:lvlJc w:val="left"/>
+      <w:pPr>
+        <w:ind w:left="360" w:hanging="360"/>
+      </w:pPr>
+      <w:rPr>
+        <w:rFonts w:hint="default"/>
+      </w:rPr>
+    </w:lvl>
+    <w:lvl w:ilvl="2">
+      <w:start w:val="1"/>
+      <w:numFmt w:val="decimal"/>
+      <w:lvlText w:val="%1.%2.%3."/>
+      <w:lvlJc w:val="left"/>
+      <w:pPr>
+        <w:ind w:left="720" w:hanging="720"/>
+      </w:pPr>
+      <w:rPr>
+        <w:rFonts w:hint="default"/>
+      </w:rPr>
+    </w:lvl>
+    <w:lvl w:ilvl="3">
+      <w:start w:val="1"/>
+      <w:numFmt w:val="decimal"/>
+      <w:lvlText w:val="%1.%2.%3.%4."/>
+      <w:lvlJc w:val="left"/>
+      <w:pPr>
+        <w:ind w:left="720" w:hanging="720"/>
+      </w:pPr>
+      <w:rPr>
+        <w:rFonts w:hint="default"/>
+      </w:rPr>
+    </w:lvl>
+    <w:lvl w:ilvl="4">
+      <w:start w:val="1"/>
+      <w:numFmt w:val="decimal"/>
+      <w:lvlText w:val="%1.%2.%3.%4.%5."/>
+      <w:lvlJc w:val="left"/>
+      <w:pPr>
+        <w:ind w:left="1080" w:hanging="1080"/>
+      </w:pPr>
+      <w:rPr>
+        <w:rFonts w:hint="default"/>
+      </w:rPr>
+    </w:lvl>
+    <w:lvl w:ilvl="5">
+      <w:start w:val="1"/>
+      <w:numFmt w:val="decimal"/>
+      <w:lvlText w:val="%1.%2.%3.%4.%5.%6."/>
+      <w:lvlJc w:val="left"/>
+      <w:pPr>
+        <w:ind w:left="1080" w:hanging="1080"/>
+      </w:pPr>
+      <w:rPr>
+        <w:rFonts w:hint="default"/>
+      </w:rPr>
+    </w:lvl>
+    <w:lvl w:ilvl="6">
+      <w:start w:val="1"/>
+      <w:numFmt w:val="decimal"/>
+      <w:lvlText w:val="%1.%2.%3.%4.%5.%6.%7."/>
+      <w:lvlJc w:val="left"/>
+      <w:pPr>
+        <w:ind w:left="1440" w:hanging="1440"/>
+      </w:pPr>
+      <w:rPr>
+        <w:rFonts w:hint="default"/>
+      </w:rPr>
+    </w:lvl>
+    <w:lvl w:ilvl="7">
+      <w:start w:val="1"/>
+      <w:numFmt w:val="decimal"/>
+      <w:lvlText w:val="%1.%2.%3.%4.%5.%6.%7.%8."/>
+      <w:lvlJc w:val="left"/>
+      <w:pPr>
+        <w:ind w:left="1440" w:hanging="1440"/>
+      </w:pPr>
+      <w:rPr>
+        <w:rFonts w:hint="default"/>
+      </w:rPr>
+    </w:lvl>
+    <w:lvl w:ilvl="8">
+      <w:start w:val="1"/>
+      <w:numFmt w:val="decimal"/>
+      <w:lvlText w:val="%1.%2.%3.%4.%5.%6.%7.%8.%9."/>
+      <w:lvlJc w:val="left"/>
+      <w:pPr>
+        <w:ind w:left="1800" w:hanging="1800"/>
+      </w:pPr>
+      <w:rPr>
+        <w:rFonts w:hint="default"/>
+      </w:rPr>
+    </w:lvl>
+  </w:abstractNum>
+  <w:abstractNum w:abstractNumId="5" w15:restartNumberingAfterBreak="0">
     <w:nsid w:val="6E366A73"/>
     <w:multiLevelType w:val="hybridMultilevel"/>
     <w:tmpl w:val="3B082360"/>
@@ -2486,13 +3562,31 @@
     </w:lvl>
   </w:abstractNum>
   <w:num w:numId="1">
-    <w:abstractNumId w:val="1"/>
+    <w:abstractNumId w:val="3"/>
   </w:num>
   <w:num w:numId="2">
     <w:abstractNumId w:val="0"/>
   </w:num>
   <w:num w:numId="3">
+    <w:abstractNumId w:val="5"/>
+  </w:num>
+  <w:num w:numId="4">
     <w:abstractNumId w:val="2"/>
+  </w:num>
+  <w:num w:numId="5">
+    <w:abstractNumId w:val="1"/>
+  </w:num>
+  <w:num w:numId="6">
+    <w:abstractNumId w:val="1"/>
+    <w:lvlOverride w:ilvl="0">
+      <w:startOverride w:val="1"/>
+    </w:lvlOverride>
+    <w:lvlOverride w:ilvl="1">
+      <w:startOverride w:val="1"/>
+    </w:lvlOverride>
+  </w:num>
+  <w:num w:numId="7">
+    <w:abstractNumId w:val="4"/>
   </w:num>
 </w:numbering>
 </file>
@@ -2620,6 +3714,7 @@
     <w:lsdException w:name="HTML Sample" w:semiHidden="1" w:unhideWhenUsed="1"/>
     <w:lsdException w:name="HTML Typewriter" w:semiHidden="1" w:unhideWhenUsed="1"/>
     <w:lsdException w:name="HTML Variable" w:semiHidden="1" w:unhideWhenUsed="1"/>
+    <w:lsdException w:name="Normal Table" w:semiHidden="1" w:unhideWhenUsed="1"/>
     <w:lsdException w:name="annotation subject" w:semiHidden="1" w:unhideWhenUsed="1"/>
     <w:lsdException w:name="No List" w:semiHidden="1" w:unhideWhenUsed="1"/>
     <w:lsdException w:name="Outline List 1" w:semiHidden="1" w:unhideWhenUsed="1"/>
@@ -2666,8 +3761,10 @@
     <w:lsdException w:name="Table Subtle 2" w:semiHidden="1" w:unhideWhenUsed="1"/>
     <w:lsdException w:name="Table Web 1" w:semiHidden="1" w:unhideWhenUsed="1"/>
     <w:lsdException w:name="Table Web 2" w:semiHidden="1" w:unhideWhenUsed="1"/>
+    <w:lsdException w:name="Table Web 3" w:semiHidden="1" w:unhideWhenUsed="1"/>
     <w:lsdException w:name="Balloon Text" w:semiHidden="1" w:unhideWhenUsed="1"/>
     <w:lsdException w:name="Table Grid" w:uiPriority="39"/>
+    <w:lsdException w:name="Table Theme" w:semiHidden="1" w:unhideWhenUsed="1"/>
     <w:lsdException w:name="Placeholder Text" w:semiHidden="1"/>
     <w:lsdException w:name="No Spacing" w:uiPriority="1" w:qFormat="1"/>
     <w:lsdException w:name="Light Shading" w:uiPriority="60"/>
@@ -3038,7 +4135,6 @@
     <w:name w:val="Hyperlink"/>
     <w:basedOn w:val="DefaultParagraphFont"/>
     <w:uiPriority w:val="99"/>
-    <w:semiHidden/>
     <w:unhideWhenUsed/>
     <w:rsid w:val="00EC3F86"/>
     <w:rPr>
@@ -3052,7 +4148,6 @@
     <w:next w:val="Normal"/>
     <w:autoRedefine/>
     <w:uiPriority w:val="39"/>
-    <w:semiHidden/>
     <w:unhideWhenUsed/>
     <w:rsid w:val="00EC3F86"/>
     <w:pPr>
@@ -3119,6 +4214,7 @@
   <w:style w:type="paragraph" w:styleId="ListParagraph">
     <w:name w:val="List Paragraph"/>
     <w:basedOn w:val="Normal"/>
+    <w:link w:val="ListParagraphChar"/>
     <w:uiPriority w:val="34"/>
     <w:qFormat/>
     <w:rsid w:val="005B2D4B"/>
@@ -3126,6 +4222,250 @@
       <w:ind w:left="720"/>
       <w:contextualSpacing/>
     </w:pPr>
+  </w:style>
+  <w:style w:type="character" w:styleId="UnresolvedMention">
+    <w:name w:val="Unresolved Mention"/>
+    <w:basedOn w:val="DefaultParagraphFont"/>
+    <w:uiPriority w:val="99"/>
+    <w:semiHidden/>
+    <w:unhideWhenUsed/>
+    <w:rsid w:val="009E0CD5"/>
+    <w:rPr>
+      <w:color w:val="605E5C"/>
+      <w:shd w:val="clear" w:color="auto" w:fill="E1DFDD"/>
+    </w:rPr>
+  </w:style>
+  <w:style w:type="paragraph" w:styleId="TOC3">
+    <w:name w:val="toc 3"/>
+    <w:basedOn w:val="Normal"/>
+    <w:next w:val="Normal"/>
+    <w:autoRedefine/>
+    <w:uiPriority w:val="39"/>
+    <w:unhideWhenUsed/>
+    <w:rsid w:val="00764937"/>
+    <w:pPr>
+      <w:spacing w:after="100" w:line="259" w:lineRule="auto"/>
+      <w:ind w:left="440"/>
+    </w:pPr>
+    <w:rPr>
+      <w:rFonts w:asciiTheme="minorHAnsi" w:eastAsiaTheme="minorEastAsia" w:hAnsiTheme="minorHAnsi" w:cs="Times New Roman"/>
+      <w:lang w:val="en-US" w:eastAsia="en-US"/>
+    </w:rPr>
+  </w:style>
+  <w:style w:type="paragraph" w:customStyle="1" w:styleId="HEADERBIG">
+    <w:name w:val="HEADER_BIG"/>
+    <w:basedOn w:val="Normal"/>
+    <w:link w:val="HEADERBIGChar"/>
+    <w:qFormat/>
+    <w:rsid w:val="00764937"/>
+    <w:pPr>
+      <w:spacing w:before="800" w:after="600"/>
+      <w:ind w:left="720" w:hanging="720"/>
+    </w:pPr>
+    <w:rPr>
+      <w:rFonts w:ascii="Times New Roman" w:hAnsi="Times New Roman" w:cs="Times New Roman"/>
+      <w:b/>
+      <w:sz w:val="32"/>
+      <w:szCs w:val="32"/>
+    </w:rPr>
+  </w:style>
+  <w:style w:type="paragraph" w:customStyle="1" w:styleId="HEADERMEDIUM">
+    <w:name w:val="HEADER_MEDIUM"/>
+    <w:basedOn w:val="ListParagraph"/>
+    <w:link w:val="HEADERMEDIUMChar"/>
+    <w:qFormat/>
+    <w:rsid w:val="00764937"/>
+    <w:pPr>
+      <w:numPr>
+        <w:ilvl w:val="1"/>
+        <w:numId w:val="5"/>
+      </w:numPr>
+      <w:spacing w:before="600" w:after="400"/>
+    </w:pPr>
+    <w:rPr>
+      <w:rFonts w:ascii="Times New Roman" w:hAnsi="Times New Roman" w:cs="Times New Roman"/>
+      <w:b/>
+      <w:sz w:val="28"/>
+      <w:szCs w:val="28"/>
+    </w:rPr>
+  </w:style>
+  <w:style w:type="character" w:customStyle="1" w:styleId="HEADERBIGChar">
+    <w:name w:val="HEADER_BIG Char"/>
+    <w:basedOn w:val="DefaultParagraphFont"/>
+    <w:link w:val="HEADERBIG"/>
+    <w:rsid w:val="00764937"/>
+    <w:rPr>
+      <w:rFonts w:ascii="Times New Roman" w:eastAsia="Times New Roman" w:hAnsi="Times New Roman" w:cs="Times New Roman"/>
+      <w:b/>
+      <w:sz w:val="32"/>
+      <w:szCs w:val="32"/>
+      <w:lang w:val="ro-RO" w:eastAsia="ro-RO"/>
+    </w:rPr>
+  </w:style>
+  <w:style w:type="paragraph" w:styleId="EndnoteText">
+    <w:name w:val="endnote text"/>
+    <w:basedOn w:val="Normal"/>
+    <w:link w:val="EndnoteTextChar"/>
+    <w:uiPriority w:val="99"/>
+    <w:semiHidden/>
+    <w:unhideWhenUsed/>
+    <w:rsid w:val="00764937"/>
+    <w:pPr>
+      <w:spacing w:after="0" w:line="240" w:lineRule="auto"/>
+    </w:pPr>
+    <w:rPr>
+      <w:sz w:val="20"/>
+      <w:szCs w:val="20"/>
+    </w:rPr>
+  </w:style>
+  <w:style w:type="character" w:customStyle="1" w:styleId="ListParagraphChar">
+    <w:name w:val="List Paragraph Char"/>
+    <w:basedOn w:val="DefaultParagraphFont"/>
+    <w:link w:val="ListParagraph"/>
+    <w:uiPriority w:val="34"/>
+    <w:rsid w:val="00764937"/>
+    <w:rPr>
+      <w:rFonts w:ascii="Calibri" w:eastAsia="Times New Roman" w:hAnsi="Calibri" w:cs="Calibri"/>
+      <w:lang w:val="ro-RO" w:eastAsia="ro-RO"/>
+    </w:rPr>
+  </w:style>
+  <w:style w:type="character" w:customStyle="1" w:styleId="HEADERMEDIUMChar">
+    <w:name w:val="HEADER_MEDIUM Char"/>
+    <w:basedOn w:val="ListParagraphChar"/>
+    <w:link w:val="HEADERMEDIUM"/>
+    <w:rsid w:val="00764937"/>
+    <w:rPr>
+      <w:rFonts w:ascii="Times New Roman" w:eastAsia="Times New Roman" w:hAnsi="Times New Roman" w:cs="Times New Roman"/>
+      <w:b/>
+      <w:sz w:val="28"/>
+      <w:szCs w:val="28"/>
+      <w:lang w:val="ro-RO" w:eastAsia="ro-RO"/>
+    </w:rPr>
+  </w:style>
+  <w:style w:type="character" w:customStyle="1" w:styleId="EndnoteTextChar">
+    <w:name w:val="Endnote Text Char"/>
+    <w:basedOn w:val="DefaultParagraphFont"/>
+    <w:link w:val="EndnoteText"/>
+    <w:uiPriority w:val="99"/>
+    <w:semiHidden/>
+    <w:rsid w:val="00764937"/>
+    <w:rPr>
+      <w:rFonts w:ascii="Calibri" w:eastAsia="Times New Roman" w:hAnsi="Calibri" w:cs="Calibri"/>
+      <w:sz w:val="20"/>
+      <w:szCs w:val="20"/>
+      <w:lang w:val="ro-RO" w:eastAsia="ro-RO"/>
+    </w:rPr>
+  </w:style>
+  <w:style w:type="character" w:styleId="EndnoteReference">
+    <w:name w:val="endnote reference"/>
+    <w:basedOn w:val="DefaultParagraphFont"/>
+    <w:uiPriority w:val="99"/>
+    <w:semiHidden/>
+    <w:unhideWhenUsed/>
+    <w:rsid w:val="00764937"/>
+    <w:rPr>
+      <w:vertAlign w:val="superscript"/>
+    </w:rPr>
+  </w:style>
+  <w:style w:type="paragraph" w:styleId="FootnoteText">
+    <w:name w:val="footnote text"/>
+    <w:basedOn w:val="Normal"/>
+    <w:link w:val="FootnoteTextChar"/>
+    <w:uiPriority w:val="99"/>
+    <w:semiHidden/>
+    <w:unhideWhenUsed/>
+    <w:rsid w:val="00764937"/>
+    <w:pPr>
+      <w:spacing w:after="0" w:line="240" w:lineRule="auto"/>
+    </w:pPr>
+    <w:rPr>
+      <w:sz w:val="20"/>
+      <w:szCs w:val="20"/>
+    </w:rPr>
+  </w:style>
+  <w:style w:type="character" w:customStyle="1" w:styleId="FootnoteTextChar">
+    <w:name w:val="Footnote Text Char"/>
+    <w:basedOn w:val="DefaultParagraphFont"/>
+    <w:link w:val="FootnoteText"/>
+    <w:uiPriority w:val="99"/>
+    <w:semiHidden/>
+    <w:rsid w:val="00764937"/>
+    <w:rPr>
+      <w:rFonts w:ascii="Calibri" w:eastAsia="Times New Roman" w:hAnsi="Calibri" w:cs="Calibri"/>
+      <w:sz w:val="20"/>
+      <w:szCs w:val="20"/>
+      <w:lang w:val="ro-RO" w:eastAsia="ro-RO"/>
+    </w:rPr>
+  </w:style>
+  <w:style w:type="character" w:styleId="FootnoteReference">
+    <w:name w:val="footnote reference"/>
+    <w:basedOn w:val="DefaultParagraphFont"/>
+    <w:uiPriority w:val="99"/>
+    <w:semiHidden/>
+    <w:unhideWhenUsed/>
+    <w:rsid w:val="00764937"/>
+    <w:rPr>
+      <w:vertAlign w:val="superscript"/>
+    </w:rPr>
+  </w:style>
+  <w:style w:type="paragraph" w:styleId="NormalWeb">
+    <w:name w:val="Normal (Web)"/>
+    <w:basedOn w:val="Normal"/>
+    <w:link w:val="NormalWebChar"/>
+    <w:uiPriority w:val="99"/>
+    <w:semiHidden/>
+    <w:unhideWhenUsed/>
+    <w:rsid w:val="00723997"/>
+    <w:pPr>
+      <w:spacing w:before="100" w:beforeAutospacing="1" w:after="100" w:afterAutospacing="1" w:line="240" w:lineRule="auto"/>
+    </w:pPr>
+    <w:rPr>
+      <w:rFonts w:ascii="Times New Roman" w:hAnsi="Times New Roman" w:cs="Times New Roman"/>
+      <w:sz w:val="24"/>
+      <w:szCs w:val="24"/>
+      <w:lang w:val="en-US" w:eastAsia="en-US"/>
+    </w:rPr>
+  </w:style>
+  <w:style w:type="paragraph" w:customStyle="1" w:styleId="headerSMALLL">
+    <w:name w:val="header_SMALLL"/>
+    <w:basedOn w:val="NormalWeb"/>
+    <w:link w:val="headerSMALLLChar"/>
+    <w:qFormat/>
+    <w:rsid w:val="004A6903"/>
+    <w:pPr>
+      <w:spacing w:before="400" w:beforeAutospacing="0" w:after="200" w:afterAutospacing="0"/>
+      <w:outlineLvl w:val="2"/>
+    </w:pPr>
+    <w:rPr>
+      <w:b/>
+      <w:color w:val="000000"/>
+    </w:rPr>
+  </w:style>
+  <w:style w:type="character" w:customStyle="1" w:styleId="NormalWebChar">
+    <w:name w:val="Normal (Web) Char"/>
+    <w:basedOn w:val="DefaultParagraphFont"/>
+    <w:link w:val="NormalWeb"/>
+    <w:uiPriority w:val="99"/>
+    <w:semiHidden/>
+    <w:rsid w:val="004A6903"/>
+    <w:rPr>
+      <w:rFonts w:ascii="Times New Roman" w:eastAsia="Times New Roman" w:hAnsi="Times New Roman" w:cs="Times New Roman"/>
+      <w:sz w:val="24"/>
+      <w:szCs w:val="24"/>
+    </w:rPr>
+  </w:style>
+  <w:style w:type="character" w:customStyle="1" w:styleId="headerSMALLLChar">
+    <w:name w:val="header_SMALLL Char"/>
+    <w:basedOn w:val="NormalWebChar"/>
+    <w:link w:val="headerSMALLL"/>
+    <w:rsid w:val="004A6903"/>
+    <w:rPr>
+      <w:rFonts w:ascii="Times New Roman" w:eastAsia="Times New Roman" w:hAnsi="Times New Roman" w:cs="Times New Roman"/>
+      <w:b/>
+      <w:color w:val="000000"/>
+      <w:sz w:val="24"/>
+      <w:szCs w:val="24"/>
+    </w:rPr>
   </w:style>
 </w:styles>
 </file>
@@ -3430,7 +4770,7 @@
 </file>
 
 <file path=customXml/itemProps1.xml><?xml version="1.0" encoding="utf-8"?>
-<ds:datastoreItem xmlns:ds="http://schemas.openxmlformats.org/officeDocument/2006/customXml" ds:itemID="{F0FDCE9F-62DB-4FA7-BC88-E080D95E19B4}">
+<ds:datastoreItem xmlns:ds="http://schemas.openxmlformats.org/officeDocument/2006/customXml" ds:itemID="{66F1B5DA-EABA-413F-8B34-71CFDA7AD195}">
   <ds:schemaRefs>
     <ds:schemaRef ds:uri="http://schemas.openxmlformats.org/officeDocument/2006/bibliography"/>
   </ds:schemaRefs>

</xml_diff>

<commit_message>
ADDED: finished chapter 1 + started chapter 2
</commit_message>
<xml_diff>
--- a/documentation/Diploma_paper.docx
+++ b/documentation/Diploma_paper.docx
@@ -1297,29 +1297,6 @@
           <w:pPr>
             <w:pStyle w:val="ListParagraph"/>
             <w:numPr>
-              <w:ilvl w:val="2"/>
-              <w:numId w:val="1"/>
-            </w:numPr>
-            <w:outlineLvl w:val="0"/>
-            <w:rPr>
-              <w:rFonts w:ascii="Times New Roman" w:hAnsi="Times New Roman" w:cs="Times New Roman"/>
-              <w:sz w:val="24"/>
-              <w:szCs w:val="24"/>
-            </w:rPr>
-          </w:pPr>
-          <w:r>
-            <w:rPr>
-              <w:rFonts w:ascii="Times New Roman" w:hAnsi="Times New Roman" w:cs="Times New Roman"/>
-              <w:sz w:val="24"/>
-              <w:szCs w:val="24"/>
-            </w:rPr>
-            <w:t>OTHER PACKETS</w:t>
-          </w:r>
-        </w:p>
-        <w:p>
-          <w:pPr>
-            <w:pStyle w:val="ListParagraph"/>
-            <w:numPr>
               <w:ilvl w:val="1"/>
               <w:numId w:val="1"/>
             </w:numPr>
@@ -1768,6 +1745,8 @@
             </w:rPr>
             <w:t>APARTMENT INFROMATION</w:t>
           </w:r>
+          <w:bookmarkStart w:id="0" w:name="_GoBack"/>
+          <w:bookmarkEnd w:id="0"/>
         </w:p>
         <w:p>
           <w:pPr>
@@ -2034,10 +2013,18 @@
     <w:p>
       <w:pPr>
         <w:pStyle w:val="HEADERBIG"/>
-        <w:outlineLvl w:val="0"/>
-      </w:pPr>
-      <w:r>
-        <w:t>1 Introduction</w:t>
+        <w:spacing w:line="240" w:lineRule="auto"/>
+        <w:outlineLvl w:val="0"/>
+      </w:pPr>
+      <w:r>
+        <w:t xml:space="preserve">1 </w:t>
+      </w:r>
+      <w:r>
+        <w:rPr>
+          <w:rStyle w:val="headeeerMainChar"/>
+          <w:b/>
+        </w:rPr>
+        <w:t>Introduction</w:t>
       </w:r>
     </w:p>
     <w:p>
@@ -2053,7 +2040,7 @@
     </w:p>
     <w:p>
       <w:pPr>
-        <w:pStyle w:val="HEADERMEDIUM"/>
+        <w:pStyle w:val="headerr111"/>
       </w:pPr>
       <w:r>
         <w:t>Problem Statement</w:t>
@@ -2061,7 +2048,9 @@
     </w:p>
     <w:p>
       <w:pPr>
-        <w:ind w:firstLine="720"/>
+        <w:spacing w:after="100" w:afterAutospacing="1" w:line="240" w:lineRule="auto"/>
+        <w:ind w:firstLine="454"/>
+        <w:jc w:val="both"/>
         <w:outlineLvl w:val="0"/>
         <w:rPr>
           <w:rFonts w:ascii="Times New Roman" w:hAnsi="Times New Roman" w:cs="Times New Roman"/>
@@ -2128,7 +2117,9 @@
     </w:p>
     <w:p>
       <w:pPr>
-        <w:ind w:firstLine="720"/>
+        <w:spacing w:after="100" w:afterAutospacing="1" w:line="240" w:lineRule="auto"/>
+        <w:ind w:firstLine="454"/>
+        <w:jc w:val="both"/>
         <w:outlineLvl w:val="0"/>
         <w:rPr>
           <w:rFonts w:ascii="Times New Roman" w:hAnsi="Times New Roman" w:cs="Times New Roman"/>
@@ -2142,7 +2133,7 @@
           <w:sz w:val="24"/>
           <w:szCs w:val="24"/>
         </w:rPr>
-        <w:t>Conflict can arrise from tha lack of communication between the roommates, because of their busy schedule, and they have no time to check in with each other, thus making it hard to live with one another</w:t>
+        <w:t>Conflict can arrise from tha lack of communication between the roommates, because of their busy schedule, and they have no time to check in with each other, thus making it hard to live with one another. Such</w:t>
       </w:r>
       <w:r>
         <w:rPr>
@@ -2150,7 +2141,7 @@
           <w:sz w:val="24"/>
           <w:szCs w:val="24"/>
         </w:rPr>
-        <w:t>. Such</w:t>
+        <w:t xml:space="preserve"> as having some friends over without asking, or having forgotten that the landlord was coming and people did</w:t>
       </w:r>
       <w:r>
         <w:rPr>
@@ -2158,7 +2149,7 @@
           <w:sz w:val="24"/>
           <w:szCs w:val="24"/>
         </w:rPr>
-        <w:t xml:space="preserve"> as having some friends over without asking, or having forgotten that the landlord was coming and people did</w:t>
+        <w:t xml:space="preserve"> not</w:t>
       </w:r>
       <w:r>
         <w:rPr>
@@ -2166,7 +2157,7 @@
           <w:sz w:val="24"/>
           <w:szCs w:val="24"/>
         </w:rPr>
-        <w:t xml:space="preserve"> not</w:t>
+        <w:t xml:space="preserve"> know about it.</w:t>
       </w:r>
       <w:r>
         <w:rPr>
@@ -2174,29 +2165,47 @@
           <w:sz w:val="24"/>
           <w:szCs w:val="24"/>
         </w:rPr>
-        <w:t xml:space="preserve"> know about it.</w:t>
-      </w:r>
-      <w:r>
+        <w:t xml:space="preserve"> These can lead to conflicts and missunderstandings, thus forcing some people to find a new place to live in.</w:t>
+      </w:r>
+    </w:p>
+    <w:p>
+      <w:pPr>
+        <w:spacing w:after="100" w:afterAutospacing="1" w:line="240" w:lineRule="auto"/>
+        <w:ind w:firstLine="454"/>
+        <w:jc w:val="both"/>
+        <w:outlineLvl w:val="0"/>
         <w:rPr>
           <w:rFonts w:ascii="Times New Roman" w:hAnsi="Times New Roman" w:cs="Times New Roman"/>
           <w:sz w:val="24"/>
           <w:szCs w:val="24"/>
         </w:rPr>
-        <w:t xml:space="preserve"> </w:t>
-      </w:r>
+      </w:pPr>
       <w:r>
         <w:rPr>
           <w:rFonts w:ascii="Times New Roman" w:hAnsi="Times New Roman" w:cs="Times New Roman"/>
           <w:sz w:val="24"/>
           <w:szCs w:val="24"/>
         </w:rPr>
-        <w:t>These can lead to conflicts and missunderstandings, thus forcing some people to find a new place to live in.</w:t>
-      </w:r>
-    </w:p>
-    <w:p>
-      <w:pPr>
-        <w:ind w:firstLine="720"/>
-        <w:outlineLvl w:val="0"/>
+        <w:t xml:space="preserve"> In order to prevent such things the people who live in shared flats must well organized, and have to have a good money management skills, but a lot of people who live in shared flats are young adult who do not yet posses there skill sets, thus making it difficult to get along with other and split everything correctly.</w:t>
+      </w:r>
+    </w:p>
+    <w:p>
+      <w:pPr>
+        <w:pStyle w:val="headerr111"/>
+        <w:numPr>
+          <w:ilvl w:val="0"/>
+          <w:numId w:val="0"/>
+        </w:numPr>
+      </w:pPr>
+      <w:r>
+        <w:t>1.2 Scope of the Project</w:t>
+      </w:r>
+    </w:p>
+    <w:p>
+      <w:pPr>
+        <w:spacing w:after="100" w:afterAutospacing="1" w:line="240" w:lineRule="auto"/>
+        <w:ind w:firstLine="454"/>
+        <w:jc w:val="both"/>
         <w:rPr>
           <w:rFonts w:ascii="Times New Roman" w:hAnsi="Times New Roman" w:cs="Times New Roman"/>
           <w:sz w:val="24"/>
@@ -2209,33 +2218,23 @@
           <w:sz w:val="24"/>
           <w:szCs w:val="24"/>
         </w:rPr>
-        <w:t xml:space="preserve"> In order to prevent such things the people who live in shared flats must well organized, and have to have a good money management skills, but a lot of people who live in shared flats are young adult who do not yet posses there skill sets, thus making it difficult to get along with other and split everything correctly.</w:t>
-      </w:r>
-    </w:p>
-    <w:p>
-      <w:pPr>
-        <w:pStyle w:val="HEADERMEDIUM"/>
-      </w:pPr>
-      <w:r>
-        <w:t>1.2 Scope of the Project</w:t>
-      </w:r>
-    </w:p>
-    <w:p>
-      <w:pPr>
-        <w:ind w:firstLine="720"/>
+        <w:t>The scope of the project is to help people who have roommates organize themselfes more easily when it comes to trivial matters such as chores, or splitting the money for the c</w:t>
+      </w:r>
+      <w:r>
         <w:rPr>
           <w:rFonts w:ascii="Times New Roman" w:hAnsi="Times New Roman" w:cs="Times New Roman"/>
           <w:sz w:val="24"/>
           <w:szCs w:val="24"/>
         </w:rPr>
-      </w:pPr>
+        <w:t>leaning supplies</w:t>
+      </w:r>
       <w:r>
         <w:rPr>
           <w:rFonts w:ascii="Times New Roman" w:hAnsi="Times New Roman" w:cs="Times New Roman"/>
           <w:sz w:val="24"/>
           <w:szCs w:val="24"/>
         </w:rPr>
-        <w:t>The scope of the project is to help people who have roommates organize themselfes more easily when it comes to trivial matters such as chores, or splitting the money for the c</w:t>
+        <w:t>. For this reason I was thinking of develeping a mobile application</w:t>
       </w:r>
       <w:r>
         <w:rPr>
@@ -2243,7 +2242,7 @@
           <w:sz w:val="24"/>
           <w:szCs w:val="24"/>
         </w:rPr>
-        <w:t>leaning supplies</w:t>
+        <w:t>, t</w:t>
       </w:r>
       <w:r>
         <w:rPr>
@@ -2251,7 +2250,7 @@
           <w:sz w:val="24"/>
           <w:szCs w:val="24"/>
         </w:rPr>
-        <w:t>. For this reason I was thinking of develeping a mobile application</w:t>
+        <w:t>he reason for devel</w:t>
       </w:r>
       <w:r>
         <w:rPr>
@@ -2259,7 +2258,7 @@
           <w:sz w:val="24"/>
           <w:szCs w:val="24"/>
         </w:rPr>
-        <w:t>, t</w:t>
+        <w:t>oping a mobile application is because nowadays people are on their phones all the time</w:t>
       </w:r>
       <w:r>
         <w:rPr>
@@ -2267,7 +2266,7 @@
           <w:sz w:val="24"/>
           <w:szCs w:val="24"/>
         </w:rPr>
-        <w:t>he reason for devel</w:t>
+        <w:t>, and almost everybody has a smart device</w:t>
       </w:r>
       <w:r>
         <w:rPr>
@@ -2275,7 +2274,7 @@
           <w:sz w:val="24"/>
           <w:szCs w:val="24"/>
         </w:rPr>
-        <w:t>oping a mobile application is because nowadays people are on their phones all the time</w:t>
+        <w:t>.</w:t>
       </w:r>
       <w:r>
         <w:rPr>
@@ -2283,34 +2282,36 @@
           <w:sz w:val="24"/>
           <w:szCs w:val="24"/>
         </w:rPr>
-        <w:t>, and almost everybody has a smart device</w:t>
-      </w:r>
-      <w:r>
+        <w:t xml:space="preserve"> Because of this reason it is easier to check the application if something has came up or something has changed or not.</w:t>
+      </w:r>
+    </w:p>
+    <w:p>
+      <w:pPr>
+        <w:spacing w:after="100" w:afterAutospacing="1" w:line="240" w:lineRule="auto"/>
+        <w:ind w:firstLine="454"/>
+        <w:jc w:val="both"/>
         <w:rPr>
           <w:rFonts w:ascii="Times New Roman" w:hAnsi="Times New Roman" w:cs="Times New Roman"/>
           <w:sz w:val="24"/>
           <w:szCs w:val="24"/>
         </w:rPr>
-        <w:t>.</w:t>
-      </w:r>
+      </w:pPr>
       <w:r>
         <w:rPr>
           <w:rFonts w:ascii="Times New Roman" w:hAnsi="Times New Roman" w:cs="Times New Roman"/>
           <w:sz w:val="24"/>
           <w:szCs w:val="24"/>
         </w:rPr>
-        <w:t xml:space="preserve"> Because of this reason it is easier to check the application if something has came up or something has changed or not.</w:t>
-      </w:r>
-    </w:p>
-    <w:p>
-      <w:pPr>
-        <w:ind w:firstLine="720"/>
+        <w:t xml:space="preserve"> The reason why I did not develop a web page is because users prefer native application</w:t>
+      </w:r>
+      <w:r>
         <w:rPr>
           <w:rFonts w:ascii="Times New Roman" w:hAnsi="Times New Roman" w:cs="Times New Roman"/>
           <w:sz w:val="24"/>
           <w:szCs w:val="24"/>
         </w:rPr>
-      </w:pPr>
+        <w:t xml:space="preserve"> instead of web applications. There are a lot of reasons why this is the case, one of the reason is that it is faster and native application are more easily personalized, and users tend to like </w:t>
+      </w:r>
       <w:r>
         <w:rPr>
           <w:rFonts w:ascii="Times New Roman" w:hAnsi="Times New Roman" w:cs="Times New Roman"/>
@@ -2318,76 +2319,50 @@
           <w:szCs w:val="24"/>
         </w:rPr>
         <w:lastRenderedPageBreak/>
-        <w:t xml:space="preserve"> The reason why I did not develop a web page is because users prefer native application</w:t>
-      </w:r>
-      <w:r>
+        <w:t>personalizing their application. Another reason for prefering application is that is more secure, and they can work up until a point without internet connection.</w:t>
+      </w:r>
+    </w:p>
+    <w:p>
+      <w:pPr>
+        <w:spacing w:line="240" w:lineRule="auto"/>
+        <w:ind w:firstLine="720"/>
         <w:rPr>
           <w:rFonts w:ascii="Times New Roman" w:hAnsi="Times New Roman" w:cs="Times New Roman"/>
           <w:sz w:val="24"/>
           <w:szCs w:val="24"/>
         </w:rPr>
-        <w:t xml:space="preserve"> instead of web applications. There are a lot of reasons why this is the case, one of the reason is that it is faster and native application are more easily personalized, and users tend to like personalizing their application. Another reason for prefering application is that is more secure, and they can work up until a point without internet connection.</w:t>
-      </w:r>
-    </w:p>
-    <w:p>
-      <w:pPr>
-        <w:ind w:firstLine="720"/>
+      </w:pPr>
+      <w:r>
         <w:rPr>
           <w:rFonts w:ascii="Times New Roman" w:hAnsi="Times New Roman" w:cs="Times New Roman"/>
           <w:sz w:val="24"/>
           <w:szCs w:val="24"/>
         </w:rPr>
-      </w:pPr>
+        <w:t>The mobile application is called split the bill, this application helps with spliting the chores and cleaning supplies between the people living in the same flat, and it also has a</w:t>
+      </w:r>
       <w:r>
         <w:rPr>
           <w:rFonts w:ascii="Times New Roman" w:hAnsi="Times New Roman" w:cs="Times New Roman"/>
           <w:sz w:val="24"/>
           <w:szCs w:val="24"/>
         </w:rPr>
-        <w:t>The mobile application is called split the bill, this application helps with spliting the chores and cleaning supplies between the people living in the same flat, and it also has a</w:t>
-      </w:r>
-      <w:r>
-        <w:rPr>
-          <w:rFonts w:ascii="Times New Roman" w:hAnsi="Times New Roman" w:cs="Times New Roman"/>
-          <w:sz w:val="24"/>
-          <w:szCs w:val="24"/>
-        </w:rPr>
-        <w:t xml:space="preserve"> </w:t>
-      </w:r>
-      <w:r>
-        <w:rPr>
-          <w:rFonts w:ascii="Times New Roman" w:hAnsi="Times New Roman" w:cs="Times New Roman"/>
-          <w:sz w:val="24"/>
-          <w:szCs w:val="24"/>
-        </w:rPr>
-        <w:t>billboard page for putting announcements for people to see. In short the application will be useful for people who want to keep track of the things above and help them organize themselfes more easily.</w:t>
-      </w:r>
-    </w:p>
-    <w:p>
-      <w:pPr>
-        <w:ind w:firstLine="720"/>
-        <w:rPr>
-          <w:rFonts w:ascii="Times New Roman" w:hAnsi="Times New Roman" w:cs="Times New Roman"/>
-          <w:sz w:val="24"/>
-          <w:szCs w:val="24"/>
-        </w:rPr>
-      </w:pPr>
-    </w:p>
-    <w:p>
-      <w:pPr>
-        <w:pStyle w:val="HEADERBIG"/>
-      </w:pPr>
+        <w:t xml:space="preserve"> billboard page for putting announcements for people to see. In short the application will be useful for people who want to keep track of the things above and help them organize themselfes more easily.</w:t>
+      </w:r>
+    </w:p>
+    <w:p>
+      <w:pPr>
+        <w:pStyle w:val="headeeerMain"/>
+      </w:pPr>
+      <w:r>
+        <w:t xml:space="preserve">2 </w:t>
+      </w:r>
       <w:r>
         <w:t>Technologies</w:t>
       </w:r>
     </w:p>
     <w:p>
       <w:pPr>
-        <w:pStyle w:val="HEADERMEDIUM"/>
-        <w:numPr>
-          <w:ilvl w:val="1"/>
-          <w:numId w:val="6"/>
-        </w:numPr>
+        <w:pStyle w:val="headerr111"/>
       </w:pPr>
       <w:r>
         <w:t>Flutter SDK</w:t>
@@ -2417,19 +2392,7 @@
         <w:rPr>
           <w:color w:val="000000"/>
         </w:rPr>
-        <w:t>-platform mobile app development framework,</w:t>
-      </w:r>
-      <w:r>
-        <w:rPr>
-          <w:color w:val="000000"/>
-        </w:rPr>
-        <w:t xml:space="preserve"> </w:t>
-      </w:r>
-      <w:r>
-        <w:rPr>
-          <w:color w:val="000000"/>
-        </w:rPr>
-        <w:t>with which the developers can create native applications  for both the Android and IOS platform. This framework is created by Google. The programming language used by Flutter is called Dart</w:t>
+        <w:t>-platform mobile app development framework, with which the developers can create native applications  for both the Android and IOS platform. This framework is created by Google. The programming language used by Flutter is called Dart</w:t>
       </w:r>
       <w:r>
         <w:rPr>
@@ -2482,6 +2445,12 @@
         </w:rPr>
         <w:t xml:space="preserve">Flutter implements the OOP principle of the composition over inheritance. </w:t>
       </w:r>
+      <w:r>
+        <w:rPr>
+          <w:color w:val="000000"/>
+        </w:rPr>
+        <w:t>Composition and inheritance are both fundamental concepts of object-oriented programming. Composition means that a class has a reference to some other class, thus establishing a    HAS-A relationship between these two classes. Inheritance on the other hand is a process where the class that inherits the super class and it’s public and protected methods and fields, this principle establishes an IS-A relationship between the parent and the child class.</w:t>
+      </w:r>
     </w:p>
     <w:p>
       <w:pPr>
@@ -2496,7 +2465,65 @@
         <w:rPr>
           <w:color w:val="000000"/>
         </w:rPr>
-        <w:t>??should I write here about composition over inheritance or in the architecture part??</w:t>
+        <w:t>A flutter application consists of a widget tree, so the application consists of small widgets which creates a complex user interface. A widget can be of two types. Stateless</w:t>
+      </w:r>
+      <w:r>
+        <w:rPr>
+          <w:color w:val="000000"/>
+        </w:rPr>
+        <w:t xml:space="preserve"> </w:t>
+      </w:r>
+      <w:r>
+        <w:rPr>
+          <w:color w:val="000000"/>
+        </w:rPr>
+        <w:t>Widget which doesn’t change thus it is a final widget, and the Stateful</w:t>
+      </w:r>
+      <w:r>
+        <w:rPr>
+          <w:color w:val="000000"/>
+        </w:rPr>
+        <w:t xml:space="preserve"> </w:t>
+      </w:r>
+      <w:r>
+        <w:rPr>
+          <w:color w:val="000000"/>
+        </w:rPr>
+        <w:t xml:space="preserve">Widget, this type of widget changes states by calling the function </w:t>
+      </w:r>
+      <w:proofErr w:type="spellStart"/>
+      <w:proofErr w:type="gramStart"/>
+      <w:r>
+        <w:rPr>
+          <w:color w:val="000000"/>
+        </w:rPr>
+        <w:t>setState</w:t>
+      </w:r>
+      <w:proofErr w:type="spellEnd"/>
+      <w:r>
+        <w:rPr>
+          <w:color w:val="000000"/>
+        </w:rPr>
+        <w:t>(</w:t>
+      </w:r>
+      <w:proofErr w:type="gramEnd"/>
+      <w:r>
+        <w:rPr>
+          <w:color w:val="000000"/>
+        </w:rPr>
+        <w:t>)</w:t>
+      </w:r>
+      <w:r>
+        <w:rPr>
+          <w:color w:val="000000"/>
+        </w:rPr>
+        <w:t xml:space="preserve"> which notifies the listeners that the state of the widget has changed thus</w:t>
+      </w:r>
+      <w:r>
+        <w:rPr>
+          <w:color w:val="000000"/>
+        </w:rPr>
+        <w:t xml:space="preserve"> the widget is redrawn.</w:t>
       </w:r>
     </w:p>
     <w:p>
@@ -2512,84 +2539,84 @@
         <w:rPr>
           <w:color w:val="000000"/>
         </w:rPr>
-        <w:t>A flutter application consists of a widget tree, so the application consists of small widgets which creates a complex user interface. A widget can be of two types. Stateless</w:t>
-      </w:r>
+        <w:t xml:space="preserve">Because flutter is open-source there are a lot of packages that the developer can use to build the application faster, these packages can be added in the </w:t>
+      </w:r>
+      <w:proofErr w:type="spellStart"/>
       <w:r>
         <w:rPr>
           <w:color w:val="000000"/>
         </w:rPr>
-        <w:t xml:space="preserve"> </w:t>
+        <w:t>pubspec.</w:t>
       </w:r>
       <w:r>
         <w:rPr>
           <w:color w:val="000000"/>
         </w:rPr>
-        <w:t>Widget which doesn’t change thus it is a final widget, and the Stateful</w:t>
-      </w:r>
+        <w:t>yaml</w:t>
+      </w:r>
+      <w:proofErr w:type="spellEnd"/>
       <w:r>
         <w:rPr>
           <w:color w:val="000000"/>
         </w:rPr>
-        <w:t xml:space="preserve"> </w:t>
-      </w:r>
+        <w:t xml:space="preserve"> file of the projects, thus these packets will be added only to the current project not to flutter. In my diploma project I used packets such as these, for example the </w:t>
+      </w:r>
+      <w:proofErr w:type="spellStart"/>
       <w:r>
         <w:rPr>
           <w:color w:val="000000"/>
         </w:rPr>
-        <w:t xml:space="preserve">Widget, this type of widget changes states by calling the function </w:t>
+        <w:t>scope_model</w:t>
+      </w:r>
+      <w:proofErr w:type="spellEnd"/>
+      <w:r>
+        <w:rPr>
+          <w:color w:val="000000"/>
+        </w:rPr>
+        <w:t xml:space="preserve">, </w:t>
       </w:r>
       <w:proofErr w:type="spellStart"/>
+      <w:r>
+        <w:rPr>
+          <w:color w:val="000000"/>
+        </w:rPr>
+        <w:t>percent_indicator</w:t>
+      </w:r>
+      <w:proofErr w:type="spellEnd"/>
+      <w:r>
+        <w:rPr>
+          <w:color w:val="000000"/>
+        </w:rPr>
+        <w:t xml:space="preserve">, http, </w:t>
+      </w:r>
+      <w:proofErr w:type="spellStart"/>
+      <w:r>
+        <w:rPr>
+          <w:color w:val="000000"/>
+        </w:rPr>
+        <w:t>url_launcher</w:t>
+      </w:r>
+      <w:proofErr w:type="spellEnd"/>
+      <w:r>
+        <w:rPr>
+          <w:color w:val="000000"/>
+        </w:rPr>
+        <w:t xml:space="preserve"> packets. In the above mentioned you can also add other dependencies such as the assets. Assets </w:t>
+      </w:r>
       <w:proofErr w:type="gramStart"/>
       <w:r>
         <w:rPr>
           <w:color w:val="000000"/>
         </w:rPr>
-        <w:t>setState</w:t>
-      </w:r>
-      <w:proofErr w:type="spellEnd"/>
+        <w:t>are considered to be</w:t>
+      </w:r>
+      <w:proofErr w:type="gramEnd"/>
       <w:r>
         <w:rPr>
           <w:color w:val="000000"/>
         </w:rPr>
-        <w:t>(</w:t>
-      </w:r>
-      <w:proofErr w:type="gramEnd"/>
-      <w:r>
-        <w:rPr>
-          <w:color w:val="000000"/>
-        </w:rPr>
-        <w:t>)</w:t>
-      </w:r>
-      <w:r>
-        <w:rPr>
-          <w:color w:val="000000"/>
-        </w:rPr>
-        <w:t xml:space="preserve"> which notifies the listeners that the state of the widget has changed thus</w:t>
-      </w:r>
-      <w:r>
-        <w:rPr>
-          <w:color w:val="000000"/>
-        </w:rPr>
-        <w:t xml:space="preserve"> the widget is redrawn.</w:t>
-      </w:r>
-    </w:p>
-    <w:p>
-      <w:pPr>
-        <w:pStyle w:val="NormalWeb"/>
-        <w:spacing w:before="0" w:beforeAutospacing="0" w:after="0" w:afterAutospacing="0"/>
-        <w:ind w:firstLine="720"/>
-        <w:rPr>
-          <w:color w:val="000000"/>
-        </w:rPr>
-      </w:pPr>
-      <w:r>
-        <w:rPr>
-          <w:color w:val="000000"/>
-        </w:rPr>
-        <w:t>Packets in dart???</w:t>
-      </w:r>
-      <w:bookmarkStart w:id="0" w:name="_GoBack"/>
-      <w:bookmarkEnd w:id="0"/>
+        <w:t xml:space="preserve"> images, or fonts etc.</w:t>
+      </w:r>
     </w:p>
     <w:p>
       <w:pPr>
@@ -2606,68 +2633,82 @@
     <w:p>
       <w:pPr>
         <w:pStyle w:val="headerSMALLL"/>
-        <w:ind w:left="720" w:firstLine="720"/>
+        <w:ind w:firstLine="720"/>
+      </w:pPr>
+      <w:r>
         <w:rPr>
           <w:b w:val="0"/>
         </w:rPr>
-      </w:pPr>
+        <w:t xml:space="preserve">Dart is an object oriented programming language that uses both </w:t>
+      </w:r>
+      <w:proofErr w:type="gramStart"/>
       <w:r>
         <w:rPr>
           <w:b w:val="0"/>
         </w:rPr>
-        <w:t xml:space="preserve">Dart is an object oriented programming language that uses both </w:t>
+        <w:t>JIT(</w:t>
+      </w:r>
+      <w:proofErr w:type="gramEnd"/>
+      <w:r>
+        <w:rPr>
+          <w:b w:val="0"/>
+        </w:rPr>
+        <w:t xml:space="preserve">Just In Time) compilation and as well as </w:t>
+      </w:r>
+      <w:r>
+        <w:rPr>
+          <w:b w:val="0"/>
+        </w:rPr>
+        <w:t>AOT(Ahead-Of-Time) compilation.</w:t>
+      </w:r>
+    </w:p>
+    <w:p>
+      <w:pPr>
+        <w:pStyle w:val="headerSMALLL"/>
+        <w:spacing w:before="0" w:line="240" w:lineRule="exact"/>
+        <w:ind w:firstLine="720"/>
+        <w:outlineLvl w:val="9"/>
+        <w:rPr>
+          <w:b w:val="0"/>
+        </w:rPr>
+      </w:pPr>
+      <w:r>
+        <w:rPr>
+          <w:b w:val="0"/>
+        </w:rPr>
+        <w:lastRenderedPageBreak/>
+        <w:t xml:space="preserve">Just </w:t>
       </w:r>
       <w:proofErr w:type="gramStart"/>
       <w:r>
         <w:rPr>
           <w:b w:val="0"/>
         </w:rPr>
-        <w:t>JIT(</w:t>
+        <w:t>In</w:t>
       </w:r>
       <w:proofErr w:type="gramEnd"/>
       <w:r>
         <w:rPr>
           <w:b w:val="0"/>
         </w:rPr>
-        <w:t xml:space="preserve">Just In Time) compilation and as well as </w:t>
-      </w:r>
-      <w:r>
+        <w:t xml:space="preserve"> Time compilation is a technique that converts the bytecode that was generated by the compiler into native machine code at run time thus getting the name just in time compilation.</w:t>
+      </w:r>
+    </w:p>
+    <w:p>
+      <w:pPr>
+        <w:pStyle w:val="headerSMALLL"/>
+        <w:spacing w:before="0" w:line="240" w:lineRule="exact"/>
+        <w:ind w:firstLine="720"/>
+        <w:outlineLvl w:val="9"/>
         <w:rPr>
           <w:b w:val="0"/>
         </w:rPr>
-        <w:t>AOT(Ahead-Of-Time) compilation.</w:t>
-      </w:r>
-    </w:p>
-    <w:p>
-      <w:pPr>
-        <w:pStyle w:val="headerSMALLL"/>
-        <w:ind w:left="720" w:firstLine="720"/>
+      </w:pPr>
+      <w:r>
         <w:rPr>
           <w:b w:val="0"/>
         </w:rPr>
-      </w:pPr>
-      <w:proofErr w:type="gramStart"/>
-      <w:r>
-        <w:rPr>
-          <w:b w:val="0"/>
-        </w:rPr>
-        <w:t>JIT :</w:t>
-      </w:r>
-      <w:proofErr w:type="gramEnd"/>
-    </w:p>
-    <w:p>
-      <w:pPr>
-        <w:pStyle w:val="headerSMALLL"/>
-        <w:ind w:left="720" w:firstLine="720"/>
-        <w:rPr>
-          <w:b w:val="0"/>
-        </w:rPr>
-      </w:pPr>
-      <w:r>
-        <w:rPr>
-          <w:b w:val="0"/>
-        </w:rPr>
-        <w:t>AOT:</w:t>
+        <w:t>Ahead of Time compilation is a different compilation technique this one compiles the code into native machine code before the code starts to run in the environment.</w:t>
       </w:r>
     </w:p>
     <w:p>
@@ -2679,14 +2720,13 @@
         </w:numPr>
       </w:pPr>
       <w:r>
-        <w:lastRenderedPageBreak/>
         <w:t>Scope Models</w:t>
       </w:r>
     </w:p>
     <w:p>
       <w:pPr>
         <w:pStyle w:val="headerSMALLL"/>
-        <w:ind w:left="720"/>
+        <w:ind w:firstLine="454"/>
         <w:rPr>
           <w:b w:val="0"/>
         </w:rPr>
@@ -2695,71 +2735,286 @@
         <w:rPr>
           <w:b w:val="0"/>
         </w:rPr>
-        <w:t>What are scope models???</w:t>
+        <w:t xml:space="preserve">As mentioned before the Scope Model is one of the third-party packages that can be installed by adding the dependency into the </w:t>
+      </w:r>
+      <w:proofErr w:type="spellStart"/>
+      <w:r>
+        <w:rPr>
+          <w:b w:val="0"/>
+        </w:rPr>
+        <w:t>pubspec</w:t>
+      </w:r>
+      <w:proofErr w:type="spellEnd"/>
+      <w:r>
+        <w:rPr>
+          <w:b w:val="0"/>
+        </w:rPr>
+        <w:t xml:space="preserve"> file. This package helps pass data within the widget tree from the parent to the child nodes. And when the data is changed these child nodes will be updated and redrawn.</w:t>
       </w:r>
     </w:p>
     <w:p>
       <w:pPr>
         <w:pStyle w:val="headerSMALLL"/>
+        <w:spacing w:before="240"/>
+        <w:ind w:firstLine="454"/>
+        <w:rPr>
+          <w:b w:val="0"/>
+        </w:rPr>
+      </w:pPr>
+      <w:r>
+        <w:rPr>
+          <w:b w:val="0"/>
+        </w:rPr>
+        <w:t xml:space="preserve">The Scope Model can be accessed in two ways, by using the widget </w:t>
+      </w:r>
+      <w:proofErr w:type="spellStart"/>
+      <w:r>
+        <w:rPr>
+          <w:b w:val="0"/>
+        </w:rPr>
+        <w:t>ScopeModelDescendant</w:t>
+      </w:r>
+      <w:proofErr w:type="spellEnd"/>
+      <w:r>
+        <w:rPr>
+          <w:b w:val="0"/>
+        </w:rPr>
+        <w:t xml:space="preserve">, in which case the widget that is the descendant of the model will be rebuilt, or by statically accessing the </w:t>
+      </w:r>
+      <w:proofErr w:type="spellStart"/>
+      <w:r>
+        <w:rPr>
+          <w:b w:val="0"/>
+        </w:rPr>
+        <w:t>ScopeModel.of</w:t>
+      </w:r>
+      <w:proofErr w:type="spellEnd"/>
+      <w:r>
+        <w:rPr>
+          <w:b w:val="0"/>
+        </w:rPr>
+        <w:t>(context)</w:t>
+      </w:r>
+      <w:proofErr w:type="spellStart"/>
+      <w:r>
+        <w:rPr>
+          <w:b w:val="0"/>
+        </w:rPr>
+        <w:t xml:space="preserve"> meth</w:t>
+      </w:r>
+      <w:proofErr w:type="spellEnd"/>
+      <w:r>
+        <w:rPr>
+          <w:b w:val="0"/>
+        </w:rPr>
+        <w:t>od.</w:t>
+      </w:r>
+    </w:p>
+    <w:p>
+      <w:pPr>
+        <w:pStyle w:val="headerr111"/>
+      </w:pPr>
+      <w:r>
+        <w:t>Firebase</w:t>
+      </w:r>
+    </w:p>
+    <w:p>
+      <w:pPr>
+        <w:pStyle w:val="headerr111"/>
         <w:numPr>
-          <w:ilvl w:val="2"/>
-          <w:numId w:val="6"/>
+          <w:ilvl w:val="0"/>
+          <w:numId w:val="0"/>
         </w:numPr>
+        <w:ind w:left="567"/>
+      </w:pPr>
+    </w:p>
+    <w:p>
+      <w:pPr>
+        <w:pStyle w:val="headerr111"/>
+        <w:numPr>
+          <w:ilvl w:val="0"/>
+          <w:numId w:val="0"/>
+        </w:numPr>
+        <w:ind w:firstLine="567"/>
+        <w:jc w:val="both"/>
+        <w:outlineLvl w:val="9"/>
         <w:rPr>
           <w:b w:val="0"/>
+          <w:sz w:val="24"/>
+          <w:szCs w:val="24"/>
         </w:rPr>
       </w:pPr>
       <w:r>
         <w:rPr>
           <w:b w:val="0"/>
-        </w:rPr>
-        <w:t>Other packets</w:t>
-      </w:r>
-    </w:p>
-    <w:p>
-      <w:pPr>
-        <w:pStyle w:val="headerSMALLL"/>
-        <w:ind w:left="720"/>
+          <w:sz w:val="24"/>
+          <w:szCs w:val="24"/>
+        </w:rPr>
+        <w:t>Firebase is a platform created by</w:t>
+      </w:r>
+      <w:r>
         <w:rPr>
           <w:b w:val="0"/>
-        </w:rPr>
-      </w:pPr>
-      <w:r>
+          <w:sz w:val="24"/>
+          <w:szCs w:val="24"/>
+        </w:rPr>
+        <w:t xml:space="preserve"> Google, that can be categorized as BaaS (Backend as Service). Firebase offers a lot of features, these features help developers to create application that respond fast, thus creating a great user exprience. </w:t>
+      </w:r>
+    </w:p>
+    <w:p>
+      <w:pPr>
+        <w:pStyle w:val="headerr111"/>
+        <w:numPr>
+          <w:ilvl w:val="0"/>
+          <w:numId w:val="0"/>
+        </w:numPr>
+        <w:ind w:firstLine="567"/>
+        <w:jc w:val="both"/>
+        <w:outlineLvl w:val="9"/>
         <w:rPr>
           <w:b w:val="0"/>
-        </w:rPr>
-        <w:t>Other packets used</w:t>
-      </w:r>
-    </w:p>
-    <w:p>
-      <w:pPr>
-        <w:outlineLvl w:val="0"/>
-        <w:rPr>
-          <w:rFonts w:ascii="Times New Roman" w:hAnsi="Times New Roman" w:cs="Times New Roman"/>
-        </w:rPr>
-      </w:pPr>
-    </w:p>
-    <w:p>
-      <w:pPr>
-        <w:outlineLvl w:val="0"/>
-        <w:rPr>
-          <w:rFonts w:ascii="Times New Roman" w:hAnsi="Times New Roman" w:cs="Times New Roman"/>
-        </w:rPr>
-      </w:pPr>
-    </w:p>
-    <w:p>
-      <w:pPr>
-        <w:outlineLvl w:val="0"/>
-        <w:rPr>
-          <w:rFonts w:ascii="Times New Roman" w:hAnsi="Times New Roman" w:cs="Times New Roman"/>
-        </w:rPr>
-      </w:pPr>
-    </w:p>
-    <w:p>
-      <w:pPr>
-        <w:outlineLvl w:val="0"/>
-        <w:rPr>
-          <w:rFonts w:ascii="Times New Roman" w:hAnsi="Times New Roman" w:cs="Times New Roman"/>
+          <w:sz w:val="24"/>
+          <w:szCs w:val="24"/>
+        </w:rPr>
+      </w:pPr>
+      <w:r>
+        <w:rPr>
+          <w:b w:val="0"/>
+          <w:sz w:val="24"/>
+          <w:szCs w:val="24"/>
+        </w:rPr>
+        <w:t>This platform offers a lot of analytics, these are categorised into tree group the development group, which consists of a NoSql real time database, authetication, cloud messaging, storage, hosting, test las and crash reporting. Another of the grpups is the grow froup which focuses on the notifications, remote config, app indexing, dynamic links, invites, adWords. The last category is the earn group which consists of AdMob, so that developers can earn money from in-app adds.</w:t>
+      </w:r>
+    </w:p>
+    <w:p>
+      <w:pPr>
+        <w:pStyle w:val="headerr111"/>
+        <w:numPr>
+          <w:ilvl w:val="0"/>
+          <w:numId w:val="0"/>
+        </w:numPr>
+        <w:ind w:firstLine="567"/>
+        <w:jc w:val="both"/>
+        <w:outlineLvl w:val="9"/>
+        <w:rPr>
+          <w:b w:val="0"/>
+          <w:sz w:val="24"/>
+          <w:szCs w:val="24"/>
+        </w:rPr>
+      </w:pPr>
+      <w:r>
+        <w:rPr>
+          <w:b w:val="0"/>
+          <w:sz w:val="24"/>
+          <w:szCs w:val="24"/>
+        </w:rPr>
+        <w:t>// notification, cloud messaging</w:t>
+      </w:r>
+    </w:p>
+    <w:p>
+      <w:pPr>
+        <w:pStyle w:val="headerr111"/>
+        <w:numPr>
+          <w:ilvl w:val="0"/>
+          <w:numId w:val="0"/>
+        </w:numPr>
+        <w:ind w:firstLine="567"/>
+        <w:jc w:val="both"/>
+        <w:outlineLvl w:val="9"/>
+        <w:rPr>
+          <w:b w:val="0"/>
+          <w:sz w:val="24"/>
+          <w:szCs w:val="24"/>
+        </w:rPr>
+      </w:pPr>
+      <w:r>
+        <w:rPr>
+          <w:b w:val="0"/>
+          <w:sz w:val="24"/>
+          <w:szCs w:val="24"/>
+        </w:rPr>
+        <w:t>For the diploma project I used the authetication, for users to be able to log in to the application, using firebase so that i do not save the user passwords into the database, and letting firebase handle user authetication.</w:t>
+      </w:r>
+    </w:p>
+    <w:p>
+      <w:pPr>
+        <w:pStyle w:val="headerr111"/>
+        <w:numPr>
+          <w:ilvl w:val="0"/>
+          <w:numId w:val="0"/>
+        </w:numPr>
+        <w:ind w:firstLine="567"/>
+        <w:jc w:val="both"/>
+        <w:outlineLvl w:val="9"/>
+        <w:rPr>
+          <w:b w:val="0"/>
+          <w:sz w:val="24"/>
+          <w:szCs w:val="24"/>
+        </w:rPr>
+      </w:pPr>
+      <w:r>
+        <w:rPr>
+          <w:b w:val="0"/>
+          <w:sz w:val="24"/>
+          <w:szCs w:val="24"/>
+        </w:rPr>
+        <w:t>Another feature that was used in my diploma project is the real-time data</w:t>
+      </w:r>
+      <w:r>
+        <w:rPr>
+          <w:b w:val="0"/>
+          <w:sz w:val="24"/>
+          <w:szCs w:val="24"/>
+        </w:rPr>
+        <w:t>base, this type of database is a NoSql database, this means that the data is stored in a file with the JSON format. One of the maine benefit of this type of database is that the data is synchonised in a few ms, thus making the mobile application resosive. When users are using a moblie application they like it to be fast, and get the data as fast as possible. If an application is slow users tend to search for other options, ones that are faster. Another great feature of firebase is when that device looses it’s connection to the internet the events are still fired, so when the device goes back online the data will be merged to the database.</w:t>
+      </w:r>
+    </w:p>
+    <w:p>
+      <w:pPr>
+        <w:pStyle w:val="headerr111"/>
+        <w:numPr>
+          <w:ilvl w:val="0"/>
+          <w:numId w:val="0"/>
+        </w:numPr>
+        <w:ind w:firstLine="567"/>
+        <w:jc w:val="both"/>
+        <w:outlineLvl w:val="9"/>
+        <w:rPr>
+          <w:b w:val="0"/>
+          <w:sz w:val="24"/>
+          <w:szCs w:val="24"/>
+        </w:rPr>
+      </w:pPr>
+      <w:r>
+        <w:rPr>
+          <w:b w:val="0"/>
+          <w:sz w:val="24"/>
+          <w:szCs w:val="24"/>
+        </w:rPr>
+        <w:t xml:space="preserve">     </w:t>
+      </w:r>
+    </w:p>
+    <w:p>
+      <w:pPr>
+        <w:pStyle w:val="HEADERMEDIUM"/>
+        <w:numPr>
+          <w:ilvl w:val="0"/>
+          <w:numId w:val="0"/>
+        </w:numPr>
+        <w:ind w:left="420"/>
+      </w:pPr>
+    </w:p>
+    <w:p>
+      <w:pPr>
+        <w:pStyle w:val="HEADERMEDIUM"/>
+        <w:numPr>
+          <w:ilvl w:val="0"/>
+          <w:numId w:val="0"/>
+        </w:numPr>
+        <w:ind w:left="420"/>
+        <w:rPr>
+          <w:sz w:val="24"/>
+          <w:szCs w:val="24"/>
         </w:rPr>
       </w:pPr>
     </w:p>
@@ -3041,7 +3296,7 @@
   <w:abstractNum w:abstractNumId="1" w15:restartNumberingAfterBreak="0">
     <w:nsid w:val="1A8057C6"/>
     <w:multiLevelType w:val="multilevel"/>
-    <w:tmpl w:val="B32AFCE4"/>
+    <w:tmpl w:val="2BBAD94A"/>
     <w:lvl w:ilvl="0">
       <w:start w:val="1"/>
       <w:numFmt w:val="decimal"/>
@@ -4413,7 +4668,6 @@
     <w:basedOn w:val="Normal"/>
     <w:link w:val="NormalWebChar"/>
     <w:uiPriority w:val="99"/>
-    <w:semiHidden/>
     <w:unhideWhenUsed/>
     <w:rsid w:val="00723997"/>
     <w:pPr>
@@ -4446,7 +4700,6 @@
     <w:basedOn w:val="DefaultParagraphFont"/>
     <w:link w:val="NormalWeb"/>
     <w:uiPriority w:val="99"/>
-    <w:semiHidden/>
     <w:rsid w:val="004A6903"/>
     <w:rPr>
       <w:rFonts w:ascii="Times New Roman" w:eastAsia="Times New Roman" w:hAnsi="Times New Roman" w:cs="Times New Roman"/>
@@ -4465,6 +4718,79 @@
       <w:color w:val="000000"/>
       <w:sz w:val="24"/>
       <w:szCs w:val="24"/>
+    </w:rPr>
+  </w:style>
+  <w:style w:type="paragraph" w:customStyle="1" w:styleId="heading222">
+    <w:name w:val="heading222"/>
+    <w:basedOn w:val="HEADERMEDIUM"/>
+    <w:link w:val="heading222Char"/>
+    <w:qFormat/>
+    <w:rsid w:val="00F86943"/>
+    <w:pPr>
+      <w:keepNext/>
+      <w:widowControl w:val="0"/>
+      <w:ind w:left="567" w:hanging="567"/>
+      <w:outlineLvl w:val="1"/>
+    </w:pPr>
+  </w:style>
+  <w:style w:type="paragraph" w:customStyle="1" w:styleId="headerr111">
+    <w:name w:val="headerr111"/>
+    <w:basedOn w:val="heading222"/>
+    <w:link w:val="headerr111Char"/>
+    <w:qFormat/>
+    <w:rsid w:val="000B720D"/>
+    <w:pPr>
+      <w:spacing w:line="240" w:lineRule="auto"/>
+    </w:pPr>
+  </w:style>
+  <w:style w:type="character" w:customStyle="1" w:styleId="heading222Char">
+    <w:name w:val="heading222 Char"/>
+    <w:basedOn w:val="HEADERMEDIUMChar"/>
+    <w:link w:val="heading222"/>
+    <w:rsid w:val="00F86943"/>
+    <w:rPr>
+      <w:rFonts w:ascii="Times New Roman" w:eastAsia="Times New Roman" w:hAnsi="Times New Roman" w:cs="Times New Roman"/>
+      <w:b/>
+      <w:sz w:val="28"/>
+      <w:szCs w:val="28"/>
+      <w:lang w:val="ro-RO" w:eastAsia="ro-RO"/>
+    </w:rPr>
+  </w:style>
+  <w:style w:type="paragraph" w:customStyle="1" w:styleId="headeeerMain">
+    <w:name w:val="headeeerMain"/>
+    <w:basedOn w:val="HEADERBIG"/>
+    <w:link w:val="headeeerMainChar"/>
+    <w:qFormat/>
+    <w:rsid w:val="000B720D"/>
+    <w:pPr>
+      <w:spacing w:line="240" w:lineRule="auto"/>
+      <w:outlineLvl w:val="0"/>
+    </w:pPr>
+  </w:style>
+  <w:style w:type="character" w:customStyle="1" w:styleId="headerr111Char">
+    <w:name w:val="headerr111 Char"/>
+    <w:basedOn w:val="heading222Char"/>
+    <w:link w:val="headerr111"/>
+    <w:rsid w:val="000B720D"/>
+    <w:rPr>
+      <w:rFonts w:ascii="Times New Roman" w:eastAsia="Times New Roman" w:hAnsi="Times New Roman" w:cs="Times New Roman"/>
+      <w:b/>
+      <w:sz w:val="28"/>
+      <w:szCs w:val="28"/>
+      <w:lang w:val="ro-RO" w:eastAsia="ro-RO"/>
+    </w:rPr>
+  </w:style>
+  <w:style w:type="character" w:customStyle="1" w:styleId="headeeerMainChar">
+    <w:name w:val="headeeerMain Char"/>
+    <w:basedOn w:val="HEADERBIGChar"/>
+    <w:link w:val="headeeerMain"/>
+    <w:rsid w:val="000B720D"/>
+    <w:rPr>
+      <w:rFonts w:ascii="Times New Roman" w:eastAsia="Times New Roman" w:hAnsi="Times New Roman" w:cs="Times New Roman"/>
+      <w:b/>
+      <w:sz w:val="32"/>
+      <w:szCs w:val="32"/>
+      <w:lang w:val="ro-RO" w:eastAsia="ro-RO"/>
     </w:rPr>
   </w:style>
 </w:styles>
@@ -4770,7 +5096,7 @@
 </file>
 
 <file path=customXml/itemProps1.xml><?xml version="1.0" encoding="utf-8"?>
-<ds:datastoreItem xmlns:ds="http://schemas.openxmlformats.org/officeDocument/2006/customXml" ds:itemID="{66F1B5DA-EABA-413F-8B34-71CFDA7AD195}">
+<ds:datastoreItem xmlns:ds="http://schemas.openxmlformats.org/officeDocument/2006/customXml" ds:itemID="{38CAD9C8-4A58-4A70-AB4D-EA4371E295DB}">
   <ds:schemaRefs>
     <ds:schemaRef ds:uri="http://schemas.openxmlformats.org/officeDocument/2006/bibliography"/>
   </ds:schemaRefs>

</xml_diff>

<commit_message>
CHANGED: cover page and table of content
</commit_message>
<xml_diff>
--- a/documentation/Diploma_paper.docx
+++ b/documentation/Diploma_paper.docx
@@ -409,8 +409,6 @@
           <w:szCs w:val="48"/>
         </w:rPr>
       </w:pPr>
-      <w:bookmarkStart w:id="0" w:name="_GoBack"/>
-      <w:bookmarkEnd w:id="0"/>
     </w:p>
     <w:p>
       <w:pPr>
@@ -716,7 +714,15 @@
           <w:sz w:val="32"/>
           <w:szCs w:val="32"/>
         </w:rPr>
-        <w:t xml:space="preserve">Prof. dr. ing. </w:t>
+        <w:t>Lect</w:t>
+      </w:r>
+      <w:r>
+        <w:rPr>
+          <w:rFonts w:ascii="Times New Roman" w:hAnsi="Times New Roman" w:cs="Times New Roman"/>
+          <w:sz w:val="32"/>
+          <w:szCs w:val="32"/>
+        </w:rPr>
+        <w:t xml:space="preserve">. dr. ing. </w:t>
       </w:r>
       <w:r>
         <w:rPr>
@@ -1117,6 +1123,7 @@
         <w:p>
           <w:pPr>
             <w:pStyle w:val="TOCHeading"/>
+            <w:jc w:val="center"/>
             <w:outlineLvl w:val="0"/>
             <w:rPr>
               <w:rFonts w:ascii="Times New Roman" w:hAnsi="Times New Roman" w:cs="Times New Roman"/>
@@ -1161,7 +1168,7 @@
               <w:sz w:val="24"/>
               <w:szCs w:val="24"/>
             </w:rPr>
-            <w:t>INTRODUCTION</w:t>
+            <w:t>Introduction</w:t>
           </w:r>
         </w:p>
         <w:p>
@@ -1184,7 +1191,23 @@
               <w:sz w:val="24"/>
               <w:szCs w:val="24"/>
             </w:rPr>
-            <w:t>PROBLEM STATEMENT</w:t>
+            <w:t>Problem</w:t>
+          </w:r>
+          <w:r>
+            <w:rPr>
+              <w:rFonts w:ascii="Times New Roman" w:hAnsi="Times New Roman" w:cs="Times New Roman"/>
+              <w:sz w:val="24"/>
+              <w:szCs w:val="24"/>
+            </w:rPr>
+            <w:t xml:space="preserve"> </w:t>
+          </w:r>
+          <w:r>
+            <w:rPr>
+              <w:rFonts w:ascii="Times New Roman" w:hAnsi="Times New Roman" w:cs="Times New Roman"/>
+              <w:sz w:val="24"/>
+              <w:szCs w:val="24"/>
+            </w:rPr>
+            <w:t>Statement</w:t>
           </w:r>
         </w:p>
         <w:p>
@@ -1207,7 +1230,55 @@
               <w:sz w:val="24"/>
               <w:szCs w:val="24"/>
             </w:rPr>
-            <w:t>SCOPE OF THE PROJECT</w:t>
+            <w:t>Scope</w:t>
+          </w:r>
+          <w:r>
+            <w:rPr>
+              <w:rFonts w:ascii="Times New Roman" w:hAnsi="Times New Roman" w:cs="Times New Roman"/>
+              <w:sz w:val="24"/>
+              <w:szCs w:val="24"/>
+            </w:rPr>
+            <w:t xml:space="preserve"> </w:t>
+          </w:r>
+          <w:r>
+            <w:rPr>
+              <w:rFonts w:ascii="Times New Roman" w:hAnsi="Times New Roman" w:cs="Times New Roman"/>
+              <w:sz w:val="24"/>
+              <w:szCs w:val="24"/>
+            </w:rPr>
+            <w:t>of</w:t>
+          </w:r>
+          <w:r>
+            <w:rPr>
+              <w:rFonts w:ascii="Times New Roman" w:hAnsi="Times New Roman" w:cs="Times New Roman"/>
+              <w:sz w:val="24"/>
+              <w:szCs w:val="24"/>
+            </w:rPr>
+            <w:t xml:space="preserve"> </w:t>
+          </w:r>
+          <w:r>
+            <w:rPr>
+              <w:rFonts w:ascii="Times New Roman" w:hAnsi="Times New Roman" w:cs="Times New Roman"/>
+              <w:sz w:val="24"/>
+              <w:szCs w:val="24"/>
+            </w:rPr>
+            <w:t>the</w:t>
+          </w:r>
+          <w:r>
+            <w:rPr>
+              <w:rFonts w:ascii="Times New Roman" w:hAnsi="Times New Roman" w:cs="Times New Roman"/>
+              <w:sz w:val="24"/>
+              <w:szCs w:val="24"/>
+            </w:rPr>
+            <w:t xml:space="preserve"> </w:t>
+          </w:r>
+          <w:r>
+            <w:rPr>
+              <w:rFonts w:ascii="Times New Roman" w:hAnsi="Times New Roman" w:cs="Times New Roman"/>
+              <w:sz w:val="24"/>
+              <w:szCs w:val="24"/>
+            </w:rPr>
+            <w:t>project</w:t>
           </w:r>
         </w:p>
         <w:p>
@@ -1230,23 +1301,7 @@
               <w:sz w:val="24"/>
               <w:szCs w:val="24"/>
             </w:rPr>
-            <w:t>TE</w:t>
-          </w:r>
-          <w:r>
-            <w:rPr>
-              <w:rFonts w:ascii="Times New Roman" w:hAnsi="Times New Roman" w:cs="Times New Roman"/>
-              <w:sz w:val="24"/>
-              <w:szCs w:val="24"/>
-            </w:rPr>
-            <w:t>C</w:t>
-          </w:r>
-          <w:r>
-            <w:rPr>
-              <w:rFonts w:ascii="Times New Roman" w:hAnsi="Times New Roman" w:cs="Times New Roman"/>
-              <w:sz w:val="24"/>
-              <w:szCs w:val="24"/>
-            </w:rPr>
-            <w:t>HNOLOGIES</w:t>
+            <w:t>Use cases</w:t>
           </w:r>
         </w:p>
         <w:p>
@@ -1269,7 +1324,184 @@
               <w:sz w:val="24"/>
               <w:szCs w:val="24"/>
             </w:rPr>
-            <w:t>FLUTTER SDK</w:t>
+            <w:t>Application Description</w:t>
+          </w:r>
+        </w:p>
+        <w:p>
+          <w:pPr>
+            <w:pStyle w:val="ListParagraph"/>
+            <w:numPr>
+              <w:ilvl w:val="1"/>
+              <w:numId w:val="1"/>
+            </w:numPr>
+            <w:outlineLvl w:val="0"/>
+            <w:rPr>
+              <w:rFonts w:ascii="Times New Roman" w:hAnsi="Times New Roman" w:cs="Times New Roman"/>
+              <w:sz w:val="24"/>
+              <w:szCs w:val="24"/>
+            </w:rPr>
+          </w:pPr>
+          <w:r>
+            <w:rPr>
+              <w:rFonts w:ascii="Times New Roman" w:hAnsi="Times New Roman" w:cs="Times New Roman"/>
+              <w:sz w:val="24"/>
+              <w:szCs w:val="24"/>
+            </w:rPr>
+            <w:t>Use cases</w:t>
+          </w:r>
+        </w:p>
+        <w:p>
+          <w:pPr>
+            <w:pStyle w:val="ListParagraph"/>
+            <w:numPr>
+              <w:ilvl w:val="1"/>
+              <w:numId w:val="1"/>
+            </w:numPr>
+            <w:outlineLvl w:val="0"/>
+            <w:rPr>
+              <w:rFonts w:ascii="Times New Roman" w:hAnsi="Times New Roman" w:cs="Times New Roman"/>
+              <w:sz w:val="24"/>
+              <w:szCs w:val="24"/>
+            </w:rPr>
+          </w:pPr>
+          <w:r>
+            <w:rPr>
+              <w:rFonts w:ascii="Times New Roman" w:hAnsi="Times New Roman" w:cs="Times New Roman"/>
+              <w:sz w:val="24"/>
+              <w:szCs w:val="24"/>
+            </w:rPr>
+            <w:t>Application Specifications</w:t>
+          </w:r>
+        </w:p>
+        <w:p>
+          <w:pPr>
+            <w:pStyle w:val="ListParagraph"/>
+            <w:numPr>
+              <w:ilvl w:val="0"/>
+              <w:numId w:val="1"/>
+            </w:numPr>
+            <w:outlineLvl w:val="0"/>
+            <w:rPr>
+              <w:rFonts w:ascii="Times New Roman" w:hAnsi="Times New Roman" w:cs="Times New Roman"/>
+              <w:sz w:val="24"/>
+              <w:szCs w:val="24"/>
+            </w:rPr>
+          </w:pPr>
+          <w:r>
+            <w:rPr>
+              <w:rFonts w:ascii="Times New Roman" w:hAnsi="Times New Roman" w:cs="Times New Roman"/>
+              <w:sz w:val="24"/>
+              <w:szCs w:val="24"/>
+            </w:rPr>
+            <w:t>Application</w:t>
+          </w:r>
+          <w:r>
+            <w:rPr>
+              <w:rFonts w:ascii="Times New Roman" w:hAnsi="Times New Roman" w:cs="Times New Roman"/>
+              <w:sz w:val="24"/>
+              <w:szCs w:val="24"/>
+            </w:rPr>
+            <w:t xml:space="preserve"> </w:t>
+          </w:r>
+          <w:r>
+            <w:rPr>
+              <w:rFonts w:ascii="Times New Roman" w:hAnsi="Times New Roman" w:cs="Times New Roman"/>
+              <w:sz w:val="24"/>
+              <w:szCs w:val="24"/>
+            </w:rPr>
+            <w:t>design</w:t>
+          </w:r>
+        </w:p>
+        <w:p>
+          <w:pPr>
+            <w:pStyle w:val="ListParagraph"/>
+            <w:numPr>
+              <w:ilvl w:val="1"/>
+              <w:numId w:val="1"/>
+            </w:numPr>
+            <w:outlineLvl w:val="0"/>
+            <w:rPr>
+              <w:rFonts w:ascii="Times New Roman" w:hAnsi="Times New Roman" w:cs="Times New Roman"/>
+              <w:sz w:val="24"/>
+              <w:szCs w:val="24"/>
+            </w:rPr>
+          </w:pPr>
+          <w:r>
+            <w:rPr>
+              <w:rFonts w:ascii="Times New Roman" w:hAnsi="Times New Roman" w:cs="Times New Roman"/>
+              <w:sz w:val="24"/>
+              <w:szCs w:val="24"/>
+            </w:rPr>
+            <w:t>Architecture</w:t>
+          </w:r>
+        </w:p>
+        <w:p>
+          <w:pPr>
+            <w:pStyle w:val="ListParagraph"/>
+            <w:numPr>
+              <w:ilvl w:val="1"/>
+              <w:numId w:val="1"/>
+            </w:numPr>
+            <w:outlineLvl w:val="0"/>
+            <w:rPr>
+              <w:rFonts w:ascii="Times New Roman" w:hAnsi="Times New Roman" w:cs="Times New Roman"/>
+              <w:sz w:val="24"/>
+              <w:szCs w:val="24"/>
+            </w:rPr>
+          </w:pPr>
+          <w:r>
+            <w:rPr>
+              <w:rFonts w:ascii="Times New Roman" w:hAnsi="Times New Roman" w:cs="Times New Roman"/>
+              <w:sz w:val="24"/>
+              <w:szCs w:val="24"/>
+            </w:rPr>
+            <w:t>Strucutre of the data model</w:t>
+          </w:r>
+        </w:p>
+        <w:p>
+          <w:pPr>
+            <w:pStyle w:val="ListParagraph"/>
+            <w:numPr>
+              <w:ilvl w:val="0"/>
+              <w:numId w:val="1"/>
+            </w:numPr>
+            <w:outlineLvl w:val="0"/>
+            <w:rPr>
+              <w:rFonts w:ascii="Times New Roman" w:hAnsi="Times New Roman" w:cs="Times New Roman"/>
+              <w:sz w:val="24"/>
+              <w:szCs w:val="24"/>
+            </w:rPr>
+          </w:pPr>
+          <w:r>
+            <w:rPr>
+              <w:rFonts w:ascii="Times New Roman" w:hAnsi="Times New Roman" w:cs="Times New Roman"/>
+              <w:sz w:val="24"/>
+              <w:szCs w:val="24"/>
+            </w:rPr>
+            <w:t>Technologies</w:t>
+          </w:r>
+        </w:p>
+        <w:p>
+          <w:pPr>
+            <w:pStyle w:val="ListParagraph"/>
+            <w:numPr>
+              <w:ilvl w:val="1"/>
+              <w:numId w:val="1"/>
+            </w:numPr>
+            <w:outlineLvl w:val="0"/>
+            <w:rPr>
+              <w:rFonts w:ascii="Times New Roman" w:hAnsi="Times New Roman" w:cs="Times New Roman"/>
+              <w:sz w:val="24"/>
+              <w:szCs w:val="24"/>
+            </w:rPr>
+          </w:pPr>
+          <w:r>
+            <w:rPr>
+              <w:rFonts w:ascii="Times New Roman" w:hAnsi="Times New Roman" w:cs="Times New Roman"/>
+              <w:sz w:val="24"/>
+              <w:szCs w:val="24"/>
+            </w:rPr>
+            <w:t>Flutter SDK</w:t>
           </w:r>
         </w:p>
         <w:p>
@@ -1292,7 +1524,7 @@
               <w:sz w:val="24"/>
               <w:szCs w:val="24"/>
             </w:rPr>
-            <w:t>DART</w:t>
+            <w:t>Dart</w:t>
           </w:r>
         </w:p>
         <w:p>
@@ -1315,7 +1547,7 @@
               <w:sz w:val="24"/>
               <w:szCs w:val="24"/>
             </w:rPr>
-            <w:t>SCOPE MODELS</w:t>
+            <w:t>Scope Models</w:t>
           </w:r>
         </w:p>
         <w:p>
@@ -1338,7 +1570,7 @@
               <w:sz w:val="24"/>
               <w:szCs w:val="24"/>
             </w:rPr>
-            <w:t>FIREBASE</w:t>
+            <w:t>Firebase</w:t>
           </w:r>
         </w:p>
         <w:p>
@@ -1361,7 +1593,7 @@
               <w:sz w:val="24"/>
               <w:szCs w:val="24"/>
             </w:rPr>
-            <w:t>AUTHETIFICATION</w:t>
+            <w:t>Authentication</w:t>
           </w:r>
         </w:p>
         <w:p>
@@ -1384,7 +1616,7 @@
               <w:sz w:val="24"/>
               <w:szCs w:val="24"/>
             </w:rPr>
-            <w:t>NO SQL DATABASE</w:t>
+            <w:t>NoSql Databse</w:t>
           </w:r>
         </w:p>
         <w:p>
@@ -1407,23 +1639,23 @@
               <w:sz w:val="24"/>
               <w:szCs w:val="24"/>
             </w:rPr>
-            <w:t xml:space="preserve">APPLICATION </w:t>
-          </w:r>
-          <w:r>
-            <w:rPr>
-              <w:rFonts w:ascii="Times New Roman" w:hAnsi="Times New Roman" w:cs="Times New Roman"/>
-              <w:sz w:val="24"/>
-              <w:szCs w:val="24"/>
-            </w:rPr>
-            <w:t>DESCRIPTION</w:t>
-          </w:r>
-          <w:r>
-            <w:rPr>
-              <w:rFonts w:ascii="Times New Roman" w:hAnsi="Times New Roman" w:cs="Times New Roman"/>
-              <w:sz w:val="24"/>
-              <w:szCs w:val="24"/>
-            </w:rPr>
-            <w:t xml:space="preserve"> &amp; DESIGN</w:t>
+            <w:t>Application</w:t>
+          </w:r>
+          <w:r>
+            <w:rPr>
+              <w:rFonts w:ascii="Times New Roman" w:hAnsi="Times New Roman" w:cs="Times New Roman"/>
+              <w:sz w:val="24"/>
+              <w:szCs w:val="24"/>
+            </w:rPr>
+            <w:t xml:space="preserve"> </w:t>
+          </w:r>
+          <w:r>
+            <w:rPr>
+              <w:rFonts w:ascii="Times New Roman" w:hAnsi="Times New Roman" w:cs="Times New Roman"/>
+              <w:sz w:val="24"/>
+              <w:szCs w:val="24"/>
+            </w:rPr>
+            <w:t>Implementation</w:t>
           </w:r>
         </w:p>
         <w:p>
@@ -1446,7 +1678,131 @@
               <w:sz w:val="24"/>
               <w:szCs w:val="24"/>
             </w:rPr>
-            <w:t>APPLICATION DESCRIPTION</w:t>
+            <w:t>Account</w:t>
+          </w:r>
+        </w:p>
+        <w:p>
+          <w:pPr>
+            <w:pStyle w:val="ListParagraph"/>
+            <w:numPr>
+              <w:ilvl w:val="2"/>
+              <w:numId w:val="1"/>
+            </w:numPr>
+            <w:outlineLvl w:val="0"/>
+            <w:rPr>
+              <w:rFonts w:ascii="Times New Roman" w:hAnsi="Times New Roman" w:cs="Times New Roman"/>
+              <w:sz w:val="24"/>
+              <w:szCs w:val="24"/>
+            </w:rPr>
+          </w:pPr>
+          <w:r>
+            <w:rPr>
+              <w:rFonts w:ascii="Times New Roman" w:hAnsi="Times New Roman" w:cs="Times New Roman"/>
+              <w:sz w:val="24"/>
+              <w:szCs w:val="24"/>
+            </w:rPr>
+            <w:t>Registration</w:t>
+          </w:r>
+        </w:p>
+        <w:p>
+          <w:pPr>
+            <w:pStyle w:val="ListParagraph"/>
+            <w:numPr>
+              <w:ilvl w:val="2"/>
+              <w:numId w:val="1"/>
+            </w:numPr>
+            <w:outlineLvl w:val="0"/>
+            <w:rPr>
+              <w:rFonts w:ascii="Times New Roman" w:hAnsi="Times New Roman" w:cs="Times New Roman"/>
+              <w:sz w:val="24"/>
+              <w:szCs w:val="24"/>
+            </w:rPr>
+          </w:pPr>
+          <w:r>
+            <w:rPr>
+              <w:rFonts w:ascii="Times New Roman" w:hAnsi="Times New Roman" w:cs="Times New Roman"/>
+              <w:sz w:val="24"/>
+              <w:szCs w:val="24"/>
+            </w:rPr>
+            <w:t>Authetification</w:t>
+          </w:r>
+        </w:p>
+        <w:p>
+          <w:pPr>
+            <w:pStyle w:val="ListParagraph"/>
+            <w:numPr>
+              <w:ilvl w:val="2"/>
+              <w:numId w:val="1"/>
+            </w:numPr>
+            <w:outlineLvl w:val="0"/>
+            <w:rPr>
+              <w:rFonts w:ascii="Times New Roman" w:hAnsi="Times New Roman" w:cs="Times New Roman"/>
+              <w:sz w:val="24"/>
+              <w:szCs w:val="24"/>
+            </w:rPr>
+          </w:pPr>
+          <w:r>
+            <w:rPr>
+              <w:rFonts w:ascii="Times New Roman" w:hAnsi="Times New Roman" w:cs="Times New Roman"/>
+              <w:sz w:val="24"/>
+              <w:szCs w:val="24"/>
+            </w:rPr>
+            <w:t>Editing</w:t>
+          </w:r>
+          <w:r>
+            <w:rPr>
+              <w:rFonts w:ascii="Times New Roman" w:hAnsi="Times New Roman" w:cs="Times New Roman"/>
+              <w:sz w:val="24"/>
+              <w:szCs w:val="24"/>
+            </w:rPr>
+            <w:t xml:space="preserve"> </w:t>
+          </w:r>
+          <w:r>
+            <w:rPr>
+              <w:rFonts w:ascii="Times New Roman" w:hAnsi="Times New Roman" w:cs="Times New Roman"/>
+              <w:sz w:val="24"/>
+              <w:szCs w:val="24"/>
+            </w:rPr>
+            <w:t>user</w:t>
+          </w:r>
+          <w:r>
+            <w:rPr>
+              <w:rFonts w:ascii="Times New Roman" w:hAnsi="Times New Roman" w:cs="Times New Roman"/>
+              <w:sz w:val="24"/>
+              <w:szCs w:val="24"/>
+            </w:rPr>
+            <w:t xml:space="preserve"> </w:t>
+          </w:r>
+          <w:r>
+            <w:rPr>
+              <w:rFonts w:ascii="Times New Roman" w:hAnsi="Times New Roman" w:cs="Times New Roman"/>
+              <w:sz w:val="24"/>
+              <w:szCs w:val="24"/>
+            </w:rPr>
+            <w:t>infromation</w:t>
+          </w:r>
+        </w:p>
+        <w:p>
+          <w:pPr>
+            <w:pStyle w:val="ListParagraph"/>
+            <w:numPr>
+              <w:ilvl w:val="2"/>
+              <w:numId w:val="1"/>
+            </w:numPr>
+            <w:outlineLvl w:val="0"/>
+            <w:rPr>
+              <w:rFonts w:ascii="Times New Roman" w:hAnsi="Times New Roman" w:cs="Times New Roman"/>
+              <w:sz w:val="24"/>
+              <w:szCs w:val="24"/>
+            </w:rPr>
+          </w:pPr>
+          <w:r>
+            <w:rPr>
+              <w:rFonts w:ascii="Times New Roman" w:hAnsi="Times New Roman" w:cs="Times New Roman"/>
+              <w:sz w:val="24"/>
+              <w:szCs w:val="24"/>
+            </w:rPr>
+            <w:t>Signout</w:t>
           </w:r>
         </w:p>
         <w:p>
@@ -1469,7 +1825,23 @@
               <w:sz w:val="24"/>
               <w:szCs w:val="24"/>
             </w:rPr>
-            <w:t>SPECIFICATIONS</w:t>
+            <w:t>Billboard</w:t>
+          </w:r>
+          <w:r>
+            <w:rPr>
+              <w:rFonts w:ascii="Times New Roman" w:hAnsi="Times New Roman" w:cs="Times New Roman"/>
+              <w:sz w:val="24"/>
+              <w:szCs w:val="24"/>
+            </w:rPr>
+            <w:t xml:space="preserve"> </w:t>
+          </w:r>
+          <w:r>
+            <w:rPr>
+              <w:rFonts w:ascii="Times New Roman" w:hAnsi="Times New Roman" w:cs="Times New Roman"/>
+              <w:sz w:val="24"/>
+              <w:szCs w:val="24"/>
+            </w:rPr>
+            <w:t>page</w:t>
           </w:r>
         </w:p>
         <w:p>
@@ -1492,7 +1864,23 @@
               <w:sz w:val="24"/>
               <w:szCs w:val="24"/>
             </w:rPr>
-            <w:t>ARCHITECTURE</w:t>
+            <w:t>Supply</w:t>
+          </w:r>
+          <w:r>
+            <w:rPr>
+              <w:rFonts w:ascii="Times New Roman" w:hAnsi="Times New Roman" w:cs="Times New Roman"/>
+              <w:sz w:val="24"/>
+              <w:szCs w:val="24"/>
+            </w:rPr>
+            <w:t xml:space="preserve"> </w:t>
+          </w:r>
+          <w:r>
+            <w:rPr>
+              <w:rFonts w:ascii="Times New Roman" w:hAnsi="Times New Roman" w:cs="Times New Roman"/>
+              <w:sz w:val="24"/>
+              <w:szCs w:val="24"/>
+            </w:rPr>
+            <w:t>page</w:t>
           </w:r>
         </w:p>
         <w:p>
@@ -1515,7 +1903,179 @@
               <w:sz w:val="24"/>
               <w:szCs w:val="24"/>
             </w:rPr>
-            <w:t>STRUCTURE OF THE DATABASE</w:t>
+            <w:t>Chores</w:t>
+          </w:r>
+          <w:r>
+            <w:rPr>
+              <w:rFonts w:ascii="Times New Roman" w:hAnsi="Times New Roman" w:cs="Times New Roman"/>
+              <w:sz w:val="24"/>
+              <w:szCs w:val="24"/>
+            </w:rPr>
+            <w:t xml:space="preserve"> </w:t>
+          </w:r>
+          <w:r>
+            <w:rPr>
+              <w:rFonts w:ascii="Times New Roman" w:hAnsi="Times New Roman" w:cs="Times New Roman"/>
+              <w:sz w:val="24"/>
+              <w:szCs w:val="24"/>
+            </w:rPr>
+            <w:t>page</w:t>
+          </w:r>
+        </w:p>
+        <w:p>
+          <w:pPr>
+            <w:pStyle w:val="ListParagraph"/>
+            <w:numPr>
+              <w:ilvl w:val="1"/>
+              <w:numId w:val="1"/>
+            </w:numPr>
+            <w:outlineLvl w:val="0"/>
+            <w:rPr>
+              <w:rFonts w:ascii="Times New Roman" w:hAnsi="Times New Roman" w:cs="Times New Roman"/>
+              <w:sz w:val="24"/>
+              <w:szCs w:val="24"/>
+            </w:rPr>
+          </w:pPr>
+          <w:r>
+            <w:rPr>
+              <w:rFonts w:ascii="Times New Roman" w:hAnsi="Times New Roman" w:cs="Times New Roman"/>
+              <w:sz w:val="24"/>
+              <w:szCs w:val="24"/>
+            </w:rPr>
+            <w:t>More</w:t>
+          </w:r>
+          <w:r>
+            <w:rPr>
+              <w:rFonts w:ascii="Times New Roman" w:hAnsi="Times New Roman" w:cs="Times New Roman"/>
+              <w:sz w:val="24"/>
+              <w:szCs w:val="24"/>
+            </w:rPr>
+            <w:t xml:space="preserve"> </w:t>
+          </w:r>
+          <w:r>
+            <w:rPr>
+              <w:rFonts w:ascii="Times New Roman" w:hAnsi="Times New Roman" w:cs="Times New Roman"/>
+              <w:sz w:val="24"/>
+              <w:szCs w:val="24"/>
+            </w:rPr>
+            <w:t>page</w:t>
+          </w:r>
+        </w:p>
+        <w:p>
+          <w:pPr>
+            <w:pStyle w:val="ListParagraph"/>
+            <w:numPr>
+              <w:ilvl w:val="2"/>
+              <w:numId w:val="1"/>
+            </w:numPr>
+            <w:outlineLvl w:val="0"/>
+            <w:rPr>
+              <w:rFonts w:ascii="Times New Roman" w:hAnsi="Times New Roman" w:cs="Times New Roman"/>
+              <w:sz w:val="24"/>
+              <w:szCs w:val="24"/>
+            </w:rPr>
+          </w:pPr>
+          <w:r>
+            <w:rPr>
+              <w:rFonts w:ascii="Times New Roman" w:hAnsi="Times New Roman" w:cs="Times New Roman"/>
+              <w:sz w:val="24"/>
+              <w:szCs w:val="24"/>
+            </w:rPr>
+            <w:t>Apartment</w:t>
+          </w:r>
+          <w:r>
+            <w:rPr>
+              <w:rFonts w:ascii="Times New Roman" w:hAnsi="Times New Roman" w:cs="Times New Roman"/>
+              <w:sz w:val="24"/>
+              <w:szCs w:val="24"/>
+            </w:rPr>
+            <w:t xml:space="preserve"> </w:t>
+          </w:r>
+          <w:r>
+            <w:rPr>
+              <w:rFonts w:ascii="Times New Roman" w:hAnsi="Times New Roman" w:cs="Times New Roman"/>
+              <w:sz w:val="24"/>
+              <w:szCs w:val="24"/>
+            </w:rPr>
+            <w:t>infromation</w:t>
+          </w:r>
+        </w:p>
+        <w:p>
+          <w:pPr>
+            <w:pStyle w:val="ListParagraph"/>
+            <w:numPr>
+              <w:ilvl w:val="2"/>
+              <w:numId w:val="1"/>
+            </w:numPr>
+            <w:outlineLvl w:val="0"/>
+            <w:rPr>
+              <w:rFonts w:ascii="Times New Roman" w:hAnsi="Times New Roman" w:cs="Times New Roman"/>
+              <w:sz w:val="24"/>
+              <w:szCs w:val="24"/>
+            </w:rPr>
+          </w:pPr>
+          <w:r>
+            <w:rPr>
+              <w:rFonts w:ascii="Times New Roman" w:hAnsi="Times New Roman" w:cs="Times New Roman"/>
+              <w:sz w:val="24"/>
+              <w:szCs w:val="24"/>
+            </w:rPr>
+            <w:t>Change</w:t>
+          </w:r>
+          <w:r>
+            <w:rPr>
+              <w:rFonts w:ascii="Times New Roman" w:hAnsi="Times New Roman" w:cs="Times New Roman"/>
+              <w:sz w:val="24"/>
+              <w:szCs w:val="24"/>
+            </w:rPr>
+            <w:t xml:space="preserve"> </w:t>
+          </w:r>
+          <w:r>
+            <w:rPr>
+              <w:rFonts w:ascii="Times New Roman" w:hAnsi="Times New Roman" w:cs="Times New Roman"/>
+              <w:sz w:val="24"/>
+              <w:szCs w:val="24"/>
+            </w:rPr>
+            <w:t>theme</w:t>
+          </w:r>
+        </w:p>
+        <w:p>
+          <w:pPr>
+            <w:pStyle w:val="ListParagraph"/>
+            <w:numPr>
+              <w:ilvl w:val="2"/>
+              <w:numId w:val="1"/>
+            </w:numPr>
+            <w:outlineLvl w:val="0"/>
+            <w:rPr>
+              <w:rFonts w:ascii="Times New Roman" w:hAnsi="Times New Roman" w:cs="Times New Roman"/>
+              <w:sz w:val="24"/>
+              <w:szCs w:val="24"/>
+            </w:rPr>
+          </w:pPr>
+          <w:r>
+            <w:rPr>
+              <w:rFonts w:ascii="Times New Roman" w:hAnsi="Times New Roman" w:cs="Times New Roman"/>
+              <w:sz w:val="24"/>
+              <w:szCs w:val="24"/>
+            </w:rPr>
+            <w:t>Report</w:t>
+          </w:r>
+          <w:r>
+            <w:rPr>
+              <w:rFonts w:ascii="Times New Roman" w:hAnsi="Times New Roman" w:cs="Times New Roman"/>
+              <w:sz w:val="24"/>
+              <w:szCs w:val="24"/>
+            </w:rPr>
+            <w:t xml:space="preserve"> </w:t>
+          </w:r>
+          <w:r>
+            <w:rPr>
+              <w:rFonts w:ascii="Times New Roman" w:hAnsi="Times New Roman" w:cs="Times New Roman"/>
+              <w:sz w:val="24"/>
+              <w:szCs w:val="24"/>
+            </w:rPr>
+            <w:t>issue</w:t>
           </w:r>
         </w:p>
         <w:p>
@@ -1538,7 +2098,48 @@
               <w:sz w:val="24"/>
               <w:szCs w:val="24"/>
             </w:rPr>
-            <w:t>APPLICATION IMPLEMENTATION</w:t>
+            <w:t>Examples &amp; Screen shots</w:t>
+          </w:r>
+          <w:bookmarkStart w:id="0" w:name="_GoBack"/>
+          <w:bookmarkEnd w:id="0"/>
+        </w:p>
+        <w:p>
+          <w:pPr>
+            <w:pStyle w:val="ListParagraph"/>
+            <w:numPr>
+              <w:ilvl w:val="0"/>
+              <w:numId w:val="1"/>
+            </w:numPr>
+            <w:outlineLvl w:val="0"/>
+            <w:rPr>
+              <w:rFonts w:ascii="Times New Roman" w:hAnsi="Times New Roman" w:cs="Times New Roman"/>
+              <w:sz w:val="24"/>
+              <w:szCs w:val="24"/>
+            </w:rPr>
+          </w:pPr>
+          <w:r>
+            <w:rPr>
+              <w:rFonts w:ascii="Times New Roman" w:hAnsi="Times New Roman" w:cs="Times New Roman"/>
+              <w:sz w:val="24"/>
+              <w:szCs w:val="24"/>
+            </w:rPr>
+            <w:t>Conclusion</w:t>
+          </w:r>
+          <w:r>
+            <w:rPr>
+              <w:rFonts w:ascii="Times New Roman" w:hAnsi="Times New Roman" w:cs="Times New Roman"/>
+              <w:sz w:val="24"/>
+              <w:szCs w:val="24"/>
+            </w:rPr>
+            <w:t xml:space="preserve"> &amp; </w:t>
+          </w:r>
+          <w:r>
+            <w:rPr>
+              <w:rFonts w:ascii="Times New Roman" w:hAnsi="Times New Roman" w:cs="Times New Roman"/>
+              <w:sz w:val="24"/>
+              <w:szCs w:val="24"/>
+            </w:rPr>
+            <w:t>Perspective</w:t>
           </w:r>
         </w:p>
         <w:p>
@@ -1561,99 +2162,7 @@
               <w:sz w:val="24"/>
               <w:szCs w:val="24"/>
             </w:rPr>
-            <w:t>ACCOUNT</w:t>
-          </w:r>
-        </w:p>
-        <w:p>
-          <w:pPr>
-            <w:pStyle w:val="ListParagraph"/>
-            <w:numPr>
-              <w:ilvl w:val="2"/>
-              <w:numId w:val="1"/>
-            </w:numPr>
-            <w:outlineLvl w:val="0"/>
-            <w:rPr>
-              <w:rFonts w:ascii="Times New Roman" w:hAnsi="Times New Roman" w:cs="Times New Roman"/>
-              <w:sz w:val="24"/>
-              <w:szCs w:val="24"/>
-            </w:rPr>
-          </w:pPr>
-          <w:r>
-            <w:rPr>
-              <w:rFonts w:ascii="Times New Roman" w:hAnsi="Times New Roman" w:cs="Times New Roman"/>
-              <w:sz w:val="24"/>
-              <w:szCs w:val="24"/>
-            </w:rPr>
-            <w:t>REGISTRATION</w:t>
-          </w:r>
-        </w:p>
-        <w:p>
-          <w:pPr>
-            <w:pStyle w:val="ListParagraph"/>
-            <w:numPr>
-              <w:ilvl w:val="2"/>
-              <w:numId w:val="1"/>
-            </w:numPr>
-            <w:outlineLvl w:val="0"/>
-            <w:rPr>
-              <w:rFonts w:ascii="Times New Roman" w:hAnsi="Times New Roman" w:cs="Times New Roman"/>
-              <w:sz w:val="24"/>
-              <w:szCs w:val="24"/>
-            </w:rPr>
-          </w:pPr>
-          <w:r>
-            <w:rPr>
-              <w:rFonts w:ascii="Times New Roman" w:hAnsi="Times New Roman" w:cs="Times New Roman"/>
-              <w:sz w:val="24"/>
-              <w:szCs w:val="24"/>
-            </w:rPr>
-            <w:t>AUTHETIFICATION</w:t>
-          </w:r>
-        </w:p>
-        <w:p>
-          <w:pPr>
-            <w:pStyle w:val="ListParagraph"/>
-            <w:numPr>
-              <w:ilvl w:val="2"/>
-              <w:numId w:val="1"/>
-            </w:numPr>
-            <w:outlineLvl w:val="0"/>
-            <w:rPr>
-              <w:rFonts w:ascii="Times New Roman" w:hAnsi="Times New Roman" w:cs="Times New Roman"/>
-              <w:sz w:val="24"/>
-              <w:szCs w:val="24"/>
-            </w:rPr>
-          </w:pPr>
-          <w:r>
-            <w:rPr>
-              <w:rFonts w:ascii="Times New Roman" w:hAnsi="Times New Roman" w:cs="Times New Roman"/>
-              <w:sz w:val="24"/>
-              <w:szCs w:val="24"/>
-            </w:rPr>
-            <w:t>EDITING USER INFROMATION</w:t>
-          </w:r>
-        </w:p>
-        <w:p>
-          <w:pPr>
-            <w:pStyle w:val="ListParagraph"/>
-            <w:numPr>
-              <w:ilvl w:val="2"/>
-              <w:numId w:val="1"/>
-            </w:numPr>
-            <w:outlineLvl w:val="0"/>
-            <w:rPr>
-              <w:rFonts w:ascii="Times New Roman" w:hAnsi="Times New Roman" w:cs="Times New Roman"/>
-              <w:sz w:val="24"/>
-              <w:szCs w:val="24"/>
-            </w:rPr>
-          </w:pPr>
-          <w:r>
-            <w:rPr>
-              <w:rFonts w:ascii="Times New Roman" w:hAnsi="Times New Roman" w:cs="Times New Roman"/>
-              <w:sz w:val="24"/>
-              <w:szCs w:val="24"/>
-            </w:rPr>
-            <w:t>SIGNOUT</w:t>
+            <w:t>Conclutions</w:t>
           </w:r>
         </w:p>
         <w:p>
@@ -1676,7 +2185,7 @@
               <w:sz w:val="24"/>
               <w:szCs w:val="24"/>
             </w:rPr>
-            <w:t>BILLBOARD PAGE</w:t>
+            <w:t>Contribution</w:t>
           </w:r>
         </w:p>
         <w:p>
@@ -1699,122 +2208,23 @@
               <w:sz w:val="24"/>
               <w:szCs w:val="24"/>
             </w:rPr>
-            <w:t>SUPPLY PAGE</w:t>
-          </w:r>
-        </w:p>
-        <w:p>
-          <w:pPr>
-            <w:pStyle w:val="ListParagraph"/>
-            <w:numPr>
-              <w:ilvl w:val="1"/>
-              <w:numId w:val="1"/>
-            </w:numPr>
-            <w:outlineLvl w:val="0"/>
-            <w:rPr>
-              <w:rFonts w:ascii="Times New Roman" w:hAnsi="Times New Roman" w:cs="Times New Roman"/>
-              <w:sz w:val="24"/>
-              <w:szCs w:val="24"/>
-            </w:rPr>
-          </w:pPr>
-          <w:r>
-            <w:rPr>
-              <w:rFonts w:ascii="Times New Roman" w:hAnsi="Times New Roman" w:cs="Times New Roman"/>
-              <w:sz w:val="24"/>
-              <w:szCs w:val="24"/>
-            </w:rPr>
-            <w:t>CHORES PAGE</w:t>
-          </w:r>
-        </w:p>
-        <w:p>
-          <w:pPr>
-            <w:pStyle w:val="ListParagraph"/>
-            <w:numPr>
-              <w:ilvl w:val="1"/>
-              <w:numId w:val="1"/>
-            </w:numPr>
-            <w:outlineLvl w:val="0"/>
-            <w:rPr>
-              <w:rFonts w:ascii="Times New Roman" w:hAnsi="Times New Roman" w:cs="Times New Roman"/>
-              <w:sz w:val="24"/>
-              <w:szCs w:val="24"/>
-            </w:rPr>
-          </w:pPr>
-          <w:r>
-            <w:rPr>
-              <w:rFonts w:ascii="Times New Roman" w:hAnsi="Times New Roman" w:cs="Times New Roman"/>
-              <w:sz w:val="24"/>
-              <w:szCs w:val="24"/>
-            </w:rPr>
-            <w:t>MORE PAGE</w:t>
-          </w:r>
-        </w:p>
-        <w:p>
-          <w:pPr>
-            <w:pStyle w:val="ListParagraph"/>
-            <w:numPr>
-              <w:ilvl w:val="2"/>
-              <w:numId w:val="1"/>
-            </w:numPr>
-            <w:outlineLvl w:val="0"/>
-            <w:rPr>
-              <w:rFonts w:ascii="Times New Roman" w:hAnsi="Times New Roman" w:cs="Times New Roman"/>
-              <w:sz w:val="24"/>
-              <w:szCs w:val="24"/>
-            </w:rPr>
-          </w:pPr>
-          <w:r>
-            <w:rPr>
-              <w:rFonts w:ascii="Times New Roman" w:hAnsi="Times New Roman" w:cs="Times New Roman"/>
-              <w:sz w:val="24"/>
-              <w:szCs w:val="24"/>
-            </w:rPr>
-            <w:t>APARTMENT INFROMATION</w:t>
-          </w:r>
-        </w:p>
-        <w:p>
-          <w:pPr>
-            <w:pStyle w:val="ListParagraph"/>
-            <w:numPr>
-              <w:ilvl w:val="2"/>
-              <w:numId w:val="1"/>
-            </w:numPr>
-            <w:outlineLvl w:val="0"/>
-            <w:rPr>
-              <w:rFonts w:ascii="Times New Roman" w:hAnsi="Times New Roman" w:cs="Times New Roman"/>
-              <w:sz w:val="24"/>
-              <w:szCs w:val="24"/>
-            </w:rPr>
-          </w:pPr>
-          <w:r>
-            <w:rPr>
-              <w:rFonts w:ascii="Times New Roman" w:hAnsi="Times New Roman" w:cs="Times New Roman"/>
-              <w:sz w:val="24"/>
-              <w:szCs w:val="24"/>
-            </w:rPr>
-            <w:t>CHANGE THEME</w:t>
-          </w:r>
-        </w:p>
-        <w:p>
-          <w:pPr>
-            <w:pStyle w:val="ListParagraph"/>
-            <w:numPr>
-              <w:ilvl w:val="2"/>
-              <w:numId w:val="1"/>
-            </w:numPr>
-            <w:outlineLvl w:val="0"/>
-            <w:rPr>
-              <w:rFonts w:ascii="Times New Roman" w:hAnsi="Times New Roman" w:cs="Times New Roman"/>
-              <w:sz w:val="24"/>
-              <w:szCs w:val="24"/>
-            </w:rPr>
-          </w:pPr>
-          <w:r>
-            <w:rPr>
-              <w:rFonts w:ascii="Times New Roman" w:hAnsi="Times New Roman" w:cs="Times New Roman"/>
-              <w:sz w:val="24"/>
-              <w:szCs w:val="24"/>
-            </w:rPr>
-            <w:t>REPORT ISSUE</w:t>
+            <w:t>Future</w:t>
+          </w:r>
+          <w:r>
+            <w:rPr>
+              <w:rFonts w:ascii="Times New Roman" w:hAnsi="Times New Roman" w:cs="Times New Roman"/>
+              <w:sz w:val="24"/>
+              <w:szCs w:val="24"/>
+            </w:rPr>
+            <w:t xml:space="preserve"> </w:t>
+          </w:r>
+          <w:r>
+            <w:rPr>
+              <w:rFonts w:ascii="Times New Roman" w:hAnsi="Times New Roman" w:cs="Times New Roman"/>
+              <w:sz w:val="24"/>
+              <w:szCs w:val="24"/>
+            </w:rPr>
+            <w:t>work</w:t>
           </w:r>
         </w:p>
         <w:p>
@@ -1837,176 +2247,7 @@
               <w:sz w:val="24"/>
               <w:szCs w:val="24"/>
             </w:rPr>
-            <w:t>USE CASES</w:t>
-          </w:r>
-        </w:p>
-        <w:p>
-          <w:pPr>
-            <w:pStyle w:val="ListParagraph"/>
-            <w:numPr>
-              <w:ilvl w:val="1"/>
-              <w:numId w:val="1"/>
-            </w:numPr>
-            <w:outlineLvl w:val="0"/>
-            <w:rPr>
-              <w:rFonts w:ascii="Times New Roman" w:hAnsi="Times New Roman" w:cs="Times New Roman"/>
-              <w:sz w:val="24"/>
-              <w:szCs w:val="24"/>
-            </w:rPr>
-          </w:pPr>
-          <w:r>
-            <w:rPr>
-              <w:rFonts w:ascii="Times New Roman" w:hAnsi="Times New Roman" w:cs="Times New Roman"/>
-              <w:sz w:val="24"/>
-              <w:szCs w:val="24"/>
-            </w:rPr>
-            <w:t>EXAMPLE &amp; SCREEN SHOTS</w:t>
-          </w:r>
-        </w:p>
-        <w:p>
-          <w:pPr>
-            <w:pStyle w:val="ListParagraph"/>
-            <w:numPr>
-              <w:ilvl w:val="1"/>
-              <w:numId w:val="1"/>
-            </w:numPr>
-            <w:outlineLvl w:val="0"/>
-            <w:rPr>
-              <w:rFonts w:ascii="Times New Roman" w:hAnsi="Times New Roman" w:cs="Times New Roman"/>
-              <w:sz w:val="24"/>
-              <w:szCs w:val="24"/>
-            </w:rPr>
-          </w:pPr>
-          <w:r>
-            <w:rPr>
-              <w:rFonts w:ascii="Times New Roman" w:hAnsi="Times New Roman" w:cs="Times New Roman"/>
-              <w:sz w:val="24"/>
-              <w:szCs w:val="24"/>
-            </w:rPr>
-            <w:t>USE CASES</w:t>
-          </w:r>
-        </w:p>
-        <w:p>
-          <w:pPr>
-            <w:pStyle w:val="ListParagraph"/>
-            <w:numPr>
-              <w:ilvl w:val="0"/>
-              <w:numId w:val="1"/>
-            </w:numPr>
-            <w:outlineLvl w:val="0"/>
-            <w:rPr>
-              <w:rFonts w:ascii="Times New Roman" w:hAnsi="Times New Roman" w:cs="Times New Roman"/>
-              <w:sz w:val="24"/>
-              <w:szCs w:val="24"/>
-            </w:rPr>
-          </w:pPr>
-          <w:r>
-            <w:rPr>
-              <w:rFonts w:ascii="Times New Roman" w:hAnsi="Times New Roman" w:cs="Times New Roman"/>
-              <w:sz w:val="24"/>
-              <w:szCs w:val="24"/>
-            </w:rPr>
-            <w:t>CONCLUSIONS</w:t>
-          </w:r>
-          <w:r>
-            <w:rPr>
-              <w:rFonts w:ascii="Times New Roman" w:hAnsi="Times New Roman" w:cs="Times New Roman"/>
-              <w:sz w:val="24"/>
-              <w:szCs w:val="24"/>
-            </w:rPr>
-            <w:t xml:space="preserve"> &amp; PERSPECTIVE</w:t>
-          </w:r>
-        </w:p>
-        <w:p>
-          <w:pPr>
-            <w:pStyle w:val="ListParagraph"/>
-            <w:numPr>
-              <w:ilvl w:val="1"/>
-              <w:numId w:val="1"/>
-            </w:numPr>
-            <w:outlineLvl w:val="0"/>
-            <w:rPr>
-              <w:rFonts w:ascii="Times New Roman" w:hAnsi="Times New Roman" w:cs="Times New Roman"/>
-              <w:sz w:val="24"/>
-              <w:szCs w:val="24"/>
-            </w:rPr>
-          </w:pPr>
-          <w:r>
-            <w:rPr>
-              <w:rFonts w:ascii="Times New Roman" w:hAnsi="Times New Roman" w:cs="Times New Roman"/>
-              <w:sz w:val="24"/>
-              <w:szCs w:val="24"/>
-            </w:rPr>
-            <w:t>CONCLUSIONS</w:t>
-          </w:r>
-        </w:p>
-        <w:p>
-          <w:pPr>
-            <w:pStyle w:val="ListParagraph"/>
-            <w:numPr>
-              <w:ilvl w:val="1"/>
-              <w:numId w:val="1"/>
-            </w:numPr>
-            <w:outlineLvl w:val="0"/>
-            <w:rPr>
-              <w:rFonts w:ascii="Times New Roman" w:hAnsi="Times New Roman" w:cs="Times New Roman"/>
-              <w:sz w:val="24"/>
-              <w:szCs w:val="24"/>
-            </w:rPr>
-          </w:pPr>
-          <w:r>
-            <w:rPr>
-              <w:rFonts w:ascii="Times New Roman" w:hAnsi="Times New Roman" w:cs="Times New Roman"/>
-              <w:sz w:val="24"/>
-              <w:szCs w:val="24"/>
-            </w:rPr>
-            <w:t>CONTRIBUTIONS</w:t>
-          </w:r>
-        </w:p>
-        <w:p>
-          <w:pPr>
-            <w:pStyle w:val="ListParagraph"/>
-            <w:numPr>
-              <w:ilvl w:val="1"/>
-              <w:numId w:val="1"/>
-            </w:numPr>
-            <w:outlineLvl w:val="0"/>
-            <w:rPr>
-              <w:rFonts w:ascii="Times New Roman" w:hAnsi="Times New Roman" w:cs="Times New Roman"/>
-              <w:sz w:val="24"/>
-              <w:szCs w:val="24"/>
-            </w:rPr>
-          </w:pPr>
-          <w:r>
-            <w:rPr>
-              <w:rFonts w:ascii="Times New Roman" w:hAnsi="Times New Roman" w:cs="Times New Roman"/>
-              <w:sz w:val="24"/>
-              <w:szCs w:val="24"/>
-            </w:rPr>
-            <w:t>FUTURE WORK</w:t>
-          </w:r>
-        </w:p>
-        <w:p>
-          <w:pPr>
-            <w:pStyle w:val="ListParagraph"/>
-            <w:numPr>
-              <w:ilvl w:val="0"/>
-              <w:numId w:val="1"/>
-            </w:numPr>
-            <w:outlineLvl w:val="0"/>
-            <w:rPr>
-              <w:rFonts w:ascii="Times New Roman" w:hAnsi="Times New Roman" w:cs="Times New Roman"/>
-              <w:sz w:val="24"/>
-              <w:szCs w:val="24"/>
-            </w:rPr>
-          </w:pPr>
-          <w:r>
-            <w:rPr>
-              <w:rFonts w:ascii="Times New Roman" w:hAnsi="Times New Roman" w:cs="Times New Roman"/>
-              <w:sz w:val="24"/>
-              <w:szCs w:val="24"/>
-            </w:rPr>
-            <w:t>REFERENCES</w:t>
+            <w:t>References</w:t>
           </w:r>
         </w:p>
       </w:sdtContent>
@@ -5105,7 +5346,7 @@
 </file>
 
 <file path=customXml/itemProps1.xml><?xml version="1.0" encoding="utf-8"?>
-<ds:datastoreItem xmlns:ds="http://schemas.openxmlformats.org/officeDocument/2006/customXml" ds:itemID="{3EB34CDF-6499-44A4-AB1D-461FED83B361}">
+<ds:datastoreItem xmlns:ds="http://schemas.openxmlformats.org/officeDocument/2006/customXml" ds:itemID="{5DF8372D-DE08-437E-AB6C-882B73F32495}">
   <ds:schemaRefs>
     <ds:schemaRef ds:uri="http://schemas.openxmlformats.org/officeDocument/2006/bibliography"/>
   </ds:schemaRefs>

</xml_diff>

<commit_message>
WORKED ON: Technologies, Use cases
</commit_message>
<xml_diff>
--- a/documentation/Diploma_paper.docx
+++ b/documentation/Diploma_paper.docx
@@ -1616,7 +1616,15 @@
               <w:sz w:val="24"/>
               <w:szCs w:val="24"/>
             </w:rPr>
-            <w:t>NoSql Databse</w:t>
+            <w:t>Real Time</w:t>
+          </w:r>
+          <w:r>
+            <w:rPr>
+              <w:rFonts w:ascii="Times New Roman" w:hAnsi="Times New Roman" w:cs="Times New Roman"/>
+              <w:sz w:val="24"/>
+              <w:szCs w:val="24"/>
+            </w:rPr>
+            <w:t xml:space="preserve"> Databse</w:t>
           </w:r>
         </w:p>
         <w:p>
@@ -1724,7 +1732,23 @@
               <w:sz w:val="24"/>
               <w:szCs w:val="24"/>
             </w:rPr>
-            <w:t>Authetification</w:t>
+            <w:t>Autheti</w:t>
+          </w:r>
+          <w:r>
+            <w:rPr>
+              <w:rFonts w:ascii="Times New Roman" w:hAnsi="Times New Roman" w:cs="Times New Roman"/>
+              <w:sz w:val="24"/>
+              <w:szCs w:val="24"/>
+            </w:rPr>
+            <w:t>c</w:t>
+          </w:r>
+          <w:r>
+            <w:rPr>
+              <w:rFonts w:ascii="Times New Roman" w:hAnsi="Times New Roman" w:cs="Times New Roman"/>
+              <w:sz w:val="24"/>
+              <w:szCs w:val="24"/>
+            </w:rPr>
+            <w:t>ation</w:t>
           </w:r>
         </w:p>
         <w:p>
@@ -2100,8 +2124,6 @@
             </w:rPr>
             <w:t>Examples &amp; Screen shots</w:t>
           </w:r>
-          <w:bookmarkStart w:id="0" w:name="_GoBack"/>
-          <w:bookmarkEnd w:id="0"/>
         </w:p>
         <w:p>
           <w:pPr>
@@ -2312,144 +2334,55 @@
     </w:p>
     <w:p>
       <w:pPr>
-        <w:spacing w:after="100" w:afterAutospacing="1" w:line="240" w:lineRule="auto"/>
-        <w:ind w:firstLine="454"/>
-        <w:jc w:val="both"/>
-        <w:outlineLvl w:val="0"/>
-        <w:rPr>
-          <w:rFonts w:ascii="Times New Roman" w:hAnsi="Times New Roman" w:cs="Times New Roman"/>
-          <w:sz w:val="24"/>
-          <w:szCs w:val="24"/>
-        </w:rPr>
-      </w:pPr>
-      <w:r>
-        <w:rPr>
-          <w:rFonts w:ascii="Times New Roman" w:hAnsi="Times New Roman" w:cs="Times New Roman"/>
-          <w:sz w:val="24"/>
-          <w:szCs w:val="24"/>
-        </w:rPr>
+        <w:pStyle w:val="body1"/>
+      </w:pPr>
+      <w:r>
         <w:t xml:space="preserve">Nowadays a lot of people move into the city, at first people think of getting their own place but it is rather expensive to do so, </w:t>
       </w:r>
       <w:r>
-        <w:rPr>
-          <w:rFonts w:ascii="Times New Roman" w:hAnsi="Times New Roman" w:cs="Times New Roman"/>
-          <w:sz w:val="24"/>
-          <w:szCs w:val="24"/>
-        </w:rPr>
         <w:t>and for the sake of saving up money people search for rooms in shared flats</w:t>
       </w:r>
       <w:r>
-        <w:rPr>
-          <w:rFonts w:ascii="Times New Roman" w:hAnsi="Times New Roman" w:cs="Times New Roman"/>
-          <w:sz w:val="24"/>
-          <w:szCs w:val="24"/>
-        </w:rPr>
         <w:t xml:space="preserve">. Living with more than three people in an apartment can become difficult, especially when it comes to sharing the expensies and splitting the </w:t>
       </w:r>
       <w:r>
-        <w:rPr>
-          <w:rFonts w:ascii="Times New Roman" w:hAnsi="Times New Roman" w:cs="Times New Roman"/>
-          <w:sz w:val="24"/>
-          <w:szCs w:val="24"/>
-        </w:rPr>
         <w:t xml:space="preserve">money for the </w:t>
       </w:r>
       <w:r>
-        <w:rPr>
-          <w:rFonts w:ascii="Times New Roman" w:hAnsi="Times New Roman" w:cs="Times New Roman"/>
-          <w:sz w:val="24"/>
-          <w:szCs w:val="24"/>
-        </w:rPr>
         <w:t xml:space="preserve">cleaning supplies that everybody uses. It is also difficult to keep track of who contributed to the cleaning of the common </w:t>
       </w:r>
       <w:r>
-        <w:rPr>
-          <w:rFonts w:ascii="Times New Roman" w:hAnsi="Times New Roman" w:cs="Times New Roman"/>
-          <w:sz w:val="24"/>
-          <w:szCs w:val="24"/>
-        </w:rPr>
         <w:t>areas in the flat</w:t>
       </w:r>
       <w:r>
-        <w:rPr>
-          <w:rFonts w:ascii="Times New Roman" w:hAnsi="Times New Roman" w:cs="Times New Roman"/>
-          <w:sz w:val="24"/>
-          <w:szCs w:val="24"/>
-        </w:rPr>
         <w:t>.</w:t>
       </w:r>
     </w:p>
     <w:p>
       <w:pPr>
-        <w:spacing w:after="100" w:afterAutospacing="1" w:line="240" w:lineRule="auto"/>
-        <w:ind w:firstLine="454"/>
-        <w:jc w:val="both"/>
-        <w:outlineLvl w:val="0"/>
-        <w:rPr>
-          <w:rFonts w:ascii="Times New Roman" w:hAnsi="Times New Roman" w:cs="Times New Roman"/>
-          <w:sz w:val="24"/>
-          <w:szCs w:val="24"/>
-        </w:rPr>
-      </w:pPr>
-      <w:r>
-        <w:rPr>
-          <w:rFonts w:ascii="Times New Roman" w:hAnsi="Times New Roman" w:cs="Times New Roman"/>
-          <w:sz w:val="24"/>
-          <w:szCs w:val="24"/>
-        </w:rPr>
+        <w:pStyle w:val="body1"/>
+      </w:pPr>
+      <w:r>
         <w:t>Conflict can arrise from tha lack of communication between the roommates, because of their busy schedule, and they have no time to check in with each other, thus making it hard to live with one another. Such</w:t>
       </w:r>
       <w:r>
-        <w:rPr>
-          <w:rFonts w:ascii="Times New Roman" w:hAnsi="Times New Roman" w:cs="Times New Roman"/>
-          <w:sz w:val="24"/>
-          <w:szCs w:val="24"/>
-        </w:rPr>
         <w:t xml:space="preserve"> as having some friends over without asking, or having forgotten that the landlord was coming and people did</w:t>
       </w:r>
       <w:r>
-        <w:rPr>
-          <w:rFonts w:ascii="Times New Roman" w:hAnsi="Times New Roman" w:cs="Times New Roman"/>
-          <w:sz w:val="24"/>
-          <w:szCs w:val="24"/>
-        </w:rPr>
         <w:t xml:space="preserve"> not</w:t>
       </w:r>
       <w:r>
-        <w:rPr>
-          <w:rFonts w:ascii="Times New Roman" w:hAnsi="Times New Roman" w:cs="Times New Roman"/>
-          <w:sz w:val="24"/>
-          <w:szCs w:val="24"/>
-        </w:rPr>
         <w:t xml:space="preserve"> know about it.</w:t>
       </w:r>
       <w:r>
-        <w:rPr>
-          <w:rFonts w:ascii="Times New Roman" w:hAnsi="Times New Roman" w:cs="Times New Roman"/>
-          <w:sz w:val="24"/>
-          <w:szCs w:val="24"/>
-        </w:rPr>
         <w:t xml:space="preserve"> These can lead to conflicts and missunderstandings, thus forcing some people to find a new place to live in.</w:t>
       </w:r>
     </w:p>
     <w:p>
       <w:pPr>
-        <w:spacing w:after="100" w:afterAutospacing="1" w:line="240" w:lineRule="auto"/>
-        <w:ind w:firstLine="454"/>
-        <w:jc w:val="both"/>
-        <w:outlineLvl w:val="0"/>
-        <w:rPr>
-          <w:rFonts w:ascii="Times New Roman" w:hAnsi="Times New Roman" w:cs="Times New Roman"/>
-          <w:sz w:val="24"/>
-          <w:szCs w:val="24"/>
-        </w:rPr>
-      </w:pPr>
-      <w:r>
-        <w:rPr>
-          <w:rFonts w:ascii="Times New Roman" w:hAnsi="Times New Roman" w:cs="Times New Roman"/>
-          <w:sz w:val="24"/>
-          <w:szCs w:val="24"/>
-        </w:rPr>
+        <w:pStyle w:val="body1"/>
+      </w:pPr>
+      <w:r>
         <w:t xml:space="preserve"> In order to prevent such things the people who live in shared flats must well organized, and have to have a good money management skills, but a lot of people who live in shared flats are young adult who do not yet posses there skill sets, thus making it difficult to get along with other and split everything correctly.</w:t>
       </w:r>
     </w:p>
@@ -2467,419 +2400,337 @@
     </w:p>
     <w:p>
       <w:pPr>
-        <w:spacing w:after="100" w:afterAutospacing="1" w:line="240" w:lineRule="auto"/>
-        <w:ind w:firstLine="454"/>
-        <w:jc w:val="both"/>
+        <w:pStyle w:val="body1"/>
+      </w:pPr>
+      <w:r>
+        <w:t>The scope of the project is to help people who have roommates organize themselfes more easily when it comes to trivial matters such as chores, or splitting the money for the c</w:t>
+      </w:r>
+      <w:r>
+        <w:t>leaning supplies</w:t>
+      </w:r>
+      <w:r>
+        <w:t>. For this reason I was thinking of develeping a mobile application</w:t>
+      </w:r>
+      <w:r>
+        <w:t>, t</w:t>
+      </w:r>
+      <w:r>
+        <w:t>he reason for devel</w:t>
+      </w:r>
+      <w:r>
+        <w:t>oping a mobile application is because nowadays people are on their phones all the time</w:t>
+      </w:r>
+      <w:r>
+        <w:t>, and almost everybody has a smart device</w:t>
+      </w:r>
+      <w:r>
+        <w:t>.</w:t>
+      </w:r>
+      <w:r>
+        <w:t xml:space="preserve"> Because of this reason it is easier to check the application if something has came up or something has changed or not.</w:t>
+      </w:r>
+    </w:p>
+    <w:p>
+      <w:pPr>
+        <w:pStyle w:val="body1"/>
+      </w:pPr>
+      <w:r>
+        <w:t xml:space="preserve"> The reason why I did not develop a web page is because users prefer native application</w:t>
+      </w:r>
+      <w:r>
+        <w:t xml:space="preserve"> instead of web applications. There are a lot of reasons why this is the case, one of the reason is that it is faster and native application are more easily personalized, and users tend to like </w:t>
+      </w:r>
+      <w:r>
+        <w:lastRenderedPageBreak/>
+        <w:t>personalizing their application. Another reason for prefering application is that is more secure, and they can work up until a point without internet connection.</w:t>
+      </w:r>
+    </w:p>
+    <w:p>
+      <w:pPr>
+        <w:pStyle w:val="body1"/>
+      </w:pPr>
+      <w:r>
+        <w:t>The mobile application is called split the bill, this application helps with spliting the chores and cleaning supplies between the people living in the same flat, and it also has a</w:t>
+      </w:r>
+      <w:r>
+        <w:t xml:space="preserve"> billboard page for putting announcements for people to see. In short the application will be useful for people who want to keep track of the things above and help them organize themselfes more easily.</w:t>
+      </w:r>
+    </w:p>
+    <w:p>
+      <w:pPr>
+        <w:spacing w:line="240" w:lineRule="auto"/>
+        <w:ind w:firstLine="720"/>
         <w:rPr>
           <w:rFonts w:ascii="Times New Roman" w:hAnsi="Times New Roman" w:cs="Times New Roman"/>
           <w:sz w:val="24"/>
           <w:szCs w:val="24"/>
         </w:rPr>
       </w:pPr>
-      <w:r>
-        <w:rPr>
-          <w:rFonts w:ascii="Times New Roman" w:hAnsi="Times New Roman" w:cs="Times New Roman"/>
-          <w:sz w:val="24"/>
-          <w:szCs w:val="24"/>
-        </w:rPr>
-        <w:t>The scope of the project is to help people who have roommates organize themselfes more easily when it comes to trivial matters such as chores, or splitting the money for the c</w:t>
-      </w:r>
-      <w:r>
-        <w:rPr>
-          <w:rFonts w:ascii="Times New Roman" w:hAnsi="Times New Roman" w:cs="Times New Roman"/>
-          <w:sz w:val="24"/>
-          <w:szCs w:val="24"/>
-        </w:rPr>
-        <w:t>leaning supplies</w:t>
-      </w:r>
-      <w:r>
-        <w:rPr>
-          <w:rFonts w:ascii="Times New Roman" w:hAnsi="Times New Roman" w:cs="Times New Roman"/>
-          <w:sz w:val="24"/>
-          <w:szCs w:val="24"/>
-        </w:rPr>
-        <w:t>. For this reason I was thinking of develeping a mobile application</w:t>
-      </w:r>
-      <w:r>
-        <w:rPr>
-          <w:rFonts w:ascii="Times New Roman" w:hAnsi="Times New Roman" w:cs="Times New Roman"/>
-          <w:sz w:val="24"/>
-          <w:szCs w:val="24"/>
-        </w:rPr>
-        <w:t>, t</w:t>
-      </w:r>
-      <w:r>
-        <w:rPr>
-          <w:rFonts w:ascii="Times New Roman" w:hAnsi="Times New Roman" w:cs="Times New Roman"/>
-          <w:sz w:val="24"/>
-          <w:szCs w:val="24"/>
-        </w:rPr>
-        <w:t>he reason for devel</w:t>
-      </w:r>
-      <w:r>
-        <w:rPr>
-          <w:rFonts w:ascii="Times New Roman" w:hAnsi="Times New Roman" w:cs="Times New Roman"/>
-          <w:sz w:val="24"/>
-          <w:szCs w:val="24"/>
-        </w:rPr>
-        <w:t>oping a mobile application is because nowadays people are on their phones all the time</w:t>
-      </w:r>
-      <w:r>
-        <w:rPr>
-          <w:rFonts w:ascii="Times New Roman" w:hAnsi="Times New Roman" w:cs="Times New Roman"/>
-          <w:sz w:val="24"/>
-          <w:szCs w:val="24"/>
-        </w:rPr>
-        <w:t>, and almost everybody has a smart device</w:t>
-      </w:r>
-      <w:r>
-        <w:rPr>
-          <w:rFonts w:ascii="Times New Roman" w:hAnsi="Times New Roman" w:cs="Times New Roman"/>
-          <w:sz w:val="24"/>
-          <w:szCs w:val="24"/>
-        </w:rPr>
+    </w:p>
+    <w:p>
+      <w:pPr>
+        <w:pStyle w:val="headeeerMain"/>
+      </w:pPr>
+      <w:r>
+        <w:t>2. Use cases</w:t>
+      </w:r>
+    </w:p>
+    <w:p>
+      <w:pPr>
+        <w:pStyle w:val="body1"/>
+      </w:pPr>
+      <w:r>
+        <w:t xml:space="preserve">Use cases help in organizing system requriments, and services that the software product will provide. They help undestanding how the user will interract with the system, and how the modules of the system will interract with each other. </w:t>
+      </w:r>
+    </w:p>
+    <w:p>
+      <w:pPr>
+        <w:pStyle w:val="HEADERMEDIUM"/>
+        <w:numPr>
+          <w:ilvl w:val="0"/>
+          <w:numId w:val="0"/>
+        </w:numPr>
+      </w:pPr>
+      <w:r>
+        <w:t>2.1 Application Description</w:t>
+      </w:r>
+    </w:p>
+    <w:p>
+      <w:pPr>
+        <w:pStyle w:val="body1"/>
+      </w:pPr>
+      <w:r>
+        <w:t xml:space="preserve">The application is called Split the Bill, it’s main focus is to help mange money resources for people who live in shared accomodation, thus making their life easies when it comes to splitting equally the money for cleaning supplies. </w:t>
+      </w:r>
+    </w:p>
+    <w:p>
+      <w:pPr>
+        <w:pStyle w:val="body1"/>
+      </w:pPr>
+      <w:r>
+        <w:t xml:space="preserve">The application offers more than this, it also helps the people living togheter organize themselfes when it comes to spliting the chores, and again it help with time mangment. The chores will be reassgined automatically to </w:t>
+      </w:r>
+      <w:r>
+        <w:t xml:space="preserve">different people after a certain amount of time that the users in the apartment set. </w:t>
+      </w:r>
+    </w:p>
+    <w:p>
+      <w:pPr>
+        <w:pStyle w:val="body1"/>
+      </w:pPr>
+      <w:r>
+        <w:t>It is also useful because the people who use this application can also make announcements and polls that the other can see. The announcements are for example when the landlord is coming over to collect the rent, and people need to be home, and someone writes this announcements in the bill board page of the application. People can also ask their roommates question if they can have some friends over, or if they can host a party, and the other people can vote with yes or no.</w:t>
+      </w:r>
+    </w:p>
+    <w:p>
+      <w:pPr>
+        <w:pStyle w:val="body1"/>
+      </w:pPr>
+      <w:r>
+        <w:t>These are the main features of the application that the application is trying to solve and help people get along more easily, and helps them organize themselfes more efficently.</w:t>
+      </w:r>
+    </w:p>
+    <w:p>
+      <w:pPr>
+        <w:pStyle w:val="body1"/>
+      </w:pPr>
+    </w:p>
+    <w:p>
+      <w:pPr>
+        <w:pStyle w:val="HEADERMEDIUM"/>
+        <w:numPr>
+          <w:ilvl w:val="0"/>
+          <w:numId w:val="0"/>
+        </w:numPr>
+      </w:pPr>
+    </w:p>
+    <w:p>
+      <w:pPr>
+        <w:pStyle w:val="HEADERMEDIUM"/>
+        <w:numPr>
+          <w:ilvl w:val="0"/>
+          <w:numId w:val="0"/>
+        </w:numPr>
+      </w:pPr>
+      <w:r>
+        <w:lastRenderedPageBreak/>
+        <w:t>2.2. Use case</w:t>
+      </w:r>
+      <w:r>
+        <w:rPr>
+          <w:noProof/>
+        </w:rPr>
+        <w:drawing>
+          <wp:inline distT="0" distB="0" distL="0" distR="0" wp14:anchorId="2E1AA1A6" wp14:editId="46F1E1E7">
+            <wp:extent cx="5148664" cy="8034020"/>
+            <wp:effectExtent l="0" t="0" r="0" b="5080"/>
+            <wp:docPr id="3" name="Picture 3" descr="A close up of text on a white background&#10;&#10;Description automatically generated"/>
+            <wp:cNvGraphicFramePr>
+              <a:graphicFrameLocks xmlns:a="http://schemas.openxmlformats.org/drawingml/2006/main" noChangeAspect="1"/>
+            </wp:cNvGraphicFramePr>
+            <a:graphic xmlns:a="http://schemas.openxmlformats.org/drawingml/2006/main">
+              <a:graphicData uri="http://schemas.openxmlformats.org/drawingml/2006/picture">
+                <pic:pic xmlns:pic="http://schemas.openxmlformats.org/drawingml/2006/picture">
+                  <pic:nvPicPr>
+                    <pic:cNvPr id="3" name="User_case (1).png"/>
+                    <pic:cNvPicPr/>
+                  </pic:nvPicPr>
+                  <pic:blipFill>
+                    <a:blip r:embed="rId10">
+                      <a:extLst>
+                        <a:ext uri="{28A0092B-C50C-407E-A947-70E740481C1C}">
+                          <a14:useLocalDpi xmlns:a14="http://schemas.microsoft.com/office/drawing/2010/main" val="0"/>
+                        </a:ext>
+                      </a:extLst>
+                    </a:blip>
+                    <a:stretch>
+                      <a:fillRect/>
+                    </a:stretch>
+                  </pic:blipFill>
+                  <pic:spPr>
+                    <a:xfrm>
+                      <a:off x="0" y="0"/>
+                      <a:ext cx="5154854" cy="8043679"/>
+                    </a:xfrm>
+                    <a:prstGeom prst="rect">
+                      <a:avLst/>
+                    </a:prstGeom>
+                  </pic:spPr>
+                </pic:pic>
+              </a:graphicData>
+            </a:graphic>
+          </wp:inline>
+        </w:drawing>
+      </w:r>
+      <w:bookmarkStart w:id="0" w:name="_GoBack"/>
+      <w:bookmarkEnd w:id="0"/>
+    </w:p>
+    <w:p>
+      <w:pPr>
+        <w:pStyle w:val="HEADERMEDIUM"/>
+        <w:numPr>
+          <w:ilvl w:val="0"/>
+          <w:numId w:val="0"/>
+        </w:numPr>
+      </w:pPr>
+      <w:r>
+        <w:lastRenderedPageBreak/>
+        <w:t>2.3 Application Specifications</w:t>
+      </w:r>
+    </w:p>
+    <w:p>
+      <w:pPr>
+        <w:pStyle w:val="body1"/>
+      </w:pPr>
+      <w:r>
+        <w:t>// specifications</w:t>
+      </w:r>
+    </w:p>
+    <w:p>
+      <w:pPr>
+        <w:pStyle w:val="body1"/>
+      </w:pPr>
+    </w:p>
+    <w:p>
+      <w:pPr>
+        <w:pStyle w:val="headeeerMain"/>
+        <w:numPr>
+          <w:ilvl w:val="0"/>
+          <w:numId w:val="9"/>
+        </w:numPr>
+      </w:pPr>
+      <w:r>
+        <w:t>Technologies</w:t>
+      </w:r>
+    </w:p>
+    <w:p>
+      <w:pPr>
+        <w:pStyle w:val="headerr111"/>
+        <w:numPr>
+          <w:ilvl w:val="0"/>
+          <w:numId w:val="0"/>
+        </w:numPr>
+      </w:pPr>
+      <w:r>
+        <w:t xml:space="preserve">4.1 </w:t>
+      </w:r>
+      <w:r>
+        <w:t>Flutter SDK</w:t>
+      </w:r>
+    </w:p>
+    <w:p>
+      <w:pPr>
+        <w:pStyle w:val="body1"/>
+      </w:pPr>
+      <w:r>
+        <w:t xml:space="preserve">Flutter is an open </w:t>
+      </w:r>
+      <w:proofErr w:type="gramStart"/>
+      <w:r>
+        <w:t>source  cross</w:t>
+      </w:r>
+      <w:proofErr w:type="gramEnd"/>
+      <w:r>
+        <w:t>-platform mobile app development framework, with which the developers can create native applications  for both the Android and IOS platform. This framework is created by Google. The programming language used by Flutter is called Dart</w:t>
+      </w:r>
+      <w:r>
         <w:t>.</w:t>
       </w:r>
-      <w:r>
-        <w:rPr>
-          <w:rFonts w:ascii="Times New Roman" w:hAnsi="Times New Roman" w:cs="Times New Roman"/>
-          <w:sz w:val="24"/>
-          <w:szCs w:val="24"/>
-        </w:rPr>
-        <w:t xml:space="preserve"> Because of this reason it is easier to check the application if something has came up or something has changed or not.</w:t>
-      </w:r>
-    </w:p>
-    <w:p>
-      <w:pPr>
-        <w:spacing w:after="100" w:afterAutospacing="1" w:line="240" w:lineRule="auto"/>
-        <w:ind w:firstLine="454"/>
-        <w:jc w:val="both"/>
-        <w:rPr>
-          <w:rFonts w:ascii="Times New Roman" w:hAnsi="Times New Roman" w:cs="Times New Roman"/>
-          <w:sz w:val="24"/>
-          <w:szCs w:val="24"/>
-        </w:rPr>
-      </w:pPr>
-      <w:r>
-        <w:rPr>
-          <w:rFonts w:ascii="Times New Roman" w:hAnsi="Times New Roman" w:cs="Times New Roman"/>
-          <w:sz w:val="24"/>
-          <w:szCs w:val="24"/>
-        </w:rPr>
-        <w:t xml:space="preserve"> The reason why I did not develop a web page is because users prefer native application</w:t>
-      </w:r>
-      <w:r>
-        <w:rPr>
-          <w:rFonts w:ascii="Times New Roman" w:hAnsi="Times New Roman" w:cs="Times New Roman"/>
-          <w:sz w:val="24"/>
-          <w:szCs w:val="24"/>
-        </w:rPr>
-        <w:t xml:space="preserve"> instead of web applications. There are a lot of reasons why this is the case, one of the reason is that it is faster and native application are more easily personalized, and users tend to like </w:t>
-      </w:r>
-      <w:r>
-        <w:rPr>
-          <w:rFonts w:ascii="Times New Roman" w:hAnsi="Times New Roman" w:cs="Times New Roman"/>
-          <w:sz w:val="24"/>
-          <w:szCs w:val="24"/>
-        </w:rPr>
-        <w:lastRenderedPageBreak/>
-        <w:t>personalizing their application. Another reason for prefering application is that is more secure, and they can work up until a point without internet connection.</w:t>
-      </w:r>
-    </w:p>
-    <w:p>
-      <w:pPr>
-        <w:spacing w:line="240" w:lineRule="auto"/>
-        <w:ind w:firstLine="720"/>
-        <w:rPr>
-          <w:rFonts w:ascii="Times New Roman" w:hAnsi="Times New Roman" w:cs="Times New Roman"/>
-          <w:sz w:val="24"/>
-          <w:szCs w:val="24"/>
-        </w:rPr>
-      </w:pPr>
-      <w:r>
-        <w:rPr>
-          <w:rFonts w:ascii="Times New Roman" w:hAnsi="Times New Roman" w:cs="Times New Roman"/>
-          <w:sz w:val="24"/>
-          <w:szCs w:val="24"/>
-        </w:rPr>
-        <w:t>The mobile application is called split the bill, this application helps with spliting the chores and cleaning supplies between the people living in the same flat, and it also has a</w:t>
-      </w:r>
-      <w:r>
-        <w:rPr>
-          <w:rFonts w:ascii="Times New Roman" w:hAnsi="Times New Roman" w:cs="Times New Roman"/>
-          <w:sz w:val="24"/>
-          <w:szCs w:val="24"/>
-        </w:rPr>
-        <w:t xml:space="preserve"> billboard page for putting announcements for people to see. In short the application will be useful for people who want to keep track of the things above and help them organize themselfes more easily.</w:t>
-      </w:r>
-    </w:p>
-    <w:p>
-      <w:pPr>
-        <w:pStyle w:val="headeeerMain"/>
-      </w:pPr>
-      <w:r>
-        <w:t xml:space="preserve">2 </w:t>
-      </w:r>
-      <w:r>
-        <w:t>Technologies</w:t>
-      </w:r>
-    </w:p>
-    <w:p>
-      <w:pPr>
-        <w:pStyle w:val="headerr111"/>
-      </w:pPr>
-      <w:r>
-        <w:t>Flutter SDK</w:t>
-      </w:r>
-    </w:p>
-    <w:p>
-      <w:pPr>
-        <w:pStyle w:val="NormalWeb"/>
-        <w:spacing w:before="0" w:beforeAutospacing="0" w:after="0" w:afterAutospacing="0"/>
-        <w:ind w:firstLine="420"/>
-      </w:pPr>
-      <w:r>
-        <w:rPr>
-          <w:color w:val="000000"/>
-        </w:rPr>
-        <w:t xml:space="preserve">Flutter is an open </w:t>
-      </w:r>
-      <w:proofErr w:type="gramStart"/>
-      <w:r>
-        <w:rPr>
-          <w:color w:val="000000"/>
-        </w:rPr>
-        <w:t>source  cross</w:t>
-      </w:r>
-      <w:proofErr w:type="gramEnd"/>
-      <w:r>
-        <w:rPr>
-          <w:color w:val="000000"/>
-        </w:rPr>
-        <w:t>-platform mobile app development framework, with which the developers can create native applications  for both the Android and IOS platform. This framework is created by Google. The programming language used by Flutter is called Dart</w:t>
-      </w:r>
-      <w:r>
-        <w:rPr>
-          <w:color w:val="000000"/>
-        </w:rPr>
-        <w:t>.</w:t>
-      </w:r>
-    </w:p>
-    <w:p>
-      <w:pPr>
-        <w:pStyle w:val="NormalWeb"/>
-        <w:spacing w:before="0" w:beforeAutospacing="0" w:after="0" w:afterAutospacing="0"/>
-        <w:ind w:firstLine="720"/>
-      </w:pPr>
-      <w:r>
-        <w:rPr>
-          <w:color w:val="000000"/>
-        </w:rPr>
-        <w:t xml:space="preserve">The framework doesn’t depend on the widgets that are used by the platforms, because it only needs the canvas to draw </w:t>
-      </w:r>
-      <w:proofErr w:type="spellStart"/>
-      <w:proofErr w:type="gramStart"/>
-      <w:r>
-        <w:rPr>
-          <w:color w:val="000000"/>
-        </w:rPr>
-        <w:t>it’s</w:t>
-      </w:r>
-      <w:proofErr w:type="spellEnd"/>
-      <w:proofErr w:type="gramEnd"/>
-      <w:r>
-        <w:rPr>
-          <w:color w:val="000000"/>
-        </w:rPr>
-        <w:t xml:space="preserve"> own rendering.</w:t>
-      </w:r>
-    </w:p>
-    <w:p>
-      <w:pPr>
-        <w:pStyle w:val="NormalWeb"/>
-        <w:spacing w:before="0" w:beforeAutospacing="0" w:after="0" w:afterAutospacing="0"/>
-        <w:ind w:firstLine="720"/>
-        <w:rPr>
-          <w:color w:val="000000"/>
-        </w:rPr>
-      </w:pPr>
-      <w:r>
-        <w:rPr>
-          <w:color w:val="000000"/>
-        </w:rPr>
+    </w:p>
+    <w:p>
+      <w:pPr>
+        <w:pStyle w:val="body1"/>
+      </w:pPr>
+      <w:r>
+        <w:t>The framework doesn’t depend on the widgets that are used by the platforms, because it only needs the canvas to draw it’s own rendering.</w:t>
+      </w:r>
+    </w:p>
+    <w:p>
+      <w:pPr>
+        <w:pStyle w:val="body1"/>
+      </w:pPr>
+      <w:r>
         <w:t xml:space="preserve">Flutter implements the OOP principle of the composition over inheritance. </w:t>
       </w:r>
       <w:r>
-        <w:rPr>
-          <w:color w:val="000000"/>
-        </w:rPr>
         <w:t>Composition and inheritance are both fundamental concepts of object-oriented programming. Composition means that a class has a reference to some other class, thus establishing a    HAS-A relationship between these two classes. Inheritance on the other hand is a process where the class that inherits the super class and it’s public and protected methods and fields, this principle establishes an IS-A relationship between the parent and the child class.</w:t>
       </w:r>
     </w:p>
     <w:p>
       <w:pPr>
-        <w:pStyle w:val="NormalWeb"/>
-        <w:spacing w:before="0" w:beforeAutospacing="0" w:after="0" w:afterAutospacing="0"/>
-        <w:ind w:firstLine="720"/>
-        <w:rPr>
-          <w:color w:val="000000"/>
-        </w:rPr>
-      </w:pPr>
-      <w:r>
-        <w:rPr>
-          <w:color w:val="000000"/>
-        </w:rPr>
+        <w:pStyle w:val="body1"/>
+      </w:pPr>
+      <w:r>
         <w:t>A flutter application consists of a widget tree, so the application consists of small widgets which creates a complex user interface. A widget can be of two types. Stateless</w:t>
       </w:r>
       <w:r>
-        <w:rPr>
-          <w:color w:val="000000"/>
-        </w:rPr>
         <w:t xml:space="preserve"> </w:t>
       </w:r>
       <w:r>
-        <w:rPr>
-          <w:color w:val="000000"/>
-        </w:rPr>
         <w:t>Widget which doesn’t change thus it is a final widget, and the Stateful</w:t>
       </w:r>
       <w:r>
-        <w:rPr>
-          <w:color w:val="000000"/>
-        </w:rPr>
         <w:t xml:space="preserve"> </w:t>
       </w:r>
       <w:r>
-        <w:rPr>
-          <w:color w:val="000000"/>
-        </w:rPr>
-        <w:t xml:space="preserve">Widget, this type of widget changes states by calling the function </w:t>
-      </w:r>
-      <w:proofErr w:type="spellStart"/>
-      <w:proofErr w:type="gramStart"/>
-      <w:r>
-        <w:rPr>
-          <w:color w:val="000000"/>
-        </w:rPr>
-        <w:t>setState</w:t>
-      </w:r>
-      <w:proofErr w:type="spellEnd"/>
-      <w:r>
-        <w:rPr>
-          <w:color w:val="000000"/>
-        </w:rPr>
-        <w:t>(</w:t>
-      </w:r>
-      <w:proofErr w:type="gramEnd"/>
-      <w:r>
-        <w:rPr>
-          <w:color w:val="000000"/>
-        </w:rPr>
-        <w:t>)</w:t>
-      </w:r>
-      <w:r>
-        <w:rPr>
-          <w:color w:val="000000"/>
-        </w:rPr>
+        <w:t>Widget, this type of widget changes states by calling the function setState()</w:t>
+      </w:r>
+      <w:r>
         <w:t xml:space="preserve"> which notifies the listeners that the state of the widget has changed thus</w:t>
       </w:r>
       <w:r>
-        <w:rPr>
-          <w:color w:val="000000"/>
-        </w:rPr>
         <w:t xml:space="preserve"> the widget is redrawn.</w:t>
       </w:r>
     </w:p>
     <w:p>
       <w:pPr>
-        <w:pStyle w:val="NormalWeb"/>
-        <w:spacing w:before="0" w:beforeAutospacing="0" w:after="0" w:afterAutospacing="0"/>
-        <w:ind w:firstLine="720"/>
-        <w:rPr>
-          <w:color w:val="000000"/>
-        </w:rPr>
-      </w:pPr>
-      <w:r>
-        <w:rPr>
-          <w:color w:val="000000"/>
-        </w:rPr>
-        <w:t xml:space="preserve">Because flutter is open-source there are a lot of packages that the developer can use to build the application faster, these packages can be added in the </w:t>
-      </w:r>
-      <w:proofErr w:type="spellStart"/>
-      <w:r>
-        <w:rPr>
-          <w:color w:val="000000"/>
-        </w:rPr>
-        <w:t>pubspec.</w:t>
-      </w:r>
-      <w:r>
-        <w:rPr>
-          <w:color w:val="000000"/>
-        </w:rPr>
-        <w:t>yaml</w:t>
-      </w:r>
-      <w:proofErr w:type="spellEnd"/>
-      <w:r>
-        <w:rPr>
-          <w:color w:val="000000"/>
-        </w:rPr>
-        <w:t xml:space="preserve"> file of the projects, thus these packets will be added only to the current project not to flutter. In my diploma project I used packets such as these, for example the </w:t>
-      </w:r>
-      <w:proofErr w:type="spellStart"/>
-      <w:r>
-        <w:rPr>
-          <w:color w:val="000000"/>
-        </w:rPr>
-        <w:t>scope_model</w:t>
-      </w:r>
-      <w:proofErr w:type="spellEnd"/>
-      <w:r>
-        <w:rPr>
-          <w:color w:val="000000"/>
-        </w:rPr>
-        <w:t xml:space="preserve">, </w:t>
-      </w:r>
-      <w:proofErr w:type="spellStart"/>
-      <w:r>
-        <w:rPr>
-          <w:color w:val="000000"/>
-        </w:rPr>
-        <w:t>percent_indicator</w:t>
-      </w:r>
-      <w:proofErr w:type="spellEnd"/>
-      <w:r>
-        <w:rPr>
-          <w:color w:val="000000"/>
-        </w:rPr>
-        <w:t xml:space="preserve">, http, </w:t>
-      </w:r>
-      <w:proofErr w:type="spellStart"/>
-      <w:r>
-        <w:rPr>
-          <w:color w:val="000000"/>
-        </w:rPr>
-        <w:t>url_launcher</w:t>
-      </w:r>
-      <w:proofErr w:type="spellEnd"/>
-      <w:r>
-        <w:rPr>
-          <w:color w:val="000000"/>
-        </w:rPr>
-        <w:t xml:space="preserve"> packets. In the above mentioned you can also add other dependencies such as the assets. Assets </w:t>
-      </w:r>
-      <w:proofErr w:type="gramStart"/>
-      <w:r>
-        <w:rPr>
-          <w:color w:val="000000"/>
-        </w:rPr>
-        <w:t>are considered to be</w:t>
-      </w:r>
-      <w:proofErr w:type="gramEnd"/>
-      <w:r>
-        <w:rPr>
-          <w:color w:val="000000"/>
-        </w:rPr>
-        <w:t xml:space="preserve"> images, or fonts etc.</w:t>
+        <w:pStyle w:val="body1"/>
+      </w:pPr>
+      <w:r>
+        <w:t>Because flutter is open-source there are a lot of packages that the developer can use to build the application faster, these packages can be added in the pubspec.</w:t>
+      </w:r>
+      <w:r>
+        <w:t>yaml file of the projects, thus these packets will be added only to the current project not to flutter. In my diploma project I used packets such as these, for example the scope_model, percent_indicator, http, url_launcher packets. In the above mentioned you can also add other dependencies such as the assets. Assets are considered to be images, or fonts etc.</w:t>
       </w:r>
     </w:p>
     <w:p>
@@ -2896,82 +2747,35 @@
     </w:p>
     <w:p>
       <w:pPr>
-        <w:pStyle w:val="headerSMALLL"/>
-        <w:ind w:firstLine="720"/>
-      </w:pPr>
-      <w:r>
-        <w:rPr>
-          <w:b w:val="0"/>
-        </w:rPr>
-        <w:t xml:space="preserve">Dart is an object oriented programming language that uses both </w:t>
-      </w:r>
-      <w:proofErr w:type="gramStart"/>
-      <w:r>
-        <w:rPr>
-          <w:b w:val="0"/>
-        </w:rPr>
-        <w:t>JIT(</w:t>
-      </w:r>
-      <w:proofErr w:type="gramEnd"/>
-      <w:r>
-        <w:rPr>
-          <w:b w:val="0"/>
-        </w:rPr>
-        <w:t xml:space="preserve">Just In Time) compilation and as well as </w:t>
-      </w:r>
-      <w:r>
-        <w:rPr>
-          <w:b w:val="0"/>
-        </w:rPr>
+        <w:pStyle w:val="body1"/>
+      </w:pPr>
+      <w:r>
+        <w:t xml:space="preserve">Dart is an object oriented programming language that uses both JIT(Just In Time) compilation and as well as </w:t>
+      </w:r>
+      <w:r>
         <w:t>AOT(Ahead-Of-Time) compilation.</w:t>
       </w:r>
     </w:p>
     <w:p>
       <w:pPr>
-        <w:pStyle w:val="headerSMALLL"/>
-        <w:spacing w:before="0" w:line="240" w:lineRule="exact"/>
-        <w:ind w:firstLine="720"/>
-        <w:outlineLvl w:val="9"/>
-        <w:rPr>
-          <w:b w:val="0"/>
-        </w:rPr>
-      </w:pPr>
-      <w:r>
-        <w:rPr>
-          <w:b w:val="0"/>
-        </w:rPr>
+        <w:pStyle w:val="body1"/>
+        <w:rPr>
+          <w:b/>
+        </w:rPr>
+      </w:pPr>
+      <w:r>
         <w:lastRenderedPageBreak/>
-        <w:t xml:space="preserve">Just </w:t>
-      </w:r>
-      <w:proofErr w:type="gramStart"/>
-      <w:r>
-        <w:rPr>
-          <w:b w:val="0"/>
-        </w:rPr>
-        <w:t>In</w:t>
-      </w:r>
-      <w:proofErr w:type="gramEnd"/>
-      <w:r>
-        <w:rPr>
-          <w:b w:val="0"/>
-        </w:rPr>
-        <w:t xml:space="preserve"> Time compilation is a technique that converts the bytecode that was generated by the compiler into native machine code at run time thus getting the name just in time compilation.</w:t>
-      </w:r>
-    </w:p>
-    <w:p>
-      <w:pPr>
-        <w:pStyle w:val="headerSMALLL"/>
-        <w:spacing w:before="0" w:line="240" w:lineRule="exact"/>
-        <w:ind w:firstLine="720"/>
-        <w:outlineLvl w:val="9"/>
-        <w:rPr>
-          <w:b w:val="0"/>
-        </w:rPr>
-      </w:pPr>
-      <w:r>
-        <w:rPr>
-          <w:b w:val="0"/>
-        </w:rPr>
+        <w:t>Just In Time compilation is a technique that converts the bytecode that was generated by the compiler into native machine code at run time thus getting the name just in time compilation.</w:t>
+      </w:r>
+    </w:p>
+    <w:p>
+      <w:pPr>
+        <w:pStyle w:val="body1"/>
+        <w:rPr>
+          <w:b/>
+        </w:rPr>
+      </w:pPr>
+      <w:r>
         <w:t>Ahead of Time compilation is a different compilation technique this one compiles the code into native machine code before the code starts to run in the environment.</w:t>
       </w:r>
     </w:p>
@@ -2989,75 +2793,24 @@
     </w:p>
     <w:p>
       <w:pPr>
-        <w:pStyle w:val="headerSMALLL"/>
-        <w:ind w:firstLine="454"/>
-        <w:rPr>
-          <w:b w:val="0"/>
-        </w:rPr>
-      </w:pPr>
-      <w:r>
-        <w:rPr>
-          <w:b w:val="0"/>
-        </w:rPr>
-        <w:t xml:space="preserve">As mentioned before the Scope Model is one of the third-party packages that can be installed by adding the dependency into the </w:t>
-      </w:r>
-      <w:proofErr w:type="spellStart"/>
-      <w:r>
-        <w:rPr>
-          <w:b w:val="0"/>
-        </w:rPr>
-        <w:t>pubspec</w:t>
-      </w:r>
-      <w:proofErr w:type="spellEnd"/>
-      <w:r>
-        <w:rPr>
-          <w:b w:val="0"/>
-        </w:rPr>
-        <w:t xml:space="preserve"> file. This package helps pass data within the widget tree from the parent to the child nodes. And when the data is changed these child nodes will be updated and redrawn.</w:t>
-      </w:r>
-    </w:p>
-    <w:p>
-      <w:pPr>
-        <w:pStyle w:val="headerSMALLL"/>
-        <w:spacing w:before="240"/>
-        <w:ind w:firstLine="454"/>
-        <w:rPr>
-          <w:b w:val="0"/>
-        </w:rPr>
-      </w:pPr>
-      <w:r>
-        <w:rPr>
-          <w:b w:val="0"/>
-        </w:rPr>
-        <w:t xml:space="preserve">The Scope Model can be accessed in two ways, by using the widget </w:t>
-      </w:r>
-      <w:proofErr w:type="spellStart"/>
-      <w:r>
-        <w:rPr>
-          <w:b w:val="0"/>
-        </w:rPr>
-        <w:t>ScopeModelDescendant</w:t>
-      </w:r>
-      <w:proofErr w:type="spellEnd"/>
-      <w:r>
-        <w:rPr>
-          <w:b w:val="0"/>
-        </w:rPr>
-        <w:t xml:space="preserve">, in which case the widget that is the descendant of the model will be rebuilt, or by statically accessing the </w:t>
-      </w:r>
-      <w:proofErr w:type="spellStart"/>
-      <w:r>
-        <w:rPr>
-          <w:b w:val="0"/>
-        </w:rPr>
-        <w:t>ScopeModel.of</w:t>
-      </w:r>
-      <w:proofErr w:type="spellEnd"/>
-      <w:r>
-        <w:rPr>
-          <w:b w:val="0"/>
-        </w:rPr>
-        <w:t>(context) method.</w:t>
+        <w:pStyle w:val="body1"/>
+        <w:rPr>
+          <w:b/>
+        </w:rPr>
+      </w:pPr>
+      <w:r>
+        <w:t>As mentioned before the Scope Model is one of the third-party packages that can be installed by adding the dependency into the pubspec file. This package helps pass data within the widget tree from the parent to the child nodes. And when the data is changed these child nodes will be updated and redrawn.</w:t>
+      </w:r>
+    </w:p>
+    <w:p>
+      <w:pPr>
+        <w:pStyle w:val="body1"/>
+        <w:rPr>
+          <w:b/>
+        </w:rPr>
+      </w:pPr>
+      <w:r>
+        <w:t>The Scope Model can be accessed in two ways, by using the widget ScopeModelDescendant, in which case the widget that is the descendant of the model will be rebuilt, or by statically accessing the ScopeModel.of(context) method.</w:t>
       </w:r>
     </w:p>
     <w:p>
@@ -3077,6 +2830,139 @@
         </w:numPr>
         <w:ind w:left="567"/>
       </w:pPr>
+    </w:p>
+    <w:p>
+      <w:pPr>
+        <w:pStyle w:val="body1"/>
+        <w:rPr>
+          <w:b/>
+        </w:rPr>
+      </w:pPr>
+      <w:r>
+        <w:t>Firebase is a platform created by</w:t>
+      </w:r>
+      <w:r>
+        <w:t xml:space="preserve"> Google, that can be categorized as BaaS (Backend as Service). Firebase offers a lot of features, these features help developers to create application that respond fast, thus creating a great user exprience. </w:t>
+      </w:r>
+    </w:p>
+    <w:p>
+      <w:pPr>
+        <w:pStyle w:val="body1"/>
+        <w:rPr>
+          <w:b/>
+        </w:rPr>
+      </w:pPr>
+      <w:r>
+        <w:t>This platform offers a lot of analytics, these are categorised into tree group the development group, which consists of a NoSql real time database, authetication, cloud messaging, storage, hosting, test las and crash reporting. Another of the grpups is the grow froup which focuses on the notifications, remote config, app indexing, dynamic links, invites, adWords. The last category is the earn group which consists of AdMob, so that developers can earn money from in-app adds.</w:t>
+      </w:r>
+    </w:p>
+    <w:p>
+      <w:pPr>
+        <w:pStyle w:val="headerSMALLL"/>
+      </w:pPr>
+      <w:r>
+        <w:t>4.2.1 Authentication</w:t>
+      </w:r>
+    </w:p>
+    <w:p>
+      <w:pPr>
+        <w:pStyle w:val="body1"/>
+        <w:rPr>
+          <w:b/>
+        </w:rPr>
+      </w:pPr>
+      <w:r>
+        <w:t>For the diploma project I used the authetication, for users to be able to log in to the application, using firebase so that i do not save the user passwords into the database, and letting firebase handle user authetication.</w:t>
+      </w:r>
+    </w:p>
+    <w:p>
+      <w:pPr>
+        <w:pStyle w:val="body1"/>
+        <w:rPr>
+          <w:b/>
+        </w:rPr>
+      </w:pPr>
+      <w:r>
+        <w:rPr>
+          <w:b/>
+        </w:rPr>
+        <w:t>// diagram from home</w:t>
+      </w:r>
+    </w:p>
+    <w:p>
+      <w:pPr>
+        <w:pStyle w:val="headerSMALLL"/>
+      </w:pPr>
+      <w:r>
+        <w:t>4.2.2 Real Time Database</w:t>
+      </w:r>
+    </w:p>
+    <w:p>
+      <w:pPr>
+        <w:pStyle w:val="body1"/>
+        <w:rPr>
+          <w:b/>
+        </w:rPr>
+      </w:pPr>
+      <w:r>
+        <w:t>Another feature that was used in my diploma project is the real-time data</w:t>
+      </w:r>
+      <w:r>
+        <w:t>base, this type of database is a NoSql database, this means that the data is stored in a file with the JSON format.</w:t>
+      </w:r>
+      <w:r>
+        <w:t xml:space="preserve">This mean that the datamodel is structured as a tree, and the data is saved by adding </w:t>
+      </w:r>
+      <w:r>
+        <w:lastRenderedPageBreak/>
+        <w:t>children to the parent node. The actual data that the user saves can be found at the leafs of the data model.</w:t>
+      </w:r>
+    </w:p>
+    <w:p>
+      <w:pPr>
+        <w:pStyle w:val="body1"/>
+        <w:rPr>
+          <w:b/>
+        </w:rPr>
+      </w:pPr>
+      <w:r>
+        <w:t>One of the main benefit of this type of database is that the data is synchonised in a few ms, thus making the mobile application res</w:t>
+      </w:r>
+      <w:r>
+        <w:t>pon</w:t>
+      </w:r>
+      <w:r>
+        <w:t>sive</w:t>
+      </w:r>
+      <w:r>
+        <w:t>. When users are using a moblie application they like it to be fast, and</w:t>
+      </w:r>
+      <w:r>
+        <w:rPr>
+          <w:b/>
+        </w:rPr>
+        <w:t xml:space="preserve"> </w:t>
+      </w:r>
+      <w:r>
+        <w:t>to</w:t>
+      </w:r>
+      <w:r>
+        <w:t xml:space="preserve"> </w:t>
+      </w:r>
+      <w:r>
+        <w:t xml:space="preserve">get the data as fast as possible. If an application is slow users tend to search for other options, ones that are faster. </w:t>
+      </w:r>
+    </w:p>
+    <w:p>
+      <w:pPr>
+        <w:pStyle w:val="body1"/>
+        <w:rPr>
+          <w:b/>
+        </w:rPr>
+      </w:pPr>
+      <w:r>
+        <w:t>Another great feature of firebase is when that device looses it’s connection to the internet the events are still fired, so when the device goes back online the data will be merged to the database.</w:t>
+      </w:r>
     </w:p>
     <w:p>
       <w:pPr>
@@ -3100,147 +2986,6 @@
           <w:sz w:val="24"/>
           <w:szCs w:val="24"/>
         </w:rPr>
-        <w:t>Firebase is a platform created by</w:t>
-      </w:r>
-      <w:r>
-        <w:rPr>
-          <w:b w:val="0"/>
-          <w:sz w:val="24"/>
-          <w:szCs w:val="24"/>
-        </w:rPr>
-        <w:t xml:space="preserve"> Google, that can be categorized as BaaS (Backend as Service). Firebase offers a lot of features, these features help developers to create application that respond fast, thus creating a great user exprience. </w:t>
-      </w:r>
-    </w:p>
-    <w:p>
-      <w:pPr>
-        <w:pStyle w:val="headerr111"/>
-        <w:numPr>
-          <w:ilvl w:val="0"/>
-          <w:numId w:val="0"/>
-        </w:numPr>
-        <w:ind w:firstLine="567"/>
-        <w:jc w:val="both"/>
-        <w:outlineLvl w:val="9"/>
-        <w:rPr>
-          <w:b w:val="0"/>
-          <w:sz w:val="24"/>
-          <w:szCs w:val="24"/>
-        </w:rPr>
-      </w:pPr>
-      <w:r>
-        <w:rPr>
-          <w:b w:val="0"/>
-          <w:sz w:val="24"/>
-          <w:szCs w:val="24"/>
-        </w:rPr>
-        <w:t>This platform offers a lot of analytics, these are categorised into tree group the development group, which consists of a NoSql real time database, authetication, cloud messaging, storage, hosting, test las and crash reporting. Another of the grpups is the grow froup which focuses on the notifications, remote config, app indexing, dynamic links, invites, adWords. The last category is the earn group which consists of AdMob, so that developers can earn money from in-app adds.</w:t>
-      </w:r>
-    </w:p>
-    <w:p>
-      <w:pPr>
-        <w:pStyle w:val="headerr111"/>
-        <w:numPr>
-          <w:ilvl w:val="0"/>
-          <w:numId w:val="0"/>
-        </w:numPr>
-        <w:ind w:firstLine="567"/>
-        <w:jc w:val="both"/>
-        <w:outlineLvl w:val="9"/>
-        <w:rPr>
-          <w:b w:val="0"/>
-          <w:sz w:val="24"/>
-          <w:szCs w:val="24"/>
-        </w:rPr>
-      </w:pPr>
-      <w:r>
-        <w:rPr>
-          <w:b w:val="0"/>
-          <w:sz w:val="24"/>
-          <w:szCs w:val="24"/>
-        </w:rPr>
-        <w:t>// notification, cloud messaging</w:t>
-      </w:r>
-    </w:p>
-    <w:p>
-      <w:pPr>
-        <w:pStyle w:val="headerr111"/>
-        <w:numPr>
-          <w:ilvl w:val="0"/>
-          <w:numId w:val="0"/>
-        </w:numPr>
-        <w:ind w:firstLine="567"/>
-        <w:jc w:val="both"/>
-        <w:outlineLvl w:val="9"/>
-        <w:rPr>
-          <w:b w:val="0"/>
-          <w:sz w:val="24"/>
-          <w:szCs w:val="24"/>
-        </w:rPr>
-      </w:pPr>
-      <w:r>
-        <w:rPr>
-          <w:b w:val="0"/>
-          <w:sz w:val="24"/>
-          <w:szCs w:val="24"/>
-        </w:rPr>
-        <w:t>For the diploma project I used the authetication, for users to be able to log in to the application, using firebase so that i do not save the user passwords into the database, and letting firebase handle user authetication.</w:t>
-      </w:r>
-    </w:p>
-    <w:p>
-      <w:pPr>
-        <w:pStyle w:val="headerr111"/>
-        <w:numPr>
-          <w:ilvl w:val="0"/>
-          <w:numId w:val="0"/>
-        </w:numPr>
-        <w:ind w:firstLine="567"/>
-        <w:jc w:val="both"/>
-        <w:outlineLvl w:val="9"/>
-        <w:rPr>
-          <w:b w:val="0"/>
-          <w:sz w:val="24"/>
-          <w:szCs w:val="24"/>
-        </w:rPr>
-      </w:pPr>
-      <w:r>
-        <w:rPr>
-          <w:b w:val="0"/>
-          <w:sz w:val="24"/>
-          <w:szCs w:val="24"/>
-        </w:rPr>
-        <w:t>Another feature that was used in my diploma project is the real-time data</w:t>
-      </w:r>
-      <w:r>
-        <w:rPr>
-          <w:b w:val="0"/>
-          <w:sz w:val="24"/>
-          <w:szCs w:val="24"/>
-        </w:rPr>
-        <w:t>base, this type of database is a NoSql database, this means that the data is stored in a file with the JSON format. One of the maine benefit of this type of database is that the data is synchonised in a few ms, thus making the mobile application resosive. When users are using a moblie application they like it to be fast, and get the data as fast as possible. If an application is slow users tend to search for other options, ones that are faster. Another great feature of firebase is when that device looses it’s connection to the internet the events are still fired, so when the device goes back online the data will be merged to the database.</w:t>
-      </w:r>
-    </w:p>
-    <w:p>
-      <w:pPr>
-        <w:pStyle w:val="headerr111"/>
-        <w:numPr>
-          <w:ilvl w:val="0"/>
-          <w:numId w:val="0"/>
-        </w:numPr>
-        <w:ind w:firstLine="567"/>
-        <w:jc w:val="both"/>
-        <w:outlineLvl w:val="9"/>
-        <w:rPr>
-          <w:b w:val="0"/>
-          <w:sz w:val="24"/>
-          <w:szCs w:val="24"/>
-        </w:rPr>
-      </w:pPr>
-      <w:r>
-        <w:rPr>
-          <w:b w:val="0"/>
-          <w:sz w:val="24"/>
-          <w:szCs w:val="24"/>
-        </w:rPr>
         <w:t xml:space="preserve">     </w:t>
       </w:r>
     </w:p>
@@ -3269,7 +3014,7 @@
       </w:pPr>
     </w:p>
     <w:sectPr>
-      <w:footerReference w:type="default" r:id="rId10"/>
+      <w:footerReference w:type="default" r:id="rId11"/>
       <w:pgSz w:w="11909" w:h="16834" w:code="9"/>
       <w:pgMar w:top="1985" w:right="1134" w:bottom="1701" w:left="1701" w:header="1134" w:footer="907" w:gutter="0"/>
       <w:cols w:space="720"/>
@@ -4092,6 +3837,45 @@
   </w:num>
   <w:num w:numId="7">
     <w:abstractNumId w:val="4"/>
+  </w:num>
+  <w:num w:numId="8">
+    <w:abstractNumId w:val="1"/>
+    <w:lvlOverride w:ilvl="0">
+      <w:startOverride w:val="3"/>
+    </w:lvlOverride>
+  </w:num>
+  <w:num w:numId="9">
+    <w:abstractNumId w:val="1"/>
+    <w:lvlOverride w:ilvl="0">
+      <w:startOverride w:val="4"/>
+    </w:lvlOverride>
+  </w:num>
+  <w:num w:numId="10">
+    <w:abstractNumId w:val="1"/>
+    <w:lvlOverride w:ilvl="0">
+      <w:startOverride w:val="2"/>
+    </w:lvlOverride>
+    <w:lvlOverride w:ilvl="1">
+      <w:startOverride w:val="1"/>
+    </w:lvlOverride>
+  </w:num>
+  <w:num w:numId="11">
+    <w:abstractNumId w:val="1"/>
+    <w:lvlOverride w:ilvl="0">
+      <w:startOverride w:val="2"/>
+    </w:lvlOverride>
+    <w:lvlOverride w:ilvl="1">
+      <w:startOverride w:val="1"/>
+    </w:lvlOverride>
+  </w:num>
+  <w:num w:numId="12">
+    <w:abstractNumId w:val="1"/>
+    <w:lvlOverride w:ilvl="0">
+      <w:startOverride w:val="2"/>
+    </w:lvlOverride>
+    <w:lvlOverride w:ilvl="1">
+      <w:startOverride w:val="1"/>
+    </w:lvlOverride>
   </w:num>
 </w:numbering>
 </file>
@@ -5043,6 +4827,75 @@
       <w:lang w:val="ro-RO" w:eastAsia="ro-RO"/>
     </w:rPr>
   </w:style>
+  <w:style w:type="paragraph" w:styleId="NoSpacing">
+    <w:name w:val="No Spacing"/>
+    <w:uiPriority w:val="1"/>
+    <w:qFormat/>
+    <w:rsid w:val="00326597"/>
+    <w:pPr>
+      <w:spacing w:after="0" w:line="240" w:lineRule="auto"/>
+    </w:pPr>
+    <w:rPr>
+      <w:rFonts w:ascii="Calibri" w:eastAsia="Times New Roman" w:hAnsi="Calibri" w:cs="Calibri"/>
+      <w:lang w:val="ro-RO" w:eastAsia="ro-RO"/>
+    </w:rPr>
+  </w:style>
+  <w:style w:type="paragraph" w:customStyle="1" w:styleId="bodyyyy">
+    <w:name w:val="bodyyyy"/>
+    <w:basedOn w:val="NormalWeb"/>
+    <w:link w:val="bodyyyyChar"/>
+    <w:qFormat/>
+    <w:rsid w:val="00D61856"/>
+    <w:pPr>
+      <w:spacing w:before="0" w:beforeAutospacing="0" w:after="0" w:afterAutospacing="0"/>
+      <w:ind w:firstLine="720"/>
+      <w:jc w:val="both"/>
+    </w:pPr>
+    <w:rPr>
+      <w:color w:val="000000"/>
+    </w:rPr>
+  </w:style>
+  <w:style w:type="paragraph" w:customStyle="1" w:styleId="body1">
+    <w:name w:val="body1"/>
+    <w:basedOn w:val="Normal"/>
+    <w:link w:val="body1Char"/>
+    <w:qFormat/>
+    <w:rsid w:val="00D61856"/>
+    <w:pPr>
+      <w:spacing w:after="100" w:afterAutospacing="1" w:line="240" w:lineRule="auto"/>
+      <w:ind w:firstLine="454"/>
+      <w:jc w:val="both"/>
+    </w:pPr>
+    <w:rPr>
+      <w:rFonts w:ascii="Times New Roman" w:hAnsi="Times New Roman" w:cs="Times New Roman"/>
+      <w:sz w:val="24"/>
+      <w:szCs w:val="24"/>
+    </w:rPr>
+  </w:style>
+  <w:style w:type="character" w:customStyle="1" w:styleId="bodyyyyChar">
+    <w:name w:val="bodyyyy Char"/>
+    <w:basedOn w:val="NormalWebChar"/>
+    <w:link w:val="bodyyyy"/>
+    <w:rsid w:val="00D61856"/>
+    <w:rPr>
+      <w:rFonts w:ascii="Times New Roman" w:eastAsia="Times New Roman" w:hAnsi="Times New Roman" w:cs="Times New Roman"/>
+      <w:color w:val="000000"/>
+      <w:sz w:val="24"/>
+      <w:szCs w:val="24"/>
+    </w:rPr>
+  </w:style>
+  <w:style w:type="character" w:customStyle="1" w:styleId="body1Char">
+    <w:name w:val="body1 Char"/>
+    <w:basedOn w:val="DefaultParagraphFont"/>
+    <w:link w:val="body1"/>
+    <w:rsid w:val="00D61856"/>
+    <w:rPr>
+      <w:rFonts w:ascii="Times New Roman" w:eastAsia="Times New Roman" w:hAnsi="Times New Roman" w:cs="Times New Roman"/>
+      <w:sz w:val="24"/>
+      <w:szCs w:val="24"/>
+      <w:lang w:val="ro-RO" w:eastAsia="ro-RO"/>
+    </w:rPr>
+  </w:style>
 </w:styles>
 </file>
 
@@ -5346,7 +5199,7 @@
 </file>
 
 <file path=customXml/itemProps1.xml><?xml version="1.0" encoding="utf-8"?>
-<ds:datastoreItem xmlns:ds="http://schemas.openxmlformats.org/officeDocument/2006/customXml" ds:itemID="{5DF8372D-DE08-437E-AB6C-882B73F32495}">
+<ds:datastoreItem xmlns:ds="http://schemas.openxmlformats.org/officeDocument/2006/customXml" ds:itemID="{E37892A7-4A69-4A70-A201-351AE122DE86}">
   <ds:schemaRefs>
     <ds:schemaRef ds:uri="http://schemas.openxmlformats.org/officeDocument/2006/bibliography"/>
   </ds:schemaRefs>

</xml_diff>

<commit_message>
FINISHED: chapter 3+4 AND started chapter 5
</commit_message>
<xml_diff>
--- a/documentation/Diploma_paper.docx
+++ b/documentation/Diploma_paper.docx
@@ -176,7 +176,6 @@
           </wp:anchor>
         </w:drawing>
       </w:r>
-      <w:proofErr w:type="spellStart"/>
       <w:r>
         <w:rPr>
           <w:rFonts w:ascii="Times New Roman" w:hAnsi="Times New Roman" w:cs="Times New Roman"/>
@@ -184,9 +183,8 @@
           <w:szCs w:val="28"/>
           <w:lang w:val="en-US"/>
         </w:rPr>
-        <w:t>Politehnica</w:t>
-      </w:r>
-      <w:proofErr w:type="spellEnd"/>
+        <w:t>Polytechnic</w:t>
+      </w:r>
       <w:r>
         <w:rPr>
           <w:rFonts w:ascii="Times New Roman" w:hAnsi="Times New Roman" w:cs="Times New Roman"/>
@@ -345,7 +343,7 @@
           </mc:Choice>
           <mc:Fallback>
             <w:pict>
-              <v:line w14:anchorId="4BAE60CC" id="Line 22" o:spid="_x0000_s1026" style="position:absolute;z-index:251659264;visibility:visible;mso-wrap-style:square;mso-width-percent:0;mso-height-percent:0;mso-wrap-distance-left:9pt;mso-wrap-distance-top:0;mso-wrap-distance-right:9pt;mso-wrap-distance-bottom:0;mso-position-horizontal:left;mso-position-horizontal-relative:margin;mso-position-vertical:absolute;mso-position-vertical-relative:text;mso-width-percent:0;mso-height-percent:0;mso-width-relative:page;mso-height-relative:page" from="0,.4pt" to="470.1pt,.4pt" o:gfxdata="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" strokecolor="#669" strokeweight="3pt">
+              <v:line w14:anchorId="5B1927AD" id="Line 22" o:spid="_x0000_s1026" style="position:absolute;z-index:251659264;visibility:visible;mso-wrap-style:square;mso-width-percent:0;mso-height-percent:0;mso-wrap-distance-left:9pt;mso-wrap-distance-top:0;mso-wrap-distance-right:9pt;mso-wrap-distance-bottom:0;mso-position-horizontal:left;mso-position-horizontal-relative:margin;mso-position-vertical:absolute;mso-position-vertical-relative:text;mso-width-percent:0;mso-height-percent:0;mso-width-relative:page;mso-height-relative:page" from="0,.4pt" to="470.1pt,.4pt" o:gfxdata="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" strokecolor="#669" strokeweight="3pt">
                 <v:stroke linestyle="thinThick"/>
                 <w10:wrap anchorx="margin"/>
               </v:line>
@@ -1639,6 +1637,29 @@
           <w:pPr>
             <w:pStyle w:val="ListParagraph"/>
             <w:numPr>
+              <w:ilvl w:val="2"/>
+              <w:numId w:val="1"/>
+            </w:numPr>
+            <w:outlineLvl w:val="0"/>
+            <w:rPr>
+              <w:rFonts w:ascii="Times New Roman" w:hAnsi="Times New Roman" w:cs="Times New Roman"/>
+              <w:sz w:val="24"/>
+              <w:szCs w:val="24"/>
+            </w:rPr>
+          </w:pPr>
+          <w:r>
+            <w:rPr>
+              <w:rFonts w:ascii="Times New Roman" w:hAnsi="Times New Roman" w:cs="Times New Roman"/>
+              <w:sz w:val="24"/>
+              <w:szCs w:val="24"/>
+            </w:rPr>
+            <w:t>RESTful API</w:t>
+          </w:r>
+        </w:p>
+        <w:p>
+          <w:pPr>
+            <w:pStyle w:val="ListParagraph"/>
+            <w:numPr>
               <w:ilvl w:val="0"/>
               <w:numId w:val="1"/>
             </w:numPr>
@@ -2284,33 +2305,12 @@
     </w:sdt>
     <w:p>
       <w:pPr>
-        <w:outlineLvl w:val="0"/>
-        <w:rPr>
-          <w:rFonts w:ascii="Times New Roman" w:hAnsi="Times New Roman" w:cs="Times New Roman"/>
-          <w:sz w:val="24"/>
-          <w:szCs w:val="24"/>
-        </w:rPr>
-      </w:pPr>
-    </w:p>
-    <w:p>
-      <w:pPr>
-        <w:spacing w:before="800" w:after="600"/>
-        <w:outlineLvl w:val="0"/>
-        <w:rPr>
-          <w:rFonts w:ascii="Times New Roman" w:hAnsi="Times New Roman" w:cs="Times New Roman"/>
-          <w:b/>
-          <w:sz w:val="32"/>
-          <w:szCs w:val="32"/>
-        </w:rPr>
-      </w:pPr>
-    </w:p>
-    <w:p>
-      <w:pPr>
         <w:pStyle w:val="HEADERBIG"/>
         <w:spacing w:line="240" w:lineRule="auto"/>
         <w:outlineLvl w:val="0"/>
       </w:pPr>
       <w:r>
+        <w:lastRenderedPageBreak/>
         <w:t xml:space="preserve">1 </w:t>
       </w:r>
       <w:r>
@@ -2452,22 +2452,22 @@
         <w:t xml:space="preserve"> The reason why I did not develop a web page is because users prefer native application</w:t>
       </w:r>
       <w:r>
-        <w:t xml:space="preserve"> instead of web applications. There are a lot of reasons why this is the case, one of the reason is that it is faster and native application are more easily personalized, and users tend to like </w:t>
+        <w:t xml:space="preserve"> instead of web applications. There are a lot of reasons why this is the case, one of the reason is that it is faster and native application are more easily personalized, and users tend to like personalizing their application. Another reason for prefering application is that is more secure, and they can work up until a point without internet connection.</w:t>
+      </w:r>
+    </w:p>
+    <w:p>
+      <w:pPr>
+        <w:pStyle w:val="body1"/>
+      </w:pPr>
+      <w:r>
+        <w:t>The mobile application is called split the bill, this application helps with spliting the chores and cleaning supplies between the people living in the same flat, and it also has a</w:t>
+      </w:r>
+      <w:r>
+        <w:t xml:space="preserve"> billboard page </w:t>
       </w:r>
       <w:r>
         <w:lastRenderedPageBreak/>
-        <w:t>personalizing their application. Another reason for prefering application is that is more secure, and they can work up until a point without internet connection.</w:t>
-      </w:r>
-    </w:p>
-    <w:p>
-      <w:pPr>
-        <w:pStyle w:val="body1"/>
-      </w:pPr>
-      <w:r>
-        <w:t>The mobile application is called split the bill, this application helps with spliting the chores and cleaning supplies between the people living in the same flat, and it also has a</w:t>
-      </w:r>
-      <w:r>
-        <w:t xml:space="preserve"> billboard page for putting announcements for people to see. In short the application will be useful for people who want to keep track of the things above and help them organize themsel</w:t>
+        <w:t>for putting announcements for people to see. In short the application will be useful for people who want to keep track of the things above and help them organize themsel</w:t>
       </w:r>
       <w:r>
         <w:t>v</w:t>
@@ -2475,17 +2475,6 @@
       <w:r>
         <w:t>es more easily.</w:t>
       </w:r>
-    </w:p>
-    <w:p>
-      <w:pPr>
-        <w:spacing w:line="240" w:lineRule="auto"/>
-        <w:ind w:firstLine="720"/>
-        <w:rPr>
-          <w:rFonts w:ascii="Times New Roman" w:hAnsi="Times New Roman" w:cs="Times New Roman"/>
-          <w:sz w:val="24"/>
-          <w:szCs w:val="24"/>
-        </w:rPr>
-      </w:pPr>
     </w:p>
     <w:p>
       <w:pPr>
@@ -2546,6 +2535,14 @@
       </w:pPr>
       <w:r>
         <w:t>It is also useful because the people who use this application can also make announcements and polls that the other can see. The announcements are for example when the landlord is coming over to collect the rent, and people need to be home, and someone writes this announcements in the bill board page of the application. People can also ask their roommates question if they can have some friends over, or if they can host a party, and the other people can vote with yes or no.</w:t>
+      </w:r>
+    </w:p>
+    <w:p>
+      <w:pPr>
+        <w:pStyle w:val="body1"/>
+      </w:pPr>
+      <w:r>
+        <w:t>The application will be a native application, for both Android and IOS devices.</w:t>
       </w:r>
     </w:p>
     <w:p>
@@ -2632,6 +2629,63 @@
     </w:p>
     <w:p>
       <w:pPr>
+        <w:pStyle w:val="body1"/>
+      </w:pPr>
+      <w:r>
+        <w:lastRenderedPageBreak/>
+        <w:t xml:space="preserve">An important use case is the authetication of the user this is done using firebase. When a user register they will have to provide the following information: first name, last name, nickname, phone number, a valid email address and a password. When sigin in the users will have to use their email address, because this one of the way you can autheticate using firebase. The users will be able to log out from the application. In case the user forgets to their password they can complete a form with their registered email address, to where the user will recieve a message with a link where they can reset their password. </w:t>
+      </w:r>
+    </w:p>
+    <w:p>
+      <w:pPr>
+        <w:pStyle w:val="body1"/>
+      </w:pPr>
+      <w:r>
+        <w:t xml:space="preserve">Users will be able to view their user information, they will also be able to edit some of the information if it is outdated or it was misstyped. The followind data can be edited: first name, last name, nick name, phone number. </w:t>
+      </w:r>
+    </w:p>
+    <w:p>
+      <w:pPr>
+        <w:pStyle w:val="body1"/>
+      </w:pPr>
+      <w:r>
+        <w:t>Another use case is the personalization of the application, the user can enter a dark theme mode, or if they choose the light theme mode they can edit the color of the application.</w:t>
+      </w:r>
+    </w:p>
+    <w:p>
+      <w:pPr>
+        <w:pStyle w:val="body1"/>
+      </w:pPr>
+      <w:r>
+        <w:t>Reporting some issues is also possible by completing a form, the form contains three fields, a title, a description field where the user will be able to detail the what is wrong with the application, and a type. The type can be as follows: crash, bug or other.</w:t>
+      </w:r>
+    </w:p>
+    <w:p>
+      <w:pPr>
+        <w:pStyle w:val="body1"/>
+      </w:pPr>
+      <w:r>
+        <w:t xml:space="preserve">The cleaning supplies information represent a list for all the cleaning supplies for the apartment that the user is apart of. The elements of the list will contain the following information:name, price, the nickname of the userthe type which represent where the supply will be used, the types can be of kitchen, bathroom, living or other. The user can add and delete from this list, and they can also reset the list meaning all the information will be deleted. The deletion will be possible by swiping the element from right to left. Another important use case is the generation for the contribution of each user, the generated data will be as follows: the total amount spent will be calculated and also each user how much paid from the total amount. The calculated result for each user will be the amount that user spent and the precentage from the total amount. </w:t>
+      </w:r>
+    </w:p>
+    <w:p>
+      <w:pPr>
+        <w:pStyle w:val="body1"/>
+      </w:pPr>
+      <w:r>
+        <w:t xml:space="preserve">Billboard announcement infromation use case will provide the user the possibility to put an announcement or a poll for the other users in that apartment to see. The billboard will contain a list of announcements, each element regardless of their type will contain a title, a description, the author of the post. If it is a simple announcment it will only have the above information, on the other hand if it is a poll type than the users will be able to vote with yes or no, and the result of the application will be shown and updated each time a user votes. The user will be able to add and delete from this list as in the cleaning supply page. When addin a new element the user must specify the availability of the announcemnts, because after the time specified by the user the element will be deleted automatically by the system. </w:t>
+      </w:r>
+    </w:p>
+    <w:p>
+      <w:pPr>
+        <w:pStyle w:val="body1"/>
+      </w:pPr>
+      <w:r>
+        <w:t>The chores list informatio list is another important aspect, here the user will be able to view the list of chores that are attached to that specific apartment. The users can add and delete from this list at any given time, deletion will happen the same way as in the bill board use case. Each element of the list will show the following informtation: the name of the chores, a description of the element, the current assigne. After the given amount of time the chores are reassigned to different people, this can be set in the page, and for all the element in the list the changing interval will be the same.</w:t>
+      </w:r>
+    </w:p>
+    <w:p>
+      <w:pPr>
         <w:pStyle w:val="HEADERMEDIUM"/>
         <w:numPr>
           <w:ilvl w:val="0"/>
@@ -2860,10 +2914,350 @@
         </w:numPr>
       </w:pPr>
       <w:r>
-        <w:t>The aparment, user, chores, billboard and cleaning supplies information for each element is places on cards as a UI element.</w:t>
-      </w:r>
-      <w:bookmarkStart w:id="0" w:name="_GoBack"/>
-      <w:bookmarkEnd w:id="0"/>
+        <w:t>Interface should be simple and user friendly</w:t>
+      </w:r>
+      <w:r>
+        <w:t>.</w:t>
+      </w:r>
+    </w:p>
+    <w:p>
+      <w:pPr>
+        <w:pStyle w:val="headeeerMain"/>
+      </w:pPr>
+      <w:r>
+        <w:t>3. Application design</w:t>
+      </w:r>
+    </w:p>
+    <w:p>
+      <w:pPr>
+        <w:pStyle w:val="headerr111"/>
+        <w:numPr>
+          <w:ilvl w:val="0"/>
+          <w:numId w:val="0"/>
+        </w:numPr>
+        <w:ind w:left="567" w:hanging="567"/>
+        <w:rPr>
+          <w:lang w:val="en-US"/>
+        </w:rPr>
+      </w:pPr>
+      <w:r>
+        <w:t xml:space="preserve">3.1 </w:t>
+      </w:r>
+      <w:r>
+        <w:t>Architecture</w:t>
+      </w:r>
+    </w:p>
+    <w:p>
+      <w:pPr>
+        <w:pStyle w:val="body1"/>
+      </w:pPr>
+      <w:r>
+        <w:rPr>
+          <w:noProof/>
+        </w:rPr>
+        <w:drawing>
+          <wp:anchor distT="0" distB="0" distL="114300" distR="114300" simplePos="0" relativeHeight="251665408" behindDoc="0" locked="0" layoutInCell="1" allowOverlap="1" wp14:anchorId="4D6CAA7E" wp14:editId="4B133D11">
+            <wp:simplePos x="0" y="0"/>
+            <wp:positionH relativeFrom="page">
+              <wp:align>center</wp:align>
+            </wp:positionH>
+            <wp:positionV relativeFrom="paragraph">
+              <wp:posOffset>583565</wp:posOffset>
+            </wp:positionV>
+            <wp:extent cx="5654040" cy="1821180"/>
+            <wp:effectExtent l="0" t="0" r="3810" b="7620"/>
+            <wp:wrapSquare wrapText="bothSides"/>
+            <wp:docPr id="11" name="Picture 11"/>
+            <wp:cNvGraphicFramePr>
+              <a:graphicFrameLocks xmlns:a="http://schemas.openxmlformats.org/drawingml/2006/main" noChangeAspect="1"/>
+            </wp:cNvGraphicFramePr>
+            <a:graphic xmlns:a="http://schemas.openxmlformats.org/drawingml/2006/main">
+              <a:graphicData uri="http://schemas.openxmlformats.org/drawingml/2006/picture">
+                <pic:pic xmlns:pic="http://schemas.openxmlformats.org/drawingml/2006/picture">
+                  <pic:nvPicPr>
+                    <pic:cNvPr id="11" name="Untitled Diagram (3).png"/>
+                    <pic:cNvPicPr/>
+                  </pic:nvPicPr>
+                  <pic:blipFill rotWithShape="1">
+                    <a:blip r:embed="rId11">
+                      <a:extLst>
+                        <a:ext uri="{28A0092B-C50C-407E-A947-70E740481C1C}">
+                          <a14:useLocalDpi xmlns:a14="http://schemas.microsoft.com/office/drawing/2010/main" val="0"/>
+                        </a:ext>
+                      </a:extLst>
+                    </a:blip>
+                    <a:srcRect l="1772" t="9673" r="2408" b="10609"/>
+                    <a:stretch/>
+                  </pic:blipFill>
+                  <pic:spPr bwMode="auto">
+                    <a:xfrm>
+                      <a:off x="0" y="0"/>
+                      <a:ext cx="5654040" cy="1821180"/>
+                    </a:xfrm>
+                    <a:prstGeom prst="rect">
+                      <a:avLst/>
+                    </a:prstGeom>
+                    <a:ln>
+                      <a:noFill/>
+                    </a:ln>
+                    <a:extLst>
+                      <a:ext uri="{53640926-AAD7-44D8-BBD7-CCE9431645EC}">
+                        <a14:shadowObscured xmlns:a14="http://schemas.microsoft.com/office/drawing/2010/main"/>
+                      </a:ext>
+                    </a:extLst>
+                  </pic:spPr>
+                </pic:pic>
+              </a:graphicData>
+            </a:graphic>
+            <wp14:sizeRelH relativeFrom="page">
+              <wp14:pctWidth>0</wp14:pctWidth>
+            </wp14:sizeRelH>
+            <wp14:sizeRelV relativeFrom="page">
+              <wp14:pctHeight>0</wp14:pctHeight>
+            </wp14:sizeRelV>
+          </wp:anchor>
+        </w:drawing>
+      </w:r>
+      <w:r>
+        <w:t>For this application I used layer architecture, in the application I have three layers, a presentation layer, a business logic layer and for the backend I have used firebase</w:t>
+      </w:r>
+      <w:r>
+        <w:t>, the architecture is shown in the diagram bellow:</w:t>
+      </w:r>
+    </w:p>
+    <w:p>
+      <w:pPr>
+        <w:pStyle w:val="body1"/>
+      </w:pPr>
+      <w:r>
+        <w:lastRenderedPageBreak/>
+        <w:t>The presentation layer repestins the previously mentioned widget tree, that rerenders each time some changes appear in the business logic</w:t>
+      </w:r>
+      <w:r>
+        <w:t>. This is possible using Scope Model and having references to function using the Scope Model Descendant object that wraps around the widgets</w:t>
+      </w:r>
+      <w:r>
+        <w:t xml:space="preserve">. In the business logic section I handle the fetching and writing of the data to firebase. In this layer </w:t>
+      </w:r>
+      <w:r>
+        <w:t xml:space="preserve">I also implament some functionality like </w:t>
+      </w:r>
+      <w:r>
+        <w:t>.</w:t>
+      </w:r>
+      <w:r>
+        <w:t xml:space="preserve"> The backend layer is completly handeled by Firebase.</w:t>
+      </w:r>
+      <w:r>
+        <w:t xml:space="preserve"> </w:t>
+      </w:r>
+    </w:p>
+    <w:p>
+      <w:pPr>
+        <w:pStyle w:val="body1"/>
+      </w:pPr>
+      <w:r>
+        <w:rPr>
+          <w:noProof/>
+        </w:rPr>
+        <w:drawing>
+          <wp:anchor distT="0" distB="0" distL="114300" distR="114300" simplePos="0" relativeHeight="251664384" behindDoc="0" locked="0" layoutInCell="1" allowOverlap="1" wp14:anchorId="73B4E3D5" wp14:editId="022F0379">
+            <wp:simplePos x="0" y="0"/>
+            <wp:positionH relativeFrom="margin">
+              <wp:posOffset>-13970</wp:posOffset>
+            </wp:positionH>
+            <wp:positionV relativeFrom="paragraph">
+              <wp:posOffset>1205865</wp:posOffset>
+            </wp:positionV>
+            <wp:extent cx="5850890" cy="5904865"/>
+            <wp:effectExtent l="0" t="0" r="0" b="635"/>
+            <wp:wrapSquare wrapText="bothSides"/>
+            <wp:docPr id="7" name="Picture 7"/>
+            <wp:cNvGraphicFramePr>
+              <a:graphicFrameLocks xmlns:a="http://schemas.openxmlformats.org/drawingml/2006/main" noChangeAspect="1"/>
+            </wp:cNvGraphicFramePr>
+            <a:graphic xmlns:a="http://schemas.openxmlformats.org/drawingml/2006/main">
+              <a:graphicData uri="http://schemas.openxmlformats.org/drawingml/2006/picture">
+                <pic:pic xmlns:pic="http://schemas.openxmlformats.org/drawingml/2006/picture">
+                  <pic:nvPicPr>
+                    <pic:cNvPr id="7" name="Untitled Diagram (1).png"/>
+                    <pic:cNvPicPr/>
+                  </pic:nvPicPr>
+                  <pic:blipFill>
+                    <a:blip r:embed="rId12">
+                      <a:extLst>
+                        <a:ext uri="{28A0092B-C50C-407E-A947-70E740481C1C}">
+                          <a14:useLocalDpi xmlns:a14="http://schemas.microsoft.com/office/drawing/2010/main" val="0"/>
+                        </a:ext>
+                      </a:extLst>
+                    </a:blip>
+                    <a:stretch>
+                      <a:fillRect/>
+                    </a:stretch>
+                  </pic:blipFill>
+                  <pic:spPr>
+                    <a:xfrm>
+                      <a:off x="0" y="0"/>
+                      <a:ext cx="5850890" cy="5904865"/>
+                    </a:xfrm>
+                    <a:prstGeom prst="rect">
+                      <a:avLst/>
+                    </a:prstGeom>
+                  </pic:spPr>
+                </pic:pic>
+              </a:graphicData>
+            </a:graphic>
+            <wp14:sizeRelH relativeFrom="page">
+              <wp14:pctWidth>0</wp14:pctWidth>
+            </wp14:sizeRelH>
+            <wp14:sizeRelV relativeFrom="page">
+              <wp14:pctHeight>0</wp14:pctHeight>
+            </wp14:sizeRelV>
+          </wp:anchor>
+        </w:drawing>
+      </w:r>
+      <w:r>
+        <w:t>Split the bill also takes advante of event-based programming, which is useful when objects change their state. In case of flutter, as mentioned before we have Scope Models and Scope Model Decendants</w:t>
+      </w:r>
+      <w:r>
+        <w:t>, and using these I can update the state of the model, from the presentation</w:t>
+      </w:r>
+      <w:r>
+        <w:t xml:space="preserve"> l</w:t>
+      </w:r>
+      <w:r>
+        <w:t>ayer and redrawing the layout. This is possible because Scope Model notifies the Scope Model Decendants that</w:t>
+      </w:r>
+      <w:r>
+        <w:t xml:space="preserve"> can</w:t>
+      </w:r>
+      <w:r>
+        <w:t xml:space="preserve"> found</w:t>
+      </w:r>
+      <w:r>
+        <w:t xml:space="preserve"> lower down the </w:t>
+      </w:r>
+      <w:r>
+        <w:t xml:space="preserve">widget </w:t>
+      </w:r>
+      <w:r>
+        <w:t>tree that some changes occoured</w:t>
+      </w:r>
+      <w:r>
+        <w:t>.</w:t>
+      </w:r>
+    </w:p>
+    <w:p>
+      <w:pPr>
+        <w:pStyle w:val="headerr111"/>
+        <w:numPr>
+          <w:ilvl w:val="0"/>
+          <w:numId w:val="0"/>
+        </w:numPr>
+        <w:ind w:left="567" w:hanging="567"/>
+      </w:pPr>
+      <w:r>
+        <w:lastRenderedPageBreak/>
+        <w:t>3.2 Structure o</w:t>
+      </w:r>
+      <w:r>
+        <w:t>f</w:t>
+      </w:r>
+      <w:r>
+        <w:t xml:space="preserve"> the data model</w:t>
+      </w:r>
+    </w:p>
+    <w:p>
+      <w:pPr>
+        <w:pStyle w:val="body1"/>
+      </w:pPr>
+      <w:r>
+        <w:t xml:space="preserve">The data that is saved to the Firebase data model is in json format, but in the application there are some object that represent by some custom objects. The classes that define these models </w:t>
+      </w:r>
+      <w:r>
+        <w:t>have a function that converts the data into a Map, that is accepted by Firebase.</w:t>
+      </w:r>
+    </w:p>
+    <w:p>
+      <w:pPr>
+        <w:pStyle w:val="body1"/>
+      </w:pPr>
+      <w:r>
+        <w:rPr>
+          <w:noProof/>
+        </w:rPr>
+        <w:drawing>
+          <wp:anchor distT="0" distB="0" distL="114300" distR="114300" simplePos="0" relativeHeight="251663360" behindDoc="0" locked="0" layoutInCell="1" allowOverlap="1" wp14:anchorId="372B9BE0" wp14:editId="486E165C">
+            <wp:simplePos x="0" y="0"/>
+            <wp:positionH relativeFrom="margin">
+              <wp:align>right</wp:align>
+            </wp:positionH>
+            <wp:positionV relativeFrom="paragraph">
+              <wp:posOffset>760095</wp:posOffset>
+            </wp:positionV>
+            <wp:extent cx="5760720" cy="3840480"/>
+            <wp:effectExtent l="0" t="0" r="0" b="7620"/>
+            <wp:wrapTopAndBottom/>
+            <wp:docPr id="6" name="Picture 6" descr="C:\Users\EmeseMathe\Downloads\Untitled Diagram.png"/>
+            <wp:cNvGraphicFramePr>
+              <a:graphicFrameLocks xmlns:a="http://schemas.openxmlformats.org/drawingml/2006/main" noChangeAspect="1"/>
+            </wp:cNvGraphicFramePr>
+            <a:graphic xmlns:a="http://schemas.openxmlformats.org/drawingml/2006/main">
+              <a:graphicData uri="http://schemas.openxmlformats.org/drawingml/2006/picture">
+                <pic:pic xmlns:pic="http://schemas.openxmlformats.org/drawingml/2006/picture">
+                  <pic:nvPicPr>
+                    <pic:cNvPr id="0" name="Picture 1" descr="C:\Users\EmeseMathe\Downloads\Untitled Diagram.png"/>
+                    <pic:cNvPicPr>
+                      <a:picLocks noChangeAspect="1" noChangeArrowheads="1"/>
+                    </pic:cNvPicPr>
+                  </pic:nvPicPr>
+                  <pic:blipFill>
+                    <a:blip r:embed="rId13">
+                      <a:extLst>
+                        <a:ext uri="{28A0092B-C50C-407E-A947-70E740481C1C}">
+                          <a14:useLocalDpi xmlns:a14="http://schemas.microsoft.com/office/drawing/2010/main" val="0"/>
+                        </a:ext>
+                      </a:extLst>
+                    </a:blip>
+                    <a:srcRect/>
+                    <a:stretch>
+                      <a:fillRect/>
+                    </a:stretch>
+                  </pic:blipFill>
+                  <pic:spPr bwMode="auto">
+                    <a:xfrm>
+                      <a:off x="0" y="0"/>
+                      <a:ext cx="5760720" cy="3840480"/>
+                    </a:xfrm>
+                    <a:prstGeom prst="rect">
+                      <a:avLst/>
+                    </a:prstGeom>
+                    <a:noFill/>
+                    <a:ln>
+                      <a:noFill/>
+                    </a:ln>
+                  </pic:spPr>
+                </pic:pic>
+              </a:graphicData>
+            </a:graphic>
+            <wp14:sizeRelH relativeFrom="page">
+              <wp14:pctWidth>0</wp14:pctWidth>
+            </wp14:sizeRelH>
+            <wp14:sizeRelV relativeFrom="page">
+              <wp14:pctHeight>0</wp14:pctHeight>
+            </wp14:sizeRelV>
+          </wp:anchor>
+        </w:drawing>
+      </w:r>
+      <w:r>
+        <w:t xml:space="preserve">There are </w:t>
+      </w:r>
+      <w:r>
+        <w:t>five</w:t>
+      </w:r>
+      <w:r>
+        <w:t xml:space="preserve"> such models throughout the project. In the diagram bellow you can see the models and their fields. </w:t>
+      </w:r>
     </w:p>
     <w:p>
       <w:pPr>
@@ -2920,6 +3314,7 @@
         <w:pStyle w:val="body1"/>
       </w:pPr>
       <w:r>
+        <w:lastRenderedPageBreak/>
         <w:t>The framework doesn’t depend on the widgets that are used by the platforms, because it only needs the canvas to draw it’s own rendering.</w:t>
       </w:r>
     </w:p>
@@ -2931,43 +3326,165 @@
         <w:t xml:space="preserve">Flutter implements the OOP principle of the composition over inheritance. </w:t>
       </w:r>
       <w:r>
-        <w:t xml:space="preserve">Composition and inheritance are both fundamental concepts of object-oriented programming. Composition means that a class has a reference to some other class, thus establishing a    HAS-A relationship </w:t>
-      </w:r>
+        <w:t>Composition and inheritance are both fundamental concepts of object-oriented programming. Composition means that a class has a reference to some other class, thus establishing a    HAS-A relationship between these two classes. Inheritance on the other hand is a process where the class that inherits the super class and it’s public and protected methods and fields, this principle establishes an IS-A relationship between the parent and the child class.</w:t>
+      </w:r>
+    </w:p>
+    <w:p>
+      <w:pPr>
+        <w:pStyle w:val="body1"/>
+      </w:pPr>
+      <w:r>
+        <w:rPr>
+          <w:noProof/>
+        </w:rPr>
+        <w:drawing>
+          <wp:anchor distT="0" distB="0" distL="114300" distR="114300" simplePos="0" relativeHeight="251666432" behindDoc="0" locked="0" layoutInCell="1" allowOverlap="1" wp14:anchorId="3912255D" wp14:editId="23B31127">
+            <wp:simplePos x="0" y="0"/>
+            <wp:positionH relativeFrom="column">
+              <wp:posOffset>-95975</wp:posOffset>
+            </wp:positionH>
+            <wp:positionV relativeFrom="paragraph">
+              <wp:posOffset>1336040</wp:posOffset>
+            </wp:positionV>
+            <wp:extent cx="5974715" cy="4963795"/>
+            <wp:effectExtent l="0" t="0" r="6985" b="8255"/>
+            <wp:wrapSquare wrapText="bothSides"/>
+            <wp:docPr id="9" name="Picture 9"/>
+            <wp:cNvGraphicFramePr>
+              <a:graphicFrameLocks xmlns:a="http://schemas.openxmlformats.org/drawingml/2006/main" noChangeAspect="1"/>
+            </wp:cNvGraphicFramePr>
+            <a:graphic xmlns:a="http://schemas.openxmlformats.org/drawingml/2006/main">
+              <a:graphicData uri="http://schemas.openxmlformats.org/drawingml/2006/picture">
+                <pic:pic xmlns:pic="http://schemas.openxmlformats.org/drawingml/2006/picture">
+                  <pic:nvPicPr>
+                    <pic:cNvPr id="9" name="Untitled Diagram (4).png"/>
+                    <pic:cNvPicPr/>
+                  </pic:nvPicPr>
+                  <pic:blipFill>
+                    <a:blip r:embed="rId14">
+                      <a:extLst>
+                        <a:ext uri="{28A0092B-C50C-407E-A947-70E740481C1C}">
+                          <a14:useLocalDpi xmlns:a14="http://schemas.microsoft.com/office/drawing/2010/main" val="0"/>
+                        </a:ext>
+                      </a:extLst>
+                    </a:blip>
+                    <a:stretch>
+                      <a:fillRect/>
+                    </a:stretch>
+                  </pic:blipFill>
+                  <pic:spPr>
+                    <a:xfrm>
+                      <a:off x="0" y="0"/>
+                      <a:ext cx="5974715" cy="4963795"/>
+                    </a:xfrm>
+                    <a:prstGeom prst="rect">
+                      <a:avLst/>
+                    </a:prstGeom>
+                  </pic:spPr>
+                </pic:pic>
+              </a:graphicData>
+            </a:graphic>
+            <wp14:sizeRelH relativeFrom="page">
+              <wp14:pctWidth>0</wp14:pctWidth>
+            </wp14:sizeRelH>
+            <wp14:sizeRelV relativeFrom="page">
+              <wp14:pctHeight>0</wp14:pctHeight>
+            </wp14:sizeRelV>
+          </wp:anchor>
+        </w:drawing>
+      </w:r>
+      <w:r>
+        <w:t>A flutter application consists of a widget tree, so the application consists of small widgets which creates a complex user interface. A widget can be of two types. Stateless</w:t>
+      </w:r>
+      <w:r>
+        <w:t xml:space="preserve"> </w:t>
+      </w:r>
+      <w:r>
+        <w:t>Widget which doesn’t change thus it is a final widget, and the Stateful</w:t>
+      </w:r>
+      <w:r>
+        <w:t xml:space="preserve"> </w:t>
+      </w:r>
+      <w:r>
+        <w:t>Widget, this type of widget changes states by calling the function setState()</w:t>
+      </w:r>
+      <w:r>
+        <w:t xml:space="preserve"> which notifies the listeners that the state of the widget has changed thus</w:t>
+      </w:r>
+      <w:r>
+        <w:t xml:space="preserve"> the widget is redrawn.</w:t>
+      </w:r>
+      <w:r>
+        <w:t>Bellow you can see an example of a widget tree and the code sample for which the tree is built</w:t>
+      </w:r>
+    </w:p>
+    <w:p>
+      <w:pPr>
+        <w:pStyle w:val="body1"/>
+      </w:pPr>
+    </w:p>
+    <w:p>
+      <w:pPr>
+        <w:pStyle w:val="body1"/>
+      </w:pPr>
       <w:r>
         <w:lastRenderedPageBreak/>
-        <w:t>between these two classes. Inheritance on the other hand is a process where the class that inherits the super class and it’s public and protected methods and fields, this principle establishes an IS-A relationship between the parent and the child class.</w:t>
-      </w:r>
-    </w:p>
-    <w:p>
-      <w:pPr>
-        <w:pStyle w:val="body1"/>
-      </w:pPr>
-      <w:r>
-        <w:t>A flutter application consists of a widget tree, so the application consists of small widgets which creates a complex user interface. A widget can be of two types. Stateless</w:t>
-      </w:r>
-      <w:r>
-        <w:t xml:space="preserve"> </w:t>
-      </w:r>
-      <w:r>
-        <w:t>Widget which doesn’t change thus it is a final widget, and the Stateful</w:t>
-      </w:r>
-      <w:r>
-        <w:t xml:space="preserve"> </w:t>
-      </w:r>
-      <w:r>
-        <w:t>Widget, this type of widget changes states by calling the function setState()</w:t>
-      </w:r>
-      <w:r>
-        <w:t xml:space="preserve"> which notifies the listeners that the state of the widget has changed thus</w:t>
-      </w:r>
-      <w:r>
-        <w:t xml:space="preserve"> the widget is redrawn.</w:t>
-      </w:r>
-    </w:p>
-    <w:p>
-      <w:pPr>
-        <w:pStyle w:val="body1"/>
-      </w:pPr>
+        <w:drawing>
+          <wp:anchor distT="0" distB="0" distL="114300" distR="114300" simplePos="0" relativeHeight="251667456" behindDoc="0" locked="0" layoutInCell="1" allowOverlap="1" wp14:anchorId="0D419C59" wp14:editId="18ABB395">
+            <wp:simplePos x="0" y="0"/>
+            <wp:positionH relativeFrom="column">
+              <wp:posOffset>-64135</wp:posOffset>
+            </wp:positionH>
+            <wp:positionV relativeFrom="paragraph">
+              <wp:posOffset>1905</wp:posOffset>
+            </wp:positionV>
+            <wp:extent cx="5878195" cy="3942715"/>
+            <wp:effectExtent l="0" t="0" r="8255" b="635"/>
+            <wp:wrapSquare wrapText="bothSides"/>
+            <wp:docPr id="8" name="Picture 8"/>
+            <wp:cNvGraphicFramePr>
+              <a:graphicFrameLocks xmlns:a="http://schemas.openxmlformats.org/drawingml/2006/main" noChangeAspect="1"/>
+            </wp:cNvGraphicFramePr>
+            <a:graphic xmlns:a="http://schemas.openxmlformats.org/drawingml/2006/main">
+              <a:graphicData uri="http://schemas.openxmlformats.org/drawingml/2006/picture">
+                <pic:pic xmlns:pic="http://schemas.openxmlformats.org/drawingml/2006/picture">
+                  <pic:nvPicPr>
+                    <pic:cNvPr id="1" name=""/>
+                    <pic:cNvPicPr/>
+                  </pic:nvPicPr>
+                  <pic:blipFill>
+                    <a:blip r:embed="rId15">
+                      <a:extLst>
+                        <a:ext uri="{28A0092B-C50C-407E-A947-70E740481C1C}">
+                          <a14:useLocalDpi xmlns:a14="http://schemas.microsoft.com/office/drawing/2010/main" val="0"/>
+                        </a:ext>
+                      </a:extLst>
+                    </a:blip>
+                    <a:stretch>
+                      <a:fillRect/>
+                    </a:stretch>
+                  </pic:blipFill>
+                  <pic:spPr>
+                    <a:xfrm>
+                      <a:off x="0" y="0"/>
+                      <a:ext cx="5878195" cy="3942715"/>
+                    </a:xfrm>
+                    <a:prstGeom prst="rect">
+                      <a:avLst/>
+                    </a:prstGeom>
+                  </pic:spPr>
+                </pic:pic>
+              </a:graphicData>
+            </a:graphic>
+            <wp14:sizeRelH relativeFrom="page">
+              <wp14:pctWidth>0</wp14:pctWidth>
+            </wp14:sizeRelH>
+            <wp14:sizeRelV relativeFrom="page">
+              <wp14:pctHeight>0</wp14:pctHeight>
+            </wp14:sizeRelV>
+          </wp:anchor>
+        </w:drawing>
+      </w:r>
       <w:r>
         <w:t>Because flutter is open-source there are a lot of packages that the developer can use to build the application faster, these packages can be added in the pubspec.</w:t>
       </w:r>
@@ -3051,6 +3568,7 @@
         </w:rPr>
       </w:pPr>
       <w:r>
+        <w:lastRenderedPageBreak/>
         <w:t>The Scope Model can be accessed in two ways, by using the widget ScopeModelDescendant, in which case the widget that is the descendant of the model will be rebuilt, or by statically accessing the ScopeModel.of(context) method.</w:t>
       </w:r>
     </w:p>
@@ -3064,168 +3582,794 @@
     </w:p>
     <w:p>
       <w:pPr>
-        <w:pStyle w:val="headerr111"/>
+        <w:pStyle w:val="body1"/>
+        <w:rPr>
+          <w:b/>
+        </w:rPr>
+      </w:pPr>
+      <w:r>
+        <w:t>Firebase is a platform created by</w:t>
+      </w:r>
+      <w:r>
+        <w:t xml:space="preserve"> Google, that can be categorized as BaaS (Backend as Service). Firebase offers a lot of features, these features help developers to create application that respond fast, thus creating a great user exprience. </w:t>
+      </w:r>
+    </w:p>
+    <w:p>
+      <w:pPr>
+        <w:pStyle w:val="body1"/>
+        <w:rPr>
+          <w:b/>
+        </w:rPr>
+      </w:pPr>
+      <w:r>
+        <w:t>This platform offers a lot of analytics, these are categorised into tree group the development group, which consists of a NoSql real time database, authetication, cloud messaging, storage, hosting, test las and crash reporting. Another of the grpups is the grow froup which focuses on the notifications, remote config, app indexing, dynamic links, invites, adWords. The last category is the earn group which consists of AdMob, so that developers can earn money from in-app adds.</w:t>
+      </w:r>
+    </w:p>
+    <w:p>
+      <w:pPr>
+        <w:pStyle w:val="headerSMALLL"/>
+      </w:pPr>
+      <w:r>
+        <w:t>4.2.1 Authentication</w:t>
+      </w:r>
+    </w:p>
+    <w:p>
+      <w:pPr>
+        <w:pStyle w:val="body1"/>
+      </w:pPr>
+      <w:r>
+        <w:t>For the diploma project I used the authetication, for users to be able to log in to the application, using firebase so that i do not save the user passwords into the database, and letting firebase handle user authetication.</w:t>
+      </w:r>
+    </w:p>
+    <w:p>
+      <w:pPr>
+        <w:pStyle w:val="body1"/>
+        <w:rPr>
+          <w:b/>
+        </w:rPr>
+      </w:pPr>
+      <w:r>
+        <w:t>Split the bill tries to autheticate the user via a login page, the credential of the user in our case email and password are sent to firebase, firebase then sends a response wheter the action was succesful or not</w:t>
+      </w:r>
+      <w:r>
+        <w:t>, the token that is sent back to the application is encoded and if this token is manipulated firebase will know that the user that is trying to autheticate is fake or someone is trying to steal data.</w:t>
+      </w:r>
+    </w:p>
+    <w:p>
+      <w:pPr>
+        <w:pStyle w:val="headerSMALLL"/>
+      </w:pPr>
+      <w:r>
+        <w:t>4.2.2 Real Time Database</w:t>
+      </w:r>
+    </w:p>
+    <w:p>
+      <w:pPr>
+        <w:pStyle w:val="body1"/>
+        <w:rPr>
+          <w:b/>
+        </w:rPr>
+      </w:pPr>
+      <w:r>
+        <w:t>Another feature that was used in my diploma project is the real-time data</w:t>
+      </w:r>
+      <w:r>
+        <w:t>base, this type of database is a NoSql database, this means that the data is stored in a file with the JSON format.</w:t>
+      </w:r>
+      <w:r>
+        <w:t>This mean that the datamodel is structured as a tree, and the data is saved by adding children to the parent node. The actual data that the user saves can be found at the leafs of the data model.</w:t>
+      </w:r>
+    </w:p>
+    <w:p>
+      <w:pPr>
+        <w:pStyle w:val="body1"/>
+        <w:rPr>
+          <w:b/>
+        </w:rPr>
+      </w:pPr>
+      <w:r>
+        <w:t>One of the main benefit of this type of database is that the data is synchonised in a few ms, thus making the mobile application res</w:t>
+      </w:r>
+      <w:r>
+        <w:t>pon</w:t>
+      </w:r>
+      <w:r>
+        <w:t>sive</w:t>
+      </w:r>
+      <w:r>
+        <w:t>. When users are using a moblie application they like it to be fast, and</w:t>
+      </w:r>
+      <w:r>
+        <w:rPr>
+          <w:b/>
+        </w:rPr>
+        <w:t xml:space="preserve"> </w:t>
+      </w:r>
+      <w:r>
+        <w:t>to</w:t>
+      </w:r>
+      <w:r>
+        <w:t xml:space="preserve"> </w:t>
+      </w:r>
+      <w:r>
+        <w:t xml:space="preserve">get the data as fast as possible. If an application is slow users tend to search for other options, ones that are faster. </w:t>
+      </w:r>
+    </w:p>
+    <w:p>
+      <w:pPr>
+        <w:pStyle w:val="body1"/>
+      </w:pPr>
+      <w:r>
+        <w:t>Another great feature of firebase is when that device looses it’s connection to the internet the events are still fired, so when the device goes back online the data will be merged to the database.</w:t>
+      </w:r>
+    </w:p>
+    <w:p>
+      <w:pPr>
+        <w:pStyle w:val="headerSMALLL"/>
+      </w:pPr>
+      <w:r>
+        <w:lastRenderedPageBreak/>
+        <w:t>4.2.3 RESTful API</w:t>
+      </w:r>
+    </w:p>
+    <w:p>
+      <w:pPr>
+        <w:pStyle w:val="body1"/>
+      </w:pPr>
+      <w:r>
+        <w:t xml:space="preserve">REST is short for Representational State Transfer, this API is used with http requests, such as GET, POST, PUT, DELETED. This method is used mostly for communication with web services. </w:t>
+      </w:r>
+      <w:r>
+        <w:t>The reason is user RESTful API is that this was the server doesn’t exactly know about your application, it doesn’t have concrete infromation about the application itself, unlike with Android development where the user has to connect the application directly to firebase. The application uses some endpoint to firebase for adding, chanding, fetching and deleting data.</w:t>
+      </w:r>
+    </w:p>
+    <w:p>
+      <w:pPr>
+        <w:pStyle w:val="body1"/>
+      </w:pPr>
+      <w:r>
+        <w:t xml:space="preserve">GET is used for fetching data from the data model, on the other hand POST is used to created or add new data, while PUT is called when an already existing data needs to changed. DELETE </w:t>
+      </w:r>
+      <w:r>
+        <w:t xml:space="preserve">as the name suggests it </w:t>
+      </w:r>
+      <w:r>
+        <w:t>is used to delete data.</w:t>
+      </w:r>
+      <w:r>
+        <w:t xml:space="preserve"> The data used by these requests can be block, file or even object, in split the bill the data is encoded in a map, that is formated so that it fits the real time database data model of json format.</w:t>
+      </w:r>
+    </w:p>
+    <w:p>
+      <w:pPr>
+        <w:pStyle w:val="body1"/>
+      </w:pPr>
+      <w:r>
+        <w:t>One of endpoint used in split the bill is when user is regiter</w:t>
+      </w:r>
+      <w:r>
+        <w:t xml:space="preserve">ing, </w:t>
+      </w:r>
+      <w:r>
+        <w:t>sign</w:t>
+      </w:r>
+      <w:r>
+        <w:t>ing</w:t>
+      </w:r>
+      <w:r>
+        <w:t xml:space="preserve"> in</w:t>
+      </w:r>
+      <w:r>
+        <w:t>, or requesting password reset is provided by google. T</w:t>
+      </w:r>
+      <w:r>
+        <w:t xml:space="preserve">his http link is an https which means it’s a secure link, the link contains an API key that can be found in the firebase project, that is created for this specific mobile application. </w:t>
+      </w:r>
+      <w:r>
+        <w:t>After login in the user, we get a response if the authentication was succeful or not, if not we get the following error codes: EMAIL_NOT_FOUND, INVALID_PASSWORD, USER_DISSABLED</w:t>
+      </w:r>
+      <w:r>
+        <w:t xml:space="preserve">. </w:t>
+      </w:r>
+      <w:r>
+        <w:t>A sample of the response body:</w:t>
+      </w:r>
+    </w:p>
+    <w:p>
+      <w:pPr>
+        <w:pStyle w:val="body1"/>
+      </w:pPr>
+      <w:r>
+        <w:rPr>
+          <w:noProof/>
+        </w:rPr>
+        <w:drawing>
+          <wp:inline distT="0" distB="0" distL="0" distR="0" wp14:anchorId="6D6DECD7" wp14:editId="59897244">
+            <wp:extent cx="5156705" cy="2202180"/>
+            <wp:effectExtent l="0" t="0" r="6350" b="7620"/>
+            <wp:docPr id="2" name="Picture 2"/>
+            <wp:cNvGraphicFramePr>
+              <a:graphicFrameLocks xmlns:a="http://schemas.openxmlformats.org/drawingml/2006/main" noChangeAspect="1"/>
+            </wp:cNvGraphicFramePr>
+            <a:graphic xmlns:a="http://schemas.openxmlformats.org/drawingml/2006/main">
+              <a:graphicData uri="http://schemas.openxmlformats.org/drawingml/2006/picture">
+                <pic:pic xmlns:pic="http://schemas.openxmlformats.org/drawingml/2006/picture">
+                  <pic:nvPicPr>
+                    <pic:cNvPr id="1" name=""/>
+                    <pic:cNvPicPr/>
+                  </pic:nvPicPr>
+                  <pic:blipFill>
+                    <a:blip r:embed="rId16"/>
+                    <a:stretch>
+                      <a:fillRect/>
+                    </a:stretch>
+                  </pic:blipFill>
+                  <pic:spPr>
+                    <a:xfrm>
+                      <a:off x="0" y="0"/>
+                      <a:ext cx="5207233" cy="2223758"/>
+                    </a:xfrm>
+                    <a:prstGeom prst="rect">
+                      <a:avLst/>
+                    </a:prstGeom>
+                  </pic:spPr>
+                </pic:pic>
+              </a:graphicData>
+            </a:graphic>
+          </wp:inline>
+        </w:drawing>
+      </w:r>
+    </w:p>
+    <w:p>
+      <w:pPr>
+        <w:pStyle w:val="body1"/>
+      </w:pPr>
+      <w:r>
+        <w:t>User registration has a similar procedure, but it has different error codes: EMAIL_EXISTS, OPERATION_NOT_ALLOWED, TOO_MANY_ATTEMPT_TRY_LATER. A sample for registation response body:</w:t>
+      </w:r>
+    </w:p>
+    <w:p>
+      <w:pPr>
+        <w:pStyle w:val="body1"/>
+      </w:pPr>
+      <w:r>
+        <w:rPr>
+          <w:noProof/>
+        </w:rPr>
+        <w:lastRenderedPageBreak/>
+        <w:drawing>
+          <wp:inline distT="0" distB="0" distL="0" distR="0" wp14:anchorId="68B650A6" wp14:editId="729FE195">
+            <wp:extent cx="5318760" cy="2016592"/>
+            <wp:effectExtent l="0" t="0" r="0" b="3175"/>
+            <wp:docPr id="3" name="Picture 3"/>
+            <wp:cNvGraphicFramePr>
+              <a:graphicFrameLocks xmlns:a="http://schemas.openxmlformats.org/drawingml/2006/main" noChangeAspect="1"/>
+            </wp:cNvGraphicFramePr>
+            <a:graphic xmlns:a="http://schemas.openxmlformats.org/drawingml/2006/main">
+              <a:graphicData uri="http://schemas.openxmlformats.org/drawingml/2006/picture">
+                <pic:pic xmlns:pic="http://schemas.openxmlformats.org/drawingml/2006/picture">
+                  <pic:nvPicPr>
+                    <pic:cNvPr id="1" name=""/>
+                    <pic:cNvPicPr/>
+                  </pic:nvPicPr>
+                  <pic:blipFill>
+                    <a:blip r:embed="rId17"/>
+                    <a:stretch>
+                      <a:fillRect/>
+                    </a:stretch>
+                  </pic:blipFill>
+                  <pic:spPr>
+                    <a:xfrm>
+                      <a:off x="0" y="0"/>
+                      <a:ext cx="5365478" cy="2034305"/>
+                    </a:xfrm>
+                    <a:prstGeom prst="rect">
+                      <a:avLst/>
+                    </a:prstGeom>
+                  </pic:spPr>
+                </pic:pic>
+              </a:graphicData>
+            </a:graphic>
+          </wp:inline>
+        </w:drawing>
+      </w:r>
+    </w:p>
+    <w:p>
+      <w:pPr>
+        <w:pStyle w:val="body1"/>
+      </w:pPr>
+      <w:r>
+        <w:t>Another feature that uses th</w:t>
+      </w:r>
+      <w:r>
+        <w:t>at uses a similar link provided in the documentation is the email reset that is sent to the email of the user. The response body of this later feature is more complex than the one preveiously discussed. This service provided by firebase send the user an email with a link, if the link is accessed the user has to complete a form with the new password, and thus changing his or her password.  Below you can see an example of such response:</w:t>
+      </w:r>
+    </w:p>
+    <w:p>
+      <w:pPr>
+        <w:pStyle w:val="body1"/>
+      </w:pPr>
+      <w:r>
+        <w:rPr>
+          <w:noProof/>
+        </w:rPr>
+        <w:drawing>
+          <wp:inline distT="0" distB="0" distL="0" distR="0" wp14:anchorId="091FE0FE" wp14:editId="2EDF6505">
+            <wp:extent cx="5234940" cy="3258638"/>
+            <wp:effectExtent l="0" t="0" r="3810" b="0"/>
+            <wp:docPr id="4" name="Picture 4"/>
+            <wp:cNvGraphicFramePr>
+              <a:graphicFrameLocks xmlns:a="http://schemas.openxmlformats.org/drawingml/2006/main" noChangeAspect="1"/>
+            </wp:cNvGraphicFramePr>
+            <a:graphic xmlns:a="http://schemas.openxmlformats.org/drawingml/2006/main">
+              <a:graphicData uri="http://schemas.openxmlformats.org/drawingml/2006/picture">
+                <pic:pic xmlns:pic="http://schemas.openxmlformats.org/drawingml/2006/picture">
+                  <pic:nvPicPr>
+                    <pic:cNvPr id="1" name=""/>
+                    <pic:cNvPicPr/>
+                  </pic:nvPicPr>
+                  <pic:blipFill rotWithShape="1">
+                    <a:blip r:embed="rId18"/>
+                    <a:srcRect l="540" t="3455" r="5683" b="3240"/>
+                    <a:stretch/>
+                  </pic:blipFill>
+                  <pic:spPr bwMode="auto">
+                    <a:xfrm>
+                      <a:off x="0" y="0"/>
+                      <a:ext cx="5337419" cy="3322429"/>
+                    </a:xfrm>
+                    <a:prstGeom prst="rect">
+                      <a:avLst/>
+                    </a:prstGeom>
+                    <a:ln>
+                      <a:noFill/>
+                    </a:ln>
+                    <a:extLst>
+                      <a:ext uri="{53640926-AAD7-44D8-BBD7-CCE9431645EC}">
+                        <a14:shadowObscured xmlns:a14="http://schemas.microsoft.com/office/drawing/2010/main"/>
+                      </a:ext>
+                    </a:extLst>
+                  </pic:spPr>
+                </pic:pic>
+              </a:graphicData>
+            </a:graphic>
+          </wp:inline>
+        </w:drawing>
+      </w:r>
+    </w:p>
+    <w:p>
+      <w:pPr>
+        <w:pStyle w:val="body1"/>
+      </w:pPr>
+    </w:p>
+    <w:p>
+      <w:pPr>
+        <w:pStyle w:val="body1"/>
+      </w:pPr>
+      <w:r>
+        <w:t>Another enpoint that is used in split the bill application is the https link for the real time database that is part of the firebase project, from where we got the API KEY mentioned abov</w:t>
+      </w:r>
+      <w:r>
+        <w:t>e</w:t>
+      </w:r>
+      <w:r>
+        <w:t>.</w:t>
+      </w:r>
+    </w:p>
+    <w:p>
+      <w:pPr>
+        <w:pStyle w:val="body1"/>
+      </w:pPr>
+    </w:p>
+    <w:p>
+      <w:pPr>
+        <w:pStyle w:val="body1"/>
+      </w:pPr>
+    </w:p>
+    <w:p>
+      <w:pPr>
+        <w:pStyle w:val="headeeerMain"/>
         <w:numPr>
           <w:ilvl w:val="0"/>
-          <w:numId w:val="0"/>
+          <w:numId w:val="5"/>
         </w:numPr>
-        <w:ind w:left="567"/>
-      </w:pPr>
-    </w:p>
-    <w:p>
-      <w:pPr>
-        <w:pStyle w:val="body1"/>
-        <w:rPr>
-          <w:b/>
-        </w:rPr>
-      </w:pPr>
-      <w:r>
-        <w:t>Firebase is a platform created by</w:t>
-      </w:r>
-      <w:r>
-        <w:t xml:space="preserve"> Google, that can be categorized as BaaS (Backend as Service). Firebase offers a lot of features, these features help developers to create application that respond fast, thus creating a great user exprience. </w:t>
-      </w:r>
-    </w:p>
-    <w:p>
-      <w:pPr>
-        <w:pStyle w:val="body1"/>
-        <w:rPr>
-          <w:b/>
-        </w:rPr>
       </w:pPr>
       <w:r>
         <w:lastRenderedPageBreak/>
-        <w:t>This platform offers a lot of analytics, these are categorised into tree group the development group, which consists of a NoSql real time database, authetication, cloud messaging, storage, hosting, test las and crash reporting. Another of the grpups is the grow froup which focuses on the notifications, remote config, app indexing, dynamic links, invites, adWords. The last category is the earn group which consists of AdMob, so that developers can earn money from in-app adds.</w:t>
+        <w:t>Application Implementation</w:t>
+      </w:r>
+    </w:p>
+    <w:p>
+      <w:pPr>
+        <w:pStyle w:val="bodyyyy"/>
+      </w:pPr>
+      <w:r>
+        <w:t>In this chapter I will explain in more detail about how the application was implemented.</w:t>
+      </w:r>
+    </w:p>
+    <w:p>
+      <w:pPr>
+        <w:pStyle w:val="headerr111"/>
+      </w:pPr>
+      <w:r>
+        <w:t>Account</w:t>
+      </w:r>
+    </w:p>
+    <w:p>
+      <w:pPr>
+        <w:pStyle w:val="bodyyyy"/>
+      </w:pPr>
+      <w:r>
+        <w:t xml:space="preserve">Each user </w:t>
+      </w:r>
+      <w:proofErr w:type="gramStart"/>
+      <w:r>
+        <w:t>has to</w:t>
+      </w:r>
+      <w:proofErr w:type="gramEnd"/>
+      <w:r>
+        <w:t xml:space="preserve"> have an account, they cannot use the anonymous authentication. This means that the user </w:t>
+      </w:r>
+      <w:proofErr w:type="gramStart"/>
+      <w:r>
+        <w:t>have</w:t>
+      </w:r>
+      <w:proofErr w:type="gramEnd"/>
+      <w:r>
+        <w:t xml:space="preserve"> to register and then later on authenticate before being able to access or view the application.</w:t>
       </w:r>
     </w:p>
     <w:p>
       <w:pPr>
         <w:pStyle w:val="headerSMALLL"/>
-      </w:pPr>
-      <w:r>
-        <w:t>4.2.1 Authentication</w:t>
-      </w:r>
-    </w:p>
-    <w:p>
-      <w:pPr>
-        <w:pStyle w:val="body1"/>
-        <w:rPr>
-          <w:b/>
-        </w:rPr>
-      </w:pPr>
-      <w:r>
-        <w:t>For the diploma project I used the authetication, for users to be able to log in to the application, using firebase so that i do not save the user passwords into the database, and letting firebase handle user authetication.</w:t>
-      </w:r>
-    </w:p>
-    <w:p>
-      <w:pPr>
-        <w:pStyle w:val="body1"/>
-        <w:rPr>
-          <w:b/>
-        </w:rPr>
-      </w:pPr>
-      <w:r>
-        <w:rPr>
-          <w:b/>
-        </w:rPr>
-        <w:t>// diagram from home</w:t>
+        <w:numPr>
+          <w:ilvl w:val="2"/>
+          <w:numId w:val="5"/>
+        </w:numPr>
+      </w:pPr>
+      <w:r>
+        <w:t>Registration</w:t>
+      </w:r>
+    </w:p>
+    <w:p>
+      <w:pPr>
+        <w:pStyle w:val="bodyyyy"/>
+      </w:pPr>
+      <w:r>
+        <w:t xml:space="preserve">The registration page </w:t>
+      </w:r>
+      <w:proofErr w:type="gramStart"/>
+      <w:r>
+        <w:t>consist</w:t>
+      </w:r>
+      <w:proofErr w:type="gramEnd"/>
+      <w:r>
+        <w:t xml:space="preserve"> of a form that the user has to complete, e</w:t>
+      </w:r>
+      <w:r>
+        <w:t xml:space="preserve">ach element from the </w:t>
+      </w:r>
+      <w:r>
+        <w:t xml:space="preserve">page is part of a single form, in my implementation I do use the verification of the field after the user entered all of the data. </w:t>
+      </w:r>
+      <w:r>
+        <w:t xml:space="preserve">In flutter there is a widget called </w:t>
+      </w:r>
+      <w:proofErr w:type="spellStart"/>
+      <w:r>
+        <w:t>TextFormField</w:t>
+      </w:r>
+      <w:proofErr w:type="spellEnd"/>
+      <w:r>
+        <w:t xml:space="preserve">, for </w:t>
+      </w:r>
+      <w:proofErr w:type="spellStart"/>
+      <w:r>
+        <w:t>eache</w:t>
+      </w:r>
+      <w:proofErr w:type="spellEnd"/>
+      <w:r>
+        <w:t xml:space="preserve"> element of a form a new widget of this instance will be added. </w:t>
+      </w:r>
+      <w:proofErr w:type="spellStart"/>
+      <w:r>
+        <w:t>TextForm</w:t>
+      </w:r>
+      <w:proofErr w:type="spellEnd"/>
+      <w:r>
+        <w:t xml:space="preserve"> field has a validation parameter, and when the user submits the whole form the validator will check if the input is a valid one.</w:t>
+      </w:r>
+    </w:p>
+    <w:p>
+      <w:pPr>
+        <w:pStyle w:val="bodyyyy"/>
+      </w:pPr>
+      <w:r>
+        <w:drawing>
+          <wp:anchor distT="0" distB="0" distL="114300" distR="114300" simplePos="0" relativeHeight="251668480" behindDoc="0" locked="0" layoutInCell="1" allowOverlap="1" wp14:anchorId="76AA56E4" wp14:editId="0EFC6301">
+            <wp:simplePos x="0" y="0"/>
+            <wp:positionH relativeFrom="column">
+              <wp:posOffset>-21590</wp:posOffset>
+            </wp:positionH>
+            <wp:positionV relativeFrom="paragraph">
+              <wp:posOffset>615315</wp:posOffset>
+            </wp:positionV>
+            <wp:extent cx="5862320" cy="3002280"/>
+            <wp:effectExtent l="0" t="0" r="5080" b="7620"/>
+            <wp:wrapTopAndBottom/>
+            <wp:docPr id="10" name="Picture 10"/>
+            <wp:cNvGraphicFramePr>
+              <a:graphicFrameLocks xmlns:a="http://schemas.openxmlformats.org/drawingml/2006/main" noChangeAspect="1"/>
+            </wp:cNvGraphicFramePr>
+            <a:graphic xmlns:a="http://schemas.openxmlformats.org/drawingml/2006/main">
+              <a:graphicData uri="http://schemas.openxmlformats.org/drawingml/2006/picture">
+                <pic:pic xmlns:pic="http://schemas.openxmlformats.org/drawingml/2006/picture">
+                  <pic:nvPicPr>
+                    <pic:cNvPr id="1" name=""/>
+                    <pic:cNvPicPr/>
+                  </pic:nvPicPr>
+                  <pic:blipFill>
+                    <a:blip r:embed="rId19">
+                      <a:extLst>
+                        <a:ext uri="{28A0092B-C50C-407E-A947-70E740481C1C}">
+                          <a14:useLocalDpi xmlns:a14="http://schemas.microsoft.com/office/drawing/2010/main" val="0"/>
+                        </a:ext>
+                      </a:extLst>
+                    </a:blip>
+                    <a:stretch>
+                      <a:fillRect/>
+                    </a:stretch>
+                  </pic:blipFill>
+                  <pic:spPr>
+                    <a:xfrm>
+                      <a:off x="0" y="0"/>
+                      <a:ext cx="5862320" cy="3002280"/>
+                    </a:xfrm>
+                    <a:prstGeom prst="rect">
+                      <a:avLst/>
+                    </a:prstGeom>
+                  </pic:spPr>
+                </pic:pic>
+              </a:graphicData>
+            </a:graphic>
+            <wp14:sizeRelH relativeFrom="page">
+              <wp14:pctWidth>0</wp14:pctWidth>
+            </wp14:sizeRelH>
+            <wp14:sizeRelV relativeFrom="page">
+              <wp14:pctHeight>0</wp14:pctHeight>
+            </wp14:sizeRelV>
+          </wp:anchor>
+        </w:drawing>
+      </w:r>
+      <w:r>
+        <w:t>The validation in split the bill is done using regular expression, for this reason I created a class where there are several static functions for different verifications, bellow you can find a code for the verifications:</w:t>
+      </w:r>
+    </w:p>
+    <w:p>
+      <w:pPr>
+        <w:pStyle w:val="bodyyyy"/>
+        <w:ind w:firstLine="0"/>
+      </w:pPr>
+      <w:proofErr w:type="gramStart"/>
+      <w:r>
+        <w:t>These verification</w:t>
+      </w:r>
+      <w:proofErr w:type="gramEnd"/>
+      <w:r>
+        <w:t xml:space="preserve"> are also reused in other parts of the project for verification of other forms.</w:t>
+      </w:r>
+    </w:p>
+    <w:p>
+      <w:pPr>
+        <w:pStyle w:val="bodyyyy"/>
+      </w:pPr>
+      <w:r>
+        <w:t>In the previous chapter we talked about RESTful API</w:t>
+      </w:r>
+      <w:r>
+        <w:t xml:space="preserve"> and how registration works with it, we also mentioned when a user attempt to register </w:t>
+      </w:r>
+      <w:r>
+        <w:t xml:space="preserve">there is a response body, and if it was unsuccessful then some error codes are sent as well, in this page some of the most common </w:t>
+      </w:r>
+      <w:r>
+        <w:lastRenderedPageBreak/>
+        <w:t>error messages are handled by creating a pop up window with the error message, so that the user knows whether registration failed or was successful.</w:t>
+      </w:r>
+    </w:p>
+    <w:p>
+      <w:pPr>
+        <w:pStyle w:val="bodyyyy"/>
+      </w:pPr>
+      <w:r>
+        <w:t>As mentioned before the user interface is build from a widget tree, in the bellow image you can find the widget tree for the registration page:</w:t>
+      </w:r>
+    </w:p>
+    <w:p>
+      <w:pPr>
+        <w:pStyle w:val="bodyyyy"/>
+        <w:ind w:firstLine="0"/>
+      </w:pPr>
+      <w:r>
+        <w:rPr>
+          <w:noProof/>
+        </w:rPr>
+        <w:drawing>
+          <wp:anchor distT="0" distB="0" distL="114300" distR="114300" simplePos="0" relativeHeight="251669504" behindDoc="0" locked="0" layoutInCell="1" allowOverlap="1" wp14:anchorId="2DC35FDF" wp14:editId="00789D29">
+            <wp:simplePos x="0" y="0"/>
+            <wp:positionH relativeFrom="column">
+              <wp:posOffset>-26670</wp:posOffset>
+            </wp:positionH>
+            <wp:positionV relativeFrom="paragraph">
+              <wp:posOffset>329565</wp:posOffset>
+            </wp:positionV>
+            <wp:extent cx="5951220" cy="7308830"/>
+            <wp:effectExtent l="0" t="0" r="0" b="6985"/>
+            <wp:wrapTopAndBottom/>
+            <wp:docPr id="12" name="Picture 12"/>
+            <wp:cNvGraphicFramePr>
+              <a:graphicFrameLocks xmlns:a="http://schemas.openxmlformats.org/drawingml/2006/main" noChangeAspect="1"/>
+            </wp:cNvGraphicFramePr>
+            <a:graphic xmlns:a="http://schemas.openxmlformats.org/drawingml/2006/main">
+              <a:graphicData uri="http://schemas.openxmlformats.org/drawingml/2006/picture">
+                <pic:pic xmlns:pic="http://schemas.openxmlformats.org/drawingml/2006/picture">
+                  <pic:nvPicPr>
+                    <pic:cNvPr id="12" name="Untitled Diagram (5).png"/>
+                    <pic:cNvPicPr/>
+                  </pic:nvPicPr>
+                  <pic:blipFill>
+                    <a:blip r:embed="rId20">
+                      <a:extLst>
+                        <a:ext uri="{28A0092B-C50C-407E-A947-70E740481C1C}">
+                          <a14:useLocalDpi xmlns:a14="http://schemas.microsoft.com/office/drawing/2010/main" val="0"/>
+                        </a:ext>
+                      </a:extLst>
+                    </a:blip>
+                    <a:stretch>
+                      <a:fillRect/>
+                    </a:stretch>
+                  </pic:blipFill>
+                  <pic:spPr>
+                    <a:xfrm>
+                      <a:off x="0" y="0"/>
+                      <a:ext cx="5951220" cy="7308830"/>
+                    </a:xfrm>
+                    <a:prstGeom prst="rect">
+                      <a:avLst/>
+                    </a:prstGeom>
+                  </pic:spPr>
+                </pic:pic>
+              </a:graphicData>
+            </a:graphic>
+            <wp14:sizeRelH relativeFrom="page">
+              <wp14:pctWidth>0</wp14:pctWidth>
+            </wp14:sizeRelH>
+            <wp14:sizeRelV relativeFrom="page">
+              <wp14:pctHeight>0</wp14:pctHeight>
+            </wp14:sizeRelV>
+          </wp:anchor>
+        </w:drawing>
       </w:r>
     </w:p>
     <w:p>
       <w:pPr>
         <w:pStyle w:val="headerSMALLL"/>
-      </w:pPr>
-      <w:r>
-        <w:t>4.2.2 Real Time Database</w:t>
-      </w:r>
-    </w:p>
-    <w:p>
-      <w:pPr>
-        <w:pStyle w:val="body1"/>
-        <w:rPr>
-          <w:b/>
-        </w:rPr>
-      </w:pPr>
-      <w:r>
-        <w:t>Another feature that was used in my diploma project is the real-time data</w:t>
-      </w:r>
-      <w:r>
-        <w:t>base, this type of database is a NoSql database, this means that the data is stored in a file with the JSON format.</w:t>
-      </w:r>
-      <w:r>
-        <w:t>This mean that the datamodel is structured as a tree, and the data is saved by adding children to the parent node. The actual data that the user saves can be found at the leafs of the data model.</w:t>
-      </w:r>
-    </w:p>
-    <w:p>
-      <w:pPr>
-        <w:pStyle w:val="body1"/>
-        <w:rPr>
-          <w:b/>
-        </w:rPr>
-      </w:pPr>
-      <w:r>
-        <w:t>One of the main benefit of this type of database is that the data is synchonised in a few ms, thus making the mobile application res</w:t>
-      </w:r>
-      <w:r>
-        <w:t>pon</w:t>
-      </w:r>
-      <w:r>
-        <w:t>sive</w:t>
-      </w:r>
-      <w:r>
-        <w:t>. When users are using a moblie application they like it to be fast, and</w:t>
-      </w:r>
-      <w:r>
-        <w:rPr>
-          <w:b/>
-        </w:rPr>
-        <w:t xml:space="preserve"> </w:t>
-      </w:r>
-      <w:r>
-        <w:t>to</w:t>
-      </w:r>
-      <w:r>
-        <w:t xml:space="preserve"> </w:t>
-      </w:r>
-      <w:r>
-        <w:t xml:space="preserve">get the data as fast as possible. If an application is slow users tend to search for other options, ones that are faster. </w:t>
-      </w:r>
-    </w:p>
-    <w:p>
-      <w:pPr>
-        <w:pStyle w:val="body1"/>
-        <w:rPr>
-          <w:b/>
-        </w:rPr>
-      </w:pPr>
-      <w:r>
-        <w:t>Another great feature of firebase is when that device looses it’s connection to the internet the events are still fired, so when the device goes back online the data will be merged to the database.</w:t>
-      </w:r>
-    </w:p>
-    <w:p>
-      <w:pPr>
-        <w:pStyle w:val="headerr111"/>
         <w:numPr>
-          <w:ilvl w:val="0"/>
-          <w:numId w:val="0"/>
+          <w:ilvl w:val="2"/>
+          <w:numId w:val="5"/>
         </w:numPr>
-        <w:ind w:firstLine="567"/>
-        <w:jc w:val="both"/>
-        <w:outlineLvl w:val="9"/>
-        <w:rPr>
-          <w:b w:val="0"/>
-          <w:sz w:val="24"/>
-          <w:szCs w:val="24"/>
-        </w:rPr>
-      </w:pPr>
-      <w:r>
-        <w:rPr>
-          <w:b w:val="0"/>
-          <w:sz w:val="24"/>
-          <w:szCs w:val="24"/>
-        </w:rPr>
-        <w:t xml:space="preserve">     </w:t>
-      </w:r>
+      </w:pPr>
+      <w:r>
+        <w:lastRenderedPageBreak/>
+        <w:t>Authe</w:t>
+      </w:r>
+      <w:r>
+        <w:t>n</w:t>
+      </w:r>
+      <w:r>
+        <w:t>tication</w:t>
+      </w:r>
+    </w:p>
+    <w:p>
+      <w:pPr>
+        <w:pStyle w:val="body1"/>
+      </w:pPr>
+      <w:r>
+        <w:t>As mentioned in the previous chapter the authetication is done using RESTful API and using Firebase. Similar to the registration page, there are some error codes that REST can send back if the authentication fails, similarly to reigstration these are handeled using pop up windows, so that the user will know what went wrong.</w:t>
+      </w:r>
+    </w:p>
+    <w:p>
+      <w:pPr>
+        <w:pStyle w:val="body1"/>
+      </w:pPr>
+      <w:r>
+        <w:t>In the sign in page we also use forms, only this time it is a shorter form, with only two input fields for the email address and for the password, and when the validators are called the functions from the RegularExpression class will be called to check the if the user typed the input correctly.</w:t>
+      </w:r>
+    </w:p>
+    <w:p>
+      <w:pPr>
+        <w:pStyle w:val="body1"/>
+      </w:pPr>
+      <w:r>
+        <w:t>In the image bellow you can see how the widget tree for the authetication page is build:</w:t>
+      </w:r>
+    </w:p>
+    <w:p>
+      <w:pPr>
+        <w:pStyle w:val="body1"/>
+      </w:pPr>
+      <w:r>
+        <w:rPr>
+          <w:noProof/>
+        </w:rPr>
+        <w:drawing>
+          <wp:inline distT="0" distB="0" distL="0" distR="0" wp14:anchorId="0D9559F8" wp14:editId="1E4E331D">
+            <wp:extent cx="4069080" cy="5896679"/>
+            <wp:effectExtent l="0" t="0" r="0" b="5080"/>
+            <wp:docPr id="13" name="Picture 13"/>
+            <wp:cNvGraphicFramePr>
+              <a:graphicFrameLocks xmlns:a="http://schemas.openxmlformats.org/drawingml/2006/main" noChangeAspect="1"/>
+            </wp:cNvGraphicFramePr>
+            <a:graphic xmlns:a="http://schemas.openxmlformats.org/drawingml/2006/main">
+              <a:graphicData uri="http://schemas.openxmlformats.org/drawingml/2006/picture">
+                <pic:pic xmlns:pic="http://schemas.openxmlformats.org/drawingml/2006/picture">
+                  <pic:nvPicPr>
+                    <pic:cNvPr id="13" name="Untitled Diagram (6).png"/>
+                    <pic:cNvPicPr/>
+                  </pic:nvPicPr>
+                  <pic:blipFill rotWithShape="1">
+                    <a:blip r:embed="rId21">
+                      <a:extLst>
+                        <a:ext uri="{28A0092B-C50C-407E-A947-70E740481C1C}">
+                          <a14:useLocalDpi xmlns:a14="http://schemas.microsoft.com/office/drawing/2010/main" val="0"/>
+                        </a:ext>
+                      </a:extLst>
+                    </a:blip>
+                    <a:srcRect r="38241"/>
+                    <a:stretch/>
+                  </pic:blipFill>
+                  <pic:spPr bwMode="auto">
+                    <a:xfrm>
+                      <a:off x="0" y="0"/>
+                      <a:ext cx="4069080" cy="5896679"/>
+                    </a:xfrm>
+                    <a:prstGeom prst="rect">
+                      <a:avLst/>
+                    </a:prstGeom>
+                    <a:ln>
+                      <a:noFill/>
+                    </a:ln>
+                    <a:extLst>
+                      <a:ext uri="{53640926-AAD7-44D8-BBD7-CCE9431645EC}">
+                        <a14:shadowObscured xmlns:a14="http://schemas.microsoft.com/office/drawing/2010/main"/>
+                      </a:ext>
+                    </a:extLst>
+                  </pic:spPr>
+                </pic:pic>
+              </a:graphicData>
+            </a:graphic>
+          </wp:inline>
+        </w:drawing>
+      </w:r>
+    </w:p>
+    <w:p>
+      <w:pPr>
+        <w:pStyle w:val="headerSMALLL"/>
+      </w:pPr>
+      <w:r>
+        <w:lastRenderedPageBreak/>
+        <w:t>5.2.2 Editing User Information</w:t>
+      </w:r>
+    </w:p>
+    <w:p>
+      <w:pPr>
+        <w:pStyle w:val="bodyyyy"/>
+      </w:pPr>
+      <w:r>
+        <w:t>Blah blah</w:t>
+      </w:r>
+      <w:bookmarkStart w:id="0" w:name="_GoBack"/>
+      <w:bookmarkEnd w:id="0"/>
     </w:p>
     <w:p>
       <w:pPr>
@@ -3251,8 +4395,22 @@
         </w:rPr>
       </w:pPr>
     </w:p>
+    <w:p>
+      <w:pPr>
+        <w:pStyle w:val="HEADERMEDIUM"/>
+        <w:numPr>
+          <w:ilvl w:val="0"/>
+          <w:numId w:val="0"/>
+        </w:numPr>
+        <w:ind w:left="420"/>
+        <w:rPr>
+          <w:sz w:val="24"/>
+          <w:szCs w:val="24"/>
+        </w:rPr>
+      </w:pPr>
+    </w:p>
     <w:sectPr>
-      <w:footerReference w:type="default" r:id="rId11"/>
+      <w:footerReference w:type="default" r:id="rId22"/>
       <w:pgSz w:w="11909" w:h="16834" w:code="9"/>
       <w:pgMar w:top="1985" w:right="1134" w:bottom="1701" w:left="1701" w:header="1134" w:footer="907" w:gutter="0"/>
       <w:cols w:space="720"/>
@@ -5528,7 +6686,7 @@
 </file>
 
 <file path=customXml/itemProps1.xml><?xml version="1.0" encoding="utf-8"?>
-<ds:datastoreItem xmlns:ds="http://schemas.openxmlformats.org/officeDocument/2006/customXml" ds:itemID="{4AC52DA7-0C4C-4AA8-B2D1-F9CE7E35C824}">
+<ds:datastoreItem xmlns:ds="http://schemas.openxmlformats.org/officeDocument/2006/customXml" ds:itemID="{7B8EDDCA-9924-4D7B-989A-52B26ED561C1}">
   <ds:schemaRefs>
     <ds:schemaRef ds:uri="http://schemas.openxmlformats.org/officeDocument/2006/bibliography"/>
   </ds:schemaRefs>

</xml_diff>

<commit_message>
finished chapter git & android vs ios + part of chapter 5
</commit_message>
<xml_diff>
--- a/documentation/Diploma_paper.docx
+++ b/documentation/Diploma_paper.docx
@@ -1140,14 +1140,6 @@
         </w:p>
         <w:p>
           <w:pPr>
-            <w:outlineLvl w:val="0"/>
-            <w:rPr>
-              <w:lang w:val="en-US" w:eastAsia="en-US"/>
-            </w:rPr>
-          </w:pPr>
-        </w:p>
-        <w:p>
-          <w:pPr>
             <w:pStyle w:val="ListParagraph"/>
             <w:numPr>
               <w:ilvl w:val="0"/>
@@ -1622,15 +1614,7 @@
               <w:sz w:val="24"/>
               <w:szCs w:val="24"/>
             </w:rPr>
-            <w:t>Real Time</w:t>
-          </w:r>
-          <w:r>
-            <w:rPr>
-              <w:rFonts w:ascii="Times New Roman" w:hAnsi="Times New Roman" w:cs="Times New Roman"/>
-              <w:sz w:val="24"/>
-              <w:szCs w:val="24"/>
-            </w:rPr>
-            <w:t xml:space="preserve"> Databse</w:t>
+            <w:t>Real Time Databse</w:t>
           </w:r>
         </w:p>
         <w:p>
@@ -1654,6 +1638,52 @@
               <w:szCs w:val="24"/>
             </w:rPr>
             <w:t>RESTful API</w:t>
+          </w:r>
+        </w:p>
+        <w:p>
+          <w:pPr>
+            <w:pStyle w:val="ListParagraph"/>
+            <w:numPr>
+              <w:ilvl w:val="1"/>
+              <w:numId w:val="1"/>
+            </w:numPr>
+            <w:outlineLvl w:val="0"/>
+            <w:rPr>
+              <w:rFonts w:ascii="Times New Roman" w:hAnsi="Times New Roman" w:cs="Times New Roman"/>
+              <w:sz w:val="24"/>
+              <w:szCs w:val="24"/>
+            </w:rPr>
+          </w:pPr>
+          <w:r>
+            <w:rPr>
+              <w:rFonts w:ascii="Times New Roman" w:hAnsi="Times New Roman" w:cs="Times New Roman"/>
+              <w:sz w:val="24"/>
+              <w:szCs w:val="24"/>
+            </w:rPr>
+            <w:t>Git</w:t>
+          </w:r>
+        </w:p>
+        <w:p>
+          <w:pPr>
+            <w:pStyle w:val="ListParagraph"/>
+            <w:numPr>
+              <w:ilvl w:val="1"/>
+              <w:numId w:val="1"/>
+            </w:numPr>
+            <w:outlineLvl w:val="0"/>
+            <w:rPr>
+              <w:rFonts w:ascii="Times New Roman" w:hAnsi="Times New Roman" w:cs="Times New Roman"/>
+              <w:sz w:val="24"/>
+              <w:szCs w:val="24"/>
+            </w:rPr>
+          </w:pPr>
+          <w:r>
+            <w:rPr>
+              <w:rFonts w:ascii="Times New Roman" w:hAnsi="Times New Roman" w:cs="Times New Roman"/>
+              <w:sz w:val="24"/>
+              <w:szCs w:val="24"/>
+            </w:rPr>
+            <w:t>Android vs. IOS</w:t>
           </w:r>
         </w:p>
         <w:p>
@@ -1839,7 +1869,7 @@
           <w:pPr>
             <w:pStyle w:val="ListParagraph"/>
             <w:numPr>
-              <w:ilvl w:val="2"/>
+              <w:ilvl w:val="1"/>
               <w:numId w:val="1"/>
             </w:numPr>
             <w:outlineLvl w:val="0"/>
@@ -1855,7 +1885,7 @@
               <w:sz w:val="24"/>
               <w:szCs w:val="24"/>
             </w:rPr>
-            <w:t>Signout</w:t>
+            <w:t>Packet organization</w:t>
           </w:r>
         </w:p>
         <w:p>
@@ -1878,23 +1908,7 @@
               <w:sz w:val="24"/>
               <w:szCs w:val="24"/>
             </w:rPr>
-            <w:t>Billboard</w:t>
-          </w:r>
-          <w:r>
-            <w:rPr>
-              <w:rFonts w:ascii="Times New Roman" w:hAnsi="Times New Roman" w:cs="Times New Roman"/>
-              <w:sz w:val="24"/>
-              <w:szCs w:val="24"/>
-            </w:rPr>
-            <w:t xml:space="preserve"> </w:t>
-          </w:r>
-          <w:r>
-            <w:rPr>
-              <w:rFonts w:ascii="Times New Roman" w:hAnsi="Times New Roman" w:cs="Times New Roman"/>
-              <w:sz w:val="24"/>
-              <w:szCs w:val="24"/>
-            </w:rPr>
-            <w:t>page</w:t>
+            <w:t>Billboard page</w:t>
           </w:r>
         </w:p>
         <w:p>
@@ -3428,6 +3442,9 @@
         <w:pStyle w:val="body1"/>
       </w:pPr>
       <w:r>
+        <w:rPr>
+          <w:noProof/>
+        </w:rPr>
         <w:lastRenderedPageBreak/>
         <w:drawing>
           <wp:anchor distT="0" distB="0" distL="114300" distR="114300" simplePos="0" relativeHeight="251667456" behindDoc="0" locked="0" layoutInCell="1" allowOverlap="1" wp14:anchorId="0D419C59" wp14:editId="18ABB395">
@@ -3968,6 +3985,246 @@
     </w:p>
     <w:p>
       <w:pPr>
+        <w:pStyle w:val="headerr111"/>
+      </w:pPr>
+      <w:r>
+        <w:lastRenderedPageBreak/>
+        <w:t>Git</w:t>
+      </w:r>
+    </w:p>
+    <w:p>
+      <w:pPr>
+        <w:pStyle w:val="body1"/>
+      </w:pPr>
+      <w:r>
+        <w:t>Git is a distributed version control system, it is also open source. A version control system is useful for storing code, and keeping track of which files were modified and by which developer. This is useful when there are multiple developers. A distributed control system is different from a simple version control system, the di</w:t>
+      </w:r>
+      <w:r>
+        <w:t>fference is that the distributed what has a remote repository to where the developers can put their code.</w:t>
+      </w:r>
+    </w:p>
+    <w:p>
+      <w:pPr>
+        <w:pStyle w:val="body1"/>
+      </w:pPr>
+      <w:r>
+        <w:t>When stating to work on the new repositor</w:t>
+      </w:r>
+      <w:r>
+        <w:t>y the command git init has to be exacuted this command will create a new .git subdirectory in the folder that the user was currently in. This subdirectory will contain the metadata for git to be able to register the modifications made by the developers.</w:t>
+      </w:r>
+    </w:p>
+    <w:p>
+      <w:pPr>
+        <w:pStyle w:val="body1"/>
+      </w:pPr>
+      <w:r>
+        <w:t xml:space="preserve">There is another important aspect to consider, the git clone command, this command will copy the content of an already existing remote repository. This command will also create a connection to the original repository called origin. </w:t>
+      </w:r>
+    </w:p>
+    <w:p>
+      <w:pPr>
+        <w:pStyle w:val="body1"/>
+      </w:pPr>
+      <w:r>
+        <w:t xml:space="preserve">Before publishing the changes to the remote repositoy there are several stept to be taken. The fist step is to call git add, this command will add the changed or newly created files to the staging area. The stagin area maean that git will know that these files will be added to the next commit. The add command can be reversed by running git reset, this will remove the files from the staging area. </w:t>
+      </w:r>
+    </w:p>
+    <w:p>
+      <w:pPr>
+        <w:pStyle w:val="body1"/>
+      </w:pPr>
+      <w:r>
+        <w:t xml:space="preserve">After the files are in the staging area the  </w:t>
+      </w:r>
+      <w:r>
+        <w:t>the changes have to applied to the local branch, this can be run by running git commit, this will affect only the local branch/repository. To publish the changes to the remote repository the git push command will be executed.</w:t>
+      </w:r>
+    </w:p>
+    <w:p>
+      <w:pPr>
+        <w:pStyle w:val="body1"/>
+      </w:pPr>
+      <w:r>
+        <w:t>As meantioned above git takes snapshot from the changes made by the developers, this snapshots can be view by running git diff, git will show which lines were removed and which line of code were added in comparison from the last commit that the users has on their local reposiroty.</w:t>
+      </w:r>
+    </w:p>
+    <w:p>
+      <w:pPr>
+        <w:pStyle w:val="body1"/>
+      </w:pPr>
+      <w:r>
+        <w:t>When developing in parallel programers may need to save some changes, because a task with higher priority came along, in this case they can stash the changes locally, and apply this stash later on.</w:t>
+      </w:r>
+    </w:p>
+    <w:p>
+      <w:pPr>
+        <w:pStyle w:val="body1"/>
+      </w:pPr>
+      <w:r>
+        <w:t>In a local repository git groups the files into three category tracked, untracked and ignored files. The tracked files are the one that were already staged or commited, the untracked files are the new files that were not staged yet, and the ignored files are the one that git ignores and does not keep track of its history.</w:t>
+      </w:r>
+    </w:p>
+    <w:p>
+      <w:pPr>
+        <w:pStyle w:val="body1"/>
+      </w:pPr>
+      <w:r>
+        <w:t>Another important aspect of git is branching, the branches can be remote or local branches, these branches represent a pointer to a commit, by default git created a branch called master, this branch will be the root branch of the project. During the development of the project I used branching when I implemented something new.</w:t>
+      </w:r>
+      <w:r>
+        <w:t xml:space="preserve"> </w:t>
+      </w:r>
+      <w:r>
+        <w:t xml:space="preserve">When working with branches we also use the merging feature that git provides, this means that the content of the two branches will be merged </w:t>
+      </w:r>
+      <w:r>
+        <w:lastRenderedPageBreak/>
+        <w:t>into a single branch. During this merge conflicts can arise which the user has to resolve before being able to successfully merge the two branches.</w:t>
+      </w:r>
+      <w:r>
+        <w:t xml:space="preserve"> Anothe improtant aspect of git is switching between the branches, this operation is called check out. </w:t>
+      </w:r>
+    </w:p>
+    <w:p>
+      <w:pPr>
+        <w:pStyle w:val="body1"/>
+      </w:pPr>
+      <w:r>
+        <w:t xml:space="preserve">When it comes to git, the developers need to be able to get the new changes, this can be achieved using the git fetch and git pull. Git fetch will download all the changed and commit from the remote repository, but does not immediately update the local repository. Git pull does exactly that, it fetches the data from the remote repository and immediately merges the changes </w:t>
+      </w:r>
+      <w:r>
+        <w:t>for the local repository, this can be dangerous because of the merging conflicts mentioned above.</w:t>
+      </w:r>
+    </w:p>
+    <w:p>
+      <w:pPr>
+        <w:pStyle w:val="body1"/>
+      </w:pPr>
+      <w:r>
+        <w:drawing>
+          <wp:anchor distT="0" distB="0" distL="114300" distR="114300" simplePos="0" relativeHeight="251670528" behindDoc="0" locked="0" layoutInCell="1" allowOverlap="1" wp14:anchorId="720C43F7" wp14:editId="6AA8D326">
+            <wp:simplePos x="0" y="0"/>
+            <wp:positionH relativeFrom="column">
+              <wp:posOffset>-15875</wp:posOffset>
+            </wp:positionH>
+            <wp:positionV relativeFrom="paragraph">
+              <wp:posOffset>1188085</wp:posOffset>
+            </wp:positionV>
+            <wp:extent cx="5838825" cy="3532505"/>
+            <wp:effectExtent l="0" t="0" r="9525" b="0"/>
+            <wp:wrapTopAndBottom/>
+            <wp:docPr id="15" name="Picture 15"/>
+            <wp:cNvGraphicFramePr>
+              <a:graphicFrameLocks xmlns:a="http://schemas.openxmlformats.org/drawingml/2006/main" noChangeAspect="1"/>
+            </wp:cNvGraphicFramePr>
+            <a:graphic xmlns:a="http://schemas.openxmlformats.org/drawingml/2006/main">
+              <a:graphicData uri="http://schemas.openxmlformats.org/drawingml/2006/picture">
+                <pic:pic xmlns:pic="http://schemas.openxmlformats.org/drawingml/2006/picture">
+                  <pic:nvPicPr>
+                    <pic:cNvPr id="1" name=""/>
+                    <pic:cNvPicPr/>
+                  </pic:nvPicPr>
+                  <pic:blipFill>
+                    <a:blip r:embed="rId19">
+                      <a:extLst>
+                        <a:ext uri="{28A0092B-C50C-407E-A947-70E740481C1C}">
+                          <a14:useLocalDpi xmlns:a14="http://schemas.microsoft.com/office/drawing/2010/main" val="0"/>
+                        </a:ext>
+                      </a:extLst>
+                    </a:blip>
+                    <a:stretch>
+                      <a:fillRect/>
+                    </a:stretch>
+                  </pic:blipFill>
+                  <pic:spPr>
+                    <a:xfrm>
+                      <a:off x="0" y="0"/>
+                      <a:ext cx="5838825" cy="3532505"/>
+                    </a:xfrm>
+                    <a:prstGeom prst="rect">
+                      <a:avLst/>
+                    </a:prstGeom>
+                  </pic:spPr>
+                </pic:pic>
+              </a:graphicData>
+            </a:graphic>
+            <wp14:sizeRelH relativeFrom="page">
+              <wp14:pctWidth>0</wp14:pctWidth>
+            </wp14:sizeRelH>
+            <wp14:sizeRelV relativeFrom="page">
+              <wp14:pctHeight>0</wp14:pctHeight>
+            </wp14:sizeRelV>
+          </wp:anchor>
+        </w:drawing>
+      </w:r>
+      <w:r>
+        <w:t xml:space="preserve">For my project I used github where I created a local repository, I also used local branches when changing or adding code, the reason for this is because I wanted to maintain a working version for my application, and I choose the master to be that branch, that does not contain partial implementations. I also used </w:t>
+      </w:r>
+      <w:r>
+        <w:t>GitKraken as user-interface for git, i</w:t>
+      </w:r>
+      <w:r>
+        <w:t xml:space="preserve">n the picture bellow you can see </w:t>
+      </w:r>
+      <w:r>
+        <w:t>a few examples from the commits and example of how branching was applies in my project.</w:t>
+      </w:r>
+    </w:p>
+    <w:p>
+      <w:pPr>
+        <w:pStyle w:val="headerr111"/>
+      </w:pPr>
+      <w:r>
+        <w:t>Android vs IOS</w:t>
+      </w:r>
+    </w:p>
+    <w:p>
+      <w:pPr>
+        <w:pStyle w:val="body1"/>
+      </w:pPr>
+      <w:r>
+        <w:t>When it comes to mobile devices there are two main operating systems that are popular, the Android operating system and the IOS. There are several differences between the two, one of the main differences is that Android is open-source and it is was published by Google, IOS on the other hand is closed and it was developed by Apple.</w:t>
+      </w:r>
+    </w:p>
+    <w:p>
+      <w:pPr>
+        <w:pStyle w:val="body1"/>
+      </w:pPr>
+      <w:r>
+        <w:lastRenderedPageBreak/>
+        <w:t>Another important difference is that Android is more customizable, but the iPhones may be more user-friendly due to its simplicity in the design.</w:t>
+      </w:r>
+    </w:p>
+    <w:p>
+      <w:pPr>
+        <w:pStyle w:val="body1"/>
+      </w:pPr>
+      <w:r>
+        <w:t>The application available can be found in different stores, for android devices the google play store, where are significantly more application available for the user, but the danger is that there might be bloatware application, unlike the App Stores that the iPhone provides, the application on this store are tested that they are doing what the description specifies, thus filtering bloatware applications.</w:t>
+      </w:r>
+    </w:p>
+    <w:p>
+      <w:pPr>
+        <w:pStyle w:val="body1"/>
+      </w:pPr>
+      <w:r>
+        <w:t xml:space="preserve">IOS is more secure because </w:t>
+      </w:r>
+      <w:r>
+        <w:t>the source code is locked thus making threat more rare, unlike the Android operating system where the code is open-source thus making it open to cyber attacks.</w:t>
+      </w:r>
+    </w:p>
+    <w:p>
+      <w:pPr>
+        <w:pStyle w:val="body1"/>
+      </w:pPr>
+      <w:r>
+        <w:t>The above mentioned are the more significant differences between the two operating systems.</w:t>
+      </w:r>
+    </w:p>
+    <w:p>
+      <w:pPr>
         <w:pStyle w:val="headeeerMain"/>
         <w:numPr>
           <w:ilvl w:val="0"/>
@@ -3975,7 +4232,6 @@
         </w:numPr>
       </w:pPr>
       <w:r>
-        <w:lastRenderedPageBreak/>
         <w:t>Application Implementation</w:t>
       </w:r>
     </w:p>
@@ -4000,23 +4256,7 @@
         <w:pStyle w:val="bodyyyy"/>
       </w:pPr>
       <w:r>
-        <w:t xml:space="preserve">Each user </w:t>
-      </w:r>
-      <w:proofErr w:type="gramStart"/>
-      <w:r>
-        <w:t>has to</w:t>
-      </w:r>
-      <w:proofErr w:type="gramEnd"/>
-      <w:r>
-        <w:t xml:space="preserve"> have an account, they cannot use the anonymous authentication. This means that the user </w:t>
-      </w:r>
-      <w:proofErr w:type="gramStart"/>
-      <w:r>
-        <w:t>have</w:t>
-      </w:r>
-      <w:proofErr w:type="gramEnd"/>
-      <w:r>
-        <w:t xml:space="preserve"> to register and then later on authenticate before being able to access or view the application.</w:t>
+        <w:t>Each user has to have an account, they cannot use the anonymous authentication. This means that the user have to register and then later on authenticate before being able to access or view the application.</w:t>
       </w:r>
     </w:p>
     <w:p>
@@ -4036,15 +4276,7 @@
         <w:pStyle w:val="bodyyyy"/>
       </w:pPr>
       <w:r>
-        <w:t xml:space="preserve">The registration page </w:t>
-      </w:r>
-      <w:proofErr w:type="gramStart"/>
-      <w:r>
-        <w:t>consist</w:t>
-      </w:r>
-      <w:proofErr w:type="gramEnd"/>
-      <w:r>
-        <w:t xml:space="preserve"> of a form that the user has to complete, e</w:t>
+        <w:t>The registration page consist of a form that the user has to complete, e</w:t>
       </w:r>
       <w:r>
         <w:t xml:space="preserve">ach element from the </w:t>
@@ -4053,31 +4285,7 @@
         <w:t xml:space="preserve">page is part of a single form, in my implementation I do use the verification of the field after the user entered all of the data. </w:t>
       </w:r>
       <w:r>
-        <w:t xml:space="preserve">In flutter there is a widget called </w:t>
-      </w:r>
-      <w:proofErr w:type="spellStart"/>
-      <w:r>
-        <w:t>TextFormField</w:t>
-      </w:r>
-      <w:proofErr w:type="spellEnd"/>
-      <w:r>
-        <w:t xml:space="preserve">, for </w:t>
-      </w:r>
-      <w:proofErr w:type="spellStart"/>
-      <w:r>
-        <w:t>eache</w:t>
-      </w:r>
-      <w:proofErr w:type="spellEnd"/>
-      <w:r>
-        <w:t xml:space="preserve"> element of a form a new widget of this instance will be added. </w:t>
-      </w:r>
-      <w:proofErr w:type="spellStart"/>
-      <w:r>
-        <w:t>TextForm</w:t>
-      </w:r>
-      <w:proofErr w:type="spellEnd"/>
-      <w:r>
-        <w:t xml:space="preserve"> field has a validation parameter, and when the user submits the whole form the validator will check if the input is a valid one.</w:t>
+        <w:t>In flutter there is a widget called TextFormField, for eache element of a form a new widget of this instance will be added. TextForm field has a validation parameter, and when the user submits the whole form the validator will check if the input is a valid one.</w:t>
       </w:r>
     </w:p>
     <w:p>
@@ -4085,6 +4293,10 @@
         <w:pStyle w:val="bodyyyy"/>
       </w:pPr>
       <w:r>
+        <w:rPr>
+          <w:noProof/>
+        </w:rPr>
+        <w:lastRenderedPageBreak/>
         <w:drawing>
           <wp:anchor distT="0" distB="0" distL="114300" distR="114300" simplePos="0" relativeHeight="251668480" behindDoc="0" locked="0" layoutInCell="1" allowOverlap="1" wp14:anchorId="76AA56E4" wp14:editId="0EFC6301">
             <wp:simplePos x="0" y="0"/>
@@ -4109,7 +4321,7 @@
                     <pic:cNvPicPr/>
                   </pic:nvPicPr>
                   <pic:blipFill>
-                    <a:blip r:embed="rId19">
+                    <a:blip r:embed="rId20">
                       <a:extLst>
                         <a:ext uri="{28A0092B-C50C-407E-A947-70E740481C1C}">
                           <a14:useLocalDpi xmlns:a14="http://schemas.microsoft.com/office/drawing/2010/main" val="0"/>
@@ -4150,13 +4362,8 @@
         <w:pStyle w:val="bodyyyy"/>
         <w:ind w:firstLine="0"/>
       </w:pPr>
-      <w:proofErr w:type="gramStart"/>
-      <w:r>
-        <w:t>These verification</w:t>
-      </w:r>
-      <w:proofErr w:type="gramEnd"/>
-      <w:r>
-        <w:t xml:space="preserve"> are also reused in other parts of the project for verification of other forms.</w:t>
+      <w:r>
+        <w:t>These verification are also reused in other parts of the project for verification of other forms.</w:t>
       </w:r>
     </w:p>
     <w:p>
@@ -4170,11 +4377,7 @@
         <w:t xml:space="preserve"> and how registration works with it, we also mentioned when a user attempt to register </w:t>
       </w:r>
       <w:r>
-        <w:t xml:space="preserve">there is a response body, and if it was unsuccessful then some error codes are sent as well, in this page some of the most common </w:t>
-      </w:r>
-      <w:r>
-        <w:lastRenderedPageBreak/>
-        <w:t>error messages are handled by creating a pop up window with the error message, so that the user knows whether registration failed or was successful.</w:t>
+        <w:t>there is a response body, and if it was unsuccessful then some error codes are sent as well, in this page some of the most common error messages are handled by creating a pop up window with the error message, so that the user knows whether registration failed or was successful.</w:t>
       </w:r>
     </w:p>
     <w:p>
@@ -4182,31 +4385,27 @@
         <w:pStyle w:val="bodyyyy"/>
       </w:pPr>
       <w:r>
-        <w:t>As mentioned before the user interface is build from a widget tree, in the bellow image you can find the widget tree for the registration page:</w:t>
+        <w:t xml:space="preserve">In the scoped model part of the registration there are several steps taken until the registration is successful, first the data from the form data is written into the firebase, afterward using the email and the password given by the user the application registers the user using the method with email and password, however if some error occurs the user will be given some details about the error using a pop up window that displays this information. </w:t>
       </w:r>
     </w:p>
     <w:p>
       <w:pPr>
         <w:pStyle w:val="bodyyyy"/>
-        <w:ind w:firstLine="0"/>
-      </w:pPr>
-      <w:r>
-        <w:rPr>
-          <w:noProof/>
-        </w:rPr>
+      </w:pPr>
+      <w:r>
         <w:drawing>
-          <wp:anchor distT="0" distB="0" distL="114300" distR="114300" simplePos="0" relativeHeight="251669504" behindDoc="0" locked="0" layoutInCell="1" allowOverlap="1" wp14:anchorId="2DC35FDF" wp14:editId="00789D29">
+          <wp:anchor distT="0" distB="0" distL="114300" distR="114300" simplePos="0" relativeHeight="251673600" behindDoc="0" locked="0" layoutInCell="1" allowOverlap="1" wp14:anchorId="0BAF0F96" wp14:editId="469C1E69">
             <wp:simplePos x="0" y="0"/>
             <wp:positionH relativeFrom="column">
-              <wp:posOffset>-26670</wp:posOffset>
+              <wp:posOffset>-25400</wp:posOffset>
             </wp:positionH>
             <wp:positionV relativeFrom="paragraph">
-              <wp:posOffset>329565</wp:posOffset>
+              <wp:posOffset>968375</wp:posOffset>
             </wp:positionV>
-            <wp:extent cx="5951220" cy="7308830"/>
-            <wp:effectExtent l="0" t="0" r="0" b="6985"/>
+            <wp:extent cx="5362575" cy="1280160"/>
+            <wp:effectExtent l="0" t="0" r="9525" b="0"/>
             <wp:wrapTopAndBottom/>
-            <wp:docPr id="12" name="Picture 12"/>
+            <wp:docPr id="21" name="Picture 21"/>
             <wp:cNvGraphicFramePr>
               <a:graphicFrameLocks xmlns:a="http://schemas.openxmlformats.org/drawingml/2006/main" noChangeAspect="1"/>
             </wp:cNvGraphicFramePr>
@@ -4214,11 +4413,11 @@
               <a:graphicData uri="http://schemas.openxmlformats.org/drawingml/2006/picture">
                 <pic:pic xmlns:pic="http://schemas.openxmlformats.org/drawingml/2006/picture">
                   <pic:nvPicPr>
-                    <pic:cNvPr id="12" name="Untitled Diagram (5).png"/>
+                    <pic:cNvPr id="1" name=""/>
                     <pic:cNvPicPr/>
                   </pic:nvPicPr>
                   <pic:blipFill>
-                    <a:blip r:embed="rId20">
+                    <a:blip r:embed="rId21">
                       <a:extLst>
                         <a:ext uri="{28A0092B-C50C-407E-A947-70E740481C1C}">
                           <a14:useLocalDpi xmlns:a14="http://schemas.microsoft.com/office/drawing/2010/main" val="0"/>
@@ -4232,7 +4431,7 @@
                   <pic:spPr>
                     <a:xfrm>
                       <a:off x="0" y="0"/>
-                      <a:ext cx="5951220" cy="7308830"/>
+                      <a:ext cx="5362575" cy="1280160"/>
                     </a:xfrm>
                     <a:prstGeom prst="rect">
                       <a:avLst/>
@@ -4250,6 +4449,103 @@
           </wp:anchor>
         </w:drawing>
       </w:r>
+      <w:r>
+        <w:t xml:space="preserve">I would also like to mention that both the function mentioned above are asynchronous, this means that it takes a couple of milliseconds to complete using the await statement the first function wait until the second one completes, and only afterward it returns a response. A function is </w:t>
+      </w:r>
+      <w:r>
+        <w:t>asynchronous</w:t>
+      </w:r>
+      <w:r>
+        <w:t xml:space="preserve"> if in the </w:t>
+      </w:r>
+      <w:r>
+        <w:t>function header there is the keyword async as in the image bellow:</w:t>
+      </w:r>
+    </w:p>
+    <w:p>
+      <w:pPr>
+        <w:pStyle w:val="bodyyyy"/>
+      </w:pPr>
+    </w:p>
+    <w:p>
+      <w:pPr>
+        <w:pStyle w:val="bodyyyy"/>
+      </w:pPr>
+      <w:r>
+        <w:t>As mentioned before the user interface is build from a widget tree, in the bellow image you can find the widget tree for the registration page:</w:t>
+      </w:r>
+    </w:p>
+    <w:p>
+      <w:pPr>
+        <w:pStyle w:val="bodyyyy"/>
+        <w:ind w:firstLine="0"/>
+      </w:pPr>
+    </w:p>
+    <w:p>
+      <w:pPr>
+        <w:pStyle w:val="bodyyyy"/>
+        <w:ind w:firstLine="0"/>
+      </w:pPr>
+      <w:r>
+        <w:rPr>
+          <w:noProof/>
+        </w:rPr>
+        <w:drawing>
+          <wp:anchor distT="0" distB="0" distL="114300" distR="114300" simplePos="0" relativeHeight="251669504" behindDoc="0" locked="0" layoutInCell="1" allowOverlap="1" wp14:anchorId="2DC35FDF" wp14:editId="6C28C03D">
+            <wp:simplePos x="0" y="0"/>
+            <wp:positionH relativeFrom="column">
+              <wp:posOffset>-184785</wp:posOffset>
+            </wp:positionH>
+            <wp:positionV relativeFrom="paragraph">
+              <wp:posOffset>330200</wp:posOffset>
+            </wp:positionV>
+            <wp:extent cx="6286500" cy="7720330"/>
+            <wp:effectExtent l="0" t="0" r="0" b="0"/>
+            <wp:wrapTopAndBottom/>
+            <wp:docPr id="12" name="Picture 12"/>
+            <wp:cNvGraphicFramePr>
+              <a:graphicFrameLocks xmlns:a="http://schemas.openxmlformats.org/drawingml/2006/main" noChangeAspect="1"/>
+            </wp:cNvGraphicFramePr>
+            <a:graphic xmlns:a="http://schemas.openxmlformats.org/drawingml/2006/main">
+              <a:graphicData uri="http://schemas.openxmlformats.org/drawingml/2006/picture">
+                <pic:pic xmlns:pic="http://schemas.openxmlformats.org/drawingml/2006/picture">
+                  <pic:nvPicPr>
+                    <pic:cNvPr id="12" name="Untitled Diagram (5).png"/>
+                    <pic:cNvPicPr/>
+                  </pic:nvPicPr>
+                  <pic:blipFill>
+                    <a:blip r:embed="rId22">
+                      <a:extLst>
+                        <a:ext uri="{28A0092B-C50C-407E-A947-70E740481C1C}">
+                          <a14:useLocalDpi xmlns:a14="http://schemas.microsoft.com/office/drawing/2010/main" val="0"/>
+                        </a:ext>
+                      </a:extLst>
+                    </a:blip>
+                    <a:stretch>
+                      <a:fillRect/>
+                    </a:stretch>
+                  </pic:blipFill>
+                  <pic:spPr>
+                    <a:xfrm>
+                      <a:off x="0" y="0"/>
+                      <a:ext cx="6286500" cy="7720330"/>
+                    </a:xfrm>
+                    <a:prstGeom prst="rect">
+                      <a:avLst/>
+                    </a:prstGeom>
+                  </pic:spPr>
+                </pic:pic>
+              </a:graphicData>
+            </a:graphic>
+            <wp14:sizeRelH relativeFrom="page">
+              <wp14:pctWidth>0</wp14:pctWidth>
+            </wp14:sizeRelH>
+            <wp14:sizeRelV relativeFrom="page">
+              <wp14:pctHeight>0</wp14:pctHeight>
+            </wp14:sizeRelV>
+          </wp:anchor>
+        </w:drawing>
+      </w:r>
     </w:p>
     <w:p>
       <w:pPr>
@@ -4291,7 +4587,7 @@
         <w:pStyle w:val="body1"/>
       </w:pPr>
       <w:r>
-        <w:t>In the image bellow you can see how the widget tree for the authetication page is build:</w:t>
+        <w:t>After the sign in was successful the pages with the values will be fetch from firebase, meanwhile this will show a spinner widget to show the users that the data is loading</w:t>
       </w:r>
     </w:p>
     <w:p>
@@ -4303,9 +4599,17 @@
           <w:noProof/>
         </w:rPr>
         <w:drawing>
-          <wp:inline distT="0" distB="0" distL="0" distR="0" wp14:anchorId="0D9559F8" wp14:editId="1E4E331D">
-            <wp:extent cx="4069080" cy="5896679"/>
-            <wp:effectExtent l="0" t="0" r="0" b="5080"/>
+          <wp:anchor distT="0" distB="0" distL="114300" distR="114300" simplePos="0" relativeHeight="251672576" behindDoc="0" locked="0" layoutInCell="1" allowOverlap="1" wp14:anchorId="7B3388DD" wp14:editId="61C7CA6F">
+            <wp:simplePos x="0" y="0"/>
+            <wp:positionH relativeFrom="column">
+              <wp:posOffset>3809</wp:posOffset>
+            </wp:positionH>
+            <wp:positionV relativeFrom="paragraph">
+              <wp:posOffset>195579</wp:posOffset>
+            </wp:positionV>
+            <wp:extent cx="3838575" cy="5562017"/>
+            <wp:effectExtent l="0" t="0" r="0" b="635"/>
+            <wp:wrapTopAndBottom/>
             <wp:docPr id="13" name="Picture 13"/>
             <wp:cNvGraphicFramePr>
               <a:graphicFrameLocks xmlns:a="http://schemas.openxmlformats.org/drawingml/2006/main" noChangeAspect="1"/>
@@ -4318,7 +4622,7 @@
                     <pic:cNvPicPr/>
                   </pic:nvPicPr>
                   <pic:blipFill rotWithShape="1">
-                    <a:blip r:embed="rId21">
+                    <a:blip r:embed="rId23" cstate="print">
                       <a:extLst>
                         <a:ext uri="{28A0092B-C50C-407E-A947-70E740481C1C}">
                           <a14:useLocalDpi xmlns:a14="http://schemas.microsoft.com/office/drawing/2010/main" val="0"/>
@@ -4331,7 +4635,7 @@
                   <pic:spPr bwMode="auto">
                     <a:xfrm>
                       <a:off x="0" y="0"/>
-                      <a:ext cx="4069080" cy="5896679"/>
+                      <a:ext cx="3839033" cy="5562681"/>
                     </a:xfrm>
                     <a:prstGeom prst="rect">
                       <a:avLst/>
@@ -4348,17 +4652,462 @@
                 </pic:pic>
               </a:graphicData>
             </a:graphic>
+            <wp14:sizeRelH relativeFrom="margin">
+              <wp14:pctWidth>0</wp14:pctWidth>
+            </wp14:sizeRelH>
+            <wp14:sizeRelV relativeFrom="margin">
+              <wp14:pctHeight>0</wp14:pctHeight>
+            </wp14:sizeRelV>
+          </wp:anchor>
+        </w:drawing>
+      </w:r>
+      <w:r>
+        <w:t>In the image bellow you can see how the widget tree for the authetication page is build:</w:t>
+      </w:r>
+    </w:p>
+    <w:p>
+      <w:pPr>
+        <w:pStyle w:val="body1"/>
+      </w:pPr>
+    </w:p>
+    <w:p>
+      <w:pPr>
+        <w:pStyle w:val="headerSMALLL"/>
+      </w:pPr>
+      <w:r>
+        <w:t>5.2.2 Editing User Information</w:t>
+      </w:r>
+    </w:p>
+    <w:p>
+      <w:pPr>
+        <w:pStyle w:val="body1"/>
+      </w:pPr>
+      <w:r>
+        <w:t>As mentioned before not all of the user information can be edited, the email address cannot be edited, the first name, last name, nickname, phone number are the editable fields of a user. These fields can edited individually. On the user infromation page there is a list view with the user infromation, at the end of each element that is editable there is an edit icon button, if the user presses that button a pop up window will appear. The pop up window will show which field is currently edited, and there will be a form with the user information currently availble. The user can choose to edit or to cancel the editing progress of that field.</w:t>
+      </w:r>
+    </w:p>
+    <w:p>
+      <w:pPr>
+        <w:pStyle w:val="body1"/>
+      </w:pPr>
+      <w:r>
+        <w:t>If the user chooses to edit that field, a PUT method will be called, this will update the value of the current user in firebase, using the current user id that is fetch after the sign in happened.</w:t>
+      </w:r>
+    </w:p>
+    <w:p>
+      <w:pPr>
+        <w:pStyle w:val="body1"/>
+      </w:pPr>
+      <w:r>
+        <w:rPr>
+          <w:noProof/>
+        </w:rPr>
+        <w:drawing>
+          <wp:anchor distT="0" distB="0" distL="114300" distR="114300" simplePos="0" relativeHeight="251671552" behindDoc="0" locked="0" layoutInCell="1" allowOverlap="1" wp14:anchorId="212FA0B6" wp14:editId="5C84D0BA">
+            <wp:simplePos x="0" y="0"/>
+            <wp:positionH relativeFrom="column">
+              <wp:posOffset>-3810</wp:posOffset>
+            </wp:positionH>
+            <wp:positionV relativeFrom="paragraph">
+              <wp:posOffset>494665</wp:posOffset>
+            </wp:positionV>
+            <wp:extent cx="3952875" cy="4868545"/>
+            <wp:effectExtent l="0" t="0" r="9525" b="8255"/>
+            <wp:wrapTopAndBottom/>
+            <wp:docPr id="18" name="Picture 18" descr="A picture containing text&#10;&#10;Description automatically generated"/>
+            <wp:cNvGraphicFramePr>
+              <a:graphicFrameLocks xmlns:a="http://schemas.openxmlformats.org/drawingml/2006/main" noChangeAspect="1"/>
+            </wp:cNvGraphicFramePr>
+            <a:graphic xmlns:a="http://schemas.openxmlformats.org/drawingml/2006/main">
+              <a:graphicData uri="http://schemas.openxmlformats.org/drawingml/2006/picture">
+                <pic:pic xmlns:pic="http://schemas.openxmlformats.org/drawingml/2006/picture">
+                  <pic:nvPicPr>
+                    <pic:cNvPr id="18" name="Untitled Diagram (1).png"/>
+                    <pic:cNvPicPr/>
+                  </pic:nvPicPr>
+                  <pic:blipFill>
+                    <a:blip r:embed="rId24">
+                      <a:extLst>
+                        <a:ext uri="{28A0092B-C50C-407E-A947-70E740481C1C}">
+                          <a14:useLocalDpi xmlns:a14="http://schemas.microsoft.com/office/drawing/2010/main" val="0"/>
+                        </a:ext>
+                      </a:extLst>
+                    </a:blip>
+                    <a:stretch>
+                      <a:fillRect/>
+                    </a:stretch>
+                  </pic:blipFill>
+                  <pic:spPr>
+                    <a:xfrm>
+                      <a:off x="0" y="0"/>
+                      <a:ext cx="3952875" cy="4868545"/>
+                    </a:xfrm>
+                    <a:prstGeom prst="rect">
+                      <a:avLst/>
+                    </a:prstGeom>
+                  </pic:spPr>
+                </pic:pic>
+              </a:graphicData>
+            </a:graphic>
+            <wp14:sizeRelH relativeFrom="margin">
+              <wp14:pctWidth>0</wp14:pctWidth>
+            </wp14:sizeRelH>
+            <wp14:sizeRelV relativeFrom="margin">
+              <wp14:pctHeight>0</wp14:pctHeight>
+            </wp14:sizeRelV>
+          </wp:anchor>
+        </w:drawing>
+      </w:r>
+      <w:r>
+        <w:t>The widget tree for the</w:t>
+      </w:r>
+      <w:r>
+        <w:t xml:space="preserve"> account information edit pop up and the </w:t>
+      </w:r>
+      <w:r>
+        <w:t>account infromation page, which also contains the widget tree for editing the user infromation:</w:t>
+      </w:r>
+    </w:p>
+    <w:p>
+      <w:pPr>
+        <w:pStyle w:val="body1"/>
+      </w:pPr>
+      <w:r>
+        <w:rPr>
+          <w:noProof/>
+        </w:rPr>
+        <w:lastRenderedPageBreak/>
+        <w:drawing>
+          <wp:inline distT="0" distB="0" distL="0" distR="0" wp14:anchorId="6A245773" wp14:editId="243F9948">
+            <wp:extent cx="5761990" cy="7894320"/>
+            <wp:effectExtent l="0" t="0" r="0" b="0"/>
+            <wp:docPr id="19" name="Picture 19" descr="A close up of a map&#10;&#10;Description automatically generated"/>
+            <wp:cNvGraphicFramePr>
+              <a:graphicFrameLocks xmlns:a="http://schemas.openxmlformats.org/drawingml/2006/main" noChangeAspect="1"/>
+            </wp:cNvGraphicFramePr>
+            <a:graphic xmlns:a="http://schemas.openxmlformats.org/drawingml/2006/main">
+              <a:graphicData uri="http://schemas.openxmlformats.org/drawingml/2006/picture">
+                <pic:pic xmlns:pic="http://schemas.openxmlformats.org/drawingml/2006/picture">
+                  <pic:nvPicPr>
+                    <pic:cNvPr id="19" name="Untitled Diagram.png"/>
+                    <pic:cNvPicPr/>
+                  </pic:nvPicPr>
+                  <pic:blipFill>
+                    <a:blip r:embed="rId25">
+                      <a:extLst>
+                        <a:ext uri="{28A0092B-C50C-407E-A947-70E740481C1C}">
+                          <a14:useLocalDpi xmlns:a14="http://schemas.microsoft.com/office/drawing/2010/main" val="0"/>
+                        </a:ext>
+                      </a:extLst>
+                    </a:blip>
+                    <a:stretch>
+                      <a:fillRect/>
+                    </a:stretch>
+                  </pic:blipFill>
+                  <pic:spPr>
+                    <a:xfrm>
+                      <a:off x="0" y="0"/>
+                      <a:ext cx="5761990" cy="7894320"/>
+                    </a:xfrm>
+                    <a:prstGeom prst="rect">
+                      <a:avLst/>
+                    </a:prstGeom>
+                  </pic:spPr>
+                </pic:pic>
+              </a:graphicData>
+            </a:graphic>
           </wp:inline>
         </w:drawing>
       </w:r>
     </w:p>
     <w:p>
       <w:pPr>
-        <w:pStyle w:val="headerSMALLL"/>
+        <w:pStyle w:val="headerr111"/>
       </w:pPr>
       <w:r>
         <w:lastRenderedPageBreak/>
-        <w:t>5.2.2 Editing User Information</w:t>
+        <w:t>Packet organization</w:t>
+      </w:r>
+    </w:p>
+    <w:p>
+      <w:pPr>
+        <w:pStyle w:val="body1"/>
+      </w:pPr>
+      <w:r>
+        <w:t>In the the image bellow you can see how my the source code is organized into packets:</w:t>
+      </w:r>
+    </w:p>
+    <w:p>
+      <w:pPr>
+        <w:pStyle w:val="body1"/>
+      </w:pPr>
+      <w:r>
+        <w:drawing>
+          <wp:inline distT="0" distB="0" distL="0" distR="0" wp14:anchorId="19BFD8F8" wp14:editId="6FF35112">
+            <wp:extent cx="3324689" cy="2305372"/>
+            <wp:effectExtent l="0" t="0" r="9525" b="0"/>
+            <wp:docPr id="20" name="Picture 20"/>
+            <wp:cNvGraphicFramePr>
+              <a:graphicFrameLocks xmlns:a="http://schemas.openxmlformats.org/drawingml/2006/main" noChangeAspect="1"/>
+            </wp:cNvGraphicFramePr>
+            <a:graphic xmlns:a="http://schemas.openxmlformats.org/drawingml/2006/main">
+              <a:graphicData uri="http://schemas.openxmlformats.org/drawingml/2006/picture">
+                <pic:pic xmlns:pic="http://schemas.openxmlformats.org/drawingml/2006/picture">
+                  <pic:nvPicPr>
+                    <pic:cNvPr id="1" name=""/>
+                    <pic:cNvPicPr/>
+                  </pic:nvPicPr>
+                  <pic:blipFill>
+                    <a:blip r:embed="rId26"/>
+                    <a:stretch>
+                      <a:fillRect/>
+                    </a:stretch>
+                  </pic:blipFill>
+                  <pic:spPr>
+                    <a:xfrm>
+                      <a:off x="0" y="0"/>
+                      <a:ext cx="3324689" cy="2305372"/>
+                    </a:xfrm>
+                    <a:prstGeom prst="rect">
+                      <a:avLst/>
+                    </a:prstGeom>
+                  </pic:spPr>
+                </pic:pic>
+              </a:graphicData>
+            </a:graphic>
+          </wp:inline>
+        </w:drawing>
+      </w:r>
+    </w:p>
+    <w:p>
+      <w:pPr>
+        <w:pStyle w:val="body1"/>
+      </w:pPr>
+      <w:r>
+        <w:t>In the lib folder of the project you can find the dart files, I orgnized them in the following way, the helper packet contains the RegularExpression class that helps in the validation of the forms, and also contains an enum for the type of the authentication if the authetication of simple authentication or registration type.</w:t>
+      </w:r>
+    </w:p>
+    <w:p>
+      <w:pPr>
+        <w:pStyle w:val="body1"/>
+      </w:pPr>
+      <w:r>
+        <w:t>The model packet contain the class that represent the model for Firebase. The more_page_details packet contains classes that represent the pages in the more detail of the application, while the page packet define the main pages of the application such as billboard, supply, sign in, sign up, chores and more pages. The pop_up_window packets define all the alert dialogs that are used in the application.</w:t>
+      </w:r>
+    </w:p>
+    <w:p>
+      <w:pPr>
+        <w:pStyle w:val="body1"/>
+      </w:pPr>
+      <w:r>
+        <w:t>The scoped_model packets contains the mixins that are used in the Main Model, these mixins as previously mentioned handle the logic and communication with firebase.</w:t>
+      </w:r>
+    </w:p>
+    <w:p>
+      <w:pPr>
+        <w:pStyle w:val="body1"/>
+      </w:pPr>
+      <w:r>
+        <w:t>The widget packet contains other three subpackets, the first the card packet inside this packet are all the Card widgets that are used throughout the application, in the more_list_title packet are defined how are defined the list elements from the more page. And last the ui_elements are contain some custom widget as a custom button, and a custom price tage widget.</w:t>
+      </w:r>
+    </w:p>
+    <w:p>
+      <w:pPr>
+        <w:pStyle w:val="headerr111"/>
+      </w:pPr>
+      <w:r>
+        <w:t>Billboard Page</w:t>
+      </w:r>
+    </w:p>
+    <w:p>
+      <w:pPr>
+        <w:pStyle w:val="body1"/>
+      </w:pPr>
+      <w:r>
+        <w:t xml:space="preserve">The billboard page shows the announcements published by the users of the apartment, each of this will have as a field the id of the apartment which so the application knows which announcements to load. The page consists of a list view, a floating action button when that button is pressed a pop up window will show a form that the user needs to complete in order to </w:t>
+      </w:r>
+      <w:r>
+        <w:lastRenderedPageBreak/>
+        <w:t xml:space="preserve">post a new announcement. The form consist of </w:t>
+      </w:r>
+      <w:r>
+        <w:t>three input fields: a title, description and choosing from the drop down list the type of the announcements.</w:t>
+      </w:r>
+    </w:p>
+    <w:p>
+      <w:pPr>
+        <w:pStyle w:val="body1"/>
+      </w:pPr>
+      <w:r>
+        <w:t>As mentioned in chapter 3, the users should be able to create polls,</w:t>
+      </w:r>
+      <w:r>
+        <w:t xml:space="preserve"> </w:t>
+      </w:r>
+      <w:r>
+        <w:t>expiration time in hours</w:t>
+      </w:r>
+      <w:r>
+        <w:t>, the type of the announcement indicate wheter the announcement is a simple one or a poll, where the users of the apartment can vote with yes or no. The result will be updated in the user interface as well as in firebase. In the user interface the progress of the voting will shown by a progress bar. This progress bar is a third-party package.</w:t>
+      </w:r>
+    </w:p>
+    <w:p>
+      <w:pPr>
+        <w:pStyle w:val="body1"/>
+      </w:pPr>
+      <w:r>
+        <w:t>The deletion functionality is imlpemented using by sliding from right to left, the reason for this direction is that most application use this type of directional sliding when deleting an item, and I wanted to make the application as user friendly and easy to use as possible.</w:t>
+      </w:r>
+    </w:p>
+    <w:p>
+      <w:pPr>
+        <w:pStyle w:val="body1"/>
+      </w:pPr>
+      <w:r>
+        <w:t>The billboard model has a timestamp as an attribute as well an expiration time, after sign in the application calculates the time that has passed since the announcement was posted, and compares the result with the value of the expiration time, if it greater than the expiration time it will delete the element before loading the data, if is smaller than the expiration time, then the application will set a timer, which will delete the announcement when the time is up.</w:t>
+      </w:r>
+    </w:p>
+    <w:p>
+      <w:pPr>
+        <w:pStyle w:val="body1"/>
+      </w:pPr>
+      <w:r>
+        <w:rPr>
+          <w:noProof/>
+        </w:rPr>
+        <w:drawing>
+          <wp:anchor distT="0" distB="0" distL="114300" distR="114300" simplePos="0" relativeHeight="251674624" behindDoc="0" locked="0" layoutInCell="1" allowOverlap="1" wp14:anchorId="4262DC84" wp14:editId="7A1E77CC">
+            <wp:simplePos x="0" y="0"/>
+            <wp:positionH relativeFrom="column">
+              <wp:posOffset>-6350</wp:posOffset>
+            </wp:positionH>
+            <wp:positionV relativeFrom="paragraph">
+              <wp:posOffset>409575</wp:posOffset>
+            </wp:positionV>
+            <wp:extent cx="4067175" cy="4566920"/>
+            <wp:effectExtent l="0" t="0" r="9525" b="5080"/>
+            <wp:wrapTopAndBottom/>
+            <wp:docPr id="22" name="Picture 22" descr="A close up of a map&#10;&#10;Description automatically generated"/>
+            <wp:cNvGraphicFramePr>
+              <a:graphicFrameLocks xmlns:a="http://schemas.openxmlformats.org/drawingml/2006/main" noChangeAspect="1"/>
+            </wp:cNvGraphicFramePr>
+            <a:graphic xmlns:a="http://schemas.openxmlformats.org/drawingml/2006/main">
+              <a:graphicData uri="http://schemas.openxmlformats.org/drawingml/2006/picture">
+                <pic:pic xmlns:pic="http://schemas.openxmlformats.org/drawingml/2006/picture">
+                  <pic:nvPicPr>
+                    <pic:cNvPr id="22" name="Untitled Diagram (4).png"/>
+                    <pic:cNvPicPr/>
+                  </pic:nvPicPr>
+                  <pic:blipFill>
+                    <a:blip r:embed="rId27">
+                      <a:extLst>
+                        <a:ext uri="{28A0092B-C50C-407E-A947-70E740481C1C}">
+                          <a14:useLocalDpi xmlns:a14="http://schemas.microsoft.com/office/drawing/2010/main" val="0"/>
+                        </a:ext>
+                      </a:extLst>
+                    </a:blip>
+                    <a:stretch>
+                      <a:fillRect/>
+                    </a:stretch>
+                  </pic:blipFill>
+                  <pic:spPr>
+                    <a:xfrm>
+                      <a:off x="0" y="0"/>
+                      <a:ext cx="4067175" cy="4566920"/>
+                    </a:xfrm>
+                    <a:prstGeom prst="rect">
+                      <a:avLst/>
+                    </a:prstGeom>
+                  </pic:spPr>
+                </pic:pic>
+              </a:graphicData>
+            </a:graphic>
+            <wp14:sizeRelH relativeFrom="page">
+              <wp14:pctWidth>0</wp14:pctWidth>
+            </wp14:sizeRelH>
+            <wp14:sizeRelV relativeFrom="page">
+              <wp14:pctHeight>0</wp14:pctHeight>
+            </wp14:sizeRelV>
+          </wp:anchor>
+        </w:drawing>
+      </w:r>
+      <w:r>
+        <w:t xml:space="preserve">In the bellow image you can see the widget tree that make up the </w:t>
+      </w:r>
+      <w:r>
+        <w:t xml:space="preserve">billboard card, </w:t>
+      </w:r>
+      <w:r>
+        <w:t>billboard</w:t>
+      </w:r>
+      <w:r>
+        <w:t>, bill board form and billboard page widget trees:</w:t>
+      </w:r>
+    </w:p>
+    <w:p>
+      <w:pPr>
+        <w:pStyle w:val="body1"/>
+      </w:pPr>
+      <w:r>
+        <w:rPr>
+          <w:noProof/>
+        </w:rPr>
+        <w:lastRenderedPageBreak/>
+        <w:drawing>
+          <wp:anchor distT="0" distB="0" distL="114300" distR="114300" simplePos="0" relativeHeight="251675648" behindDoc="0" locked="0" layoutInCell="1" allowOverlap="1" wp14:anchorId="6660882C" wp14:editId="07168DCA">
+            <wp:simplePos x="0" y="0"/>
+            <wp:positionH relativeFrom="column">
+              <wp:posOffset>-429260</wp:posOffset>
+            </wp:positionH>
+            <wp:positionV relativeFrom="paragraph">
+              <wp:posOffset>0</wp:posOffset>
+            </wp:positionV>
+            <wp:extent cx="6401435" cy="8143875"/>
+            <wp:effectExtent l="0" t="0" r="0" b="9525"/>
+            <wp:wrapTopAndBottom/>
+            <wp:docPr id="26" name="Picture 26" descr="A picture containing map, text&#10;&#10;Description automatically generated"/>
+            <wp:cNvGraphicFramePr>
+              <a:graphicFrameLocks xmlns:a="http://schemas.openxmlformats.org/drawingml/2006/main" noChangeAspect="1"/>
+            </wp:cNvGraphicFramePr>
+            <a:graphic xmlns:a="http://schemas.openxmlformats.org/drawingml/2006/main">
+              <a:graphicData uri="http://schemas.openxmlformats.org/drawingml/2006/picture">
+                <pic:pic xmlns:pic="http://schemas.openxmlformats.org/drawingml/2006/picture">
+                  <pic:nvPicPr>
+                    <pic:cNvPr id="26" name="Untitled Diagram (3).png"/>
+                    <pic:cNvPicPr/>
+                  </pic:nvPicPr>
+                  <pic:blipFill>
+                    <a:blip r:embed="rId28">
+                      <a:extLst>
+                        <a:ext uri="{28A0092B-C50C-407E-A947-70E740481C1C}">
+                          <a14:useLocalDpi xmlns:a14="http://schemas.microsoft.com/office/drawing/2010/main" val="0"/>
+                        </a:ext>
+                      </a:extLst>
+                    </a:blip>
+                    <a:stretch>
+                      <a:fillRect/>
+                    </a:stretch>
+                  </pic:blipFill>
+                  <pic:spPr>
+                    <a:xfrm>
+                      <a:off x="0" y="0"/>
+                      <a:ext cx="6401435" cy="8143875"/>
+                    </a:xfrm>
+                    <a:prstGeom prst="rect">
+                      <a:avLst/>
+                    </a:prstGeom>
+                  </pic:spPr>
+                </pic:pic>
+              </a:graphicData>
+            </a:graphic>
+            <wp14:sizeRelH relativeFrom="page">
+              <wp14:pctWidth>0</wp14:pctWidth>
+            </wp14:sizeRelH>
+            <wp14:sizeRelV relativeFrom="page">
+              <wp14:pctHeight>0</wp14:pctHeight>
+            </wp14:sizeRelV>
+          </wp:anchor>
+        </w:drawing>
       </w:r>
     </w:p>
     <w:p>
@@ -4366,51 +5115,79 @@
         <w:pStyle w:val="bodyyyy"/>
       </w:pPr>
       <w:r>
-        <w:t>Blah blah</w:t>
+        <w:rPr>
+          <w:noProof/>
+        </w:rPr>
+        <w:lastRenderedPageBreak/>
+        <w:drawing>
+          <wp:anchor distT="0" distB="0" distL="114300" distR="114300" simplePos="0" relativeHeight="251676672" behindDoc="0" locked="0" layoutInCell="1" allowOverlap="1" wp14:anchorId="71A7DFB6" wp14:editId="3456C99A">
+            <wp:simplePos x="0" y="0"/>
+            <wp:positionH relativeFrom="column">
+              <wp:posOffset>70485</wp:posOffset>
+            </wp:positionH>
+            <wp:positionV relativeFrom="paragraph">
+              <wp:posOffset>0</wp:posOffset>
+            </wp:positionV>
+            <wp:extent cx="6086475" cy="6218555"/>
+            <wp:effectExtent l="0" t="0" r="9525" b="0"/>
+            <wp:wrapTopAndBottom/>
+            <wp:docPr id="27" name="Picture 27" descr="A close up of a map&#10;&#10;Description automatically generated"/>
+            <wp:cNvGraphicFramePr>
+              <a:graphicFrameLocks xmlns:a="http://schemas.openxmlformats.org/drawingml/2006/main" noChangeAspect="1"/>
+            </wp:cNvGraphicFramePr>
+            <a:graphic xmlns:a="http://schemas.openxmlformats.org/drawingml/2006/main">
+              <a:graphicData uri="http://schemas.openxmlformats.org/drawingml/2006/picture">
+                <pic:pic xmlns:pic="http://schemas.openxmlformats.org/drawingml/2006/picture">
+                  <pic:nvPicPr>
+                    <pic:cNvPr id="27" name="Untitled Diagram (2).png"/>
+                    <pic:cNvPicPr/>
+                  </pic:nvPicPr>
+                  <pic:blipFill>
+                    <a:blip r:embed="rId29">
+                      <a:extLst>
+                        <a:ext uri="{28A0092B-C50C-407E-A947-70E740481C1C}">
+                          <a14:useLocalDpi xmlns:a14="http://schemas.microsoft.com/office/drawing/2010/main" val="0"/>
+                        </a:ext>
+                      </a:extLst>
+                    </a:blip>
+                    <a:stretch>
+                      <a:fillRect/>
+                    </a:stretch>
+                  </pic:blipFill>
+                  <pic:spPr>
+                    <a:xfrm>
+                      <a:off x="0" y="0"/>
+                      <a:ext cx="6086475" cy="6218555"/>
+                    </a:xfrm>
+                    <a:prstGeom prst="rect">
+                      <a:avLst/>
+                    </a:prstGeom>
+                  </pic:spPr>
+                </pic:pic>
+              </a:graphicData>
+            </a:graphic>
+            <wp14:sizeRelH relativeFrom="page">
+              <wp14:pctWidth>0</wp14:pctWidth>
+            </wp14:sizeRelH>
+            <wp14:sizeRelV relativeFrom="page">
+              <wp14:pctHeight>0</wp14:pctHeight>
+            </wp14:sizeRelV>
+          </wp:anchor>
+        </w:drawing>
+      </w:r>
+    </w:p>
+    <w:p>
+      <w:pPr>
+        <w:pStyle w:val="headerr111"/>
+      </w:pPr>
+      <w:r>
+        <w:t>Supply Page</w:t>
       </w:r>
       <w:bookmarkStart w:id="0" w:name="_GoBack"/>
       <w:bookmarkEnd w:id="0"/>
     </w:p>
-    <w:p>
-      <w:pPr>
-        <w:pStyle w:val="HEADERMEDIUM"/>
-        <w:numPr>
-          <w:ilvl w:val="0"/>
-          <w:numId w:val="0"/>
-        </w:numPr>
-        <w:ind w:left="420"/>
-      </w:pPr>
-    </w:p>
-    <w:p>
-      <w:pPr>
-        <w:pStyle w:val="HEADERMEDIUM"/>
-        <w:numPr>
-          <w:ilvl w:val="0"/>
-          <w:numId w:val="0"/>
-        </w:numPr>
-        <w:ind w:left="420"/>
-        <w:rPr>
-          <w:sz w:val="24"/>
-          <w:szCs w:val="24"/>
-        </w:rPr>
-      </w:pPr>
-    </w:p>
-    <w:p>
-      <w:pPr>
-        <w:pStyle w:val="HEADERMEDIUM"/>
-        <w:numPr>
-          <w:ilvl w:val="0"/>
-          <w:numId w:val="0"/>
-        </w:numPr>
-        <w:ind w:left="420"/>
-        <w:rPr>
-          <w:sz w:val="24"/>
-          <w:szCs w:val="24"/>
-        </w:rPr>
-      </w:pPr>
-    </w:p>
     <w:sectPr>
-      <w:footerReference w:type="default" r:id="rId22"/>
+      <w:footerReference w:type="default" r:id="rId30"/>
       <w:pgSz w:w="11909" w:h="16834" w:code="9"/>
       <w:pgMar w:top="1985" w:right="1134" w:bottom="1701" w:left="1701" w:header="1134" w:footer="907" w:gutter="0"/>
       <w:cols w:space="720"/>
@@ -5385,7 +6162,7 @@
       </w:pPr>
     </w:pPrDefault>
   </w:docDefaults>
-  <w:latentStyles w:defLockedState="0" w:defUIPriority="99" w:defSemiHidden="0" w:defUnhideWhenUsed="0" w:defQFormat="0" w:count="375">
+  <w:latentStyles w:defLockedState="0" w:defUIPriority="99" w:defSemiHidden="0" w:defUnhideWhenUsed="0" w:defQFormat="0" w:count="376">
     <w:lsdException w:name="Normal" w:uiPriority="0" w:qFormat="1"/>
     <w:lsdException w:name="heading 1" w:uiPriority="9" w:qFormat="1"/>
     <w:lsdException w:name="heading 2" w:semiHidden="1" w:uiPriority="9" w:unhideWhenUsed="1" w:qFormat="1"/>
@@ -5761,6 +6538,7 @@
     <w:lsdException w:name="Smart Hyperlink" w:semiHidden="1" w:unhideWhenUsed="1"/>
     <w:lsdException w:name="Hashtag" w:semiHidden="1" w:unhideWhenUsed="1"/>
     <w:lsdException w:name="Unresolved Mention" w:semiHidden="1" w:unhideWhenUsed="1"/>
+    <w:lsdException w:name="Smart Link" w:semiHidden="1" w:unhideWhenUsed="1"/>
   </w:latentStyles>
   <w:style w:type="paragraph" w:default="1" w:styleId="Normal">
     <w:name w:val="Normal"/>
@@ -6686,7 +7464,7 @@
 </file>
 
 <file path=customXml/itemProps1.xml><?xml version="1.0" encoding="utf-8"?>
-<ds:datastoreItem xmlns:ds="http://schemas.openxmlformats.org/officeDocument/2006/customXml" ds:itemID="{7B8EDDCA-9924-4D7B-989A-52B26ED561C1}">
+<ds:datastoreItem xmlns:ds="http://schemas.openxmlformats.org/officeDocument/2006/customXml" ds:itemID="{F7A946CC-75C1-492D-AAD9-500C24B9DB42}">
   <ds:schemaRefs>
     <ds:schemaRef ds:uri="http://schemas.openxmlformats.org/officeDocument/2006/bibliography"/>
   </ds:schemaRefs>

</xml_diff>

<commit_message>
added references and delete wanriing for user deletion from apartment
</commit_message>
<xml_diff>
--- a/documentation/Diploma_paper.docx
+++ b/documentation/Diploma_paper.docx
@@ -7489,8 +7489,6 @@
       <w:r>
         <w:t>ies such as personalizing the application, view and editing information about the users, and the apartment, reporting bugs and issues encountered while using the application.</w:t>
       </w:r>
-      <w:bookmarkStart w:id="0" w:name="_GoBack"/>
-      <w:bookmarkEnd w:id="0"/>
     </w:p>
     <w:p>
       <w:pPr>
@@ -7896,15 +7894,118 @@
     <w:p>
       <w:pPr>
         <w:pStyle w:val="bodyyyy"/>
-      </w:pPr>
-    </w:p>
-    <w:p>
-      <w:pPr>
-        <w:pStyle w:val="body1"/>
-      </w:pPr>
+        <w:ind w:firstLine="0"/>
+      </w:pPr>
+      <w:r>
+        <w:t>[14]</w:t>
+      </w:r>
+      <w:hyperlink r:id="rId71" w:history="1">
+        <w:r>
+          <w:rPr>
+            <w:rStyle w:val="Hyperlink"/>
+          </w:rPr>
+          <w:t>https://www.oreilly.com/library/view/software-architecture-patterns/9781491971437/ch01.html?fbclid=IwAR0UN7mujNgygczPBdgNUH1SYPNZoqvc21REycv-C5d1v3DByKr8zXl0Tz8</w:t>
+        </w:r>
+      </w:hyperlink>
+    </w:p>
+    <w:p>
+      <w:pPr>
+        <w:pStyle w:val="bodyyyy"/>
+        <w:ind w:firstLine="0"/>
+      </w:pPr>
+      <w:r>
+        <w:t>[15]</w:t>
+      </w:r>
+      <w:hyperlink r:id="rId72" w:history="1">
+        <w:r>
+          <w:rPr>
+            <w:rStyle w:val="Hyperlink"/>
+          </w:rPr>
+          <w:t>https://codeburst.io/software-architecture-the-difference-between-architecture-and-design-7936abdd5830?fbclid=IwAR09aOJzyP2ImOa1GQQCys_7l7NIT25GEgGW9dQfPntZ039q579dBz8xk04</w:t>
+        </w:r>
+      </w:hyperlink>
+    </w:p>
+    <w:p>
+      <w:pPr>
+        <w:pStyle w:val="bodyyyy"/>
+        <w:ind w:firstLine="0"/>
+      </w:pPr>
+      <w:r>
+        <w:t>[16]</w:t>
+      </w:r>
+      <w:hyperlink r:id="rId73" w:history="1">
+        <w:r>
+          <w:rPr>
+            <w:rStyle w:val="Hyperlink"/>
+          </w:rPr>
+          <w:t>https://firebase.google.com/docs/reference/rest/auth?fbclid=IwAR14Qo0GU39yP5ZM4CBzHXQj57vzFBG7ZSfGxtl-m8z1u87UaCAqyxB56jw#top_of_page</w:t>
+        </w:r>
+      </w:hyperlink>
+    </w:p>
+    <w:p>
+      <w:pPr>
+        <w:pStyle w:val="bodyyyy"/>
+        <w:ind w:firstLine="0"/>
+      </w:pPr>
+      <w:r>
+        <w:t>[17]</w:t>
+      </w:r>
+      <w:hyperlink r:id="rId74" w:history="1">
+        <w:r>
+          <w:rPr>
+            <w:rStyle w:val="Hyperlink"/>
+          </w:rPr>
+          <w:t>https://hackernoon.com/googles-flutter-in-10-questions-answers-928e142ec725?fbclid=IwAR3Te1aMiIsMWURxyBKr7PsJPxTaDVmOPpLaE31cEIrT_Sh79NuW3P1LABI</w:t>
+        </w:r>
+      </w:hyperlink>
+    </w:p>
+    <w:p>
+      <w:pPr>
+        <w:pStyle w:val="bodyyyy"/>
+        <w:ind w:firstLine="0"/>
+      </w:pPr>
+      <w:r>
+        <w:t>[18]</w:t>
+      </w:r>
+      <w:hyperlink r:id="rId75" w:history="1">
+        <w:r>
+          <w:rPr>
+            <w:rStyle w:val="Hyperlink"/>
+          </w:rPr>
+          <w:t>https://ontouml.readthedocs.io/en/latest/classes/nonsortals/mixin/?fbclid=IwAR2dj86mUFWDBz-j018n3b9B9etXUV8ILgOMqSdlz7QWnbvE73ZJbAT9UAU#common-questions</w:t>
+        </w:r>
+      </w:hyperlink>
+    </w:p>
+    <w:p>
+      <w:pPr>
+        <w:pStyle w:val="bodyyyy"/>
+        <w:ind w:firstLine="0"/>
+      </w:pPr>
+      <w:r>
+        <w:t>[19]</w:t>
+      </w:r>
+      <w:hyperlink r:id="rId76" w:history="1">
+        <w:r>
+          <w:rPr>
+            <w:rStyle w:val="Hyperlink"/>
+          </w:rPr>
+          <w:t>https://reactjs.org/docs/lifting-state-up.html?fbclid=IwAR0KZq4S8zq4rXdExy2-giyHBKep7qe5HiwWxXfChwEdbP_gBZJSoTeLfAg</w:t>
+        </w:r>
+      </w:hyperlink>
+    </w:p>
+    <w:p>
+      <w:pPr>
+        <w:pStyle w:val="bodyyyy"/>
+        <w:ind w:firstLine="0"/>
+      </w:pPr>
+      <w:r>
+        <w:t>[20]</w:t>
+      </w:r>
+      <w:bookmarkStart w:id="0" w:name="_GoBack"/>
+      <w:bookmarkEnd w:id="0"/>
     </w:p>
     <w:sectPr>
-      <w:footerReference w:type="default" r:id="rId71"/>
+      <w:footerReference w:type="default" r:id="rId77"/>
       <w:pgSz w:w="11909" w:h="16834" w:code="9"/>
       <w:pgMar w:top="1985" w:right="1134" w:bottom="1701" w:left="1701" w:header="1134" w:footer="907" w:gutter="0"/>
       <w:cols w:space="720"/>
@@ -10273,7 +10374,7 @@
 </file>
 
 <file path=customXml/itemProps1.xml><?xml version="1.0" encoding="utf-8"?>
-<ds:datastoreItem xmlns:ds="http://schemas.openxmlformats.org/officeDocument/2006/customXml" ds:itemID="{0E9D4D94-D876-43BD-B303-18AF981B9863}">
+<ds:datastoreItem xmlns:ds="http://schemas.openxmlformats.org/officeDocument/2006/customXml" ds:itemID="{057D4E55-D3F0-4022-97FA-C37143C36350}">
   <ds:schemaRefs>
     <ds:schemaRef ds:uri="http://schemas.openxmlformats.org/officeDocument/2006/bibliography"/>
   </ds:schemaRefs>

</xml_diff>